<commit_message>
even more text, added our names, removed green text, re-formatted
</commit_message>
<xml_diff>
--- a/Project plans/Web Design Project Report Template_Lolcakes_CM.docx
+++ b/Project plans/Web Design Project Report Template_Lolcakes_CM.docx
@@ -95,7 +95,6 @@
         <w:spacing w:line="240" w:lineRule="auto"/>
         <w:rPr>
           <w:rFonts w:ascii="Arial" w:hAnsi="Arial" w:cs="Arial"/>
-          <w:sz w:val="24"/>
           <w:szCs w:val="24"/>
         </w:rPr>
       </w:pPr>
@@ -171,7 +170,6 @@
               <w:rPr>
                 <w:rFonts w:ascii="Arial" w:hAnsi="Arial" w:cs="Arial"/>
                 <w:b/>
-                <w:sz w:val="24"/>
                 <w:szCs w:val="24"/>
                 <w:lang w:val="ga-IE"/>
               </w:rPr>
@@ -180,7 +178,6 @@
               <w:rPr>
                 <w:rFonts w:ascii="Arial" w:hAnsi="Arial" w:cs="Arial"/>
                 <w:b/>
-                <w:sz w:val="24"/>
                 <w:szCs w:val="24"/>
               </w:rPr>
               <w:t>Student No</w:t>
@@ -189,7 +186,6 @@
               <w:rPr>
                 <w:rFonts w:ascii="Arial" w:hAnsi="Arial" w:cs="Arial"/>
                 <w:b/>
-                <w:sz w:val="24"/>
                 <w:szCs w:val="24"/>
                 <w:lang w:val="ga-IE"/>
               </w:rPr>
@@ -210,7 +206,6 @@
               <w:rPr>
                 <w:rFonts w:ascii="Arial" w:hAnsi="Arial" w:cs="Arial"/>
                 <w:b/>
-                <w:sz w:val="24"/>
                 <w:szCs w:val="24"/>
               </w:rPr>
             </w:pPr>
@@ -218,7 +213,6 @@
               <w:rPr>
                 <w:rFonts w:ascii="Arial" w:hAnsi="Arial" w:cs="Arial"/>
                 <w:b/>
-                <w:sz w:val="24"/>
                 <w:szCs w:val="24"/>
               </w:rPr>
               <w:t>Student</w:t>
@@ -227,7 +221,6 @@
               <w:rPr>
                 <w:rFonts w:ascii="Arial" w:hAnsi="Arial" w:cs="Arial"/>
                 <w:b/>
-                <w:sz w:val="24"/>
                 <w:szCs w:val="24"/>
               </w:rPr>
               <w:t xml:space="preserve"> Name</w:t>
@@ -236,7 +229,6 @@
               <w:rPr>
                 <w:rFonts w:ascii="Arial" w:hAnsi="Arial" w:cs="Arial"/>
                 <w:b/>
-                <w:sz w:val="24"/>
                 <w:szCs w:val="24"/>
               </w:rPr>
               <w:t>s</w:t>
@@ -260,7 +252,6 @@
               <w:rPr>
                 <w:rFonts w:ascii="Arial" w:hAnsi="Arial" w:cs="Arial"/>
                 <w:b/>
-                <w:sz w:val="24"/>
                 <w:szCs w:val="24"/>
               </w:rPr>
             </w:pPr>
@@ -278,10 +269,27 @@
               <w:rPr>
                 <w:rFonts w:ascii="Arial" w:hAnsi="Arial" w:cs="Arial"/>
                 <w:b/>
-                <w:sz w:val="24"/>
                 <w:szCs w:val="24"/>
               </w:rPr>
             </w:pPr>
+            <w:proofErr w:type="spellStart"/>
+            <w:r>
+              <w:rPr>
+                <w:rFonts w:ascii="Arial" w:hAnsi="Arial" w:cs="Arial"/>
+                <w:b/>
+                <w:szCs w:val="24"/>
+              </w:rPr>
+              <w:t>Vinit</w:t>
+            </w:r>
+            <w:proofErr w:type="spellEnd"/>
+            <w:r>
+              <w:rPr>
+                <w:rFonts w:ascii="Arial" w:hAnsi="Arial" w:cs="Arial"/>
+                <w:b/>
+                <w:szCs w:val="24"/>
+              </w:rPr>
+              <w:t xml:space="preserve"> Date</w:t>
+            </w:r>
           </w:p>
         </w:tc>
       </w:tr>
@@ -301,7 +309,6 @@
               <w:rPr>
                 <w:rFonts w:ascii="Arial" w:hAnsi="Arial" w:cs="Arial"/>
                 <w:b/>
-                <w:sz w:val="24"/>
                 <w:szCs w:val="24"/>
               </w:rPr>
             </w:pPr>
@@ -319,10 +326,17 @@
               <w:rPr>
                 <w:rFonts w:ascii="Arial" w:hAnsi="Arial" w:cs="Arial"/>
                 <w:b/>
-                <w:sz w:val="24"/>
                 <w:szCs w:val="24"/>
               </w:rPr>
             </w:pPr>
+            <w:r>
+              <w:rPr>
+                <w:rFonts w:ascii="Arial" w:hAnsi="Arial" w:cs="Arial"/>
+                <w:b/>
+                <w:szCs w:val="24"/>
+              </w:rPr>
+              <w:t>Carl Mohn</w:t>
+            </w:r>
           </w:p>
         </w:tc>
       </w:tr>
@@ -342,7 +356,6 @@
               <w:rPr>
                 <w:rFonts w:ascii="Arial" w:hAnsi="Arial" w:cs="Arial"/>
                 <w:b/>
-                <w:sz w:val="24"/>
                 <w:szCs w:val="24"/>
               </w:rPr>
             </w:pPr>
@@ -360,10 +373,37 @@
               <w:rPr>
                 <w:rFonts w:ascii="Arial" w:hAnsi="Arial" w:cs="Arial"/>
                 <w:b/>
-                <w:sz w:val="24"/>
                 <w:szCs w:val="24"/>
               </w:rPr>
             </w:pPr>
+            <w:proofErr w:type="spellStart"/>
+            <w:r>
+              <w:rPr>
+                <w:rFonts w:ascii="Arial" w:hAnsi="Arial" w:cs="Arial"/>
+                <w:b/>
+                <w:szCs w:val="24"/>
+              </w:rPr>
+              <w:t>Rajeeva</w:t>
+            </w:r>
+            <w:proofErr w:type="spellEnd"/>
+            <w:r>
+              <w:rPr>
+                <w:rFonts w:ascii="Arial" w:hAnsi="Arial" w:cs="Arial"/>
+                <w:b/>
+                <w:szCs w:val="24"/>
+              </w:rPr>
+              <w:t xml:space="preserve"> </w:t>
+            </w:r>
+            <w:proofErr w:type="spellStart"/>
+            <w:r>
+              <w:rPr>
+                <w:rFonts w:ascii="Arial" w:hAnsi="Arial" w:cs="Arial"/>
+                <w:b/>
+                <w:szCs w:val="24"/>
+              </w:rPr>
+              <w:t>Revankar</w:t>
+            </w:r>
+            <w:proofErr w:type="spellEnd"/>
           </w:p>
         </w:tc>
       </w:tr>
@@ -373,7 +413,6 @@
         <w:spacing w:line="240" w:lineRule="auto"/>
         <w:rPr>
           <w:rFonts w:ascii="Arial" w:hAnsi="Arial" w:cs="Arial"/>
-          <w:sz w:val="24"/>
           <w:szCs w:val="24"/>
         </w:rPr>
       </w:pPr>
@@ -383,7 +422,6 @@
         <w:spacing w:line="240" w:lineRule="auto"/>
         <w:rPr>
           <w:rFonts w:ascii="Arial" w:hAnsi="Arial" w:cs="Arial"/>
-          <w:sz w:val="24"/>
           <w:szCs w:val="24"/>
         </w:rPr>
       </w:pPr>
@@ -399,6 +437,7 @@
           <w:szCs w:val="24"/>
         </w:rPr>
       </w:pPr>
+      <w:proofErr w:type="spellStart"/>
       <w:r>
         <w:rPr>
           <w:rFonts w:ascii="Arial" w:hAnsi="Arial" w:cs="Arial"/>
@@ -406,8 +445,9 @@
           <w:sz w:val="28"/>
           <w:szCs w:val="24"/>
         </w:rPr>
-        <w:t>** Insert Project Name Here **</w:t>
-      </w:r>
+        <w:t>Lolcakes</w:t>
+      </w:r>
+      <w:proofErr w:type="spellEnd"/>
     </w:p>
     <w:p>
       <w:pPr>
@@ -416,7 +456,6 @@
         <w:rPr>
           <w:rFonts w:ascii="Arial" w:hAnsi="Arial" w:cs="Arial"/>
           <w:b/>
-          <w:sz w:val="24"/>
           <w:szCs w:val="24"/>
         </w:rPr>
       </w:pPr>
@@ -428,37 +467,16 @@
         <w:rPr>
           <w:rFonts w:ascii="Arial" w:hAnsi="Arial" w:cs="Arial"/>
           <w:b/>
-          <w:sz w:val="24"/>
-          <w:szCs w:val="24"/>
-        </w:rPr>
-      </w:pPr>
-      <w:r>
-        <w:rPr>
-          <w:rFonts w:ascii="Arial" w:hAnsi="Arial" w:cs="Arial"/>
-          <w:b/>
-          <w:sz w:val="24"/>
-          <w:szCs w:val="24"/>
-        </w:rPr>
-        <w:t xml:space="preserve">** Insert Project </w:t>
-      </w:r>
-      <w:r>
-        <w:rPr>
-          <w:rFonts w:ascii="Arial" w:hAnsi="Arial" w:cs="Arial"/>
-          <w:b/>
-          <w:sz w:val="24"/>
-          <w:szCs w:val="24"/>
-          <w:lang w:val="ga-IE"/>
-        </w:rPr>
-        <w:t>URL</w:t>
-      </w:r>
-      <w:r>
-        <w:rPr>
-          <w:rFonts w:ascii="Arial" w:hAnsi="Arial" w:cs="Arial"/>
-          <w:b/>
-          <w:sz w:val="24"/>
-          <w:szCs w:val="24"/>
-        </w:rPr>
-        <w:t xml:space="preserve"> Here **</w:t>
+          <w:szCs w:val="24"/>
+        </w:rPr>
+      </w:pPr>
+      <w:r>
+        <w:rPr>
+          <w:rFonts w:ascii="Arial" w:hAnsi="Arial" w:cs="Arial"/>
+          <w:b/>
+          <w:szCs w:val="24"/>
+        </w:rPr>
+        <w:t>http://vcr-ncirl-webproj.netlify.com/</w:t>
       </w:r>
     </w:p>
     <w:p>
@@ -467,8 +485,6 @@
         <w:jc w:val="center"/>
         <w:rPr>
           <w:rFonts w:ascii="Arial" w:hAnsi="Arial" w:cs="Arial"/>
-          <w:b/>
-          <w:sz w:val="24"/>
           <w:szCs w:val="24"/>
         </w:rPr>
       </w:pPr>
@@ -479,18 +495,6 @@
         <w:jc w:val="center"/>
         <w:rPr>
           <w:rFonts w:ascii="Arial" w:hAnsi="Arial" w:cs="Arial"/>
-          <w:sz w:val="24"/>
-          <w:szCs w:val="24"/>
-        </w:rPr>
-      </w:pPr>
-    </w:p>
-    <w:p>
-      <w:pPr>
-        <w:spacing w:line="240" w:lineRule="auto"/>
-        <w:jc w:val="center"/>
-        <w:rPr>
-          <w:rFonts w:ascii="Arial" w:hAnsi="Arial" w:cs="Arial"/>
-          <w:sz w:val="24"/>
           <w:szCs w:val="24"/>
         </w:rPr>
       </w:pPr>
@@ -509,7 +513,6 @@
       <w:r>
         <w:rPr>
           <w:rFonts w:ascii="Arial" w:hAnsi="Arial" w:cs="Arial"/>
-          <w:sz w:val="24"/>
           <w:szCs w:val="24"/>
         </w:rPr>
         <w:br w:type="page"/>
@@ -566,7 +569,6 @@
         <w:rPr>
           <w:rFonts w:ascii="Arial" w:hAnsi="Arial" w:cs="Arial"/>
           <w:b/>
-          <w:sz w:val="24"/>
           <w:szCs w:val="24"/>
           <w:lang w:val="ga-IE"/>
         </w:rPr>
@@ -613,351 +615,282 @@
     <w:p>
       <w:pPr>
         <w:pStyle w:val="Heading2"/>
-        <w:numPr>
-          <w:ilvl w:val="0"/>
-          <w:numId w:val="0"/>
-        </w:numPr>
-        <w:spacing w:after="0"/>
-        <w:ind w:left="284"/>
-        <w:rPr>
-          <w:rFonts w:ascii="Arial" w:hAnsi="Arial" w:cs="Arial"/>
-          <w:sz w:val="24"/>
-          <w:szCs w:val="24"/>
+        <w:rPr>
           <w:lang w:val="ga-IE"/>
         </w:rPr>
       </w:pPr>
       <w:r>
         <w:rPr>
-          <w:rFonts w:ascii="Arial" w:hAnsi="Arial" w:cs="Arial"/>
-          <w:sz w:val="24"/>
-          <w:szCs w:val="24"/>
           <w:lang w:val="ga-IE"/>
         </w:rPr>
         <w:t>Project Overview</w:t>
       </w:r>
     </w:p>
     <w:p>
-      <w:pPr>
-        <w:spacing w:after="0"/>
-        <w:rPr>
-          <w:rFonts w:ascii="Arial" w:hAnsi="Arial" w:cs="Arial"/>
-          <w:sz w:val="24"/>
-          <w:szCs w:val="24"/>
-        </w:rPr>
-      </w:pPr>
-    </w:p>
-    <w:p>
-      <w:pPr>
-        <w:autoSpaceDE w:val="0"/>
-        <w:autoSpaceDN w:val="0"/>
-        <w:adjustRightInd w:val="0"/>
-        <w:spacing w:after="0"/>
-        <w:rPr>
-          <w:rFonts w:ascii="Arial" w:hAnsi="Arial" w:cs="Arial"/>
-          <w:color w:val="00B050"/>
-          <w:sz w:val="24"/>
-          <w:szCs w:val="24"/>
-        </w:rPr>
-      </w:pPr>
       <w:proofErr w:type="spellStart"/>
       <w:r>
-        <w:rPr>
-          <w:rFonts w:ascii="Arial" w:hAnsi="Arial" w:cs="Arial"/>
-          <w:color w:val="00B050"/>
-          <w:sz w:val="24"/>
-          <w:szCs w:val="24"/>
-        </w:rPr>
         <w:t>Lolcakes</w:t>
       </w:r>
       <w:proofErr w:type="spellEnd"/>
       <w:r>
-        <w:rPr>
-          <w:rFonts w:ascii="Arial" w:hAnsi="Arial" w:cs="Arial"/>
-          <w:color w:val="00B050"/>
-          <w:sz w:val="24"/>
-          <w:szCs w:val="24"/>
-        </w:rPr>
         <w:t xml:space="preserve"> is the company name with a website for marketing custom-made cakes for special occasions. The scale of the business is small, comparable to a part-time job, with limited production facilities. </w:t>
       </w:r>
     </w:p>
     <w:p>
-      <w:pPr>
-        <w:autoSpaceDE w:val="0"/>
-        <w:autoSpaceDN w:val="0"/>
-        <w:adjustRightInd w:val="0"/>
-        <w:spacing w:after="0"/>
-        <w:rPr>
-          <w:rFonts w:ascii="Arial" w:hAnsi="Arial" w:cs="Arial"/>
-          <w:color w:val="00B050"/>
-          <w:sz w:val="24"/>
-          <w:szCs w:val="24"/>
-        </w:rPr>
-      </w:pPr>
-      <w:r>
-        <w:rPr>
-          <w:rFonts w:ascii="Arial" w:hAnsi="Arial" w:cs="Arial"/>
-          <w:color w:val="00B050"/>
-          <w:sz w:val="24"/>
-          <w:szCs w:val="24"/>
-        </w:rPr>
+      <w:r>
         <w:t>The goal is to produce a website that would facilitate selling of products and create Internet, including social media, exposure to the business. This exposure is</w:t>
       </w:r>
       <w:r>
-        <w:rPr>
-          <w:rFonts w:ascii="Arial" w:hAnsi="Arial" w:cs="Arial"/>
-          <w:color w:val="00B050"/>
-          <w:sz w:val="24"/>
-          <w:szCs w:val="24"/>
-        </w:rPr>
         <w:t xml:space="preserve"> gained by displaying products, sharing ideas with site visitors, and providing an ordering platform. </w:t>
       </w:r>
     </w:p>
     <w:p>
-      <w:pPr>
-        <w:autoSpaceDE w:val="0"/>
-        <w:autoSpaceDN w:val="0"/>
-        <w:adjustRightInd w:val="0"/>
-        <w:spacing w:after="0"/>
-        <w:rPr>
-          <w:rFonts w:ascii="Arial" w:hAnsi="Arial" w:cs="Arial"/>
-          <w:color w:val="00B050"/>
-          <w:sz w:val="24"/>
-          <w:szCs w:val="24"/>
-        </w:rPr>
-      </w:pPr>
-      <w:r>
-        <w:rPr>
-          <w:rFonts w:ascii="Arial" w:hAnsi="Arial" w:cs="Arial"/>
-          <w:color w:val="00B050"/>
-          <w:sz w:val="24"/>
-          <w:szCs w:val="24"/>
-        </w:rPr>
+      <w:r>
         <w:t>The website c</w:t>
       </w:r>
       <w:r>
-        <w:rPr>
-          <w:rFonts w:ascii="Arial" w:hAnsi="Arial" w:cs="Arial"/>
-          <w:color w:val="00B050"/>
-          <w:sz w:val="24"/>
-          <w:szCs w:val="24"/>
-        </w:rPr>
         <w:t>ontent will be text</w:t>
       </w:r>
       <w:r>
-        <w:rPr>
-          <w:rFonts w:ascii="Arial" w:hAnsi="Arial" w:cs="Arial"/>
-          <w:color w:val="00B050"/>
-          <w:sz w:val="24"/>
-          <w:szCs w:val="24"/>
-        </w:rPr>
         <w:t xml:space="preserve">, images and video clips. </w:t>
       </w:r>
       <w:r>
-        <w:rPr>
-          <w:rFonts w:ascii="Arial" w:hAnsi="Arial" w:cs="Arial"/>
-          <w:color w:val="00B050"/>
-          <w:sz w:val="24"/>
-          <w:szCs w:val="24"/>
-        </w:rPr>
         <w:t xml:space="preserve">For this project – for educational purposes – ‘clipart’ and stock photos are used, </w:t>
       </w:r>
     </w:p>
     <w:p>
-      <w:pPr>
-        <w:autoSpaceDE w:val="0"/>
-        <w:autoSpaceDN w:val="0"/>
-        <w:adjustRightInd w:val="0"/>
-        <w:spacing w:after="0"/>
-        <w:rPr>
-          <w:rFonts w:ascii="Arial" w:hAnsi="Arial" w:cs="Arial"/>
-          <w:color w:val="00B050"/>
-          <w:sz w:val="24"/>
-          <w:szCs w:val="24"/>
-        </w:rPr>
-      </w:pPr>
-      <w:r>
-        <w:rPr>
-          <w:rFonts w:ascii="Arial" w:hAnsi="Arial" w:cs="Arial"/>
-          <w:color w:val="00B050"/>
-          <w:sz w:val="24"/>
-          <w:szCs w:val="24"/>
-        </w:rPr>
+      <w:r>
         <w:t>In addition some of the content may be shared on other social media sites, but leaving the website</w:t>
       </w:r>
       <w:r>
-        <w:rPr>
-          <w:rFonts w:ascii="Arial" w:hAnsi="Arial" w:cs="Arial"/>
-          <w:color w:val="00B050"/>
-          <w:sz w:val="24"/>
-          <w:szCs w:val="24"/>
-        </w:rPr>
         <w:t xml:space="preserve"> as the main marketing platform.</w:t>
       </w:r>
     </w:p>
-    <w:p>
-      <w:pPr>
-        <w:autoSpaceDE w:val="0"/>
-        <w:autoSpaceDN w:val="0"/>
-        <w:adjustRightInd w:val="0"/>
-        <w:spacing w:after="0"/>
-        <w:rPr>
-          <w:rFonts w:ascii="Arial" w:hAnsi="Arial" w:cs="Arial"/>
-          <w:color w:val="00B050"/>
-          <w:sz w:val="24"/>
-          <w:szCs w:val="24"/>
-        </w:rPr>
-      </w:pPr>
-    </w:p>
-    <w:p>
-      <w:pPr>
-        <w:autoSpaceDE w:val="0"/>
-        <w:autoSpaceDN w:val="0"/>
-        <w:adjustRightInd w:val="0"/>
-        <w:spacing w:after="0"/>
-        <w:rPr>
-          <w:rFonts w:ascii="Arial" w:hAnsi="Arial" w:cs="Arial"/>
-          <w:color w:val="00B050"/>
-          <w:sz w:val="24"/>
-          <w:szCs w:val="24"/>
-          <w:lang w:val="ga-IE" w:eastAsia="en-IE"/>
-        </w:rPr>
-      </w:pPr>
-      <w:r>
-        <w:rPr>
-          <w:rFonts w:ascii="Arial" w:hAnsi="Arial" w:cs="Arial"/>
-          <w:color w:val="00B050"/>
-          <w:sz w:val="24"/>
-          <w:szCs w:val="24"/>
-        </w:rPr>
-        <w:t xml:space="preserve">** This section should </w:t>
-      </w:r>
-      <w:r>
-        <w:rPr>
-          <w:rFonts w:ascii="Arial" w:hAnsi="Arial" w:cs="Arial"/>
-          <w:color w:val="00B050"/>
-          <w:sz w:val="24"/>
-          <w:szCs w:val="24"/>
+    <w:p/>
+    <w:p>
+      <w:pPr>
+        <w:pStyle w:val="Heading2"/>
+        <w:rPr>
           <w:lang w:val="ga-IE"/>
         </w:rPr>
-        <w:t xml:space="preserve">introduce your website, </w:t>
-      </w:r>
-      <w:r>
-        <w:rPr>
-          <w:rFonts w:ascii="Arial" w:hAnsi="Arial" w:cs="Arial"/>
-          <w:color w:val="00B050"/>
-          <w:sz w:val="24"/>
-          <w:szCs w:val="24"/>
-        </w:rPr>
-        <w:t>outlining</w:t>
-      </w:r>
-      <w:r>
-        <w:rPr>
-          <w:rFonts w:ascii="Arial" w:hAnsi="Arial" w:cs="Arial"/>
-          <w:color w:val="00B050"/>
-          <w:sz w:val="24"/>
-          <w:szCs w:val="24"/>
-        </w:rPr>
+      </w:pPr>
+      <w:r>
+        <w:t>Research</w:t>
+      </w:r>
+      <w:r>
+        <w:rPr>
+          <w:lang w:val="ga-IE"/>
+        </w:rPr>
+        <w:t xml:space="preserve"> / Investigation</w:t>
+      </w:r>
+    </w:p>
+    <w:p>
+      <w:r>
+        <w:t>From a multitude of private-owned companies selling cakes on the Internet, we have picked three examples:</w:t>
+      </w:r>
+    </w:p>
+    <w:p>
+      <w:r>
+        <w:t>The target group is mainly adults of all ages, who would rather conserve time or who are less proficient in baking and decorating.</w:t>
+      </w:r>
+    </w:p>
+    <w:p>
+      <w:r>
+        <w:t xml:space="preserve">The presentation styles are quite different, the first site is intuitive – navigation is made easy by having a semi-static layout, with changing centre content. The third site is even more static, leaving a ‘webpages of the noughties’ look. </w:t>
+      </w:r>
+    </w:p>
+    <w:p>
+      <w:r>
+        <w:t xml:space="preserve">The second web site is more advanced technically, with a static banner or menu bar, leaving more room for changeable content in the centre of the pages. The front page seems confusing initially, but is </w:t>
+      </w:r>
+      <w:r>
+        <w:t>clearly more suited for different platforms by being responsive.</w:t>
+      </w:r>
+    </w:p>
+    <w:p/>
+    <w:p>
+      <w:r>
+        <w:t>The Cake Shop</w:t>
+      </w:r>
+      <w:r>
+        <w:t xml:space="preserve"> - </w:t>
+      </w:r>
+      <w:r>
+        <w:t>http://www.thecakeshop.ie</w:t>
+      </w:r>
+    </w:p>
+    <w:p/>
+    <w:p>
+      <w:r>
+        <w:lastRenderedPageBreak/>
+        <w:t xml:space="preserve">Pros: Simplicity, easy-to-read fonts, easy to navigate, </w:t>
+      </w:r>
+      <w:r>
+        <w:t>contrasting colour scheme, image thumbnail utilisation for loading speed</w:t>
+      </w:r>
+    </w:p>
+    <w:p>
+      <w:r>
+        <w:t>Cons: Not responsive, suboptimal page utilisation,</w:t>
+      </w:r>
+      <w:r>
+        <w:t xml:space="preserve"> image thumbnails creates an extra step for viewing detail images.</w:t>
+      </w:r>
+    </w:p>
+    <w:p/>
+    <w:p>
+      <w:r>
+        <w:t>Deborah’s Cakes</w:t>
+      </w:r>
+      <w:r>
+        <w:t xml:space="preserve"> - </w:t>
+      </w:r>
+      <w:r>
+        <w:t>http://www.deborahscakes.ie/</w:t>
+      </w:r>
+    </w:p>
+    <w:p>
+      <w:r>
+        <w:t>Pros: Large images up front, responsive website, pleasant hover-</w:t>
+      </w:r>
+      <w:r>
+        <w:t>over utilis</w:t>
+      </w:r>
+      <w:r>
+        <w:t>ation</w:t>
+      </w:r>
+      <w:r>
+        <w:t xml:space="preserve"> on small images</w:t>
+      </w:r>
+    </w:p>
+    <w:p>
+      <w:r>
+        <w:t xml:space="preserve">Cons: </w:t>
+      </w:r>
+      <w:r>
+        <w:t>Obscuring</w:t>
+      </w:r>
+      <w:r>
+        <w:t xml:space="preserve"> hover-over </w:t>
+      </w:r>
+      <w:r>
+        <w:t>effects</w:t>
+      </w:r>
+      <w:r>
+        <w:t xml:space="preserve"> on large images, </w:t>
+      </w:r>
+      <w:r>
+        <w:t>not as intuitive navigation as the other sites, lacking lucidity</w:t>
+      </w:r>
+    </w:p>
+    <w:p/>
+    <w:p>
+      <w:r>
+        <w:t>Scrummy Mummy</w:t>
+      </w:r>
+      <w:r>
+        <w:t xml:space="preserve"> - </w:t>
+      </w:r>
+      <w:r>
+        <w:t>http://www.scrummymummy.ie</w:t>
+      </w:r>
+    </w:p>
+    <w:p>
+      <w:r>
+        <w:t xml:space="preserve">Pros: Simple and clear layout, good image quality, </w:t>
+      </w:r>
+      <w:r>
+        <w:t>offering courses/workshops</w:t>
+      </w:r>
+    </w:p>
+    <w:p>
+      <w:r>
+        <w:t xml:space="preserve">Cons: Only slightly responsive site, suboptimal page utilisation (top half), </w:t>
+      </w:r>
+      <w:r>
+        <w:t>“</w:t>
+      </w:r>
+      <w:r>
+        <w:t>outdated</w:t>
+      </w:r>
+      <w:r>
+        <w:t xml:space="preserve"> look”</w:t>
+      </w:r>
+      <w:r>
+        <w:t xml:space="preserve"> and possibly not updated since 2016 (year mentioned!)</w:t>
+      </w:r>
+    </w:p>
+    <w:p>
+      <w:r>
+        <w:t xml:space="preserve">To make our website stand out is to give the site an overall </w:t>
+      </w:r>
+      <w:r>
+        <w:t>“f</w:t>
+      </w:r>
+      <w:r>
+        <w:t>resh</w:t>
+      </w:r>
+      <w:r>
+        <w:t>”</w:t>
+      </w:r>
+      <w:r>
+        <w:t xml:space="preserve"> look, with simple navigation, sharp images with details, as the products are visually stimulating. </w:t>
+      </w:r>
+      <w:r>
+        <w:t>Time and resources allowing video clips will be added as an eye catcher.</w:t>
+      </w:r>
+    </w:p>
+    <w:p>
+      <w:r>
+        <w:t xml:space="preserve">The marketing of cakes seem passive – </w:t>
+      </w:r>
+      <w:r>
+        <w:t xml:space="preserve">some as passive as a </w:t>
+      </w:r>
+      <w:r>
+        <w:t>statement</w:t>
+      </w:r>
+      <w:r>
+        <w:t xml:space="preserve"> such as:</w:t>
+      </w:r>
+      <w:r>
         <w:t xml:space="preserve"> </w:t>
       </w:r>
       <w:r>
-        <w:rPr>
-          <w:rFonts w:ascii="Arial" w:hAnsi="Arial" w:cs="Arial"/>
-          <w:color w:val="00B050"/>
-          <w:sz w:val="24"/>
-          <w:szCs w:val="24"/>
-          <w:lang w:eastAsia="en-IE"/>
-        </w:rPr>
-        <w:t xml:space="preserve">the </w:t>
-      </w:r>
-      <w:r>
-        <w:rPr>
-          <w:rFonts w:ascii="Arial" w:hAnsi="Arial" w:cs="Arial"/>
-          <w:color w:val="00B050"/>
-          <w:sz w:val="24"/>
-          <w:szCs w:val="24"/>
-          <w:lang w:val="ga-IE" w:eastAsia="en-IE"/>
-        </w:rPr>
-        <w:t>early</w:t>
-      </w:r>
-      <w:r>
-        <w:rPr>
-          <w:rFonts w:ascii="Arial" w:hAnsi="Arial" w:cs="Arial"/>
-          <w:color w:val="00B050"/>
-          <w:sz w:val="24"/>
-          <w:szCs w:val="24"/>
-          <w:lang w:eastAsia="en-IE"/>
-        </w:rPr>
+        <w:t>“</w:t>
+      </w:r>
+      <w:r>
+        <w:t xml:space="preserve">Here are cakes. We sell them.” This is the image we are getting from some of the competitors’ sites. To be more professional about marketing we need to consider some elementary marketing theory such as Marketing Mix (Kotler’s 4 P’s; </w:t>
+      </w:r>
+      <w:r>
+        <w:t>Product</w:t>
+      </w:r>
+      <w:r>
+        <w:t>,</w:t>
+      </w:r>
+      <w:r>
         <w:t xml:space="preserve"> </w:t>
       </w:r>
       <w:r>
-        <w:rPr>
-          <w:rFonts w:ascii="Arial" w:hAnsi="Arial" w:cs="Arial"/>
-          <w:color w:val="00B050"/>
-          <w:sz w:val="24"/>
-          <w:szCs w:val="24"/>
-          <w:lang w:val="ga-IE" w:eastAsia="en-IE"/>
-        </w:rPr>
-        <w:t>ideas</w:t>
-      </w:r>
-      <w:r>
-        <w:rPr>
-          <w:rFonts w:ascii="Arial" w:hAnsi="Arial" w:cs="Arial"/>
-          <w:color w:val="00B050"/>
-          <w:sz w:val="24"/>
-          <w:szCs w:val="24"/>
-          <w:lang w:val="ga-IE" w:eastAsia="en-IE"/>
-        </w:rPr>
-        <w:t xml:space="preserve"> or plans you have</w:t>
-      </w:r>
-      <w:r>
-        <w:rPr>
-          <w:rFonts w:ascii="Arial" w:hAnsi="Arial" w:cs="Arial"/>
-          <w:color w:val="00B050"/>
-          <w:sz w:val="24"/>
-          <w:szCs w:val="24"/>
-          <w:lang w:eastAsia="en-IE"/>
-        </w:rPr>
-        <w:t xml:space="preserve"> for your project and the scope of what you </w:t>
-      </w:r>
-      <w:r>
-        <w:rPr>
-          <w:rFonts w:ascii="Arial" w:hAnsi="Arial" w:cs="Arial"/>
-          <w:color w:val="00B050"/>
-          <w:sz w:val="24"/>
-          <w:szCs w:val="24"/>
-          <w:lang w:val="ga-IE" w:eastAsia="en-IE"/>
-        </w:rPr>
-        <w:t>wish</w:t>
-      </w:r>
-      <w:r>
-        <w:rPr>
-          <w:rFonts w:ascii="Arial" w:hAnsi="Arial" w:cs="Arial"/>
-          <w:color w:val="00B050"/>
-          <w:sz w:val="24"/>
-          <w:szCs w:val="24"/>
-          <w:lang w:eastAsia="en-IE"/>
-        </w:rPr>
-        <w:t xml:space="preserve"> to achieve at this stage in development</w:t>
-      </w:r>
-      <w:r>
-        <w:rPr>
-          <w:rFonts w:ascii="Arial" w:hAnsi="Arial" w:cs="Arial"/>
-          <w:color w:val="00B050"/>
-          <w:sz w:val="24"/>
-          <w:szCs w:val="24"/>
-          <w:lang w:eastAsia="en-IE"/>
-        </w:rPr>
-        <w:t>.</w:t>
-      </w:r>
-      <w:r>
-        <w:rPr>
-          <w:rFonts w:ascii="Arial" w:hAnsi="Arial" w:cs="Arial"/>
-          <w:color w:val="00B050"/>
-          <w:sz w:val="24"/>
-          <w:szCs w:val="24"/>
-          <w:lang w:val="ga-IE" w:eastAsia="en-IE"/>
-        </w:rPr>
-        <w:t xml:space="preserve"> **</w:t>
+        <w:t xml:space="preserve">Price, Place, and Promotion), and how to create demand. Methods for this are very similar to </w:t>
+      </w:r>
+      <w:r>
+        <w:t xml:space="preserve">those used by </w:t>
+      </w:r>
+      <w:r>
+        <w:t xml:space="preserve">successful </w:t>
+      </w:r>
+      <w:r>
+        <w:t>companies</w:t>
+      </w:r>
+      <w:r>
+        <w:t xml:space="preserve">: </w:t>
+      </w:r>
+      <w:r>
+        <w:t>S</w:t>
+      </w:r>
+      <w:r>
+        <w:t>haring ideas and experiences, sharing ‘pro tips’, letting people interact via a community or utilise social media, using a mix of visual aids (images; video and still-), to summarise “Get people talking and desiring.”</w:t>
       </w:r>
     </w:p>
     <w:p>
@@ -978,854 +911,30 @@
     <w:p>
       <w:pPr>
         <w:pStyle w:val="Heading2"/>
-        <w:numPr>
-          <w:ilvl w:val="0"/>
-          <w:numId w:val="0"/>
-        </w:numPr>
+      </w:pPr>
+      <w:r>
+        <w:rPr>
+          <w:lang w:val="ga-IE"/>
+        </w:rPr>
+        <w:t xml:space="preserve">Requirements &amp; </w:t>
+      </w:r>
+      <w:r>
+        <w:t>Technical</w:t>
+      </w:r>
+      <w:r>
+        <w:t xml:space="preserve"> Approach</w:t>
+      </w:r>
+    </w:p>
+    <w:p>
+      <w:pPr>
         <w:spacing w:after="0"/>
         <w:rPr>
           <w:rFonts w:ascii="Arial" w:hAnsi="Arial" w:cs="Arial"/>
-          <w:sz w:val="24"/>
-          <w:szCs w:val="24"/>
-        </w:rPr>
-      </w:pPr>
-    </w:p>
-    <w:p/>
-    <w:p>
-      <w:pPr>
-        <w:pStyle w:val="Heading2"/>
-        <w:numPr>
-          <w:ilvl w:val="0"/>
-          <w:numId w:val="0"/>
-        </w:numPr>
-        <w:spacing w:after="0"/>
-        <w:rPr>
-          <w:rFonts w:ascii="Arial" w:hAnsi="Arial" w:cs="Arial"/>
-          <w:sz w:val="24"/>
-          <w:szCs w:val="24"/>
-        </w:rPr>
-      </w:pPr>
-    </w:p>
-    <w:p>
-      <w:pPr>
-        <w:pStyle w:val="Heading2"/>
-        <w:numPr>
-          <w:ilvl w:val="0"/>
-          <w:numId w:val="0"/>
-        </w:numPr>
-        <w:spacing w:after="0"/>
-        <w:ind w:left="284"/>
-        <w:rPr>
-          <w:rFonts w:ascii="Arial" w:hAnsi="Arial" w:cs="Arial"/>
-          <w:sz w:val="24"/>
-          <w:szCs w:val="24"/>
-          <w:lang w:val="ga-IE"/>
-        </w:rPr>
-      </w:pPr>
-      <w:r>
-        <w:rPr>
-          <w:rFonts w:ascii="Arial" w:hAnsi="Arial" w:cs="Arial"/>
-          <w:sz w:val="24"/>
-          <w:szCs w:val="24"/>
-        </w:rPr>
-        <w:t>Research</w:t>
-      </w:r>
-      <w:r>
-        <w:rPr>
-          <w:rFonts w:ascii="Arial" w:hAnsi="Arial" w:cs="Arial"/>
-          <w:sz w:val="24"/>
-          <w:szCs w:val="24"/>
-          <w:lang w:val="ga-IE"/>
-        </w:rPr>
-        <w:t xml:space="preserve"> / Investigation</w:t>
-      </w:r>
-    </w:p>
-    <w:p>
-      <w:pPr>
-        <w:spacing w:after="0"/>
-        <w:rPr>
-          <w:rFonts w:ascii="Arial" w:hAnsi="Arial" w:cs="Arial"/>
-          <w:color w:val="0000FF"/>
-          <w:sz w:val="24"/>
-          <w:szCs w:val="24"/>
-        </w:rPr>
-      </w:pPr>
-      <w:r>
-        <w:rPr>
-          <w:rFonts w:ascii="Arial" w:hAnsi="Arial" w:cs="Arial"/>
-          <w:color w:val="0000FF"/>
-          <w:sz w:val="24"/>
-          <w:szCs w:val="24"/>
-        </w:rPr>
-        <w:t>From a multitude of private-owned companies selling cakes on the Internet, we have picked three examples:</w:t>
-      </w:r>
-    </w:p>
-    <w:p>
-      <w:pPr>
-        <w:spacing w:after="0"/>
-        <w:rPr>
-          <w:rFonts w:ascii="Arial" w:hAnsi="Arial" w:cs="Arial"/>
-          <w:color w:val="0000FF"/>
-          <w:sz w:val="24"/>
-          <w:szCs w:val="24"/>
-        </w:rPr>
-      </w:pPr>
-      <w:r>
-        <w:rPr>
-          <w:rFonts w:ascii="Arial" w:hAnsi="Arial" w:cs="Arial"/>
-          <w:color w:val="0000FF"/>
-          <w:sz w:val="24"/>
-          <w:szCs w:val="24"/>
-        </w:rPr>
-        <w:t>http://www.thecakeshop.ie</w:t>
-      </w:r>
-    </w:p>
-    <w:p>
-      <w:pPr>
-        <w:spacing w:after="0"/>
-        <w:rPr>
-          <w:rFonts w:ascii="Arial" w:hAnsi="Arial" w:cs="Arial"/>
-          <w:color w:val="0000FF"/>
-          <w:sz w:val="24"/>
-          <w:szCs w:val="24"/>
-        </w:rPr>
-      </w:pPr>
-      <w:r>
-        <w:rPr>
-          <w:rFonts w:ascii="Arial" w:hAnsi="Arial" w:cs="Arial"/>
-          <w:color w:val="0000FF"/>
-          <w:sz w:val="24"/>
-          <w:szCs w:val="24"/>
-        </w:rPr>
-        <w:t>http://www.deborahscakes.ie/</w:t>
-      </w:r>
-    </w:p>
-    <w:p>
-      <w:pPr>
-        <w:spacing w:after="0"/>
-        <w:rPr>
-          <w:rFonts w:ascii="Arial" w:hAnsi="Arial" w:cs="Arial"/>
-          <w:color w:val="0000FF"/>
-          <w:sz w:val="24"/>
-          <w:szCs w:val="24"/>
-        </w:rPr>
-      </w:pPr>
-      <w:r>
-        <w:rPr>
-          <w:rFonts w:ascii="Arial" w:hAnsi="Arial" w:cs="Arial"/>
-          <w:color w:val="0000FF"/>
-          <w:sz w:val="24"/>
-          <w:szCs w:val="24"/>
-        </w:rPr>
-        <w:t>http://www.scrummymummy.ie</w:t>
-      </w:r>
-    </w:p>
-    <w:p>
-      <w:pPr>
-        <w:spacing w:after="0"/>
-        <w:rPr>
-          <w:rFonts w:ascii="Arial" w:hAnsi="Arial" w:cs="Arial"/>
-          <w:color w:val="0000FF"/>
-          <w:sz w:val="24"/>
-          <w:szCs w:val="24"/>
-        </w:rPr>
-      </w:pPr>
-      <w:r>
-        <w:rPr>
-          <w:rFonts w:ascii="Arial" w:hAnsi="Arial" w:cs="Arial"/>
-          <w:color w:val="0000FF"/>
-          <w:sz w:val="24"/>
-          <w:szCs w:val="24"/>
-        </w:rPr>
-        <w:t>The target group is mainly adults of all ages, who would rather conserve time or who are less proficient in baking and decorating.</w:t>
-      </w:r>
-    </w:p>
-    <w:p>
-      <w:pPr>
-        <w:spacing w:after="0"/>
-        <w:rPr>
-          <w:rFonts w:ascii="Arial" w:hAnsi="Arial" w:cs="Arial"/>
-          <w:color w:val="0000FF"/>
-          <w:sz w:val="24"/>
-          <w:szCs w:val="24"/>
-        </w:rPr>
-      </w:pPr>
-    </w:p>
-    <w:p>
-      <w:pPr>
-        <w:spacing w:after="0"/>
-        <w:rPr>
-          <w:rFonts w:ascii="Arial" w:hAnsi="Arial" w:cs="Arial"/>
-          <w:color w:val="0000FF"/>
-          <w:sz w:val="24"/>
-          <w:szCs w:val="24"/>
-        </w:rPr>
-      </w:pPr>
-      <w:r>
-        <w:rPr>
-          <w:rFonts w:ascii="Arial" w:hAnsi="Arial" w:cs="Arial"/>
-          <w:color w:val="0000FF"/>
-          <w:sz w:val="24"/>
-          <w:szCs w:val="24"/>
-        </w:rPr>
-        <w:t xml:space="preserve">The presentation styles are quite different, the first site is intuitive – navigation is made easy by having a semi-static layout, with changing centre content. The third site is even more static, leaving a ‘webpages of the noughties’ look. </w:t>
-      </w:r>
-    </w:p>
-    <w:p>
-      <w:pPr>
-        <w:spacing w:after="0"/>
-        <w:rPr>
-          <w:rFonts w:ascii="Arial" w:hAnsi="Arial" w:cs="Arial"/>
-          <w:color w:val="0000FF"/>
-          <w:sz w:val="24"/>
-          <w:szCs w:val="24"/>
-        </w:rPr>
-      </w:pPr>
-    </w:p>
-    <w:p>
-      <w:pPr>
-        <w:spacing w:after="0"/>
-        <w:rPr>
-          <w:rFonts w:ascii="Arial" w:hAnsi="Arial" w:cs="Arial"/>
-          <w:color w:val="0000FF"/>
-          <w:sz w:val="24"/>
-          <w:szCs w:val="24"/>
-        </w:rPr>
-      </w:pPr>
-      <w:r>
-        <w:rPr>
-          <w:rFonts w:ascii="Arial" w:hAnsi="Arial" w:cs="Arial"/>
-          <w:color w:val="0000FF"/>
-          <w:sz w:val="24"/>
-          <w:szCs w:val="24"/>
-        </w:rPr>
-        <w:t xml:space="preserve">The second web site is more advanced technically, with a static banner or menu bar, leaving more room for changeable content in the centre of the pages. The front page </w:t>
-      </w:r>
-      <w:r>
-        <w:rPr>
-          <w:rFonts w:ascii="Arial" w:hAnsi="Arial" w:cs="Arial"/>
-          <w:color w:val="0000FF"/>
-          <w:sz w:val="24"/>
-          <w:szCs w:val="24"/>
-        </w:rPr>
-        <w:lastRenderedPageBreak/>
-        <w:t xml:space="preserve">seems confusing initially, but is </w:t>
-      </w:r>
-      <w:r>
-        <w:rPr>
-          <w:rFonts w:ascii="Arial" w:hAnsi="Arial" w:cs="Arial"/>
-          <w:color w:val="0000FF"/>
-          <w:sz w:val="24"/>
-          <w:szCs w:val="24"/>
-        </w:rPr>
-        <w:t>clearly more suited for different platforms by being responsive.</w:t>
-      </w:r>
-    </w:p>
-    <w:p>
-      <w:pPr>
-        <w:spacing w:after="0"/>
-        <w:rPr>
-          <w:rFonts w:ascii="Arial" w:hAnsi="Arial" w:cs="Arial"/>
-          <w:color w:val="0000FF"/>
-          <w:sz w:val="24"/>
-          <w:szCs w:val="24"/>
-        </w:rPr>
-      </w:pPr>
-    </w:p>
-    <w:p>
-      <w:pPr>
-        <w:spacing w:after="0"/>
-        <w:rPr>
-          <w:rFonts w:ascii="Arial" w:hAnsi="Arial" w:cs="Arial"/>
-          <w:color w:val="0000FF"/>
-          <w:sz w:val="24"/>
-          <w:szCs w:val="24"/>
-        </w:rPr>
-      </w:pPr>
-      <w:r>
-        <w:rPr>
-          <w:rFonts w:ascii="Arial" w:hAnsi="Arial" w:cs="Arial"/>
-          <w:color w:val="0000FF"/>
-          <w:sz w:val="24"/>
-          <w:szCs w:val="24"/>
-        </w:rPr>
-        <w:t>The Cake Shop</w:t>
-      </w:r>
-    </w:p>
-    <w:p>
-      <w:pPr>
-        <w:spacing w:after="0"/>
-        <w:rPr>
-          <w:rFonts w:ascii="Arial" w:hAnsi="Arial" w:cs="Arial"/>
-          <w:color w:val="0000FF"/>
-          <w:sz w:val="24"/>
-          <w:szCs w:val="24"/>
-        </w:rPr>
-      </w:pPr>
-      <w:r>
-        <w:rPr>
-          <w:rFonts w:ascii="Arial" w:hAnsi="Arial" w:cs="Arial"/>
-          <w:color w:val="0000FF"/>
-          <w:sz w:val="24"/>
-          <w:szCs w:val="24"/>
-        </w:rPr>
-        <w:t xml:space="preserve">Pros: Simplicity, easy-to-read fonts, easy to navigate, </w:t>
-      </w:r>
-      <w:r>
-        <w:rPr>
-          <w:rFonts w:ascii="Arial" w:hAnsi="Arial" w:cs="Arial"/>
-          <w:color w:val="0000FF"/>
-          <w:sz w:val="24"/>
-          <w:szCs w:val="24"/>
-        </w:rPr>
-        <w:t>contrasting colour scheme, image thumbnail utilisation for loading speed</w:t>
-      </w:r>
-    </w:p>
-    <w:p>
-      <w:pPr>
-        <w:spacing w:after="0"/>
-        <w:rPr>
-          <w:rFonts w:ascii="Arial" w:hAnsi="Arial" w:cs="Arial"/>
-          <w:color w:val="0000FF"/>
-          <w:sz w:val="24"/>
-          <w:szCs w:val="24"/>
-        </w:rPr>
-      </w:pPr>
-      <w:r>
-        <w:rPr>
-          <w:rFonts w:ascii="Arial" w:hAnsi="Arial" w:cs="Arial"/>
-          <w:color w:val="0000FF"/>
-          <w:sz w:val="24"/>
-          <w:szCs w:val="24"/>
-        </w:rPr>
-        <w:t>Cons: Not responsive, suboptimal page utilisation,</w:t>
-      </w:r>
-      <w:r>
-        <w:rPr>
-          <w:rFonts w:ascii="Arial" w:hAnsi="Arial" w:cs="Arial"/>
-          <w:color w:val="0000FF"/>
-          <w:sz w:val="24"/>
-          <w:szCs w:val="24"/>
-        </w:rPr>
-        <w:t xml:space="preserve"> image thumbnails creates an extra step for viewing detail images.</w:t>
-      </w:r>
-    </w:p>
-    <w:p>
-      <w:pPr>
-        <w:spacing w:after="0"/>
-        <w:rPr>
-          <w:rFonts w:ascii="Arial" w:hAnsi="Arial" w:cs="Arial"/>
-          <w:color w:val="0000FF"/>
-          <w:sz w:val="24"/>
-          <w:szCs w:val="24"/>
-        </w:rPr>
-      </w:pPr>
-    </w:p>
-    <w:p>
-      <w:pPr>
-        <w:spacing w:after="0"/>
-        <w:rPr>
-          <w:rFonts w:ascii="Arial" w:hAnsi="Arial" w:cs="Arial"/>
-          <w:color w:val="0000FF"/>
-          <w:sz w:val="24"/>
-          <w:szCs w:val="24"/>
-        </w:rPr>
-      </w:pPr>
-      <w:r>
-        <w:rPr>
-          <w:rFonts w:ascii="Arial" w:hAnsi="Arial" w:cs="Arial"/>
-          <w:color w:val="0000FF"/>
-          <w:sz w:val="24"/>
-          <w:szCs w:val="24"/>
-        </w:rPr>
-        <w:t>Deborah’s Cakes</w:t>
-      </w:r>
-    </w:p>
-    <w:p>
-      <w:pPr>
-        <w:spacing w:after="0"/>
-        <w:rPr>
-          <w:rFonts w:ascii="Arial" w:hAnsi="Arial" w:cs="Arial"/>
-          <w:color w:val="0000FF"/>
-          <w:sz w:val="24"/>
-          <w:szCs w:val="24"/>
-        </w:rPr>
-      </w:pPr>
-      <w:r>
-        <w:rPr>
-          <w:rFonts w:ascii="Arial" w:hAnsi="Arial" w:cs="Arial"/>
-          <w:color w:val="0000FF"/>
-          <w:sz w:val="24"/>
-          <w:szCs w:val="24"/>
-        </w:rPr>
-        <w:t>Pros: Large images up front, responsive website, pleasant hover-</w:t>
-      </w:r>
-      <w:r>
-        <w:rPr>
-          <w:rFonts w:ascii="Arial" w:hAnsi="Arial" w:cs="Arial"/>
-          <w:color w:val="0000FF"/>
-          <w:sz w:val="24"/>
-          <w:szCs w:val="24"/>
-        </w:rPr>
-        <w:t>over utilis</w:t>
-      </w:r>
-      <w:r>
-        <w:rPr>
-          <w:rFonts w:ascii="Arial" w:hAnsi="Arial" w:cs="Arial"/>
-          <w:color w:val="0000FF"/>
-          <w:sz w:val="24"/>
-          <w:szCs w:val="24"/>
-        </w:rPr>
-        <w:t>ation</w:t>
-      </w:r>
-      <w:r>
-        <w:rPr>
-          <w:rFonts w:ascii="Arial" w:hAnsi="Arial" w:cs="Arial"/>
-          <w:color w:val="0000FF"/>
-          <w:sz w:val="24"/>
-          <w:szCs w:val="24"/>
-        </w:rPr>
-        <w:t xml:space="preserve"> on small images</w:t>
-      </w:r>
-    </w:p>
-    <w:p>
-      <w:pPr>
-        <w:spacing w:after="0"/>
-        <w:rPr>
-          <w:rFonts w:ascii="Arial" w:hAnsi="Arial" w:cs="Arial"/>
-          <w:color w:val="0000FF"/>
-          <w:sz w:val="24"/>
-          <w:szCs w:val="24"/>
-        </w:rPr>
-      </w:pPr>
-      <w:r>
-        <w:rPr>
-          <w:rFonts w:ascii="Arial" w:hAnsi="Arial" w:cs="Arial"/>
-          <w:color w:val="0000FF"/>
-          <w:sz w:val="24"/>
-          <w:szCs w:val="24"/>
-        </w:rPr>
-        <w:t xml:space="preserve">Cons: </w:t>
-      </w:r>
-      <w:r>
-        <w:rPr>
-          <w:rFonts w:ascii="Arial" w:hAnsi="Arial" w:cs="Arial"/>
-          <w:color w:val="0000FF"/>
-          <w:sz w:val="24"/>
-          <w:szCs w:val="24"/>
-        </w:rPr>
-        <w:t>Obscuring</w:t>
-      </w:r>
-      <w:r>
-        <w:rPr>
-          <w:rFonts w:ascii="Arial" w:hAnsi="Arial" w:cs="Arial"/>
-          <w:color w:val="0000FF"/>
-          <w:sz w:val="24"/>
-          <w:szCs w:val="24"/>
-        </w:rPr>
-        <w:t xml:space="preserve"> hover-over </w:t>
-      </w:r>
-      <w:r>
-        <w:rPr>
-          <w:rFonts w:ascii="Arial" w:hAnsi="Arial" w:cs="Arial"/>
-          <w:color w:val="0000FF"/>
-          <w:sz w:val="24"/>
-          <w:szCs w:val="24"/>
-        </w:rPr>
-        <w:t>effects</w:t>
-      </w:r>
-      <w:r>
-        <w:rPr>
-          <w:rFonts w:ascii="Arial" w:hAnsi="Arial" w:cs="Arial"/>
-          <w:color w:val="0000FF"/>
-          <w:sz w:val="24"/>
-          <w:szCs w:val="24"/>
-        </w:rPr>
-        <w:t xml:space="preserve"> on large images, </w:t>
-      </w:r>
-      <w:r>
-        <w:rPr>
-          <w:rFonts w:ascii="Arial" w:hAnsi="Arial" w:cs="Arial"/>
-          <w:color w:val="0000FF"/>
-          <w:sz w:val="24"/>
-          <w:szCs w:val="24"/>
-        </w:rPr>
-        <w:t>not as intuitive navigation as the other sites, lacking lucidity</w:t>
-      </w:r>
-    </w:p>
-    <w:p>
-      <w:pPr>
-        <w:spacing w:after="0"/>
-        <w:rPr>
-          <w:rFonts w:ascii="Arial" w:hAnsi="Arial" w:cs="Arial"/>
-          <w:color w:val="0000FF"/>
-          <w:sz w:val="24"/>
-          <w:szCs w:val="24"/>
-        </w:rPr>
-      </w:pPr>
-    </w:p>
-    <w:p>
-      <w:pPr>
-        <w:spacing w:after="0"/>
-        <w:rPr>
-          <w:rFonts w:ascii="Arial" w:hAnsi="Arial" w:cs="Arial"/>
-          <w:color w:val="0000FF"/>
-          <w:sz w:val="24"/>
-          <w:szCs w:val="24"/>
-        </w:rPr>
-      </w:pPr>
-      <w:r>
-        <w:rPr>
-          <w:rFonts w:ascii="Arial" w:hAnsi="Arial" w:cs="Arial"/>
-          <w:color w:val="0000FF"/>
-          <w:sz w:val="24"/>
-          <w:szCs w:val="24"/>
-        </w:rPr>
-        <w:t>Scrummy Mummy</w:t>
-      </w:r>
-    </w:p>
-    <w:p>
-      <w:pPr>
-        <w:spacing w:after="0"/>
-        <w:rPr>
-          <w:rFonts w:ascii="Arial" w:hAnsi="Arial" w:cs="Arial"/>
-          <w:color w:val="0000FF"/>
-          <w:sz w:val="24"/>
-          <w:szCs w:val="24"/>
-        </w:rPr>
-      </w:pPr>
-      <w:r>
-        <w:rPr>
-          <w:rFonts w:ascii="Arial" w:hAnsi="Arial" w:cs="Arial"/>
-          <w:color w:val="0000FF"/>
-          <w:sz w:val="24"/>
-          <w:szCs w:val="24"/>
-        </w:rPr>
-        <w:t xml:space="preserve">Pros: Simple and clear layout, good image quality, </w:t>
-      </w:r>
-    </w:p>
-    <w:p>
-      <w:pPr>
-        <w:spacing w:after="0"/>
-        <w:rPr>
-          <w:rFonts w:ascii="Arial" w:hAnsi="Arial" w:cs="Arial"/>
-          <w:color w:val="0000FF"/>
-          <w:sz w:val="24"/>
-          <w:szCs w:val="24"/>
-        </w:rPr>
-      </w:pPr>
-      <w:r>
-        <w:rPr>
-          <w:rFonts w:ascii="Arial" w:hAnsi="Arial" w:cs="Arial"/>
-          <w:color w:val="0000FF"/>
-          <w:sz w:val="24"/>
-          <w:szCs w:val="24"/>
-        </w:rPr>
-        <w:t xml:space="preserve">Cons: Only slightly responsive site, suboptimal page utilisation (top half), </w:t>
-      </w:r>
-      <w:r>
-        <w:rPr>
-          <w:rFonts w:ascii="Arial" w:hAnsi="Arial" w:cs="Arial"/>
-          <w:color w:val="0000FF"/>
-          <w:sz w:val="24"/>
-          <w:szCs w:val="24"/>
-        </w:rPr>
-        <w:t>“</w:t>
-      </w:r>
-      <w:r>
-        <w:rPr>
-          <w:rFonts w:ascii="Arial" w:hAnsi="Arial" w:cs="Arial"/>
-          <w:color w:val="0000FF"/>
-          <w:sz w:val="24"/>
-          <w:szCs w:val="24"/>
-        </w:rPr>
-        <w:t>outdated</w:t>
-      </w:r>
-      <w:r>
-        <w:rPr>
-          <w:rFonts w:ascii="Arial" w:hAnsi="Arial" w:cs="Arial"/>
-          <w:color w:val="0000FF"/>
-          <w:sz w:val="24"/>
-          <w:szCs w:val="24"/>
-        </w:rPr>
-        <w:t xml:space="preserve"> look”</w:t>
-      </w:r>
-      <w:r>
-        <w:rPr>
-          <w:rFonts w:ascii="Arial" w:hAnsi="Arial" w:cs="Arial"/>
-          <w:color w:val="0000FF"/>
-          <w:sz w:val="24"/>
-          <w:szCs w:val="24"/>
-        </w:rPr>
-        <w:t xml:space="preserve"> and possibly not updated since 2016 (year mentioned!)</w:t>
-      </w:r>
-    </w:p>
-    <w:p>
-      <w:pPr>
-        <w:spacing w:after="0"/>
-        <w:rPr>
-          <w:rFonts w:ascii="Arial" w:hAnsi="Arial" w:cs="Arial"/>
-          <w:color w:val="0000FF"/>
-          <w:sz w:val="24"/>
-          <w:szCs w:val="24"/>
-        </w:rPr>
-      </w:pPr>
-    </w:p>
-    <w:p>
-      <w:pPr>
-        <w:spacing w:after="0"/>
-        <w:rPr>
-          <w:rFonts w:ascii="Arial" w:hAnsi="Arial" w:cs="Arial"/>
-          <w:color w:val="0000FF"/>
-          <w:sz w:val="24"/>
-          <w:szCs w:val="24"/>
-        </w:rPr>
-      </w:pPr>
-      <w:r>
-        <w:rPr>
-          <w:rFonts w:ascii="Arial" w:hAnsi="Arial" w:cs="Arial"/>
-          <w:color w:val="0000FF"/>
-          <w:sz w:val="24"/>
-          <w:szCs w:val="24"/>
-        </w:rPr>
-        <w:t xml:space="preserve">To make our website stand out is to give the site an overall ‘fresh’ look, with simple navigation, sharp images with details, as the products are visually stimulating. </w:t>
-      </w:r>
+          <w:szCs w:val="24"/>
+        </w:rPr>
+      </w:pPr>
       <w:bookmarkStart w:id="0" w:name="_GoBack"/>
       <w:bookmarkEnd w:id="0"/>
-    </w:p>
-    <w:p>
-      <w:pPr>
-        <w:spacing w:after="0"/>
-        <w:rPr>
-          <w:rFonts w:ascii="Arial" w:hAnsi="Arial" w:cs="Arial"/>
-          <w:color w:val="0000FF"/>
-          <w:sz w:val="24"/>
-          <w:szCs w:val="24"/>
-        </w:rPr>
-      </w:pPr>
-      <w:r>
-        <w:rPr>
-          <w:rFonts w:ascii="Arial" w:hAnsi="Arial" w:cs="Arial"/>
-          <w:color w:val="0000FF"/>
-          <w:sz w:val="24"/>
-          <w:szCs w:val="24"/>
-        </w:rPr>
-        <w:t>…</w:t>
-      </w:r>
-    </w:p>
-    <w:p>
-      <w:pPr>
-        <w:spacing w:after="0"/>
-        <w:rPr>
-          <w:rFonts w:ascii="Arial" w:hAnsi="Arial" w:cs="Arial"/>
-          <w:color w:val="0000FF"/>
-          <w:sz w:val="24"/>
-          <w:szCs w:val="24"/>
-        </w:rPr>
-      </w:pPr>
-    </w:p>
-    <w:p>
-      <w:pPr>
-        <w:spacing w:after="0"/>
-        <w:rPr>
-          <w:rFonts w:ascii="Arial" w:hAnsi="Arial" w:cs="Arial"/>
-          <w:color w:val="0000FF"/>
-          <w:sz w:val="24"/>
-          <w:szCs w:val="24"/>
-        </w:rPr>
-      </w:pPr>
-      <w:r>
-        <w:rPr>
-          <w:rFonts w:ascii="Arial" w:hAnsi="Arial" w:cs="Arial"/>
-          <w:b/>
-          <w:color w:val="00B050"/>
-          <w:sz w:val="24"/>
-          <w:szCs w:val="24"/>
-          <w:lang w:val="ga-IE"/>
-        </w:rPr>
-        <w:t xml:space="preserve">** </w:t>
-      </w:r>
-      <w:r>
-        <w:rPr>
-          <w:rFonts w:ascii="Arial" w:hAnsi="Arial" w:cs="Arial"/>
-          <w:b/>
-          <w:color w:val="00B050"/>
-          <w:sz w:val="24"/>
-          <w:szCs w:val="24"/>
-          <w:lang w:val="ga-IE"/>
-        </w:rPr>
-        <w:t>NOTE:</w:t>
-      </w:r>
-      <w:r>
-        <w:rPr>
-          <w:rFonts w:ascii="Arial" w:hAnsi="Arial" w:cs="Arial"/>
-          <w:color w:val="00B050"/>
-          <w:sz w:val="24"/>
-          <w:szCs w:val="24"/>
-          <w:lang w:val="ga-IE"/>
-        </w:rPr>
-        <w:t xml:space="preserve"> You should look at a </w:t>
-      </w:r>
-      <w:r>
-        <w:rPr>
-          <w:rFonts w:ascii="Arial" w:hAnsi="Arial" w:cs="Arial"/>
-          <w:b/>
-          <w:color w:val="00B050"/>
-          <w:sz w:val="24"/>
-          <w:szCs w:val="24"/>
-          <w:lang w:val="ga-IE"/>
-        </w:rPr>
-        <w:t>minimum of 3 competitors</w:t>
-      </w:r>
-      <w:r>
-        <w:rPr>
-          <w:rFonts w:ascii="Arial" w:hAnsi="Arial" w:cs="Arial"/>
-          <w:color w:val="00B050"/>
-          <w:sz w:val="24"/>
-          <w:szCs w:val="24"/>
-          <w:lang w:val="ga-IE"/>
-        </w:rPr>
-        <w:t>, giving details of which companies you looked at.</w:t>
-      </w:r>
-    </w:p>
-    <w:p>
-      <w:pPr>
-        <w:spacing w:after="0"/>
-        <w:rPr>
-          <w:rFonts w:ascii="Arial" w:hAnsi="Arial" w:cs="Arial"/>
-          <w:color w:val="0000FF"/>
-          <w:sz w:val="24"/>
-          <w:szCs w:val="24"/>
-        </w:rPr>
-      </w:pPr>
-      <w:r>
-        <w:rPr>
-          <w:rFonts w:ascii="Arial" w:hAnsi="Arial" w:cs="Arial"/>
-          <w:color w:val="00B050"/>
-          <w:sz w:val="24"/>
-          <w:szCs w:val="24"/>
-        </w:rPr>
-        <w:t xml:space="preserve">This section should </w:t>
-      </w:r>
-      <w:r>
-        <w:rPr>
-          <w:rFonts w:ascii="Arial" w:hAnsi="Arial" w:cs="Arial"/>
-          <w:color w:val="00B050"/>
-          <w:sz w:val="24"/>
-          <w:szCs w:val="24"/>
-          <w:lang w:val="ga-IE"/>
-        </w:rPr>
-        <w:t>give details of all research carried out. What other types of websites are online targeted at your market? What do you like/dislike about these sites? How can your team better approach your own webite, having looked at the competitors. What ideas/concepts came from the research?</w:t>
-      </w:r>
-      <w:r>
-        <w:rPr>
-          <w:rFonts w:ascii="Arial" w:hAnsi="Arial" w:cs="Arial"/>
-          <w:color w:val="00B050"/>
-          <w:sz w:val="24"/>
-          <w:szCs w:val="24"/>
-          <w:lang w:val="ga-IE"/>
-        </w:rPr>
-        <w:t xml:space="preserve"> Etc.</w:t>
-      </w:r>
-      <w:r>
-        <w:rPr>
-          <w:rFonts w:ascii="Arial" w:hAnsi="Arial" w:cs="Arial"/>
-          <w:color w:val="00B050"/>
-          <w:sz w:val="24"/>
-          <w:szCs w:val="24"/>
-          <w:lang w:val="ga-IE"/>
-        </w:rPr>
-        <w:t xml:space="preserve"> **</w:t>
-      </w:r>
-    </w:p>
-    <w:p>
-      <w:pPr>
-        <w:pStyle w:val="Heading2"/>
-        <w:numPr>
-          <w:ilvl w:val="0"/>
-          <w:numId w:val="0"/>
-        </w:numPr>
-        <w:spacing w:after="0"/>
-        <w:rPr>
-          <w:rFonts w:ascii="Arial" w:hAnsi="Arial" w:cs="Arial"/>
-          <w:sz w:val="24"/>
-          <w:szCs w:val="24"/>
-        </w:rPr>
-      </w:pPr>
-    </w:p>
-    <w:p>
-      <w:pPr>
-        <w:pStyle w:val="Heading2"/>
-        <w:numPr>
-          <w:ilvl w:val="0"/>
-          <w:numId w:val="0"/>
-        </w:numPr>
-        <w:spacing w:after="0"/>
-        <w:rPr>
-          <w:rFonts w:ascii="Arial" w:hAnsi="Arial" w:cs="Arial"/>
-          <w:sz w:val="24"/>
-          <w:szCs w:val="24"/>
-        </w:rPr>
-      </w:pPr>
-    </w:p>
-    <w:p/>
-    <w:p>
-      <w:pPr>
-        <w:pStyle w:val="Heading2"/>
-        <w:numPr>
-          <w:ilvl w:val="0"/>
-          <w:numId w:val="0"/>
-        </w:numPr>
-        <w:spacing w:after="0"/>
-        <w:rPr>
-          <w:rFonts w:ascii="Arial" w:hAnsi="Arial" w:cs="Arial"/>
-          <w:sz w:val="24"/>
-          <w:szCs w:val="24"/>
-        </w:rPr>
-      </w:pPr>
-    </w:p>
-    <w:p>
-      <w:pPr>
-        <w:pStyle w:val="Heading2"/>
-        <w:numPr>
-          <w:ilvl w:val="0"/>
-          <w:numId w:val="0"/>
-        </w:numPr>
-        <w:spacing w:after="0"/>
-        <w:ind w:left="284"/>
-        <w:rPr>
-          <w:rFonts w:ascii="Arial" w:hAnsi="Arial" w:cs="Arial"/>
-          <w:sz w:val="24"/>
-          <w:szCs w:val="24"/>
-        </w:rPr>
-      </w:pPr>
-      <w:r>
-        <w:rPr>
-          <w:rFonts w:ascii="Arial" w:hAnsi="Arial" w:cs="Arial"/>
-          <w:sz w:val="24"/>
-          <w:szCs w:val="24"/>
-          <w:lang w:val="ga-IE"/>
-        </w:rPr>
-        <w:t xml:space="preserve">Requirements &amp; </w:t>
-      </w:r>
-      <w:r>
-        <w:rPr>
-          <w:rFonts w:ascii="Arial" w:hAnsi="Arial" w:cs="Arial"/>
-          <w:sz w:val="24"/>
-          <w:szCs w:val="24"/>
-        </w:rPr>
-        <w:t>Technical Approach</w:t>
-      </w:r>
-    </w:p>
-    <w:p>
-      <w:pPr>
-        <w:spacing w:after="0"/>
-        <w:rPr>
-          <w:rFonts w:ascii="Arial" w:hAnsi="Arial" w:cs="Arial"/>
-          <w:sz w:val="24"/>
-          <w:szCs w:val="24"/>
-        </w:rPr>
-      </w:pPr>
     </w:p>
     <w:p>
       <w:pPr>
@@ -1836,7 +945,6 @@
         <w:rPr>
           <w:rFonts w:ascii="Arial" w:hAnsi="Arial" w:cs="Arial"/>
           <w:color w:val="00B050"/>
-          <w:sz w:val="24"/>
           <w:szCs w:val="24"/>
           <w:lang w:eastAsia="en-IE"/>
         </w:rPr>
@@ -1845,7 +953,6 @@
         <w:rPr>
           <w:rFonts w:ascii="Arial" w:hAnsi="Arial" w:cs="Arial"/>
           <w:color w:val="00B050"/>
-          <w:sz w:val="24"/>
           <w:szCs w:val="24"/>
         </w:rPr>
         <w:t xml:space="preserve">** This section should outline </w:t>
@@ -1854,7 +961,6 @@
         <w:rPr>
           <w:rFonts w:ascii="Arial" w:hAnsi="Arial" w:cs="Arial"/>
           <w:color w:val="00B050"/>
-          <w:sz w:val="24"/>
           <w:szCs w:val="24"/>
           <w:lang w:val="ga-IE"/>
         </w:rPr>
@@ -1864,7 +970,6 @@
         <w:rPr>
           <w:rFonts w:ascii="Arial" w:hAnsi="Arial" w:cs="Arial"/>
           <w:color w:val="00B050"/>
-          <w:sz w:val="24"/>
           <w:szCs w:val="24"/>
           <w:lang w:eastAsia="en-IE"/>
         </w:rPr>
@@ -1874,7 +979,6 @@
         <w:rPr>
           <w:rFonts w:ascii="Arial" w:hAnsi="Arial" w:cs="Arial"/>
           <w:color w:val="00B050"/>
-          <w:sz w:val="24"/>
           <w:szCs w:val="24"/>
           <w:lang w:eastAsia="en-IE"/>
         </w:rPr>
@@ -1884,7 +988,6 @@
         <w:rPr>
           <w:rFonts w:ascii="Arial" w:hAnsi="Arial" w:cs="Arial"/>
           <w:color w:val="00B050"/>
-          <w:sz w:val="24"/>
           <w:szCs w:val="24"/>
           <w:lang w:eastAsia="en-IE"/>
         </w:rPr>
@@ -1894,7 +997,6 @@
         <w:rPr>
           <w:rFonts w:ascii="Arial" w:hAnsi="Arial" w:cs="Arial"/>
           <w:color w:val="00B050"/>
-          <w:sz w:val="24"/>
           <w:szCs w:val="24"/>
           <w:lang w:val="ga-IE" w:eastAsia="en-IE"/>
         </w:rPr>
@@ -1904,7 +1006,6 @@
         <w:rPr>
           <w:rFonts w:ascii="Arial" w:hAnsi="Arial" w:cs="Arial"/>
           <w:color w:val="00B050"/>
-          <w:sz w:val="24"/>
           <w:szCs w:val="24"/>
           <w:lang w:val="ga-IE" w:eastAsia="en-IE"/>
         </w:rPr>
@@ -1914,7 +1015,6 @@
         <w:rPr>
           <w:rFonts w:ascii="Arial" w:hAnsi="Arial" w:cs="Arial"/>
           <w:color w:val="00B050"/>
-          <w:sz w:val="24"/>
           <w:szCs w:val="24"/>
           <w:lang w:val="ga-IE" w:eastAsia="en-IE"/>
         </w:rPr>
@@ -1924,7 +1024,6 @@
         <w:rPr>
           <w:rFonts w:ascii="Arial" w:hAnsi="Arial" w:cs="Arial"/>
           <w:color w:val="00B050"/>
-          <w:sz w:val="24"/>
           <w:szCs w:val="24"/>
           <w:lang w:val="ga-IE" w:eastAsia="en-IE"/>
         </w:rPr>
@@ -1934,7 +1033,6 @@
         <w:rPr>
           <w:rFonts w:ascii="Arial" w:hAnsi="Arial" w:cs="Arial"/>
           <w:color w:val="00B050"/>
-          <w:sz w:val="24"/>
           <w:szCs w:val="24"/>
           <w:lang w:val="ga-IE" w:eastAsia="en-IE"/>
         </w:rPr>
@@ -1944,7 +1042,6 @@
         <w:rPr>
           <w:rFonts w:ascii="Arial" w:hAnsi="Arial" w:cs="Arial"/>
           <w:color w:val="00B050"/>
-          <w:sz w:val="24"/>
           <w:szCs w:val="24"/>
           <w:lang w:eastAsia="en-IE"/>
         </w:rPr>
@@ -1956,7 +1053,6 @@
         <w:spacing w:after="0" w:line="240" w:lineRule="auto"/>
         <w:rPr>
           <w:rFonts w:ascii="Arial" w:hAnsi="Arial" w:cs="Arial"/>
-          <w:sz w:val="24"/>
           <w:szCs w:val="24"/>
           <w:lang w:eastAsia="en-IE"/>
         </w:rPr>
@@ -1967,7 +1063,6 @@
         <w:spacing w:after="0" w:line="240" w:lineRule="auto"/>
         <w:rPr>
           <w:rFonts w:ascii="Arial" w:hAnsi="Arial" w:cs="Arial"/>
-          <w:sz w:val="24"/>
           <w:szCs w:val="24"/>
           <w:lang w:eastAsia="en-IE"/>
         </w:rPr>
@@ -1978,7 +1073,6 @@
         <w:spacing w:after="0" w:line="240" w:lineRule="auto"/>
         <w:rPr>
           <w:rFonts w:ascii="Arial" w:hAnsi="Arial" w:cs="Arial"/>
-          <w:sz w:val="24"/>
           <w:szCs w:val="24"/>
           <w:lang w:eastAsia="en-IE"/>
         </w:rPr>
@@ -1989,7 +1083,6 @@
         <w:spacing w:after="0" w:line="240" w:lineRule="auto"/>
         <w:rPr>
           <w:rFonts w:ascii="Arial" w:hAnsi="Arial" w:cs="Arial"/>
-          <w:sz w:val="24"/>
           <w:szCs w:val="24"/>
           <w:lang w:eastAsia="en-IE"/>
         </w:rPr>
@@ -2018,7 +1111,6 @@
           <w:szCs w:val="24"/>
           <w:u w:val="single"/>
         </w:rPr>
-        <w:lastRenderedPageBreak/>
         <w:t>WIREFRAME</w:t>
       </w:r>
       <w:r>
@@ -2043,7 +1135,6 @@
         <w:rPr>
           <w:rFonts w:ascii="Arial" w:hAnsi="Arial" w:cs="Arial"/>
           <w:color w:val="00B050"/>
-          <w:sz w:val="24"/>
           <w:szCs w:val="24"/>
         </w:rPr>
       </w:pPr>
@@ -2051,7 +1142,6 @@
         <w:rPr>
           <w:rFonts w:ascii="Arial" w:hAnsi="Arial" w:cs="Arial"/>
           <w:color w:val="00B050"/>
-          <w:sz w:val="24"/>
           <w:szCs w:val="24"/>
         </w:rPr>
         <w:t>** Include wireframe</w:t>
@@ -2060,7 +1150,6 @@
         <w:rPr>
           <w:rFonts w:ascii="Arial" w:hAnsi="Arial" w:cs="Arial"/>
           <w:color w:val="00B050"/>
-          <w:sz w:val="24"/>
           <w:szCs w:val="24"/>
           <w:lang w:val="ga-IE"/>
         </w:rPr>
@@ -2070,7 +1159,6 @@
         <w:rPr>
           <w:rFonts w:ascii="Arial" w:hAnsi="Arial" w:cs="Arial"/>
           <w:color w:val="00B050"/>
-          <w:sz w:val="24"/>
           <w:szCs w:val="24"/>
         </w:rPr>
         <w:t xml:space="preserve"> for your </w:t>
@@ -2079,7 +1167,6 @@
         <w:rPr>
           <w:rFonts w:ascii="Arial" w:hAnsi="Arial" w:cs="Arial"/>
           <w:color w:val="00B050"/>
-          <w:sz w:val="24"/>
           <w:szCs w:val="24"/>
         </w:rPr>
         <w:t>website</w:t>
@@ -2088,7 +1175,6 @@
         <w:rPr>
           <w:rFonts w:ascii="Arial" w:hAnsi="Arial" w:cs="Arial"/>
           <w:color w:val="00B050"/>
-          <w:sz w:val="24"/>
           <w:szCs w:val="24"/>
         </w:rPr>
         <w:t xml:space="preserve"> he</w:t>
@@ -2097,7 +1183,6 @@
         <w:rPr>
           <w:rFonts w:ascii="Arial" w:hAnsi="Arial" w:cs="Arial"/>
           <w:color w:val="00B050"/>
-          <w:sz w:val="24"/>
           <w:szCs w:val="24"/>
         </w:rPr>
         <w:t xml:space="preserve">re, </w:t>
@@ -2107,7 +1192,6 @@
         <w:rPr>
           <w:rFonts w:ascii="Arial" w:hAnsi="Arial" w:cs="Arial"/>
           <w:color w:val="00B050"/>
-          <w:sz w:val="24"/>
           <w:szCs w:val="24"/>
         </w:rPr>
         <w:t>includ</w:t>
@@ -2117,7 +1201,6 @@
         <w:rPr>
           <w:rFonts w:ascii="Arial" w:hAnsi="Arial" w:cs="Arial"/>
           <w:color w:val="00B050"/>
-          <w:sz w:val="24"/>
           <w:szCs w:val="24"/>
           <w:lang w:val="ga-IE"/>
         </w:rPr>
@@ -2127,7 +1210,6 @@
         <w:rPr>
           <w:rFonts w:ascii="Arial" w:hAnsi="Arial" w:cs="Arial"/>
           <w:color w:val="00B050"/>
-          <w:sz w:val="24"/>
           <w:szCs w:val="24"/>
         </w:rPr>
         <w:t xml:space="preserve"> brief explanation</w:t>
@@ -2136,7 +1218,6 @@
         <w:rPr>
           <w:rFonts w:ascii="Arial" w:hAnsi="Arial" w:cs="Arial"/>
           <w:color w:val="00B050"/>
-          <w:sz w:val="24"/>
           <w:szCs w:val="24"/>
           <w:lang w:val="ga-IE"/>
         </w:rPr>
@@ -2146,7 +1227,6 @@
         <w:rPr>
           <w:rFonts w:ascii="Arial" w:hAnsi="Arial" w:cs="Arial"/>
           <w:color w:val="00B050"/>
-          <w:sz w:val="24"/>
           <w:szCs w:val="24"/>
         </w:rPr>
         <w:t xml:space="preserve"> </w:t>
@@ -2155,7 +1235,6 @@
         <w:rPr>
           <w:rFonts w:ascii="Arial" w:hAnsi="Arial" w:cs="Arial"/>
           <w:color w:val="00B050"/>
-          <w:sz w:val="24"/>
           <w:szCs w:val="24"/>
           <w:lang w:val="ga-IE"/>
         </w:rPr>
@@ -2165,7 +1244,6 @@
         <w:rPr>
           <w:rFonts w:ascii="Arial" w:hAnsi="Arial" w:cs="Arial"/>
           <w:color w:val="00B050"/>
-          <w:sz w:val="24"/>
           <w:szCs w:val="24"/>
         </w:rPr>
         <w:t>, etc.</w:t>
@@ -2174,7 +1252,6 @@
         <w:rPr>
           <w:rFonts w:ascii="Arial" w:hAnsi="Arial" w:cs="Arial"/>
           <w:color w:val="00B050"/>
-          <w:sz w:val="24"/>
           <w:szCs w:val="24"/>
         </w:rPr>
         <w:t xml:space="preserve"> **</w:t>
@@ -2185,7 +1262,6 @@
         <w:spacing w:after="0" w:line="240" w:lineRule="auto"/>
         <w:rPr>
           <w:rFonts w:ascii="Arial" w:hAnsi="Arial" w:cs="Arial"/>
-          <w:sz w:val="24"/>
           <w:szCs w:val="24"/>
         </w:rPr>
       </w:pPr>
@@ -2207,7 +1283,6 @@
         <w:rPr>
           <w:rFonts w:ascii="Arial" w:hAnsi="Arial" w:cs="Arial"/>
           <w:b/>
-          <w:sz w:val="24"/>
           <w:szCs w:val="24"/>
         </w:rPr>
         <w:br w:type="page"/>
@@ -2344,7 +1419,6 @@
         <w:rPr>
           <w:rFonts w:ascii="Arial" w:hAnsi="Arial" w:cs="Arial"/>
           <w:b/>
-          <w:sz w:val="24"/>
           <w:szCs w:val="24"/>
         </w:rPr>
       </w:pPr>
@@ -2361,7 +1435,6 @@
         <w:rPr>
           <w:rFonts w:ascii="Arial" w:hAnsi="Arial" w:cs="Arial"/>
           <w:b/>
-          <w:sz w:val="24"/>
           <w:szCs w:val="24"/>
           <w:u w:val="single"/>
         </w:rPr>
@@ -2370,7 +1443,6 @@
         <w:rPr>
           <w:rFonts w:ascii="Arial" w:hAnsi="Arial" w:cs="Arial"/>
           <w:b/>
-          <w:sz w:val="24"/>
           <w:szCs w:val="24"/>
           <w:u w:val="single"/>
         </w:rPr>
@@ -2383,7 +1455,6 @@
         <w:rPr>
           <w:rFonts w:ascii="Arial" w:hAnsi="Arial" w:cs="Arial"/>
           <w:b/>
-          <w:sz w:val="24"/>
           <w:szCs w:val="24"/>
         </w:rPr>
       </w:pPr>
@@ -2394,15 +1465,13 @@
         <w:rPr>
           <w:rFonts w:ascii="Arial" w:hAnsi="Arial" w:cs="Arial"/>
           <w:color w:val="FF0000"/>
-          <w:sz w:val="24"/>
-          <w:szCs w:val="24"/>
-        </w:rPr>
-      </w:pPr>
-      <w:r>
-        <w:rPr>
-          <w:rFonts w:ascii="Arial" w:hAnsi="Arial" w:cs="Arial"/>
-          <w:color w:val="FF0000"/>
-          <w:sz w:val="24"/>
+          <w:szCs w:val="24"/>
+        </w:rPr>
+      </w:pPr>
+      <w:r>
+        <w:rPr>
+          <w:rFonts w:ascii="Arial" w:hAnsi="Arial" w:cs="Arial"/>
+          <w:color w:val="FF0000"/>
           <w:szCs w:val="24"/>
         </w:rPr>
         <w:t xml:space="preserve">** This section should outline </w:t>
@@ -2411,7 +1480,6 @@
         <w:rPr>
           <w:rFonts w:ascii="Arial" w:hAnsi="Arial" w:cs="Arial"/>
           <w:color w:val="FF0000"/>
-          <w:sz w:val="24"/>
           <w:szCs w:val="24"/>
         </w:rPr>
         <w:t xml:space="preserve">how you went about developing your webpage, i.e. HTML, CSS, </w:t>
@@ -2421,7 +1489,6 @@
         <w:rPr>
           <w:rFonts w:ascii="Arial" w:hAnsi="Arial" w:cs="Arial"/>
           <w:color w:val="FF0000"/>
-          <w:sz w:val="24"/>
           <w:szCs w:val="24"/>
         </w:rPr>
         <w:t>JavaScript</w:t>
@@ -2431,7 +1498,6 @@
         <w:rPr>
           <w:rFonts w:ascii="Arial" w:hAnsi="Arial" w:cs="Arial"/>
           <w:color w:val="FF0000"/>
-          <w:sz w:val="24"/>
           <w:szCs w:val="24"/>
         </w:rPr>
         <w:t xml:space="preserve">. This should include </w:t>
@@ -2440,7 +1506,6 @@
         <w:rPr>
           <w:rFonts w:ascii="Arial" w:hAnsi="Arial" w:cs="Arial"/>
           <w:color w:val="FF0000"/>
-          <w:sz w:val="24"/>
           <w:szCs w:val="24"/>
           <w:lang w:val="ga-IE"/>
         </w:rPr>
@@ -2450,7 +1515,6 @@
         <w:rPr>
           <w:rFonts w:ascii="Arial" w:hAnsi="Arial" w:cs="Arial"/>
           <w:color w:val="FF0000"/>
-          <w:sz w:val="24"/>
           <w:szCs w:val="24"/>
           <w:lang w:val="ga-IE"/>
         </w:rPr>
@@ -2460,7 +1524,6 @@
         <w:rPr>
           <w:rFonts w:ascii="Arial" w:hAnsi="Arial" w:cs="Arial"/>
           <w:color w:val="FF0000"/>
-          <w:sz w:val="24"/>
           <w:szCs w:val="24"/>
         </w:rPr>
         <w:t xml:space="preserve">development </w:t>
@@ -2469,7 +1532,6 @@
         <w:rPr>
           <w:rFonts w:ascii="Arial" w:hAnsi="Arial" w:cs="Arial"/>
           <w:color w:val="FF0000"/>
-          <w:sz w:val="24"/>
           <w:szCs w:val="24"/>
           <w:lang w:val="ga-IE"/>
         </w:rPr>
@@ -2479,7 +1541,6 @@
         <w:rPr>
           <w:rFonts w:ascii="Arial" w:hAnsi="Arial" w:cs="Arial"/>
           <w:color w:val="FF0000"/>
-          <w:sz w:val="24"/>
           <w:szCs w:val="24"/>
         </w:rPr>
         <w:t xml:space="preserve"> technical details, such as errors or development issues</w:t>
@@ -2488,7 +1549,6 @@
         <w:rPr>
           <w:rFonts w:ascii="Arial" w:hAnsi="Arial" w:cs="Arial"/>
           <w:color w:val="FF0000"/>
-          <w:sz w:val="24"/>
           <w:szCs w:val="24"/>
         </w:rPr>
         <w:t xml:space="preserve"> and how you fixed these</w:t>
@@ -2497,7 +1557,6 @@
         <w:rPr>
           <w:rFonts w:ascii="Arial" w:hAnsi="Arial" w:cs="Arial"/>
           <w:color w:val="FF0000"/>
-          <w:sz w:val="24"/>
           <w:szCs w:val="24"/>
         </w:rPr>
         <w:t>.</w:t>
@@ -2506,7 +1565,6 @@
         <w:rPr>
           <w:rFonts w:ascii="Arial" w:hAnsi="Arial" w:cs="Arial"/>
           <w:color w:val="FF0000"/>
-          <w:sz w:val="24"/>
           <w:szCs w:val="24"/>
         </w:rPr>
         <w:t xml:space="preserve"> </w:t>
@@ -2518,16 +1576,14 @@
         <w:rPr>
           <w:rFonts w:ascii="Arial" w:hAnsi="Arial" w:cs="Arial"/>
           <w:color w:val="FF0000"/>
-          <w:sz w:val="24"/>
-          <w:szCs w:val="24"/>
-        </w:rPr>
-      </w:pPr>
-      <w:r>
-        <w:rPr>
-          <w:rFonts w:ascii="Arial" w:hAnsi="Arial" w:cs="Arial"/>
-          <w:b/>
-          <w:color w:val="FF0000"/>
-          <w:sz w:val="24"/>
+          <w:szCs w:val="24"/>
+        </w:rPr>
+      </w:pPr>
+      <w:r>
+        <w:rPr>
+          <w:rFonts w:ascii="Arial" w:hAnsi="Arial" w:cs="Arial"/>
+          <w:b/>
+          <w:color w:val="FF0000"/>
           <w:szCs w:val="24"/>
           <w:u w:val="single"/>
         </w:rPr>
@@ -2537,7 +1593,6 @@
         <w:rPr>
           <w:rFonts w:ascii="Arial" w:hAnsi="Arial" w:cs="Arial"/>
           <w:color w:val="FF0000"/>
-          <w:sz w:val="24"/>
           <w:szCs w:val="24"/>
         </w:rPr>
         <w:t xml:space="preserve"> Make sure to include explanation (</w:t>
@@ -2547,7 +1602,6 @@
           <w:rFonts w:ascii="Arial" w:hAnsi="Arial" w:cs="Arial"/>
           <w:b/>
           <w:color w:val="FF0000"/>
-          <w:sz w:val="24"/>
           <w:szCs w:val="24"/>
           <w:u w:val="single"/>
         </w:rPr>
@@ -2557,7 +1611,6 @@
         <w:rPr>
           <w:rFonts w:ascii="Arial" w:hAnsi="Arial" w:cs="Arial"/>
           <w:color w:val="FF0000"/>
-          <w:sz w:val="24"/>
           <w:szCs w:val="24"/>
         </w:rPr>
         <w:t xml:space="preserve"> comments in the HTML files) of any &amp; all code that was taken from the web, or you will </w:t>
@@ -2567,7 +1620,6 @@
           <w:rFonts w:ascii="Arial" w:hAnsi="Arial" w:cs="Arial"/>
           <w:b/>
           <w:color w:val="FF0000"/>
-          <w:sz w:val="24"/>
           <w:szCs w:val="24"/>
         </w:rPr>
         <w:t>not</w:t>
@@ -2576,7 +1628,6 @@
         <w:rPr>
           <w:rFonts w:ascii="Arial" w:hAnsi="Arial" w:cs="Arial"/>
           <w:color w:val="FF0000"/>
-          <w:sz w:val="24"/>
           <w:szCs w:val="24"/>
         </w:rPr>
         <w:t xml:space="preserve"> receive marks for this </w:t>
@@ -2585,7 +1636,6 @@
         <w:rPr>
           <w:rFonts w:ascii="Arial" w:hAnsi="Arial" w:cs="Arial"/>
           <w:color w:val="FF0000"/>
-          <w:sz w:val="24"/>
           <w:szCs w:val="24"/>
         </w:rPr>
         <w:t xml:space="preserve">third party </w:t>
@@ -2594,7 +1644,6 @@
         <w:rPr>
           <w:rFonts w:ascii="Arial" w:hAnsi="Arial" w:cs="Arial"/>
           <w:color w:val="FF0000"/>
-          <w:sz w:val="24"/>
           <w:szCs w:val="24"/>
         </w:rPr>
         <w:t xml:space="preserve">code. </w:t>
@@ -2603,7 +1652,6 @@
         <w:rPr>
           <w:rFonts w:ascii="Arial" w:hAnsi="Arial" w:cs="Arial"/>
           <w:color w:val="FF0000"/>
-          <w:sz w:val="24"/>
           <w:szCs w:val="24"/>
         </w:rPr>
         <w:t>**</w:t>
@@ -2614,7 +1662,6 @@
         <w:spacing w:after="0" w:line="240" w:lineRule="auto"/>
         <w:rPr>
           <w:rFonts w:ascii="Arial" w:hAnsi="Arial" w:cs="Arial"/>
-          <w:sz w:val="24"/>
           <w:szCs w:val="24"/>
         </w:rPr>
       </w:pPr>
@@ -2624,7 +1671,6 @@
         <w:spacing w:after="0" w:line="240" w:lineRule="auto"/>
         <w:rPr>
           <w:rFonts w:ascii="Arial" w:hAnsi="Arial" w:cs="Arial"/>
-          <w:sz w:val="24"/>
           <w:szCs w:val="24"/>
         </w:rPr>
       </w:pPr>
@@ -2634,7 +1680,6 @@
         <w:spacing w:after="0" w:line="240" w:lineRule="auto"/>
         <w:rPr>
           <w:rFonts w:ascii="Arial" w:hAnsi="Arial" w:cs="Arial"/>
-          <w:sz w:val="24"/>
           <w:szCs w:val="24"/>
         </w:rPr>
       </w:pPr>
@@ -2644,7 +1689,6 @@
         <w:spacing w:after="0" w:line="240" w:lineRule="auto"/>
         <w:rPr>
           <w:rFonts w:ascii="Arial" w:hAnsi="Arial" w:cs="Arial"/>
-          <w:sz w:val="24"/>
           <w:szCs w:val="24"/>
         </w:rPr>
       </w:pPr>
@@ -2656,15 +1700,13 @@
         <w:rPr>
           <w:rFonts w:ascii="Arial" w:hAnsi="Arial" w:cs="Arial"/>
           <w:b/>
-          <w:sz w:val="24"/>
-          <w:szCs w:val="24"/>
-        </w:rPr>
-      </w:pPr>
-      <w:r>
-        <w:rPr>
-          <w:rFonts w:ascii="Arial" w:hAnsi="Arial" w:cs="Arial"/>
-          <w:b/>
-          <w:sz w:val="24"/>
+          <w:szCs w:val="24"/>
+        </w:rPr>
+      </w:pPr>
+      <w:r>
+        <w:rPr>
+          <w:rFonts w:ascii="Arial" w:hAnsi="Arial" w:cs="Arial"/>
+          <w:b/>
           <w:szCs w:val="24"/>
         </w:rPr>
         <w:t>Validation</w:t>
@@ -2676,7 +1718,6 @@
         <w:rPr>
           <w:rFonts w:ascii="Arial" w:hAnsi="Arial" w:cs="Arial"/>
           <w:b/>
-          <w:sz w:val="24"/>
           <w:szCs w:val="24"/>
         </w:rPr>
       </w:pPr>
@@ -2689,7 +1730,6 @@
           <w:rFonts w:ascii="Arial" w:eastAsia="Calibri" w:hAnsi="Arial" w:cs="Arial"/>
           <w:i w:val="0"/>
           <w:color w:val="FF0000"/>
-          <w:sz w:val="24"/>
           <w:szCs w:val="24"/>
         </w:rPr>
       </w:pPr>
@@ -2698,7 +1738,6 @@
           <w:rFonts w:ascii="Arial" w:eastAsia="Calibri" w:hAnsi="Arial" w:cs="Arial"/>
           <w:i w:val="0"/>
           <w:color w:val="FF0000"/>
-          <w:sz w:val="24"/>
           <w:szCs w:val="24"/>
         </w:rPr>
         <w:t xml:space="preserve">** </w:t>
@@ -2708,7 +1747,6 @@
           <w:rFonts w:ascii="Arial" w:eastAsia="Calibri" w:hAnsi="Arial" w:cs="Arial"/>
           <w:i w:val="0"/>
           <w:color w:val="FF0000"/>
-          <w:sz w:val="24"/>
           <w:szCs w:val="24"/>
         </w:rPr>
         <w:t xml:space="preserve">This section should </w:t>
@@ -2718,7 +1756,6 @@
           <w:rFonts w:ascii="Arial" w:eastAsia="Calibri" w:hAnsi="Arial" w:cs="Arial"/>
           <w:i w:val="0"/>
           <w:color w:val="FF0000"/>
-          <w:sz w:val="24"/>
           <w:szCs w:val="24"/>
         </w:rPr>
         <w:t>look at validation of the website, were you able to validate the website, were there any errors and if so, how did you go about fixing them.</w:t>
@@ -2728,7 +1765,6 @@
           <w:rFonts w:ascii="Arial" w:eastAsia="Calibri" w:hAnsi="Arial" w:cs="Arial"/>
           <w:i w:val="0"/>
           <w:color w:val="FF0000"/>
-          <w:sz w:val="24"/>
           <w:szCs w:val="24"/>
         </w:rPr>
         <w:t xml:space="preserve"> Please include a screenshot</w:t>
@@ -2738,7 +1774,6 @@
           <w:rFonts w:ascii="Arial" w:eastAsia="Calibri" w:hAnsi="Arial" w:cs="Arial"/>
           <w:i w:val="0"/>
           <w:color w:val="FF0000"/>
-          <w:sz w:val="24"/>
           <w:szCs w:val="24"/>
           <w:lang w:val="ga-IE"/>
         </w:rPr>
@@ -2749,7 +1784,6 @@
           <w:rFonts w:ascii="Arial" w:eastAsia="Calibri" w:hAnsi="Arial" w:cs="Arial"/>
           <w:i w:val="0"/>
           <w:color w:val="FF0000"/>
-          <w:sz w:val="24"/>
           <w:szCs w:val="24"/>
         </w:rPr>
         <w:t xml:space="preserve"> of your validation </w:t>
@@ -2759,7 +1793,6 @@
           <w:rFonts w:ascii="Arial" w:eastAsia="Calibri" w:hAnsi="Arial" w:cs="Arial"/>
           <w:i w:val="0"/>
           <w:color w:val="FF0000"/>
-          <w:sz w:val="24"/>
           <w:szCs w:val="24"/>
         </w:rPr>
         <w:t xml:space="preserve">report </w:t>
@@ -2769,7 +1802,6 @@
           <w:rFonts w:ascii="Arial" w:eastAsia="Calibri" w:hAnsi="Arial" w:cs="Arial"/>
           <w:i w:val="0"/>
           <w:color w:val="FF0000"/>
-          <w:sz w:val="24"/>
           <w:szCs w:val="24"/>
         </w:rPr>
         <w:t>here</w:t>
@@ -2779,7 +1811,6 @@
           <w:rFonts w:ascii="Arial" w:eastAsia="Calibri" w:hAnsi="Arial" w:cs="Arial"/>
           <w:i w:val="0"/>
           <w:color w:val="FF0000"/>
-          <w:sz w:val="24"/>
           <w:szCs w:val="24"/>
         </w:rPr>
         <w:t xml:space="preserve"> </w:t>
@@ -2788,7 +1819,6 @@
         <w:rPr>
           <w:rFonts w:ascii="Arial" w:eastAsia="Calibri" w:hAnsi="Arial" w:cs="Arial"/>
           <w:color w:val="FF0000"/>
-          <w:sz w:val="24"/>
           <w:szCs w:val="24"/>
         </w:rPr>
         <w:t>**</w:t>
@@ -2799,7 +1829,6 @@
         <w:spacing w:after="0" w:line="240" w:lineRule="auto"/>
         <w:rPr>
           <w:rFonts w:ascii="Arial" w:hAnsi="Arial" w:cs="Arial"/>
-          <w:sz w:val="24"/>
           <w:szCs w:val="24"/>
         </w:rPr>
       </w:pPr>
@@ -2809,7 +1838,6 @@
         <w:spacing w:after="0" w:line="240" w:lineRule="auto"/>
         <w:rPr>
           <w:rFonts w:ascii="Arial" w:hAnsi="Arial" w:cs="Arial"/>
-          <w:sz w:val="24"/>
           <w:szCs w:val="24"/>
         </w:rPr>
       </w:pPr>
@@ -2819,7 +1847,6 @@
         <w:spacing w:after="0" w:line="240" w:lineRule="auto"/>
         <w:rPr>
           <w:rFonts w:ascii="Arial" w:hAnsi="Arial" w:cs="Arial"/>
-          <w:sz w:val="24"/>
           <w:szCs w:val="24"/>
         </w:rPr>
       </w:pPr>
@@ -2829,7 +1856,6 @@
         <w:spacing w:after="0" w:line="240" w:lineRule="auto"/>
         <w:rPr>
           <w:rFonts w:ascii="Arial" w:hAnsi="Arial" w:cs="Arial"/>
-          <w:sz w:val="24"/>
           <w:szCs w:val="24"/>
         </w:rPr>
       </w:pPr>
@@ -2841,7 +1867,6 @@
         <w:rPr>
           <w:rFonts w:ascii="Arial" w:hAnsi="Arial" w:cs="Arial"/>
           <w:b/>
-          <w:sz w:val="24"/>
           <w:szCs w:val="24"/>
           <w:lang w:val="ga-IE"/>
         </w:rPr>
@@ -2850,7 +1875,6 @@
         <w:rPr>
           <w:rFonts w:ascii="Arial" w:hAnsi="Arial" w:cs="Arial"/>
           <w:b/>
-          <w:sz w:val="24"/>
           <w:szCs w:val="24"/>
           <w:lang w:val="ga-IE"/>
         </w:rPr>
@@ -2864,7 +1888,6 @@
         <w:rPr>
           <w:rFonts w:ascii="Arial" w:hAnsi="Arial" w:cs="Arial"/>
           <w:b/>
-          <w:sz w:val="24"/>
           <w:szCs w:val="24"/>
           <w:lang w:val="ga-IE"/>
         </w:rPr>
@@ -2878,7 +1901,6 @@
           <w:rFonts w:ascii="Arial" w:eastAsia="Calibri" w:hAnsi="Arial" w:cs="Arial"/>
           <w:i w:val="0"/>
           <w:color w:val="FF0000"/>
-          <w:sz w:val="24"/>
           <w:szCs w:val="24"/>
         </w:rPr>
       </w:pPr>
@@ -2887,7 +1909,6 @@
           <w:rFonts w:ascii="Arial" w:eastAsia="Calibri" w:hAnsi="Arial" w:cs="Arial"/>
           <w:i w:val="0"/>
           <w:color w:val="FF0000"/>
-          <w:sz w:val="24"/>
           <w:szCs w:val="24"/>
         </w:rPr>
         <w:t xml:space="preserve">** This section should </w:t>
@@ -2897,7 +1918,6 @@
           <w:rFonts w:ascii="Arial" w:eastAsia="Calibri" w:hAnsi="Arial" w:cs="Arial"/>
           <w:i w:val="0"/>
           <w:color w:val="FF0000"/>
-          <w:sz w:val="24"/>
           <w:szCs w:val="24"/>
           <w:lang w:val="ga-IE"/>
         </w:rPr>
@@ -2908,7 +1928,6 @@
           <w:rFonts w:ascii="Arial" w:eastAsia="Calibri" w:hAnsi="Arial" w:cs="Arial"/>
           <w:i w:val="0"/>
           <w:color w:val="FF0000"/>
-          <w:sz w:val="24"/>
           <w:szCs w:val="24"/>
         </w:rPr>
         <w:t xml:space="preserve"> </w:t>
@@ -2917,7 +1936,6 @@
         <w:rPr>
           <w:rFonts w:ascii="Arial" w:eastAsia="Calibri" w:hAnsi="Arial" w:cs="Arial"/>
           <w:color w:val="FF0000"/>
-          <w:sz w:val="24"/>
           <w:szCs w:val="24"/>
         </w:rPr>
         <w:t>**</w:t>
@@ -2928,7 +1946,6 @@
         <w:spacing w:after="0" w:line="240" w:lineRule="auto"/>
         <w:rPr>
           <w:rFonts w:ascii="Arial" w:hAnsi="Arial" w:cs="Arial"/>
-          <w:sz w:val="24"/>
           <w:szCs w:val="24"/>
         </w:rPr>
       </w:pPr>
@@ -2938,7 +1955,6 @@
         <w:spacing w:after="0" w:line="240" w:lineRule="auto"/>
         <w:rPr>
           <w:rFonts w:ascii="Arial" w:hAnsi="Arial" w:cs="Arial"/>
-          <w:sz w:val="24"/>
           <w:szCs w:val="24"/>
         </w:rPr>
       </w:pPr>
@@ -2948,7 +1964,6 @@
         <w:spacing w:after="0" w:line="240" w:lineRule="auto"/>
         <w:rPr>
           <w:rFonts w:ascii="Arial" w:hAnsi="Arial" w:cs="Arial"/>
-          <w:sz w:val="24"/>
           <w:szCs w:val="24"/>
         </w:rPr>
       </w:pPr>
@@ -2958,7 +1973,6 @@
         <w:spacing w:after="0"/>
         <w:rPr>
           <w:rFonts w:ascii="Arial" w:hAnsi="Arial" w:cs="Arial"/>
-          <w:sz w:val="24"/>
           <w:szCs w:val="24"/>
         </w:rPr>
       </w:pPr>
@@ -2975,7 +1989,6 @@
         <w:rPr>
           <w:rFonts w:ascii="Arial" w:hAnsi="Arial" w:cs="Arial"/>
           <w:b/>
-          <w:sz w:val="24"/>
           <w:szCs w:val="24"/>
           <w:u w:val="single"/>
         </w:rPr>
@@ -2984,7 +1997,6 @@
         <w:rPr>
           <w:rFonts w:ascii="Arial" w:hAnsi="Arial" w:cs="Arial"/>
           <w:b/>
-          <w:sz w:val="24"/>
           <w:szCs w:val="24"/>
           <w:u w:val="single"/>
         </w:rPr>
@@ -2994,7 +2006,6 @@
         <w:rPr>
           <w:rFonts w:ascii="Arial" w:hAnsi="Arial" w:cs="Arial"/>
           <w:b/>
-          <w:sz w:val="24"/>
           <w:szCs w:val="24"/>
           <w:u w:val="single"/>
         </w:rPr>
@@ -3009,7 +2020,6 @@
           <w:rFonts w:ascii="Arial" w:hAnsi="Arial" w:cs="Arial"/>
           <w:b/>
           <w:color w:val="00B050"/>
-          <w:sz w:val="24"/>
           <w:szCs w:val="24"/>
         </w:rPr>
       </w:pPr>
@@ -3020,15 +2030,13 @@
         <w:rPr>
           <w:rFonts w:ascii="Arial" w:hAnsi="Arial" w:cs="Arial"/>
           <w:color w:val="FF0000"/>
-          <w:sz w:val="24"/>
-          <w:szCs w:val="24"/>
-        </w:rPr>
-      </w:pPr>
-      <w:r>
-        <w:rPr>
-          <w:rFonts w:ascii="Arial" w:hAnsi="Arial" w:cs="Arial"/>
-          <w:color w:val="FF0000"/>
-          <w:sz w:val="24"/>
+          <w:szCs w:val="24"/>
+        </w:rPr>
+      </w:pPr>
+      <w:r>
+        <w:rPr>
+          <w:rFonts w:ascii="Arial" w:hAnsi="Arial" w:cs="Arial"/>
+          <w:color w:val="FF0000"/>
           <w:szCs w:val="24"/>
         </w:rPr>
         <w:t xml:space="preserve">** How did the project team break up the tasks required? </w:t>
@@ -3040,15 +2048,13 @@
         <w:rPr>
           <w:rFonts w:ascii="Arial" w:hAnsi="Arial" w:cs="Arial"/>
           <w:color w:val="FF0000"/>
-          <w:sz w:val="24"/>
-          <w:szCs w:val="24"/>
-        </w:rPr>
-      </w:pPr>
-      <w:r>
-        <w:rPr>
-          <w:rFonts w:ascii="Arial" w:hAnsi="Arial" w:cs="Arial"/>
-          <w:color w:val="FF0000"/>
-          <w:sz w:val="24"/>
+          <w:szCs w:val="24"/>
+        </w:rPr>
+      </w:pPr>
+      <w:r>
+        <w:rPr>
+          <w:rFonts w:ascii="Arial" w:hAnsi="Arial" w:cs="Arial"/>
+          <w:color w:val="FF0000"/>
           <w:szCs w:val="24"/>
         </w:rPr>
         <w:t>Who did what tasks?</w:t>
@@ -3057,7 +2063,6 @@
         <w:rPr>
           <w:rFonts w:ascii="Arial" w:hAnsi="Arial" w:cs="Arial"/>
           <w:color w:val="FF0000"/>
-          <w:sz w:val="24"/>
           <w:szCs w:val="24"/>
           <w:lang w:val="ga-IE"/>
         </w:rPr>
@@ -3067,7 +2072,6 @@
         <w:rPr>
           <w:rFonts w:ascii="Arial" w:hAnsi="Arial" w:cs="Arial"/>
           <w:color w:val="FF0000"/>
-          <w:sz w:val="24"/>
           <w:szCs w:val="24"/>
         </w:rPr>
         <w:t>Did everyone evenly participate?</w:t>
@@ -3079,7 +2083,6 @@
         <w:rPr>
           <w:rFonts w:ascii="Arial" w:hAnsi="Arial" w:cs="Arial"/>
           <w:color w:val="FF0000"/>
-          <w:sz w:val="24"/>
           <w:szCs w:val="24"/>
           <w:lang w:val="ga-IE"/>
         </w:rPr>
@@ -3088,7 +2091,6 @@
         <w:rPr>
           <w:rFonts w:ascii="Arial" w:hAnsi="Arial" w:cs="Arial"/>
           <w:color w:val="FF0000"/>
-          <w:sz w:val="24"/>
           <w:szCs w:val="24"/>
         </w:rPr>
         <w:t xml:space="preserve">Were there any team issues? </w:t>
@@ -3097,7 +2099,6 @@
         <w:rPr>
           <w:rFonts w:ascii="Arial" w:hAnsi="Arial" w:cs="Arial"/>
           <w:color w:val="FF0000"/>
-          <w:sz w:val="24"/>
           <w:szCs w:val="24"/>
           <w:lang w:val="ga-IE"/>
         </w:rPr>
@@ -3111,7 +2112,6 @@
           <w:rFonts w:ascii="Arial" w:hAnsi="Arial" w:cs="Arial"/>
           <w:b/>
           <w:color w:val="FF0000"/>
-          <w:sz w:val="24"/>
           <w:szCs w:val="24"/>
           <w:u w:val="single"/>
         </w:rPr>
@@ -3123,16 +2123,14 @@
         <w:rPr>
           <w:rFonts w:ascii="Arial" w:hAnsi="Arial" w:cs="Arial"/>
           <w:color w:val="FF0000"/>
-          <w:sz w:val="24"/>
-          <w:szCs w:val="24"/>
-        </w:rPr>
-      </w:pPr>
-      <w:r>
-        <w:rPr>
-          <w:rFonts w:ascii="Arial" w:hAnsi="Arial" w:cs="Arial"/>
-          <w:b/>
-          <w:color w:val="FF0000"/>
-          <w:sz w:val="24"/>
+          <w:szCs w:val="24"/>
+        </w:rPr>
+      </w:pPr>
+      <w:r>
+        <w:rPr>
+          <w:rFonts w:ascii="Arial" w:hAnsi="Arial" w:cs="Arial"/>
+          <w:b/>
+          <w:color w:val="FF0000"/>
           <w:szCs w:val="24"/>
           <w:u w:val="single"/>
         </w:rPr>
@@ -3142,7 +2140,6 @@
         <w:rPr>
           <w:rFonts w:ascii="Arial" w:hAnsi="Arial" w:cs="Arial"/>
           <w:color w:val="FF0000"/>
-          <w:sz w:val="24"/>
           <w:szCs w:val="24"/>
         </w:rPr>
         <w:t xml:space="preserve"> You will each be asked to individually peer review your team mates privately via Moodle also</w:t>
@@ -3154,7 +2151,6 @@
         <w:rPr>
           <w:rFonts w:ascii="Arial" w:hAnsi="Arial" w:cs="Arial"/>
           <w:b/>
-          <w:sz w:val="24"/>
           <w:szCs w:val="24"/>
         </w:rPr>
       </w:pPr>
@@ -3165,7 +2161,6 @@
         <w:rPr>
           <w:rFonts w:ascii="Arial" w:hAnsi="Arial" w:cs="Arial"/>
           <w:b/>
-          <w:sz w:val="24"/>
           <w:szCs w:val="24"/>
         </w:rPr>
       </w:pPr>
@@ -3176,7 +2171,6 @@
         <w:rPr>
           <w:rFonts w:ascii="Arial" w:hAnsi="Arial" w:cs="Arial"/>
           <w:b/>
-          <w:sz w:val="24"/>
           <w:szCs w:val="24"/>
         </w:rPr>
       </w:pPr>
@@ -3187,7 +2181,6 @@
         <w:rPr>
           <w:rFonts w:ascii="Arial" w:hAnsi="Arial" w:cs="Arial"/>
           <w:b/>
-          <w:sz w:val="24"/>
           <w:szCs w:val="24"/>
         </w:rPr>
       </w:pPr>
@@ -3204,7 +2197,6 @@
         <w:rPr>
           <w:rFonts w:ascii="Arial" w:hAnsi="Arial" w:cs="Arial"/>
           <w:b/>
-          <w:sz w:val="24"/>
           <w:szCs w:val="24"/>
           <w:u w:val="single"/>
         </w:rPr>
@@ -3213,7 +2205,6 @@
         <w:rPr>
           <w:rFonts w:ascii="Arial" w:hAnsi="Arial" w:cs="Arial"/>
           <w:b/>
-          <w:sz w:val="24"/>
           <w:szCs w:val="24"/>
           <w:u w:val="single"/>
         </w:rPr>
@@ -3226,7 +2217,6 @@
         <w:rPr>
           <w:rFonts w:ascii="Arial" w:hAnsi="Arial" w:cs="Arial"/>
           <w:b/>
-          <w:sz w:val="24"/>
           <w:szCs w:val="24"/>
         </w:rPr>
       </w:pPr>
@@ -3237,15 +2227,13 @@
         <w:rPr>
           <w:rFonts w:ascii="Arial" w:hAnsi="Arial" w:cs="Arial"/>
           <w:color w:val="FF0000"/>
-          <w:sz w:val="24"/>
-          <w:szCs w:val="24"/>
-        </w:rPr>
-      </w:pPr>
-      <w:r>
-        <w:rPr>
-          <w:rFonts w:ascii="Arial" w:hAnsi="Arial" w:cs="Arial"/>
-          <w:color w:val="FF0000"/>
-          <w:sz w:val="24"/>
+          <w:szCs w:val="24"/>
+        </w:rPr>
+      </w:pPr>
+      <w:r>
+        <w:rPr>
+          <w:rFonts w:ascii="Arial" w:hAnsi="Arial" w:cs="Arial"/>
+          <w:color w:val="FF0000"/>
           <w:szCs w:val="24"/>
         </w:rPr>
         <w:t xml:space="preserve">** </w:t>
@@ -3254,7 +2242,6 @@
         <w:rPr>
           <w:rFonts w:ascii="Arial" w:hAnsi="Arial" w:cs="Arial"/>
           <w:color w:val="FF0000"/>
-          <w:sz w:val="24"/>
           <w:szCs w:val="24"/>
           <w:lang w:val="ga-IE"/>
         </w:rPr>
@@ -3264,7 +2251,6 @@
         <w:rPr>
           <w:rFonts w:ascii="Arial" w:hAnsi="Arial" w:cs="Arial"/>
           <w:color w:val="FF0000"/>
-          <w:sz w:val="24"/>
           <w:szCs w:val="24"/>
         </w:rPr>
         <w:t xml:space="preserve">looking back, how did the project go? </w:t>
@@ -3276,15 +2262,13 @@
         <w:rPr>
           <w:rFonts w:ascii="Arial" w:hAnsi="Arial" w:cs="Arial"/>
           <w:color w:val="FF0000"/>
-          <w:sz w:val="24"/>
-          <w:szCs w:val="24"/>
-        </w:rPr>
-      </w:pPr>
-      <w:r>
-        <w:rPr>
-          <w:rFonts w:ascii="Arial" w:hAnsi="Arial" w:cs="Arial"/>
-          <w:color w:val="FF0000"/>
-          <w:sz w:val="24"/>
+          <w:szCs w:val="24"/>
+        </w:rPr>
+      </w:pPr>
+      <w:r>
+        <w:rPr>
+          <w:rFonts w:ascii="Arial" w:hAnsi="Arial" w:cs="Arial"/>
+          <w:color w:val="FF0000"/>
           <w:szCs w:val="24"/>
         </w:rPr>
         <w:t xml:space="preserve">Did you achieve what you set out to do? </w:t>
@@ -3296,15 +2280,13 @@
         <w:rPr>
           <w:rFonts w:ascii="Arial" w:hAnsi="Arial" w:cs="Arial"/>
           <w:color w:val="FF0000"/>
-          <w:sz w:val="24"/>
-          <w:szCs w:val="24"/>
-        </w:rPr>
-      </w:pPr>
-      <w:r>
-        <w:rPr>
-          <w:rFonts w:ascii="Arial" w:hAnsi="Arial" w:cs="Arial"/>
-          <w:color w:val="FF0000"/>
-          <w:sz w:val="24"/>
+          <w:szCs w:val="24"/>
+        </w:rPr>
+      </w:pPr>
+      <w:r>
+        <w:rPr>
+          <w:rFonts w:ascii="Arial" w:hAnsi="Arial" w:cs="Arial"/>
+          <w:color w:val="FF0000"/>
           <w:szCs w:val="24"/>
         </w:rPr>
         <w:t xml:space="preserve">Are you happy with the results? </w:t>
@@ -3317,15 +2299,13 @@
           <w:rFonts w:ascii="Arial" w:hAnsi="Arial" w:cs="Arial"/>
           <w:b/>
           <w:color w:val="FF0000"/>
-          <w:sz w:val="24"/>
-          <w:szCs w:val="24"/>
-        </w:rPr>
-      </w:pPr>
-      <w:r>
-        <w:rPr>
-          <w:rFonts w:ascii="Arial" w:hAnsi="Arial" w:cs="Arial"/>
-          <w:color w:val="FF0000"/>
-          <w:sz w:val="24"/>
+          <w:szCs w:val="24"/>
+        </w:rPr>
+      </w:pPr>
+      <w:r>
+        <w:rPr>
+          <w:rFonts w:ascii="Arial" w:hAnsi="Arial" w:cs="Arial"/>
+          <w:color w:val="FF0000"/>
           <w:szCs w:val="24"/>
         </w:rPr>
         <w:t>Is there anything you might change if you had more time? Etc.</w:t>
@@ -3335,7 +2315,6 @@
           <w:rFonts w:ascii="Arial" w:hAnsi="Arial" w:cs="Arial"/>
           <w:b/>
           <w:color w:val="FF0000"/>
-          <w:sz w:val="24"/>
           <w:szCs w:val="24"/>
         </w:rPr>
         <w:t xml:space="preserve"> **</w:t>
@@ -3347,7 +2326,6 @@
         <w:rPr>
           <w:rFonts w:ascii="Arial" w:hAnsi="Arial" w:cs="Arial"/>
           <w:b/>
-          <w:sz w:val="24"/>
           <w:szCs w:val="24"/>
         </w:rPr>
       </w:pPr>
@@ -3358,7 +2336,6 @@
         <w:rPr>
           <w:rFonts w:ascii="Arial" w:hAnsi="Arial" w:cs="Arial"/>
           <w:b/>
-          <w:sz w:val="24"/>
           <w:szCs w:val="24"/>
         </w:rPr>
       </w:pPr>
@@ -3369,7 +2346,6 @@
         <w:rPr>
           <w:rFonts w:ascii="Arial" w:hAnsi="Arial" w:cs="Arial"/>
           <w:b/>
-          <w:sz w:val="24"/>
           <w:szCs w:val="24"/>
         </w:rPr>
       </w:pPr>
@@ -3380,7 +2356,6 @@
         <w:rPr>
           <w:rFonts w:ascii="Arial" w:hAnsi="Arial" w:cs="Arial"/>
           <w:b/>
-          <w:sz w:val="24"/>
           <w:szCs w:val="24"/>
         </w:rPr>
       </w:pPr>
@@ -3397,7 +2372,6 @@
         <w:rPr>
           <w:rFonts w:ascii="Arial" w:hAnsi="Arial" w:cs="Arial"/>
           <w:b/>
-          <w:sz w:val="24"/>
           <w:szCs w:val="24"/>
           <w:u w:val="single"/>
         </w:rPr>
@@ -3406,7 +2380,6 @@
         <w:rPr>
           <w:rFonts w:ascii="Arial" w:hAnsi="Arial" w:cs="Arial"/>
           <w:b/>
-          <w:sz w:val="24"/>
           <w:szCs w:val="24"/>
           <w:u w:val="single"/>
         </w:rPr>
@@ -3416,7 +2389,6 @@
         <w:rPr>
           <w:rFonts w:ascii="Arial" w:hAnsi="Arial" w:cs="Arial"/>
           <w:b/>
-          <w:sz w:val="24"/>
           <w:szCs w:val="24"/>
           <w:u w:val="single"/>
           <w:lang w:val="ga-IE"/>
@@ -3432,7 +2404,6 @@
         <w:rPr>
           <w:rFonts w:ascii="Arial" w:hAnsi="Arial" w:cs="Arial"/>
           <w:b/>
-          <w:sz w:val="24"/>
           <w:szCs w:val="24"/>
           <w:u w:val="single"/>
         </w:rPr>
@@ -3444,15 +2415,13 @@
         <w:rPr>
           <w:rFonts w:ascii="Arial" w:hAnsi="Arial" w:cs="Arial"/>
           <w:color w:val="FF0000"/>
-          <w:sz w:val="24"/>
-          <w:szCs w:val="24"/>
-        </w:rPr>
-      </w:pPr>
-      <w:r>
-        <w:rPr>
-          <w:rFonts w:ascii="Arial" w:hAnsi="Arial" w:cs="Arial"/>
-          <w:color w:val="FF0000"/>
-          <w:sz w:val="24"/>
+          <w:szCs w:val="24"/>
+        </w:rPr>
+      </w:pPr>
+      <w:r>
+        <w:rPr>
+          <w:rFonts w:ascii="Arial" w:hAnsi="Arial" w:cs="Arial"/>
+          <w:color w:val="FF0000"/>
           <w:szCs w:val="24"/>
         </w:rPr>
         <w:t>** Make sure to include an</w:t>
@@ -3461,7 +2430,6 @@
         <w:rPr>
           <w:rFonts w:ascii="Arial" w:hAnsi="Arial" w:cs="Arial"/>
           <w:color w:val="FF0000"/>
-          <w:sz w:val="24"/>
           <w:szCs w:val="24"/>
           <w:lang w:val="ga-IE"/>
         </w:rPr>
@@ -3471,7 +2439,6 @@
         <w:rPr>
           <w:rFonts w:ascii="Arial" w:hAnsi="Arial" w:cs="Arial"/>
           <w:color w:val="FF0000"/>
-          <w:sz w:val="24"/>
           <w:szCs w:val="24"/>
         </w:rPr>
         <w:t xml:space="preserve"> third party resources / information / code used here. </w:t>
@@ -3483,15 +2450,13 @@
         <w:rPr>
           <w:rFonts w:ascii="Arial" w:hAnsi="Arial" w:cs="Arial"/>
           <w:color w:val="FF0000"/>
-          <w:sz w:val="24"/>
-          <w:szCs w:val="24"/>
-        </w:rPr>
-      </w:pPr>
-      <w:r>
-        <w:rPr>
-          <w:rFonts w:ascii="Arial" w:hAnsi="Arial" w:cs="Arial"/>
-          <w:color w:val="FF0000"/>
-          <w:sz w:val="24"/>
+          <w:szCs w:val="24"/>
+        </w:rPr>
+      </w:pPr>
+      <w:r>
+        <w:rPr>
+          <w:rFonts w:ascii="Arial" w:hAnsi="Arial" w:cs="Arial"/>
+          <w:color w:val="FF0000"/>
           <w:szCs w:val="24"/>
         </w:rPr>
         <w:t>Make sure to reference correctly as n</w:t>
@@ -3500,7 +2465,6 @@
         <w:rPr>
           <w:rFonts w:ascii="Arial" w:hAnsi="Arial" w:cs="Arial"/>
           <w:color w:val="FF0000"/>
-          <w:sz w:val="24"/>
           <w:szCs w:val="24"/>
         </w:rPr>
         <w:t>eeded, i.e. Harvard Referencing, or marks will be deducted.</w:t>
@@ -3509,7 +2473,6 @@
         <w:rPr>
           <w:rFonts w:ascii="Arial" w:hAnsi="Arial" w:cs="Arial"/>
           <w:color w:val="FF0000"/>
-          <w:sz w:val="24"/>
           <w:szCs w:val="24"/>
         </w:rPr>
         <w:t xml:space="preserve"> **</w:t>
@@ -3583,7 +2546,6 @@
       <w:rPr>
         <w:b/>
         <w:bCs/>
-        <w:sz w:val="24"/>
         <w:szCs w:val="24"/>
       </w:rPr>
       <w:fldChar w:fldCharType="begin"/>
@@ -3599,7 +2561,48 @@
       <w:rPr>
         <w:b/>
         <w:bCs/>
-        <w:sz w:val="24"/>
+        <w:szCs w:val="24"/>
+      </w:rPr>
+      <w:fldChar w:fldCharType="separate"/>
+    </w:r>
+    <w:r>
+      <w:rPr>
+        <w:b/>
+        <w:bCs/>
+        <w:noProof/>
+      </w:rPr>
+      <w:t>4</w:t>
+    </w:r>
+    <w:r>
+      <w:rPr>
+        <w:b/>
+        <w:bCs/>
+        <w:szCs w:val="24"/>
+      </w:rPr>
+      <w:fldChar w:fldCharType="end"/>
+    </w:r>
+    <w:r>
+      <w:t xml:space="preserve"> of </w:t>
+    </w:r>
+    <w:r>
+      <w:rPr>
+        <w:b/>
+        <w:bCs/>
+        <w:szCs w:val="24"/>
+      </w:rPr>
+      <w:fldChar w:fldCharType="begin"/>
+    </w:r>
+    <w:r>
+      <w:rPr>
+        <w:b/>
+        <w:bCs/>
+      </w:rPr>
+      <w:instrText xml:space="preserve"> NUMPAGES  </w:instrText>
+    </w:r>
+    <w:r>
+      <w:rPr>
+        <w:b/>
+        <w:bCs/>
         <w:szCs w:val="24"/>
       </w:rPr>
       <w:fldChar w:fldCharType="separate"/>
@@ -3616,52 +2619,6 @@
       <w:rPr>
         <w:b/>
         <w:bCs/>
-        <w:sz w:val="24"/>
-        <w:szCs w:val="24"/>
-      </w:rPr>
-      <w:fldChar w:fldCharType="end"/>
-    </w:r>
-    <w:r>
-      <w:t xml:space="preserve"> of </w:t>
-    </w:r>
-    <w:r>
-      <w:rPr>
-        <w:b/>
-        <w:bCs/>
-        <w:sz w:val="24"/>
-        <w:szCs w:val="24"/>
-      </w:rPr>
-      <w:fldChar w:fldCharType="begin"/>
-    </w:r>
-    <w:r>
-      <w:rPr>
-        <w:b/>
-        <w:bCs/>
-      </w:rPr>
-      <w:instrText xml:space="preserve"> NUMPAGES  </w:instrText>
-    </w:r>
-    <w:r>
-      <w:rPr>
-        <w:b/>
-        <w:bCs/>
-        <w:sz w:val="24"/>
-        <w:szCs w:val="24"/>
-      </w:rPr>
-      <w:fldChar w:fldCharType="separate"/>
-    </w:r>
-    <w:r>
-      <w:rPr>
-        <w:b/>
-        <w:bCs/>
-        <w:noProof/>
-      </w:rPr>
-      <w:t>6</w:t>
-    </w:r>
-    <w:r>
-      <w:rPr>
-        <w:b/>
-        <w:bCs/>
-        <w:sz w:val="24"/>
         <w:szCs w:val="24"/>
       </w:rPr>
       <w:fldChar w:fldCharType="end"/>
@@ -4575,11 +3532,12 @@
   <w:style w:type="paragraph" w:default="1" w:styleId="Normal">
     <w:name w:val="Normal"/>
     <w:qFormat/>
+    <w:rsid w:val="00064A1A"/>
     <w:pPr>
       <w:spacing w:after="200" w:line="276" w:lineRule="auto"/>
     </w:pPr>
     <w:rPr>
-      <w:sz w:val="22"/>
+      <w:sz w:val="24"/>
       <w:szCs w:val="22"/>
       <w:lang w:eastAsia="en-US"/>
     </w:rPr>
@@ -4665,7 +3623,6 @@
       <w:b/>
       <w:i/>
       <w:kern w:val="28"/>
-      <w:sz w:val="24"/>
       <w:szCs w:val="20"/>
       <w:lang w:val="en-US"/>
     </w:rPr>
@@ -5168,7 +4125,7 @@
 </file>
 
 <file path=customXml/itemProps1.xml><?xml version="1.0" encoding="utf-8"?>
-<ds:datastoreItem xmlns:ds="http://schemas.openxmlformats.org/officeDocument/2006/customXml" ds:itemID="{BECBC300-EE2C-4A9F-A75E-9EC5DED2633E}">
+<ds:datastoreItem xmlns:ds="http://schemas.openxmlformats.org/officeDocument/2006/customXml" ds:itemID="{8A78CD05-D30F-4EF1-ABB6-45D4865FC082}">
   <ds:schemaRefs>
     <ds:schemaRef ds:uri="http://schemas.openxmlformats.org/officeDocument/2006/bibliography"/>
   </ds:schemaRefs>

</xml_diff>

<commit_message>
added items on wireframes added wireframes to project plan
</commit_message>
<xml_diff>
--- a/Project plans/Web Design Project Report Template_Lolcakes_CM.docx
+++ b/Project plans/Web Design Project Report Template_Lolcakes_CM.docx
@@ -933,8 +933,6 @@
           <w:szCs w:val="24"/>
         </w:rPr>
       </w:pPr>
-      <w:bookmarkStart w:id="0" w:name="_GoBack"/>
-      <w:bookmarkEnd w:id="0"/>
     </w:p>
     <w:p>
       <w:pPr>
@@ -1132,139 +1130,454 @@
     <w:p>
       <w:pPr>
         <w:spacing w:after="0"/>
-        <w:rPr>
-          <w:rFonts w:ascii="Arial" w:hAnsi="Arial" w:cs="Arial"/>
-          <w:color w:val="00B050"/>
-          <w:szCs w:val="24"/>
-        </w:rPr>
-      </w:pPr>
-      <w:r>
-        <w:rPr>
-          <w:rFonts w:ascii="Arial" w:hAnsi="Arial" w:cs="Arial"/>
-          <w:color w:val="00B050"/>
-          <w:szCs w:val="24"/>
-        </w:rPr>
-        <w:t>** Include wireframe</w:t>
-      </w:r>
-      <w:r>
-        <w:rPr>
-          <w:rFonts w:ascii="Arial" w:hAnsi="Arial" w:cs="Arial"/>
-          <w:color w:val="00B050"/>
+      </w:pPr>
+    </w:p>
+    <w:p>
+      <w:pPr>
+        <w:spacing w:after="0"/>
+      </w:pPr>
+      <w:r>
+        <w:rPr>
+          <w:noProof/>
+          <w:lang w:eastAsia="en-IE"/>
+        </w:rPr>
+        <w:drawing>
+          <wp:inline distT="0" distB="0" distL="0" distR="0">
+            <wp:extent cx="2905125" cy="2305050"/>
+            <wp:effectExtent l="0" t="0" r="9525" b="0"/>
+            <wp:docPr id="2" name="Picture 2" descr="C:\Users\Cal\Box Sync\Private\THE COURSE\Web Design\Lolcakes\lolcakes_sitemap.png"/>
+            <wp:cNvGraphicFramePr>
+              <a:graphicFrameLocks xmlns:a="http://schemas.openxmlformats.org/drawingml/2006/main" noChangeAspect="1"/>
+            </wp:cNvGraphicFramePr>
+            <a:graphic xmlns:a="http://schemas.openxmlformats.org/drawingml/2006/main">
+              <a:graphicData uri="http://schemas.openxmlformats.org/drawingml/2006/picture">
+                <pic:pic xmlns:pic="http://schemas.openxmlformats.org/drawingml/2006/picture">
+                  <pic:nvPicPr>
+                    <pic:cNvPr id="0" name="Picture 1" descr="C:\Users\Cal\Box Sync\Private\THE COURSE\Web Design\Lolcakes\lolcakes_sitemap.png"/>
+                    <pic:cNvPicPr>
+                      <a:picLocks noChangeAspect="1" noChangeArrowheads="1"/>
+                    </pic:cNvPicPr>
+                  </pic:nvPicPr>
+                  <pic:blipFill>
+                    <a:blip r:embed="rId8">
+                      <a:extLst>
+                        <a:ext uri="{28A0092B-C50C-407E-A947-70E740481C1C}">
+                          <a14:useLocalDpi xmlns:a14="http://schemas.microsoft.com/office/drawing/2010/main" val="0"/>
+                        </a:ext>
+                      </a:extLst>
+                    </a:blip>
+                    <a:srcRect/>
+                    <a:stretch>
+                      <a:fillRect/>
+                    </a:stretch>
+                  </pic:blipFill>
+                  <pic:spPr bwMode="auto">
+                    <a:xfrm>
+                      <a:off x="0" y="0"/>
+                      <a:ext cx="2905125" cy="2305050"/>
+                    </a:xfrm>
+                    <a:prstGeom prst="rect">
+                      <a:avLst/>
+                    </a:prstGeom>
+                    <a:noFill/>
+                    <a:ln>
+                      <a:noFill/>
+                    </a:ln>
+                  </pic:spPr>
+                </pic:pic>
+              </a:graphicData>
+            </a:graphic>
+          </wp:inline>
+        </w:drawing>
+      </w:r>
+    </w:p>
+    <w:p>
+      <w:pPr>
+        <w:spacing w:after="0"/>
+      </w:pPr>
+      <w:r>
+        <w:rPr>
+          <w:noProof/>
+          <w:lang w:eastAsia="en-IE"/>
+        </w:rPr>
+        <w:drawing>
+          <wp:inline distT="0" distB="0" distL="0" distR="0">
+            <wp:extent cx="5734050" cy="4724400"/>
+            <wp:effectExtent l="0" t="0" r="0" b="0"/>
+            <wp:docPr id="6" name="Picture 6" descr="C:\Users\Cal\Box Sync\Private\THE COURSE\Web Design\Lolcakes\lolcakes_web.png"/>
+            <wp:cNvGraphicFramePr>
+              <a:graphicFrameLocks xmlns:a="http://schemas.openxmlformats.org/drawingml/2006/main" noChangeAspect="1"/>
+            </wp:cNvGraphicFramePr>
+            <a:graphic xmlns:a="http://schemas.openxmlformats.org/drawingml/2006/main">
+              <a:graphicData uri="http://schemas.openxmlformats.org/drawingml/2006/picture">
+                <pic:pic xmlns:pic="http://schemas.openxmlformats.org/drawingml/2006/picture">
+                  <pic:nvPicPr>
+                    <pic:cNvPr id="0" name="Picture 5" descr="C:\Users\Cal\Box Sync\Private\THE COURSE\Web Design\Lolcakes\lolcakes_web.png"/>
+                    <pic:cNvPicPr>
+                      <a:picLocks noChangeAspect="1" noChangeArrowheads="1"/>
+                    </pic:cNvPicPr>
+                  </pic:nvPicPr>
+                  <pic:blipFill>
+                    <a:blip r:embed="rId9">
+                      <a:extLst>
+                        <a:ext uri="{28A0092B-C50C-407E-A947-70E740481C1C}">
+                          <a14:useLocalDpi xmlns:a14="http://schemas.microsoft.com/office/drawing/2010/main" val="0"/>
+                        </a:ext>
+                      </a:extLst>
+                    </a:blip>
+                    <a:srcRect/>
+                    <a:stretch>
+                      <a:fillRect/>
+                    </a:stretch>
+                  </pic:blipFill>
+                  <pic:spPr bwMode="auto">
+                    <a:xfrm>
+                      <a:off x="0" y="0"/>
+                      <a:ext cx="5734050" cy="4724400"/>
+                    </a:xfrm>
+                    <a:prstGeom prst="rect">
+                      <a:avLst/>
+                    </a:prstGeom>
+                    <a:noFill/>
+                    <a:ln>
+                      <a:noFill/>
+                    </a:ln>
+                  </pic:spPr>
+                </pic:pic>
+              </a:graphicData>
+            </a:graphic>
+          </wp:inline>
+        </w:drawing>
+      </w:r>
+    </w:p>
+    <w:p>
+      <w:pPr>
+        <w:spacing w:after="0"/>
+      </w:pPr>
+    </w:p>
+    <w:p>
+      <w:pPr>
+        <w:spacing w:after="0"/>
+      </w:pPr>
+      <w:r>
+        <w:rPr>
+          <w:noProof/>
+          <w:lang w:eastAsia="en-IE"/>
+        </w:rPr>
+        <w:lastRenderedPageBreak/>
+        <w:drawing>
+          <wp:inline distT="0" distB="0" distL="0" distR="0">
+            <wp:extent cx="5734050" cy="5591175"/>
+            <wp:effectExtent l="0" t="0" r="0" b="9525"/>
+            <wp:docPr id="7" name="Picture 7" descr="C:\Users\Cal\Box Sync\Private\THE COURSE\Web Design\Lolcakes\lolcakes_gallery.png"/>
+            <wp:cNvGraphicFramePr>
+              <a:graphicFrameLocks xmlns:a="http://schemas.openxmlformats.org/drawingml/2006/main" noChangeAspect="1"/>
+            </wp:cNvGraphicFramePr>
+            <a:graphic xmlns:a="http://schemas.openxmlformats.org/drawingml/2006/main">
+              <a:graphicData uri="http://schemas.openxmlformats.org/drawingml/2006/picture">
+                <pic:pic xmlns:pic="http://schemas.openxmlformats.org/drawingml/2006/picture">
+                  <pic:nvPicPr>
+                    <pic:cNvPr id="0" name="Picture 6" descr="C:\Users\Cal\Box Sync\Private\THE COURSE\Web Design\Lolcakes\lolcakes_gallery.png"/>
+                    <pic:cNvPicPr>
+                      <a:picLocks noChangeAspect="1" noChangeArrowheads="1"/>
+                    </pic:cNvPicPr>
+                  </pic:nvPicPr>
+                  <pic:blipFill>
+                    <a:blip r:embed="rId10">
+                      <a:extLst>
+                        <a:ext uri="{28A0092B-C50C-407E-A947-70E740481C1C}">
+                          <a14:useLocalDpi xmlns:a14="http://schemas.microsoft.com/office/drawing/2010/main" val="0"/>
+                        </a:ext>
+                      </a:extLst>
+                    </a:blip>
+                    <a:srcRect/>
+                    <a:stretch>
+                      <a:fillRect/>
+                    </a:stretch>
+                  </pic:blipFill>
+                  <pic:spPr bwMode="auto">
+                    <a:xfrm>
+                      <a:off x="0" y="0"/>
+                      <a:ext cx="5734050" cy="5591175"/>
+                    </a:xfrm>
+                    <a:prstGeom prst="rect">
+                      <a:avLst/>
+                    </a:prstGeom>
+                    <a:noFill/>
+                    <a:ln>
+                      <a:noFill/>
+                    </a:ln>
+                  </pic:spPr>
+                </pic:pic>
+              </a:graphicData>
+            </a:graphic>
+          </wp:inline>
+        </w:drawing>
+      </w:r>
+    </w:p>
+    <w:p>
+      <w:pPr>
+        <w:spacing w:after="0"/>
+      </w:pPr>
+      <w:r>
+        <w:rPr>
+          <w:noProof/>
+          <w:lang w:eastAsia="en-IE"/>
+        </w:rPr>
+        <w:lastRenderedPageBreak/>
+        <w:drawing>
+          <wp:inline distT="0" distB="0" distL="0" distR="0">
+            <wp:extent cx="4924425" cy="8848725"/>
+            <wp:effectExtent l="0" t="0" r="9525" b="9525"/>
+            <wp:docPr id="8" name="Picture 8" descr="C:\Users\Cal\Box Sync\Private\THE COURSE\Web Design\Lolcakes\lolcakes_occasions.png"/>
+            <wp:cNvGraphicFramePr>
+              <a:graphicFrameLocks xmlns:a="http://schemas.openxmlformats.org/drawingml/2006/main" noChangeAspect="1"/>
+            </wp:cNvGraphicFramePr>
+            <a:graphic xmlns:a="http://schemas.openxmlformats.org/drawingml/2006/main">
+              <a:graphicData uri="http://schemas.openxmlformats.org/drawingml/2006/picture">
+                <pic:pic xmlns:pic="http://schemas.openxmlformats.org/drawingml/2006/picture">
+                  <pic:nvPicPr>
+                    <pic:cNvPr id="0" name="Picture 7" descr="C:\Users\Cal\Box Sync\Private\THE COURSE\Web Design\Lolcakes\lolcakes_occasions.png"/>
+                    <pic:cNvPicPr>
+                      <a:picLocks noChangeAspect="1" noChangeArrowheads="1"/>
+                    </pic:cNvPicPr>
+                  </pic:nvPicPr>
+                  <pic:blipFill>
+                    <a:blip r:embed="rId11">
+                      <a:extLst>
+                        <a:ext uri="{28A0092B-C50C-407E-A947-70E740481C1C}">
+                          <a14:useLocalDpi xmlns:a14="http://schemas.microsoft.com/office/drawing/2010/main" val="0"/>
+                        </a:ext>
+                      </a:extLst>
+                    </a:blip>
+                    <a:srcRect/>
+                    <a:stretch>
+                      <a:fillRect/>
+                    </a:stretch>
+                  </pic:blipFill>
+                  <pic:spPr bwMode="auto">
+                    <a:xfrm>
+                      <a:off x="0" y="0"/>
+                      <a:ext cx="4924425" cy="8848725"/>
+                    </a:xfrm>
+                    <a:prstGeom prst="rect">
+                      <a:avLst/>
+                    </a:prstGeom>
+                    <a:noFill/>
+                    <a:ln>
+                      <a:noFill/>
+                    </a:ln>
+                  </pic:spPr>
+                </pic:pic>
+              </a:graphicData>
+            </a:graphic>
+          </wp:inline>
+        </w:drawing>
+      </w:r>
+    </w:p>
+    <w:p>
+      <w:pPr>
+        <w:spacing w:after="0"/>
+      </w:pPr>
+      <w:r>
+        <w:rPr>
+          <w:noProof/>
+          <w:lang w:eastAsia="en-IE"/>
+        </w:rPr>
+        <w:lastRenderedPageBreak/>
+        <w:drawing>
+          <wp:inline distT="0" distB="0" distL="0" distR="0">
+            <wp:extent cx="5734050" cy="5448300"/>
+            <wp:effectExtent l="0" t="0" r="0" b="0"/>
+            <wp:docPr id="9" name="Picture 9" descr="C:\Users\Cal\Box Sync\Private\THE COURSE\Web Design\Lolcakes\lolcakes_testimonials.png"/>
+            <wp:cNvGraphicFramePr>
+              <a:graphicFrameLocks xmlns:a="http://schemas.openxmlformats.org/drawingml/2006/main" noChangeAspect="1"/>
+            </wp:cNvGraphicFramePr>
+            <a:graphic xmlns:a="http://schemas.openxmlformats.org/drawingml/2006/main">
+              <a:graphicData uri="http://schemas.openxmlformats.org/drawingml/2006/picture">
+                <pic:pic xmlns:pic="http://schemas.openxmlformats.org/drawingml/2006/picture">
+                  <pic:nvPicPr>
+                    <pic:cNvPr id="0" name="Picture 8" descr="C:\Users\Cal\Box Sync\Private\THE COURSE\Web Design\Lolcakes\lolcakes_testimonials.png"/>
+                    <pic:cNvPicPr>
+                      <a:picLocks noChangeAspect="1" noChangeArrowheads="1"/>
+                    </pic:cNvPicPr>
+                  </pic:nvPicPr>
+                  <pic:blipFill>
+                    <a:blip r:embed="rId12">
+                      <a:extLst>
+                        <a:ext uri="{28A0092B-C50C-407E-A947-70E740481C1C}">
+                          <a14:useLocalDpi xmlns:a14="http://schemas.microsoft.com/office/drawing/2010/main" val="0"/>
+                        </a:ext>
+                      </a:extLst>
+                    </a:blip>
+                    <a:srcRect/>
+                    <a:stretch>
+                      <a:fillRect/>
+                    </a:stretch>
+                  </pic:blipFill>
+                  <pic:spPr bwMode="auto">
+                    <a:xfrm>
+                      <a:off x="0" y="0"/>
+                      <a:ext cx="5734050" cy="5448300"/>
+                    </a:xfrm>
+                    <a:prstGeom prst="rect">
+                      <a:avLst/>
+                    </a:prstGeom>
+                    <a:noFill/>
+                    <a:ln>
+                      <a:noFill/>
+                    </a:ln>
+                  </pic:spPr>
+                </pic:pic>
+              </a:graphicData>
+            </a:graphic>
+          </wp:inline>
+        </w:drawing>
+      </w:r>
+    </w:p>
+    <w:p>
+      <w:pPr>
+        <w:spacing w:after="0"/>
+      </w:pPr>
+      <w:r>
+        <w:rPr>
+          <w:noProof/>
+          <w:lang w:eastAsia="en-IE"/>
+        </w:rPr>
+        <w:lastRenderedPageBreak/>
+        <w:drawing>
+          <wp:inline distT="0" distB="0" distL="0" distR="0">
+            <wp:extent cx="5734050" cy="4724400"/>
+            <wp:effectExtent l="0" t="0" r="0" b="0"/>
+            <wp:docPr id="10" name="Picture 10" descr="C:\Users\Cal\Box Sync\Private\THE COURSE\Web Design\Lolcakes\lolcakes_payment.png"/>
+            <wp:cNvGraphicFramePr>
+              <a:graphicFrameLocks xmlns:a="http://schemas.openxmlformats.org/drawingml/2006/main" noChangeAspect="1"/>
+            </wp:cNvGraphicFramePr>
+            <a:graphic xmlns:a="http://schemas.openxmlformats.org/drawingml/2006/main">
+              <a:graphicData uri="http://schemas.openxmlformats.org/drawingml/2006/picture">
+                <pic:pic xmlns:pic="http://schemas.openxmlformats.org/drawingml/2006/picture">
+                  <pic:nvPicPr>
+                    <pic:cNvPr id="0" name="Picture 9" descr="C:\Users\Cal\Box Sync\Private\THE COURSE\Web Design\Lolcakes\lolcakes_payment.png"/>
+                    <pic:cNvPicPr>
+                      <a:picLocks noChangeAspect="1" noChangeArrowheads="1"/>
+                    </pic:cNvPicPr>
+                  </pic:nvPicPr>
+                  <pic:blipFill>
+                    <a:blip r:embed="rId13">
+                      <a:extLst>
+                        <a:ext uri="{28A0092B-C50C-407E-A947-70E740481C1C}">
+                          <a14:useLocalDpi xmlns:a14="http://schemas.microsoft.com/office/drawing/2010/main" val="0"/>
+                        </a:ext>
+                      </a:extLst>
+                    </a:blip>
+                    <a:srcRect/>
+                    <a:stretch>
+                      <a:fillRect/>
+                    </a:stretch>
+                  </pic:blipFill>
+                  <pic:spPr bwMode="auto">
+                    <a:xfrm>
+                      <a:off x="0" y="0"/>
+                      <a:ext cx="5734050" cy="4724400"/>
+                    </a:xfrm>
+                    <a:prstGeom prst="rect">
+                      <a:avLst/>
+                    </a:prstGeom>
+                    <a:noFill/>
+                    <a:ln>
+                      <a:noFill/>
+                    </a:ln>
+                  </pic:spPr>
+                </pic:pic>
+              </a:graphicData>
+            </a:graphic>
+          </wp:inline>
+        </w:drawing>
+      </w:r>
+    </w:p>
+    <w:p>
+      <w:pPr>
+        <w:spacing w:after="0"/>
+      </w:pPr>
+      <w:r>
+        <w:rPr>
+          <w:noProof/>
+          <w:lang w:eastAsia="en-IE"/>
+        </w:rPr>
+        <w:lastRenderedPageBreak/>
+        <w:drawing>
+          <wp:inline distT="0" distB="0" distL="0" distR="0">
+            <wp:extent cx="5734050" cy="6429375"/>
+            <wp:effectExtent l="0" t="0" r="0" b="9525"/>
+            <wp:docPr id="11" name="Picture 11" descr="C:\Users\Cal\Box Sync\Private\THE COURSE\Web Design\Lolcakes\lolcakes_promotions.png"/>
+            <wp:cNvGraphicFramePr>
+              <a:graphicFrameLocks xmlns:a="http://schemas.openxmlformats.org/drawingml/2006/main" noChangeAspect="1"/>
+            </wp:cNvGraphicFramePr>
+            <a:graphic xmlns:a="http://schemas.openxmlformats.org/drawingml/2006/main">
+              <a:graphicData uri="http://schemas.openxmlformats.org/drawingml/2006/picture">
+                <pic:pic xmlns:pic="http://schemas.openxmlformats.org/drawingml/2006/picture">
+                  <pic:nvPicPr>
+                    <pic:cNvPr id="0" name="Picture 10" descr="C:\Users\Cal\Box Sync\Private\THE COURSE\Web Design\Lolcakes\lolcakes_promotions.png"/>
+                    <pic:cNvPicPr>
+                      <a:picLocks noChangeAspect="1" noChangeArrowheads="1"/>
+                    </pic:cNvPicPr>
+                  </pic:nvPicPr>
+                  <pic:blipFill>
+                    <a:blip r:embed="rId14">
+                      <a:extLst>
+                        <a:ext uri="{28A0092B-C50C-407E-A947-70E740481C1C}">
+                          <a14:useLocalDpi xmlns:a14="http://schemas.microsoft.com/office/drawing/2010/main" val="0"/>
+                        </a:ext>
+                      </a:extLst>
+                    </a:blip>
+                    <a:srcRect/>
+                    <a:stretch>
+                      <a:fillRect/>
+                    </a:stretch>
+                  </pic:blipFill>
+                  <pic:spPr bwMode="auto">
+                    <a:xfrm>
+                      <a:off x="0" y="0"/>
+                      <a:ext cx="5734050" cy="6429375"/>
+                    </a:xfrm>
+                    <a:prstGeom prst="rect">
+                      <a:avLst/>
+                    </a:prstGeom>
+                    <a:noFill/>
+                    <a:ln>
+                      <a:noFill/>
+                    </a:ln>
+                  </pic:spPr>
+                </pic:pic>
+              </a:graphicData>
+            </a:graphic>
+          </wp:inline>
+        </w:drawing>
+      </w:r>
+    </w:p>
+    <w:p>
+      <w:pPr>
+        <w:spacing w:after="0" w:line="240" w:lineRule="auto"/>
+        <w:rPr>
+          <w:rFonts w:ascii="Arial" w:hAnsi="Arial" w:cs="Arial"/>
+          <w:b/>
+          <w:color w:val="FF0000"/>
+          <w:sz w:val="28"/>
           <w:szCs w:val="24"/>
           <w:lang w:val="ga-IE"/>
         </w:rPr>
-        <w:t>, and sitemap,</w:t>
-      </w:r>
-      <w:r>
-        <w:rPr>
-          <w:rFonts w:ascii="Arial" w:hAnsi="Arial" w:cs="Arial"/>
-          <w:color w:val="00B050"/>
-          <w:szCs w:val="24"/>
-        </w:rPr>
-        <w:t xml:space="preserve"> for your </w:t>
-      </w:r>
-      <w:r>
-        <w:rPr>
-          <w:rFonts w:ascii="Arial" w:hAnsi="Arial" w:cs="Arial"/>
-          <w:color w:val="00B050"/>
-          <w:szCs w:val="24"/>
-        </w:rPr>
-        <w:t>website</w:t>
-      </w:r>
-      <w:r>
-        <w:rPr>
-          <w:rFonts w:ascii="Arial" w:hAnsi="Arial" w:cs="Arial"/>
-          <w:color w:val="00B050"/>
-          <w:szCs w:val="24"/>
-        </w:rPr>
-        <w:t xml:space="preserve"> he</w:t>
-      </w:r>
-      <w:r>
-        <w:rPr>
-          <w:rFonts w:ascii="Arial" w:hAnsi="Arial" w:cs="Arial"/>
-          <w:color w:val="00B050"/>
-          <w:szCs w:val="24"/>
-        </w:rPr>
-        <w:t xml:space="preserve">re, </w:t>
-      </w:r>
-      <w:proofErr w:type="spellStart"/>
-      <w:r>
-        <w:rPr>
-          <w:rFonts w:ascii="Arial" w:hAnsi="Arial" w:cs="Arial"/>
-          <w:color w:val="00B050"/>
-          <w:szCs w:val="24"/>
-        </w:rPr>
-        <w:t>includ</w:t>
-      </w:r>
-      <w:proofErr w:type="spellEnd"/>
-      <w:r>
-        <w:rPr>
-          <w:rFonts w:ascii="Arial" w:hAnsi="Arial" w:cs="Arial"/>
-          <w:color w:val="00B050"/>
+      </w:pPr>
+      <w:r>
+        <w:rPr>
+          <w:rFonts w:ascii="Arial" w:hAnsi="Arial" w:cs="Arial"/>
+          <w:b/>
+          <w:color w:val="FF0000"/>
+          <w:sz w:val="28"/>
           <w:szCs w:val="24"/>
           <w:lang w:val="ga-IE"/>
         </w:rPr>
-        <w:t>ing</w:t>
-      </w:r>
-      <w:r>
-        <w:rPr>
-          <w:rFonts w:ascii="Arial" w:hAnsi="Arial" w:cs="Arial"/>
-          <w:color w:val="00B050"/>
-          <w:szCs w:val="24"/>
-        </w:rPr>
-        <w:t xml:space="preserve"> brief explanation</w:t>
-      </w:r>
-      <w:r>
-        <w:rPr>
-          <w:rFonts w:ascii="Arial" w:hAnsi="Arial" w:cs="Arial"/>
-          <w:color w:val="00B050"/>
-          <w:szCs w:val="24"/>
-          <w:lang w:val="ga-IE"/>
-        </w:rPr>
-        <w:t>s</w:t>
-      </w:r>
-      <w:r>
-        <w:rPr>
-          <w:rFonts w:ascii="Arial" w:hAnsi="Arial" w:cs="Arial"/>
-          <w:color w:val="00B050"/>
-          <w:szCs w:val="24"/>
-        </w:rPr>
-        <w:t xml:space="preserve"> </w:t>
-      </w:r>
-      <w:r>
-        <w:rPr>
-          <w:rFonts w:ascii="Arial" w:hAnsi="Arial" w:cs="Arial"/>
-          <w:color w:val="00B050"/>
-          <w:szCs w:val="24"/>
-          <w:lang w:val="ga-IE"/>
-        </w:rPr>
-        <w:t>where needed</w:t>
-      </w:r>
-      <w:r>
-        <w:rPr>
-          <w:rFonts w:ascii="Arial" w:hAnsi="Arial" w:cs="Arial"/>
-          <w:color w:val="00B050"/>
-          <w:szCs w:val="24"/>
-        </w:rPr>
-        <w:t>, etc.</w:t>
-      </w:r>
-      <w:r>
-        <w:rPr>
-          <w:rFonts w:ascii="Arial" w:hAnsi="Arial" w:cs="Arial"/>
-          <w:color w:val="00B050"/>
-          <w:szCs w:val="24"/>
-        </w:rPr>
-        <w:t xml:space="preserve"> **</w:t>
-      </w:r>
-    </w:p>
-    <w:p>
-      <w:pPr>
-        <w:spacing w:after="0" w:line="240" w:lineRule="auto"/>
-        <w:rPr>
-          <w:rFonts w:ascii="Arial" w:hAnsi="Arial" w:cs="Arial"/>
-          <w:szCs w:val="24"/>
-        </w:rPr>
-      </w:pPr>
+        <w:br w:type="page"/>
+      </w:r>
     </w:p>
     <w:p>
       <w:pPr>
@@ -1279,14 +1592,8 @@
           <w:lang w:val="ga-IE"/>
         </w:rPr>
       </w:pPr>
-      <w:r>
-        <w:rPr>
-          <w:rFonts w:ascii="Arial" w:hAnsi="Arial" w:cs="Arial"/>
-          <w:b/>
-          <w:szCs w:val="24"/>
-        </w:rPr>
-        <w:br w:type="page"/>
-      </w:r>
+      <w:bookmarkStart w:id="0" w:name="_GoBack"/>
+      <w:bookmarkEnd w:id="0"/>
       <w:r>
         <w:rPr>
           <w:rFonts w:ascii="Arial" w:hAnsi="Arial" w:cs="Arial"/>
@@ -2479,12 +2786,12 @@
       </w:r>
     </w:p>
     <w:sectPr>
-      <w:headerReference w:type="even" r:id="rId8"/>
-      <w:headerReference w:type="default" r:id="rId9"/>
-      <w:footerReference w:type="even" r:id="rId10"/>
-      <w:footerReference w:type="default" r:id="rId11"/>
-      <w:headerReference w:type="first" r:id="rId12"/>
-      <w:footerReference w:type="first" r:id="rId13"/>
+      <w:headerReference w:type="even" r:id="rId15"/>
+      <w:headerReference w:type="default" r:id="rId16"/>
+      <w:footerReference w:type="even" r:id="rId17"/>
+      <w:footerReference w:type="default" r:id="rId18"/>
+      <w:headerReference w:type="first" r:id="rId19"/>
+      <w:footerReference w:type="first" r:id="rId20"/>
       <w:pgSz w:w="11906" w:h="16838"/>
       <w:pgMar w:top="1440" w:right="1440" w:bottom="1440" w:left="1440" w:header="708" w:footer="708" w:gutter="0"/>
       <w:cols w:space="708"/>
@@ -2571,7 +2878,7 @@
         <w:bCs/>
         <w:noProof/>
       </w:rPr>
-      <w:t>4</w:t>
+      <w:t>11</w:t>
     </w:r>
     <w:r>
       <w:rPr>
@@ -2613,7 +2920,7 @@
         <w:bCs/>
         <w:noProof/>
       </w:rPr>
-      <w:t>6</w:t>
+      <w:t>11</w:t>
     </w:r>
     <w:r>
       <w:rPr>
@@ -4125,7 +4432,7 @@
 </file>
 
 <file path=customXml/itemProps1.xml><?xml version="1.0" encoding="utf-8"?>
-<ds:datastoreItem xmlns:ds="http://schemas.openxmlformats.org/officeDocument/2006/customXml" ds:itemID="{8A78CD05-D30F-4EF1-ABB6-45D4865FC082}">
+<ds:datastoreItem xmlns:ds="http://schemas.openxmlformats.org/officeDocument/2006/customXml" ds:itemID="{86D30CDA-48D5-4756-BE7E-9CD786F52A08}">
   <ds:schemaRefs>
     <ds:schemaRef ds:uri="http://schemas.openxmlformats.org/officeDocument/2006/bibliography"/>
   </ds:schemaRefs>

</xml_diff>

<commit_message>
Added student number for Vinit
</commit_message>
<xml_diff>
--- a/Project plans/Web Design Project Report Template_Lolcakes_CM.docx
+++ b/Project plans/Web Design Project Report Template_Lolcakes_CM.docx
@@ -1,6 +1,6 @@
 
 <file path=word/document.xml><?xml version="1.0" encoding="utf-8"?>
-<w:document xmlns:wpc="http://schemas.microsoft.com/office/word/2010/wordprocessingCanvas" xmlns:mc="http://schemas.openxmlformats.org/markup-compatibility/2006" xmlns:o="urn:schemas-microsoft-com:office:office" xmlns:r="http://schemas.openxmlformats.org/officeDocument/2006/relationships" xmlns:m="http://schemas.openxmlformats.org/officeDocument/2006/math" xmlns:v="urn:schemas-microsoft-com:vml" xmlns:wp14="http://schemas.microsoft.com/office/word/2010/wordprocessingDrawing" xmlns:wp="http://schemas.openxmlformats.org/drawingml/2006/wordprocessingDrawing" xmlns:w10="urn:schemas-microsoft-com:office:word" xmlns:w="http://schemas.openxmlformats.org/wordprocessingml/2006/main" xmlns:w14="http://schemas.microsoft.com/office/word/2010/wordml" xmlns:w15="http://schemas.microsoft.com/office/word/2012/wordml" xmlns:wpg="http://schemas.microsoft.com/office/word/2010/wordprocessingGroup" xmlns:wpi="http://schemas.microsoft.com/office/word/2010/wordprocessingInk" xmlns:wne="http://schemas.microsoft.com/office/word/2006/wordml" xmlns:wps="http://schemas.microsoft.com/office/word/2010/wordprocessingShape" mc:Ignorable="w14 w15 wp14">
+<w:document xmlns:wpc="http://schemas.microsoft.com/office/word/2010/wordprocessingCanvas" xmlns:cx="http://schemas.microsoft.com/office/drawing/2014/chartex" xmlns:cx1="http://schemas.microsoft.com/office/drawing/2015/9/8/chartex" xmlns:cx2="http://schemas.microsoft.com/office/drawing/2015/10/21/chartex" xmlns:cx3="http://schemas.microsoft.com/office/drawing/2016/5/9/chartex" xmlns:cx4="http://schemas.microsoft.com/office/drawing/2016/5/10/chartex" xmlns:cx5="http://schemas.microsoft.com/office/drawing/2016/5/11/chartex" xmlns:mc="http://schemas.openxmlformats.org/markup-compatibility/2006" xmlns:o="urn:schemas-microsoft-com:office:office" xmlns:r="http://schemas.openxmlformats.org/officeDocument/2006/relationships" xmlns:m="http://schemas.openxmlformats.org/officeDocument/2006/math" xmlns:v="urn:schemas-microsoft-com:vml" xmlns:wp14="http://schemas.microsoft.com/office/word/2010/wordprocessingDrawing" xmlns:wp="http://schemas.openxmlformats.org/drawingml/2006/wordprocessingDrawing" xmlns:w10="urn:schemas-microsoft-com:office:word" xmlns:w="http://schemas.openxmlformats.org/wordprocessingml/2006/main" xmlns:w14="http://schemas.microsoft.com/office/word/2010/wordml" xmlns:w15="http://schemas.microsoft.com/office/word/2012/wordml" xmlns:w16se="http://schemas.microsoft.com/office/word/2015/wordml/symex" xmlns:wpg="http://schemas.microsoft.com/office/word/2010/wordprocessingGroup" xmlns:wpi="http://schemas.microsoft.com/office/word/2010/wordprocessingInk" xmlns:wne="http://schemas.microsoft.com/office/word/2006/wordml" xmlns:wps="http://schemas.microsoft.com/office/word/2010/wordprocessingShape" mc:Ignorable="w14 w15 w16se wp14">
   <w:body>
     <w:p>
       <w:pPr>
@@ -249,12 +249,21 @@
           <w:p>
             <w:pPr>
               <w:spacing w:line="240" w:lineRule="auto"/>
+              <w:jc w:val="center"/>
               <w:rPr>
                 <w:rFonts w:ascii="Arial" w:hAnsi="Arial" w:cs="Arial"/>
                 <w:b/>
                 <w:szCs w:val="24"/>
               </w:rPr>
             </w:pPr>
+            <w:r>
+              <w:rPr>
+                <w:rFonts w:ascii="Arial" w:hAnsi="Arial" w:cs="Arial"/>
+                <w:b/>
+                <w:szCs w:val="24"/>
+              </w:rPr>
+              <w:t>16135270</w:t>
+            </w:r>
           </w:p>
         </w:tc>
         <w:tc>
@@ -272,23 +281,13 @@
                 <w:szCs w:val="24"/>
               </w:rPr>
             </w:pPr>
-            <w:proofErr w:type="spellStart"/>
             <w:r>
               <w:rPr>
                 <w:rFonts w:ascii="Arial" w:hAnsi="Arial" w:cs="Arial"/>
                 <w:b/>
                 <w:szCs w:val="24"/>
               </w:rPr>
-              <w:t>Vinit</w:t>
-            </w:r>
-            <w:proofErr w:type="spellEnd"/>
-            <w:r>
-              <w:rPr>
-                <w:rFonts w:ascii="Arial" w:hAnsi="Arial" w:cs="Arial"/>
-                <w:b/>
-                <w:szCs w:val="24"/>
-              </w:rPr>
-              <w:t xml:space="preserve"> Date</w:t>
+              <w:t>Vinit Date</w:t>
             </w:r>
           </w:p>
         </w:tc>
@@ -674,6 +673,8 @@
           <w:lang w:val="ga-IE"/>
         </w:rPr>
       </w:pPr>
+      <w:bookmarkStart w:id="0" w:name="_GoBack"/>
+      <w:bookmarkEnd w:id="0"/>
       <w:r>
         <w:t>Research</w:t>
       </w:r>
@@ -713,10 +714,7 @@
         <w:t>The Cake Shop</w:t>
       </w:r>
       <w:r>
-        <w:t xml:space="preserve"> - </w:t>
-      </w:r>
-      <w:r>
-        <w:t>http://www.thecakeshop.ie</w:t>
+        <w:t xml:space="preserve"> - http://www.thecakeshop.ie</w:t>
       </w:r>
     </w:p>
     <w:p/>
@@ -789,10 +787,7 @@
         <w:t>Scrummy Mummy</w:t>
       </w:r>
       <w:r>
-        <w:t xml:space="preserve"> - </w:t>
-      </w:r>
-      <w:r>
-        <w:t>http://www.scrummymummy.ie</w:t>
+        <w:t xml:space="preserve"> - http://www.scrummymummy.ie</w:t>
       </w:r>
     </w:p>
     <w:p>
@@ -860,19 +855,7 @@
         <w:t>“</w:t>
       </w:r>
       <w:r>
-        <w:t xml:space="preserve">Here are cakes. We sell them.” This is the image we are getting from some of the competitors’ sites. To be more professional about marketing we need to consider some elementary marketing theory such as Marketing Mix (Kotler’s 4 P’s; </w:t>
-      </w:r>
-      <w:r>
-        <w:t>Product</w:t>
-      </w:r>
-      <w:r>
-        <w:t>,</w:t>
-      </w:r>
-      <w:r>
-        <w:t xml:space="preserve"> </w:t>
-      </w:r>
-      <w:r>
-        <w:t xml:space="preserve">Price, Place, and Promotion), and how to create demand. Methods for this are very similar to </w:t>
+        <w:t xml:space="preserve">Here are cakes. We sell them.” This is the image we are getting from some of the competitors’ sites. To be more professional about marketing we need to consider some elementary marketing theory such as Marketing Mix (Kotler’s 4 P’s; Product, Price, Place, and Promotion), and how to create demand. Methods for this are very similar to </w:t>
       </w:r>
       <w:r>
         <w:t xml:space="preserve">those used by </w:t>
@@ -1592,8 +1575,6 @@
           <w:lang w:val="ga-IE"/>
         </w:rPr>
       </w:pPr>
-      <w:bookmarkStart w:id="0" w:name="_GoBack"/>
-      <w:bookmarkEnd w:id="0"/>
       <w:r>
         <w:rPr>
           <w:rFonts w:ascii="Arial" w:hAnsi="Arial" w:cs="Arial"/>
@@ -1789,18 +1770,8 @@
           <w:color w:val="FF0000"/>
           <w:szCs w:val="24"/>
         </w:rPr>
-        <w:t xml:space="preserve">how you went about developing your webpage, i.e. HTML, CSS, </w:t>
-      </w:r>
-      <w:proofErr w:type="gramStart"/>
-      <w:r>
-        <w:rPr>
-          <w:rFonts w:ascii="Arial" w:hAnsi="Arial" w:cs="Arial"/>
-          <w:color w:val="FF0000"/>
-          <w:szCs w:val="24"/>
-        </w:rPr>
-        <w:t>JavaScript</w:t>
-      </w:r>
-      <w:proofErr w:type="gramEnd"/>
+        <w:t>how you went about developing your webpage, i.e. HTML, CSS, JavaScript</w:t>
+      </w:r>
       <w:r>
         <w:rPr>
           <w:rFonts w:ascii="Arial" w:hAnsi="Arial" w:cs="Arial"/>
@@ -2802,7 +2773,7 @@
 </file>
 
 <file path=word/endnotes.xml><?xml version="1.0" encoding="utf-8"?>
-<w:endnotes xmlns:wpc="http://schemas.microsoft.com/office/word/2010/wordprocessingCanvas" xmlns:mc="http://schemas.openxmlformats.org/markup-compatibility/2006" xmlns:o="urn:schemas-microsoft-com:office:office" xmlns:r="http://schemas.openxmlformats.org/officeDocument/2006/relationships" xmlns:m="http://schemas.openxmlformats.org/officeDocument/2006/math" xmlns:v="urn:schemas-microsoft-com:vml" xmlns:wp14="http://schemas.microsoft.com/office/word/2010/wordprocessingDrawing" xmlns:wp="http://schemas.openxmlformats.org/drawingml/2006/wordprocessingDrawing" xmlns:w10="urn:schemas-microsoft-com:office:word" xmlns:w="http://schemas.openxmlformats.org/wordprocessingml/2006/main" xmlns:w14="http://schemas.microsoft.com/office/word/2010/wordml" xmlns:w15="http://schemas.microsoft.com/office/word/2012/wordml" xmlns:wpg="http://schemas.microsoft.com/office/word/2010/wordprocessingGroup" xmlns:wpi="http://schemas.microsoft.com/office/word/2010/wordprocessingInk" xmlns:wne="http://schemas.microsoft.com/office/word/2006/wordml" xmlns:wps="http://schemas.microsoft.com/office/word/2010/wordprocessingShape" mc:Ignorable="w14 w15 wp14">
+<w:endnotes xmlns:wpc="http://schemas.microsoft.com/office/word/2010/wordprocessingCanvas" xmlns:cx="http://schemas.microsoft.com/office/drawing/2014/chartex" xmlns:cx1="http://schemas.microsoft.com/office/drawing/2015/9/8/chartex" xmlns:cx2="http://schemas.microsoft.com/office/drawing/2015/10/21/chartex" xmlns:cx3="http://schemas.microsoft.com/office/drawing/2016/5/9/chartex" xmlns:cx4="http://schemas.microsoft.com/office/drawing/2016/5/10/chartex" xmlns:cx5="http://schemas.microsoft.com/office/drawing/2016/5/11/chartex" xmlns:mc="http://schemas.openxmlformats.org/markup-compatibility/2006" xmlns:o="urn:schemas-microsoft-com:office:office" xmlns:r="http://schemas.openxmlformats.org/officeDocument/2006/relationships" xmlns:m="http://schemas.openxmlformats.org/officeDocument/2006/math" xmlns:v="urn:schemas-microsoft-com:vml" xmlns:wp14="http://schemas.microsoft.com/office/word/2010/wordprocessingDrawing" xmlns:wp="http://schemas.openxmlformats.org/drawingml/2006/wordprocessingDrawing" xmlns:w10="urn:schemas-microsoft-com:office:word" xmlns:w="http://schemas.openxmlformats.org/wordprocessingml/2006/main" xmlns:w14="http://schemas.microsoft.com/office/word/2010/wordml" xmlns:w15="http://schemas.microsoft.com/office/word/2012/wordml" xmlns:w16se="http://schemas.microsoft.com/office/word/2015/wordml/symex" xmlns:wpg="http://schemas.microsoft.com/office/word/2010/wordprocessingGroup" xmlns:wpi="http://schemas.microsoft.com/office/word/2010/wordprocessingInk" xmlns:wne="http://schemas.microsoft.com/office/word/2006/wordml" xmlns:wps="http://schemas.microsoft.com/office/word/2010/wordprocessingShape" mc:Ignorable="w14 w15 w16se wp14">
   <w:endnote w:type="separator" w:id="-1">
     <w:p>
       <w:pPr>
@@ -2827,7 +2798,7 @@
 </file>
 
 <file path=word/footer1.xml><?xml version="1.0" encoding="utf-8"?>
-<w:ftr xmlns:wpc="http://schemas.microsoft.com/office/word/2010/wordprocessingCanvas" xmlns:mc="http://schemas.openxmlformats.org/markup-compatibility/2006" xmlns:o="urn:schemas-microsoft-com:office:office" xmlns:r="http://schemas.openxmlformats.org/officeDocument/2006/relationships" xmlns:m="http://schemas.openxmlformats.org/officeDocument/2006/math" xmlns:v="urn:schemas-microsoft-com:vml" xmlns:wp14="http://schemas.microsoft.com/office/word/2010/wordprocessingDrawing" xmlns:wp="http://schemas.openxmlformats.org/drawingml/2006/wordprocessingDrawing" xmlns:w10="urn:schemas-microsoft-com:office:word" xmlns:w="http://schemas.openxmlformats.org/wordprocessingml/2006/main" xmlns:w14="http://schemas.microsoft.com/office/word/2010/wordml" xmlns:w15="http://schemas.microsoft.com/office/word/2012/wordml" xmlns:wpg="http://schemas.microsoft.com/office/word/2010/wordprocessingGroup" xmlns:wpi="http://schemas.microsoft.com/office/word/2010/wordprocessingInk" xmlns:wne="http://schemas.microsoft.com/office/word/2006/wordml" xmlns:wps="http://schemas.microsoft.com/office/word/2010/wordprocessingShape" mc:Ignorable="w14 w15 wp14">
+<w:ftr xmlns:wpc="http://schemas.microsoft.com/office/word/2010/wordprocessingCanvas" xmlns:cx="http://schemas.microsoft.com/office/drawing/2014/chartex" xmlns:cx1="http://schemas.microsoft.com/office/drawing/2015/9/8/chartex" xmlns:cx2="http://schemas.microsoft.com/office/drawing/2015/10/21/chartex" xmlns:cx3="http://schemas.microsoft.com/office/drawing/2016/5/9/chartex" xmlns:cx4="http://schemas.microsoft.com/office/drawing/2016/5/10/chartex" xmlns:cx5="http://schemas.microsoft.com/office/drawing/2016/5/11/chartex" xmlns:mc="http://schemas.openxmlformats.org/markup-compatibility/2006" xmlns:o="urn:schemas-microsoft-com:office:office" xmlns:r="http://schemas.openxmlformats.org/officeDocument/2006/relationships" xmlns:m="http://schemas.openxmlformats.org/officeDocument/2006/math" xmlns:v="urn:schemas-microsoft-com:vml" xmlns:wp14="http://schemas.microsoft.com/office/word/2010/wordprocessingDrawing" xmlns:wp="http://schemas.openxmlformats.org/drawingml/2006/wordprocessingDrawing" xmlns:w10="urn:schemas-microsoft-com:office:word" xmlns:w="http://schemas.openxmlformats.org/wordprocessingml/2006/main" xmlns:w14="http://schemas.microsoft.com/office/word/2010/wordml" xmlns:w15="http://schemas.microsoft.com/office/word/2012/wordml" xmlns:w16se="http://schemas.microsoft.com/office/word/2015/wordml/symex" xmlns:wpg="http://schemas.microsoft.com/office/word/2010/wordprocessingGroup" xmlns:wpi="http://schemas.microsoft.com/office/word/2010/wordprocessingInk" xmlns:wne="http://schemas.microsoft.com/office/word/2006/wordml" xmlns:wps="http://schemas.microsoft.com/office/word/2010/wordprocessingShape" mc:Ignorable="w14 w15 w16se wp14">
   <w:p>
     <w:pPr>
       <w:pStyle w:val="Footer"/>
@@ -2837,7 +2808,7 @@
 </file>
 
 <file path=word/footer2.xml><?xml version="1.0" encoding="utf-8"?>
-<w:ftr xmlns:wpc="http://schemas.microsoft.com/office/word/2010/wordprocessingCanvas" xmlns:mc="http://schemas.openxmlformats.org/markup-compatibility/2006" xmlns:o="urn:schemas-microsoft-com:office:office" xmlns:r="http://schemas.openxmlformats.org/officeDocument/2006/relationships" xmlns:m="http://schemas.openxmlformats.org/officeDocument/2006/math" xmlns:v="urn:schemas-microsoft-com:vml" xmlns:wp14="http://schemas.microsoft.com/office/word/2010/wordprocessingDrawing" xmlns:wp="http://schemas.openxmlformats.org/drawingml/2006/wordprocessingDrawing" xmlns:w10="urn:schemas-microsoft-com:office:word" xmlns:w="http://schemas.openxmlformats.org/wordprocessingml/2006/main" xmlns:w14="http://schemas.microsoft.com/office/word/2010/wordml" xmlns:w15="http://schemas.microsoft.com/office/word/2012/wordml" xmlns:wpg="http://schemas.microsoft.com/office/word/2010/wordprocessingGroup" xmlns:wpi="http://schemas.microsoft.com/office/word/2010/wordprocessingInk" xmlns:wne="http://schemas.microsoft.com/office/word/2006/wordml" xmlns:wps="http://schemas.microsoft.com/office/word/2010/wordprocessingShape" mc:Ignorable="w14 w15 wp14">
+<w:ftr xmlns:wpc="http://schemas.microsoft.com/office/word/2010/wordprocessingCanvas" xmlns:cx="http://schemas.microsoft.com/office/drawing/2014/chartex" xmlns:cx1="http://schemas.microsoft.com/office/drawing/2015/9/8/chartex" xmlns:cx2="http://schemas.microsoft.com/office/drawing/2015/10/21/chartex" xmlns:cx3="http://schemas.microsoft.com/office/drawing/2016/5/9/chartex" xmlns:cx4="http://schemas.microsoft.com/office/drawing/2016/5/10/chartex" xmlns:cx5="http://schemas.microsoft.com/office/drawing/2016/5/11/chartex" xmlns:mc="http://schemas.openxmlformats.org/markup-compatibility/2006" xmlns:o="urn:schemas-microsoft-com:office:office" xmlns:r="http://schemas.openxmlformats.org/officeDocument/2006/relationships" xmlns:m="http://schemas.openxmlformats.org/officeDocument/2006/math" xmlns:v="urn:schemas-microsoft-com:vml" xmlns:wp14="http://schemas.microsoft.com/office/word/2010/wordprocessingDrawing" xmlns:wp="http://schemas.openxmlformats.org/drawingml/2006/wordprocessingDrawing" xmlns:w10="urn:schemas-microsoft-com:office:word" xmlns:w="http://schemas.openxmlformats.org/wordprocessingml/2006/main" xmlns:w14="http://schemas.microsoft.com/office/word/2010/wordml" xmlns:w15="http://schemas.microsoft.com/office/word/2012/wordml" xmlns:w16se="http://schemas.microsoft.com/office/word/2015/wordml/symex" xmlns:wpg="http://schemas.microsoft.com/office/word/2010/wordprocessingGroup" xmlns:wpi="http://schemas.microsoft.com/office/word/2010/wordprocessingInk" xmlns:wne="http://schemas.microsoft.com/office/word/2006/wordml" xmlns:wps="http://schemas.microsoft.com/office/word/2010/wordprocessingShape" mc:Ignorable="w14 w15 w16se wp14">
   <w:p>
     <w:pPr>
       <w:pStyle w:val="Footer"/>
@@ -2935,7 +2906,7 @@
 </file>
 
 <file path=word/footer3.xml><?xml version="1.0" encoding="utf-8"?>
-<w:ftr xmlns:wpc="http://schemas.microsoft.com/office/word/2010/wordprocessingCanvas" xmlns:mc="http://schemas.openxmlformats.org/markup-compatibility/2006" xmlns:o="urn:schemas-microsoft-com:office:office" xmlns:r="http://schemas.openxmlformats.org/officeDocument/2006/relationships" xmlns:m="http://schemas.openxmlformats.org/officeDocument/2006/math" xmlns:v="urn:schemas-microsoft-com:vml" xmlns:wp14="http://schemas.microsoft.com/office/word/2010/wordprocessingDrawing" xmlns:wp="http://schemas.openxmlformats.org/drawingml/2006/wordprocessingDrawing" xmlns:w10="urn:schemas-microsoft-com:office:word" xmlns:w="http://schemas.openxmlformats.org/wordprocessingml/2006/main" xmlns:w14="http://schemas.microsoft.com/office/word/2010/wordml" xmlns:w15="http://schemas.microsoft.com/office/word/2012/wordml" xmlns:wpg="http://schemas.microsoft.com/office/word/2010/wordprocessingGroup" xmlns:wpi="http://schemas.microsoft.com/office/word/2010/wordprocessingInk" xmlns:wne="http://schemas.microsoft.com/office/word/2006/wordml" xmlns:wps="http://schemas.microsoft.com/office/word/2010/wordprocessingShape" mc:Ignorable="w14 w15 wp14">
+<w:ftr xmlns:wpc="http://schemas.microsoft.com/office/word/2010/wordprocessingCanvas" xmlns:cx="http://schemas.microsoft.com/office/drawing/2014/chartex" xmlns:cx1="http://schemas.microsoft.com/office/drawing/2015/9/8/chartex" xmlns:cx2="http://schemas.microsoft.com/office/drawing/2015/10/21/chartex" xmlns:cx3="http://schemas.microsoft.com/office/drawing/2016/5/9/chartex" xmlns:cx4="http://schemas.microsoft.com/office/drawing/2016/5/10/chartex" xmlns:cx5="http://schemas.microsoft.com/office/drawing/2016/5/11/chartex" xmlns:mc="http://schemas.openxmlformats.org/markup-compatibility/2006" xmlns:o="urn:schemas-microsoft-com:office:office" xmlns:r="http://schemas.openxmlformats.org/officeDocument/2006/relationships" xmlns:m="http://schemas.openxmlformats.org/officeDocument/2006/math" xmlns:v="urn:schemas-microsoft-com:vml" xmlns:wp14="http://schemas.microsoft.com/office/word/2010/wordprocessingDrawing" xmlns:wp="http://schemas.openxmlformats.org/drawingml/2006/wordprocessingDrawing" xmlns:w10="urn:schemas-microsoft-com:office:word" xmlns:w="http://schemas.openxmlformats.org/wordprocessingml/2006/main" xmlns:w14="http://schemas.microsoft.com/office/word/2010/wordml" xmlns:w15="http://schemas.microsoft.com/office/word/2012/wordml" xmlns:w16se="http://schemas.microsoft.com/office/word/2015/wordml/symex" xmlns:wpg="http://schemas.microsoft.com/office/word/2010/wordprocessingGroup" xmlns:wpi="http://schemas.microsoft.com/office/word/2010/wordprocessingInk" xmlns:wne="http://schemas.microsoft.com/office/word/2006/wordml" xmlns:wps="http://schemas.microsoft.com/office/word/2010/wordprocessingShape" mc:Ignorable="w14 w15 w16se wp14">
   <w:p>
     <w:pPr>
       <w:pStyle w:val="Footer"/>
@@ -2945,7 +2916,7 @@
 </file>
 
 <file path=word/footnotes.xml><?xml version="1.0" encoding="utf-8"?>
-<w:footnotes xmlns:wpc="http://schemas.microsoft.com/office/word/2010/wordprocessingCanvas" xmlns:mc="http://schemas.openxmlformats.org/markup-compatibility/2006" xmlns:o="urn:schemas-microsoft-com:office:office" xmlns:r="http://schemas.openxmlformats.org/officeDocument/2006/relationships" xmlns:m="http://schemas.openxmlformats.org/officeDocument/2006/math" xmlns:v="urn:schemas-microsoft-com:vml" xmlns:wp14="http://schemas.microsoft.com/office/word/2010/wordprocessingDrawing" xmlns:wp="http://schemas.openxmlformats.org/drawingml/2006/wordprocessingDrawing" xmlns:w10="urn:schemas-microsoft-com:office:word" xmlns:w="http://schemas.openxmlformats.org/wordprocessingml/2006/main" xmlns:w14="http://schemas.microsoft.com/office/word/2010/wordml" xmlns:w15="http://schemas.microsoft.com/office/word/2012/wordml" xmlns:wpg="http://schemas.microsoft.com/office/word/2010/wordprocessingGroup" xmlns:wpi="http://schemas.microsoft.com/office/word/2010/wordprocessingInk" xmlns:wne="http://schemas.microsoft.com/office/word/2006/wordml" xmlns:wps="http://schemas.microsoft.com/office/word/2010/wordprocessingShape" mc:Ignorable="w14 w15 wp14">
+<w:footnotes xmlns:wpc="http://schemas.microsoft.com/office/word/2010/wordprocessingCanvas" xmlns:cx="http://schemas.microsoft.com/office/drawing/2014/chartex" xmlns:cx1="http://schemas.microsoft.com/office/drawing/2015/9/8/chartex" xmlns:cx2="http://schemas.microsoft.com/office/drawing/2015/10/21/chartex" xmlns:cx3="http://schemas.microsoft.com/office/drawing/2016/5/9/chartex" xmlns:cx4="http://schemas.microsoft.com/office/drawing/2016/5/10/chartex" xmlns:cx5="http://schemas.microsoft.com/office/drawing/2016/5/11/chartex" xmlns:mc="http://schemas.openxmlformats.org/markup-compatibility/2006" xmlns:o="urn:schemas-microsoft-com:office:office" xmlns:r="http://schemas.openxmlformats.org/officeDocument/2006/relationships" xmlns:m="http://schemas.openxmlformats.org/officeDocument/2006/math" xmlns:v="urn:schemas-microsoft-com:vml" xmlns:wp14="http://schemas.microsoft.com/office/word/2010/wordprocessingDrawing" xmlns:wp="http://schemas.openxmlformats.org/drawingml/2006/wordprocessingDrawing" xmlns:w10="urn:schemas-microsoft-com:office:word" xmlns:w="http://schemas.openxmlformats.org/wordprocessingml/2006/main" xmlns:w14="http://schemas.microsoft.com/office/word/2010/wordml" xmlns:w15="http://schemas.microsoft.com/office/word/2012/wordml" xmlns:w16se="http://schemas.microsoft.com/office/word/2015/wordml/symex" xmlns:wpg="http://schemas.microsoft.com/office/word/2010/wordprocessingGroup" xmlns:wpi="http://schemas.microsoft.com/office/word/2010/wordprocessingInk" xmlns:wne="http://schemas.microsoft.com/office/word/2006/wordml" xmlns:wps="http://schemas.microsoft.com/office/word/2010/wordprocessingShape" mc:Ignorable="w14 w15 w16se wp14">
   <w:footnote w:type="separator" w:id="-1">
     <w:p>
       <w:pPr>
@@ -2970,7 +2941,7 @@
 </file>
 
 <file path=word/header1.xml><?xml version="1.0" encoding="utf-8"?>
-<w:hdr xmlns:wpc="http://schemas.microsoft.com/office/word/2010/wordprocessingCanvas" xmlns:mc="http://schemas.openxmlformats.org/markup-compatibility/2006" xmlns:o="urn:schemas-microsoft-com:office:office" xmlns:r="http://schemas.openxmlformats.org/officeDocument/2006/relationships" xmlns:m="http://schemas.openxmlformats.org/officeDocument/2006/math" xmlns:v="urn:schemas-microsoft-com:vml" xmlns:wp14="http://schemas.microsoft.com/office/word/2010/wordprocessingDrawing" xmlns:wp="http://schemas.openxmlformats.org/drawingml/2006/wordprocessingDrawing" xmlns:w10="urn:schemas-microsoft-com:office:word" xmlns:w="http://schemas.openxmlformats.org/wordprocessingml/2006/main" xmlns:w14="http://schemas.microsoft.com/office/word/2010/wordml" xmlns:w15="http://schemas.microsoft.com/office/word/2012/wordml" xmlns:wpg="http://schemas.microsoft.com/office/word/2010/wordprocessingGroup" xmlns:wpi="http://schemas.microsoft.com/office/word/2010/wordprocessingInk" xmlns:wne="http://schemas.microsoft.com/office/word/2006/wordml" xmlns:wps="http://schemas.microsoft.com/office/word/2010/wordprocessingShape" mc:Ignorable="w14 w15 wp14">
+<w:hdr xmlns:wpc="http://schemas.microsoft.com/office/word/2010/wordprocessingCanvas" xmlns:cx="http://schemas.microsoft.com/office/drawing/2014/chartex" xmlns:cx1="http://schemas.microsoft.com/office/drawing/2015/9/8/chartex" xmlns:cx2="http://schemas.microsoft.com/office/drawing/2015/10/21/chartex" xmlns:cx3="http://schemas.microsoft.com/office/drawing/2016/5/9/chartex" xmlns:cx4="http://schemas.microsoft.com/office/drawing/2016/5/10/chartex" xmlns:cx5="http://schemas.microsoft.com/office/drawing/2016/5/11/chartex" xmlns:mc="http://schemas.openxmlformats.org/markup-compatibility/2006" xmlns:o="urn:schemas-microsoft-com:office:office" xmlns:r="http://schemas.openxmlformats.org/officeDocument/2006/relationships" xmlns:m="http://schemas.openxmlformats.org/officeDocument/2006/math" xmlns:v="urn:schemas-microsoft-com:vml" xmlns:wp14="http://schemas.microsoft.com/office/word/2010/wordprocessingDrawing" xmlns:wp="http://schemas.openxmlformats.org/drawingml/2006/wordprocessingDrawing" xmlns:w10="urn:schemas-microsoft-com:office:word" xmlns:w="http://schemas.openxmlformats.org/wordprocessingml/2006/main" xmlns:w14="http://schemas.microsoft.com/office/word/2010/wordml" xmlns:w15="http://schemas.microsoft.com/office/word/2012/wordml" xmlns:w16se="http://schemas.microsoft.com/office/word/2015/wordml/symex" xmlns:wpg="http://schemas.microsoft.com/office/word/2010/wordprocessingGroup" xmlns:wpi="http://schemas.microsoft.com/office/word/2010/wordprocessingInk" xmlns:wne="http://schemas.microsoft.com/office/word/2006/wordml" xmlns:wps="http://schemas.microsoft.com/office/word/2010/wordprocessingShape" mc:Ignorable="w14 w15 w16se wp14">
   <w:p>
     <w:pPr>
       <w:pStyle w:val="Header"/>
@@ -2980,7 +2951,7 @@
 </file>
 
 <file path=word/header2.xml><?xml version="1.0" encoding="utf-8"?>
-<w:hdr xmlns:wpc="http://schemas.microsoft.com/office/word/2010/wordprocessingCanvas" xmlns:mc="http://schemas.openxmlformats.org/markup-compatibility/2006" xmlns:o="urn:schemas-microsoft-com:office:office" xmlns:r="http://schemas.openxmlformats.org/officeDocument/2006/relationships" xmlns:m="http://schemas.openxmlformats.org/officeDocument/2006/math" xmlns:v="urn:schemas-microsoft-com:vml" xmlns:wp14="http://schemas.microsoft.com/office/word/2010/wordprocessingDrawing" xmlns:wp="http://schemas.openxmlformats.org/drawingml/2006/wordprocessingDrawing" xmlns:w10="urn:schemas-microsoft-com:office:word" xmlns:w="http://schemas.openxmlformats.org/wordprocessingml/2006/main" xmlns:w14="http://schemas.microsoft.com/office/word/2010/wordml" xmlns:w15="http://schemas.microsoft.com/office/word/2012/wordml" xmlns:wpg="http://schemas.microsoft.com/office/word/2010/wordprocessingGroup" xmlns:wpi="http://schemas.microsoft.com/office/word/2010/wordprocessingInk" xmlns:wne="http://schemas.microsoft.com/office/word/2006/wordml" xmlns:wps="http://schemas.microsoft.com/office/word/2010/wordprocessingShape" mc:Ignorable="w14 w15 wp14">
+<w:hdr xmlns:wpc="http://schemas.microsoft.com/office/word/2010/wordprocessingCanvas" xmlns:cx="http://schemas.microsoft.com/office/drawing/2014/chartex" xmlns:cx1="http://schemas.microsoft.com/office/drawing/2015/9/8/chartex" xmlns:cx2="http://schemas.microsoft.com/office/drawing/2015/10/21/chartex" xmlns:cx3="http://schemas.microsoft.com/office/drawing/2016/5/9/chartex" xmlns:cx4="http://schemas.microsoft.com/office/drawing/2016/5/10/chartex" xmlns:cx5="http://schemas.microsoft.com/office/drawing/2016/5/11/chartex" xmlns:mc="http://schemas.openxmlformats.org/markup-compatibility/2006" xmlns:o="urn:schemas-microsoft-com:office:office" xmlns:r="http://schemas.openxmlformats.org/officeDocument/2006/relationships" xmlns:m="http://schemas.openxmlformats.org/officeDocument/2006/math" xmlns:v="urn:schemas-microsoft-com:vml" xmlns:wp14="http://schemas.microsoft.com/office/word/2010/wordprocessingDrawing" xmlns:wp="http://schemas.openxmlformats.org/drawingml/2006/wordprocessingDrawing" xmlns:w10="urn:schemas-microsoft-com:office:word" xmlns:w="http://schemas.openxmlformats.org/wordprocessingml/2006/main" xmlns:w14="http://schemas.microsoft.com/office/word/2010/wordml" xmlns:w15="http://schemas.microsoft.com/office/word/2012/wordml" xmlns:w16se="http://schemas.microsoft.com/office/word/2015/wordml/symex" xmlns:wpg="http://schemas.microsoft.com/office/word/2010/wordprocessingGroup" xmlns:wpi="http://schemas.microsoft.com/office/word/2010/wordprocessingInk" xmlns:wne="http://schemas.microsoft.com/office/word/2006/wordml" xmlns:wps="http://schemas.microsoft.com/office/word/2010/wordprocessingShape" mc:Ignorable="w14 w15 w16se wp14">
   <w:p>
     <w:pPr>
       <w:pStyle w:val="Header"/>
@@ -2996,7 +2967,7 @@
 </file>
 
 <file path=word/header3.xml><?xml version="1.0" encoding="utf-8"?>
-<w:hdr xmlns:wpc="http://schemas.microsoft.com/office/word/2010/wordprocessingCanvas" xmlns:mc="http://schemas.openxmlformats.org/markup-compatibility/2006" xmlns:o="urn:schemas-microsoft-com:office:office" xmlns:r="http://schemas.openxmlformats.org/officeDocument/2006/relationships" xmlns:m="http://schemas.openxmlformats.org/officeDocument/2006/math" xmlns:v="urn:schemas-microsoft-com:vml" xmlns:wp14="http://schemas.microsoft.com/office/word/2010/wordprocessingDrawing" xmlns:wp="http://schemas.openxmlformats.org/drawingml/2006/wordprocessingDrawing" xmlns:w10="urn:schemas-microsoft-com:office:word" xmlns:w="http://schemas.openxmlformats.org/wordprocessingml/2006/main" xmlns:w14="http://schemas.microsoft.com/office/word/2010/wordml" xmlns:w15="http://schemas.microsoft.com/office/word/2012/wordml" xmlns:wpg="http://schemas.microsoft.com/office/word/2010/wordprocessingGroup" xmlns:wpi="http://schemas.microsoft.com/office/word/2010/wordprocessingInk" xmlns:wne="http://schemas.microsoft.com/office/word/2006/wordml" xmlns:wps="http://schemas.microsoft.com/office/word/2010/wordprocessingShape" mc:Ignorable="w14 w15 wp14">
+<w:hdr xmlns:wpc="http://schemas.microsoft.com/office/word/2010/wordprocessingCanvas" xmlns:cx="http://schemas.microsoft.com/office/drawing/2014/chartex" xmlns:cx1="http://schemas.microsoft.com/office/drawing/2015/9/8/chartex" xmlns:cx2="http://schemas.microsoft.com/office/drawing/2015/10/21/chartex" xmlns:cx3="http://schemas.microsoft.com/office/drawing/2016/5/9/chartex" xmlns:cx4="http://schemas.microsoft.com/office/drawing/2016/5/10/chartex" xmlns:cx5="http://schemas.microsoft.com/office/drawing/2016/5/11/chartex" xmlns:mc="http://schemas.openxmlformats.org/markup-compatibility/2006" xmlns:o="urn:schemas-microsoft-com:office:office" xmlns:r="http://schemas.openxmlformats.org/officeDocument/2006/relationships" xmlns:m="http://schemas.openxmlformats.org/officeDocument/2006/math" xmlns:v="urn:schemas-microsoft-com:vml" xmlns:wp14="http://schemas.microsoft.com/office/word/2010/wordprocessingDrawing" xmlns:wp="http://schemas.openxmlformats.org/drawingml/2006/wordprocessingDrawing" xmlns:w10="urn:schemas-microsoft-com:office:word" xmlns:w="http://schemas.openxmlformats.org/wordprocessingml/2006/main" xmlns:w14="http://schemas.microsoft.com/office/word/2010/wordml" xmlns:w15="http://schemas.microsoft.com/office/word/2012/wordml" xmlns:w16se="http://schemas.microsoft.com/office/word/2015/wordml/symex" xmlns:wpg="http://schemas.microsoft.com/office/word/2010/wordprocessingGroup" xmlns:wpi="http://schemas.microsoft.com/office/word/2010/wordprocessingInk" xmlns:wne="http://schemas.microsoft.com/office/word/2006/wordml" xmlns:wps="http://schemas.microsoft.com/office/word/2010/wordprocessingShape" mc:Ignorable="w14 w15 w16se wp14">
   <w:p>
     <w:pPr>
       <w:pStyle w:val="Header"/>
@@ -3006,7 +2977,7 @@
 </file>
 
 <file path=word/numbering.xml><?xml version="1.0" encoding="utf-8"?>
-<w:numbering xmlns:wpc="http://schemas.microsoft.com/office/word/2010/wordprocessingCanvas" xmlns:mc="http://schemas.openxmlformats.org/markup-compatibility/2006" xmlns:o="urn:schemas-microsoft-com:office:office" xmlns:r="http://schemas.openxmlformats.org/officeDocument/2006/relationships" xmlns:m="http://schemas.openxmlformats.org/officeDocument/2006/math" xmlns:v="urn:schemas-microsoft-com:vml" xmlns:wp14="http://schemas.microsoft.com/office/word/2010/wordprocessingDrawing" xmlns:wp="http://schemas.openxmlformats.org/drawingml/2006/wordprocessingDrawing" xmlns:w10="urn:schemas-microsoft-com:office:word" xmlns:w="http://schemas.openxmlformats.org/wordprocessingml/2006/main" xmlns:w14="http://schemas.microsoft.com/office/word/2010/wordml" xmlns:w15="http://schemas.microsoft.com/office/word/2012/wordml" xmlns:wpg="http://schemas.microsoft.com/office/word/2010/wordprocessingGroup" xmlns:wpi="http://schemas.microsoft.com/office/word/2010/wordprocessingInk" xmlns:wne="http://schemas.microsoft.com/office/word/2006/wordml" xmlns:wps="http://schemas.microsoft.com/office/word/2010/wordprocessingShape" mc:Ignorable="w14 w15 wp14">
+<w:numbering xmlns:wpc="http://schemas.microsoft.com/office/word/2010/wordprocessingCanvas" xmlns:cx="http://schemas.microsoft.com/office/drawing/2014/chartex" xmlns:cx1="http://schemas.microsoft.com/office/drawing/2015/9/8/chartex" xmlns:cx2="http://schemas.microsoft.com/office/drawing/2015/10/21/chartex" xmlns:cx3="http://schemas.microsoft.com/office/drawing/2016/5/9/chartex" xmlns:cx4="http://schemas.microsoft.com/office/drawing/2016/5/10/chartex" xmlns:cx5="http://schemas.microsoft.com/office/drawing/2016/5/11/chartex" xmlns:mc="http://schemas.openxmlformats.org/markup-compatibility/2006" xmlns:o="urn:schemas-microsoft-com:office:office" xmlns:r="http://schemas.openxmlformats.org/officeDocument/2006/relationships" xmlns:m="http://schemas.openxmlformats.org/officeDocument/2006/math" xmlns:v="urn:schemas-microsoft-com:vml" xmlns:wp14="http://schemas.microsoft.com/office/word/2010/wordprocessingDrawing" xmlns:wp="http://schemas.openxmlformats.org/drawingml/2006/wordprocessingDrawing" xmlns:w10="urn:schemas-microsoft-com:office:word" xmlns:w="http://schemas.openxmlformats.org/wordprocessingml/2006/main" xmlns:w14="http://schemas.microsoft.com/office/word/2010/wordml" xmlns:w15="http://schemas.microsoft.com/office/word/2012/wordml" xmlns:w16se="http://schemas.microsoft.com/office/word/2015/wordml/symex" xmlns:wpg="http://schemas.microsoft.com/office/word/2010/wordprocessingGroup" xmlns:wpi="http://schemas.microsoft.com/office/word/2010/wordprocessingInk" xmlns:wne="http://schemas.microsoft.com/office/word/2006/wordml" xmlns:wps="http://schemas.microsoft.com/office/word/2010/wordprocessingShape" mc:Ignorable="w14 w15 w16se wp14">
   <w:abstractNum w:abstractNumId="0" w15:restartNumberingAfterBreak="0">
     <w:nsid w:val="2313418A"/>
     <w:multiLevelType w:val="hybridMultilevel"/>
@@ -3453,7 +3424,7 @@
 </file>
 
 <file path=word/styles.xml><?xml version="1.0" encoding="utf-8"?>
-<w:styles xmlns:mc="http://schemas.openxmlformats.org/markup-compatibility/2006" xmlns:r="http://schemas.openxmlformats.org/officeDocument/2006/relationships" xmlns:w="http://schemas.openxmlformats.org/wordprocessingml/2006/main" xmlns:w14="http://schemas.microsoft.com/office/word/2010/wordml" xmlns:w15="http://schemas.microsoft.com/office/word/2012/wordml" mc:Ignorable="w14 w15">
+<w:styles xmlns:mc="http://schemas.openxmlformats.org/markup-compatibility/2006" xmlns:r="http://schemas.openxmlformats.org/officeDocument/2006/relationships" xmlns:w="http://schemas.openxmlformats.org/wordprocessingml/2006/main" xmlns:w14="http://schemas.microsoft.com/office/word/2010/wordml" xmlns:w15="http://schemas.microsoft.com/office/word/2012/wordml" xmlns:w16se="http://schemas.microsoft.com/office/word/2015/wordml/symex" mc:Ignorable="w14 w15 w16se">
   <w:docDefaults>
     <w:rPrDefault>
       <w:rPr>
@@ -3463,7 +3434,7 @@
     </w:rPrDefault>
     <w:pPrDefault/>
   </w:docDefaults>
-  <w:latentStyles w:defLockedState="0" w:defUIPriority="99" w:defSemiHidden="0" w:defUnhideWhenUsed="0" w:defQFormat="0" w:count="371">
+  <w:latentStyles w:defLockedState="0" w:defUIPriority="99" w:defSemiHidden="0" w:defUnhideWhenUsed="0" w:defQFormat="0" w:count="374">
     <w:lsdException w:name="Normal" w:uiPriority="0" w:qFormat="1"/>
     <w:lsdException w:name="heading 1" w:uiPriority="0" w:qFormat="1"/>
     <w:lsdException w:name="heading 2" w:semiHidden="1" w:uiPriority="0" w:unhideWhenUsed="1" w:qFormat="1"/>
@@ -3569,7 +3540,6 @@
     <w:lsdException w:name="HTML Sample" w:semiHidden="1" w:unhideWhenUsed="1"/>
     <w:lsdException w:name="HTML Typewriter" w:semiHidden="1" w:unhideWhenUsed="1"/>
     <w:lsdException w:name="HTML Variable" w:semiHidden="1" w:unhideWhenUsed="1"/>
-    <w:lsdException w:name="Normal Table" w:semiHidden="1" w:unhideWhenUsed="1"/>
     <w:lsdException w:name="annotation subject" w:semiHidden="1" w:unhideWhenUsed="1"/>
     <w:lsdException w:name="No List" w:semiHidden="1" w:unhideWhenUsed="1"/>
     <w:lsdException w:name="Outline List 1" w:semiHidden="1" w:unhideWhenUsed="1"/>
@@ -3614,7 +3584,6 @@
     <w:lsdException w:name="Table Professional" w:semiHidden="1" w:unhideWhenUsed="1"/>
     <w:lsdException w:name="Table Subtle 1" w:semiHidden="1" w:unhideWhenUsed="1"/>
     <w:lsdException w:name="Table Subtle 2" w:semiHidden="1" w:unhideWhenUsed="1"/>
-    <w:lsdException w:name="Table Web 1" w:semiHidden="1" w:unhideWhenUsed="1"/>
     <w:lsdException w:name="Table Web 2" w:semiHidden="1" w:unhideWhenUsed="1"/>
     <w:lsdException w:name="Table Web 3" w:semiHidden="1" w:unhideWhenUsed="1"/>
     <w:lsdException w:name="Balloon Text" w:semiHidden="1" w:unhideWhenUsed="1"/>
@@ -3835,6 +3804,9 @@
     <w:lsdException w:name="List Table 5 Dark Accent 6" w:uiPriority="50"/>
     <w:lsdException w:name="List Table 6 Colorful Accent 6" w:uiPriority="51"/>
     <w:lsdException w:name="List Table 7 Colorful Accent 6" w:uiPriority="52"/>
+    <w:lsdException w:name="Mention" w:semiHidden="1" w:unhideWhenUsed="1"/>
+    <w:lsdException w:name="Smart Hyperlink" w:semiHidden="1" w:unhideWhenUsed="1"/>
+    <w:lsdException w:name="Hashtag" w:semiHidden="1" w:unhideWhenUsed="1"/>
   </w:latentStyles>
   <w:style w:type="paragraph" w:default="1" w:styleId="Normal">
     <w:name w:val="Normal"/>
@@ -4432,7 +4404,7 @@
 </file>
 
 <file path=customXml/itemProps1.xml><?xml version="1.0" encoding="utf-8"?>
-<ds:datastoreItem xmlns:ds="http://schemas.openxmlformats.org/officeDocument/2006/customXml" ds:itemID="{86D30CDA-48D5-4756-BE7E-9CD786F52A08}">
+<ds:datastoreItem xmlns:ds="http://schemas.openxmlformats.org/officeDocument/2006/customXml" ds:itemID="{EB0BA9B4-EC34-44D1-A2F4-98DB59BC16D0}">
   <ds:schemaRefs>
     <ds:schemaRef ds:uri="http://schemas.openxmlformats.org/officeDocument/2006/bibliography"/>
   </ds:schemaRefs>

</xml_diff>

<commit_message>
added requirements & tech approach
</commit_message>
<xml_diff>
--- a/Project plans/Web Design Project Report Template_Lolcakes_CM.docx
+++ b/Project plans/Web Design Project Report Template_Lolcakes_CM.docx
@@ -1,13 +1,13 @@
 
 <file path=word/document.xml><?xml version="1.0" encoding="utf-8"?>
-<w:document xmlns:wpc="http://schemas.microsoft.com/office/word/2010/wordprocessingCanvas" xmlns:cx="http://schemas.microsoft.com/office/drawing/2014/chartex" xmlns:cx1="http://schemas.microsoft.com/office/drawing/2015/9/8/chartex" xmlns:cx2="http://schemas.microsoft.com/office/drawing/2015/10/21/chartex" xmlns:cx3="http://schemas.microsoft.com/office/drawing/2016/5/9/chartex" xmlns:cx4="http://schemas.microsoft.com/office/drawing/2016/5/10/chartex" xmlns:cx5="http://schemas.microsoft.com/office/drawing/2016/5/11/chartex" xmlns:mc="http://schemas.openxmlformats.org/markup-compatibility/2006" xmlns:o="urn:schemas-microsoft-com:office:office" xmlns:r="http://schemas.openxmlformats.org/officeDocument/2006/relationships" xmlns:m="http://schemas.openxmlformats.org/officeDocument/2006/math" xmlns:v="urn:schemas-microsoft-com:vml" xmlns:wp14="http://schemas.microsoft.com/office/word/2010/wordprocessingDrawing" xmlns:wp="http://schemas.openxmlformats.org/drawingml/2006/wordprocessingDrawing" xmlns:w10="urn:schemas-microsoft-com:office:word" xmlns:w="http://schemas.openxmlformats.org/wordprocessingml/2006/main" xmlns:w14="http://schemas.microsoft.com/office/word/2010/wordml" xmlns:w15="http://schemas.microsoft.com/office/word/2012/wordml" xmlns:w16se="http://schemas.microsoft.com/office/word/2015/wordml/symex" xmlns:wpg="http://schemas.microsoft.com/office/word/2010/wordprocessingGroup" xmlns:wpi="http://schemas.microsoft.com/office/word/2010/wordprocessingInk" xmlns:wne="http://schemas.microsoft.com/office/word/2006/wordml" xmlns:wps="http://schemas.microsoft.com/office/word/2010/wordprocessingShape" mc:Ignorable="w14 w15 w16se wp14">
+<w:document xmlns:wpc="http://schemas.microsoft.com/office/word/2010/wordprocessingCanvas" xmlns:mc="http://schemas.openxmlformats.org/markup-compatibility/2006" xmlns:o="urn:schemas-microsoft-com:office:office" xmlns:r="http://schemas.openxmlformats.org/officeDocument/2006/relationships" xmlns:m="http://schemas.openxmlformats.org/officeDocument/2006/math" xmlns:v="urn:schemas-microsoft-com:vml" xmlns:wp14="http://schemas.microsoft.com/office/word/2010/wordprocessingDrawing" xmlns:wp="http://schemas.openxmlformats.org/drawingml/2006/wordprocessingDrawing" xmlns:w10="urn:schemas-microsoft-com:office:word" xmlns:w="http://schemas.openxmlformats.org/wordprocessingml/2006/main" xmlns:w14="http://schemas.microsoft.com/office/word/2010/wordml" xmlns:w15="http://schemas.microsoft.com/office/word/2012/wordml" xmlns:wpg="http://schemas.microsoft.com/office/word/2010/wordprocessingGroup" xmlns:wpi="http://schemas.microsoft.com/office/word/2010/wordprocessingInk" xmlns:wne="http://schemas.microsoft.com/office/word/2006/wordml" xmlns:wps="http://schemas.microsoft.com/office/word/2010/wordprocessingShape" mc:Ignorable="w14 w15 wp14">
   <w:body>
     <w:p>
       <w:pPr>
         <w:spacing w:line="240" w:lineRule="auto"/>
         <w:jc w:val="center"/>
         <w:rPr>
-          <w:rFonts w:ascii="Arial" w:hAnsi="Arial" w:cs="Arial"/>
+          <w:rFonts w:asciiTheme="minorHAnsi" w:hAnsiTheme="minorHAnsi" w:cs="Arial"/>
           <w:b/>
           <w:sz w:val="40"/>
           <w:szCs w:val="24"/>
@@ -19,7 +19,7 @@
         <w:spacing w:line="240" w:lineRule="auto"/>
         <w:jc w:val="center"/>
         <w:rPr>
-          <w:rFonts w:ascii="Arial" w:hAnsi="Arial" w:cs="Arial"/>
+          <w:rFonts w:asciiTheme="minorHAnsi" w:hAnsiTheme="minorHAnsi" w:cs="Arial"/>
           <w:b/>
           <w:sz w:val="40"/>
           <w:szCs w:val="24"/>
@@ -31,7 +31,7 @@
         <w:spacing w:line="240" w:lineRule="auto"/>
         <w:jc w:val="center"/>
         <w:rPr>
-          <w:rFonts w:ascii="Arial" w:hAnsi="Arial" w:cs="Arial"/>
+          <w:rFonts w:asciiTheme="minorHAnsi" w:hAnsiTheme="minorHAnsi" w:cs="Arial"/>
           <w:b/>
           <w:sz w:val="72"/>
           <w:szCs w:val="24"/>
@@ -39,7 +39,7 @@
       </w:pPr>
       <w:r>
         <w:rPr>
-          <w:rFonts w:ascii="Arial" w:hAnsi="Arial" w:cs="Arial"/>
+          <w:rFonts w:asciiTheme="minorHAnsi" w:hAnsiTheme="minorHAnsi" w:cs="Arial"/>
           <w:b/>
           <w:sz w:val="72"/>
           <w:szCs w:val="24"/>
@@ -49,7 +49,7 @@
       </w:r>
       <w:r>
         <w:rPr>
-          <w:rFonts w:ascii="Arial" w:hAnsi="Arial" w:cs="Arial"/>
+          <w:rFonts w:asciiTheme="minorHAnsi" w:hAnsiTheme="minorHAnsi" w:cs="Arial"/>
           <w:b/>
           <w:sz w:val="72"/>
           <w:szCs w:val="24"/>
@@ -62,7 +62,7 @@
         <w:spacing w:line="240" w:lineRule="auto"/>
         <w:jc w:val="center"/>
         <w:rPr>
-          <w:rFonts w:ascii="Arial" w:hAnsi="Arial" w:cs="Arial"/>
+          <w:rFonts w:asciiTheme="minorHAnsi" w:hAnsiTheme="minorHAnsi" w:cs="Arial"/>
           <w:b/>
           <w:sz w:val="40"/>
           <w:szCs w:val="24"/>
@@ -70,7 +70,7 @@
       </w:pPr>
       <w:r>
         <w:rPr>
-          <w:rFonts w:ascii="Arial" w:hAnsi="Arial" w:cs="Arial"/>
+          <w:rFonts w:asciiTheme="minorHAnsi" w:hAnsiTheme="minorHAnsi" w:cs="Arial"/>
           <w:b/>
           <w:sz w:val="40"/>
           <w:szCs w:val="24"/>
@@ -83,7 +83,7 @@
         <w:spacing w:line="240" w:lineRule="auto"/>
         <w:jc w:val="center"/>
         <w:rPr>
-          <w:rFonts w:ascii="Arial" w:hAnsi="Arial" w:cs="Arial"/>
+          <w:rFonts w:asciiTheme="minorHAnsi" w:hAnsiTheme="minorHAnsi" w:cs="Arial"/>
           <w:b/>
           <w:sz w:val="32"/>
           <w:szCs w:val="24"/>
@@ -94,7 +94,7 @@
       <w:pPr>
         <w:spacing w:line="240" w:lineRule="auto"/>
         <w:rPr>
-          <w:rFonts w:ascii="Arial" w:hAnsi="Arial" w:cs="Arial"/>
+          <w:rFonts w:asciiTheme="minorHAnsi" w:hAnsiTheme="minorHAnsi" w:cs="Arial"/>
           <w:szCs w:val="24"/>
         </w:rPr>
       </w:pPr>
@@ -134,7 +134,7 @@
               <w:spacing w:after="0" w:line="240" w:lineRule="auto"/>
               <w:jc w:val="center"/>
               <w:rPr>
-                <w:rFonts w:ascii="Arial" w:hAnsi="Arial" w:cs="Arial"/>
+                <w:rFonts w:asciiTheme="minorHAnsi" w:hAnsiTheme="minorHAnsi" w:cs="Arial"/>
                 <w:b/>
                 <w:sz w:val="28"/>
                 <w:szCs w:val="24"/>
@@ -142,7 +142,7 @@
             </w:pPr>
             <w:r>
               <w:rPr>
-                <w:rFonts w:ascii="Arial" w:hAnsi="Arial" w:cs="Arial"/>
+                <w:rFonts w:asciiTheme="minorHAnsi" w:hAnsiTheme="minorHAnsi" w:cs="Arial"/>
                 <w:b/>
                 <w:sz w:val="28"/>
                 <w:szCs w:val="24"/>
@@ -168,7 +168,7 @@
               <w:spacing w:after="0" w:line="240" w:lineRule="auto"/>
               <w:jc w:val="center"/>
               <w:rPr>
-                <w:rFonts w:ascii="Arial" w:hAnsi="Arial" w:cs="Arial"/>
+                <w:rFonts w:asciiTheme="minorHAnsi" w:hAnsiTheme="minorHAnsi" w:cs="Arial"/>
                 <w:b/>
                 <w:szCs w:val="24"/>
                 <w:lang w:val="ga-IE"/>
@@ -176,7 +176,7 @@
             </w:pPr>
             <w:r>
               <w:rPr>
-                <w:rFonts w:ascii="Arial" w:hAnsi="Arial" w:cs="Arial"/>
+                <w:rFonts w:asciiTheme="minorHAnsi" w:hAnsiTheme="minorHAnsi" w:cs="Arial"/>
                 <w:b/>
                 <w:szCs w:val="24"/>
               </w:rPr>
@@ -184,7 +184,7 @@
             </w:r>
             <w:r>
               <w:rPr>
-                <w:rFonts w:ascii="Arial" w:hAnsi="Arial" w:cs="Arial"/>
+                <w:rFonts w:asciiTheme="minorHAnsi" w:hAnsiTheme="minorHAnsi" w:cs="Arial"/>
                 <w:b/>
                 <w:szCs w:val="24"/>
                 <w:lang w:val="ga-IE"/>
@@ -204,34 +204,18 @@
               <w:spacing w:after="0" w:line="240" w:lineRule="auto"/>
               <w:jc w:val="center"/>
               <w:rPr>
-                <w:rFonts w:ascii="Arial" w:hAnsi="Arial" w:cs="Arial"/>
+                <w:rFonts w:asciiTheme="minorHAnsi" w:hAnsiTheme="minorHAnsi" w:cs="Arial"/>
                 <w:b/>
                 <w:szCs w:val="24"/>
               </w:rPr>
             </w:pPr>
             <w:r>
               <w:rPr>
-                <w:rFonts w:ascii="Arial" w:hAnsi="Arial" w:cs="Arial"/>
+                <w:rFonts w:asciiTheme="minorHAnsi" w:hAnsiTheme="minorHAnsi" w:cs="Arial"/>
                 <w:b/>
                 <w:szCs w:val="24"/>
               </w:rPr>
-              <w:t>Student</w:t>
-            </w:r>
-            <w:r>
-              <w:rPr>
-                <w:rFonts w:ascii="Arial" w:hAnsi="Arial" w:cs="Arial"/>
-                <w:b/>
-                <w:szCs w:val="24"/>
-              </w:rPr>
-              <w:t xml:space="preserve"> Name</w:t>
-            </w:r>
-            <w:r>
-              <w:rPr>
-                <w:rFonts w:ascii="Arial" w:hAnsi="Arial" w:cs="Arial"/>
-                <w:b/>
-                <w:szCs w:val="24"/>
-              </w:rPr>
-              <w:t>s</w:t>
+              <w:t>Student Names</w:t>
             </w:r>
           </w:p>
         </w:tc>
@@ -251,14 +235,14 @@
               <w:spacing w:line="240" w:lineRule="auto"/>
               <w:jc w:val="center"/>
               <w:rPr>
-                <w:rFonts w:ascii="Arial" w:hAnsi="Arial" w:cs="Arial"/>
+                <w:rFonts w:asciiTheme="minorHAnsi" w:hAnsiTheme="minorHAnsi" w:cs="Arial"/>
                 <w:b/>
                 <w:szCs w:val="24"/>
               </w:rPr>
             </w:pPr>
             <w:r>
               <w:rPr>
-                <w:rFonts w:ascii="Arial" w:hAnsi="Arial" w:cs="Arial"/>
+                <w:rFonts w:asciiTheme="minorHAnsi" w:hAnsiTheme="minorHAnsi" w:cs="Arial"/>
                 <w:b/>
                 <w:szCs w:val="24"/>
               </w:rPr>
@@ -276,14 +260,14 @@
             <w:pPr>
               <w:spacing w:line="240" w:lineRule="auto"/>
               <w:rPr>
-                <w:rFonts w:ascii="Arial" w:hAnsi="Arial" w:cs="Arial"/>
+                <w:rFonts w:asciiTheme="minorHAnsi" w:hAnsiTheme="minorHAnsi" w:cs="Arial"/>
                 <w:b/>
                 <w:szCs w:val="24"/>
               </w:rPr>
             </w:pPr>
             <w:r>
               <w:rPr>
-                <w:rFonts w:ascii="Arial" w:hAnsi="Arial" w:cs="Arial"/>
+                <w:rFonts w:asciiTheme="minorHAnsi" w:hAnsiTheme="minorHAnsi" w:cs="Arial"/>
                 <w:b/>
                 <w:szCs w:val="24"/>
               </w:rPr>
@@ -305,12 +289,21 @@
           <w:p>
             <w:pPr>
               <w:spacing w:line="240" w:lineRule="auto"/>
+              <w:jc w:val="center"/>
               <w:rPr>
-                <w:rFonts w:ascii="Arial" w:hAnsi="Arial" w:cs="Arial"/>
+                <w:rFonts w:asciiTheme="minorHAnsi" w:hAnsiTheme="minorHAnsi" w:cs="Arial"/>
                 <w:b/>
                 <w:szCs w:val="24"/>
               </w:rPr>
             </w:pPr>
+            <w:r>
+              <w:rPr>
+                <w:rFonts w:asciiTheme="minorHAnsi" w:hAnsiTheme="minorHAnsi" w:cs="Arial"/>
+                <w:b/>
+                <w:szCs w:val="24"/>
+              </w:rPr>
+              <w:t>16136799</w:t>
+            </w:r>
           </w:p>
         </w:tc>
         <w:tc>
@@ -323,14 +316,14 @@
             <w:pPr>
               <w:spacing w:line="240" w:lineRule="auto"/>
               <w:rPr>
-                <w:rFonts w:ascii="Arial" w:hAnsi="Arial" w:cs="Arial"/>
+                <w:rFonts w:asciiTheme="minorHAnsi" w:hAnsiTheme="minorHAnsi" w:cs="Arial"/>
                 <w:b/>
                 <w:szCs w:val="24"/>
               </w:rPr>
             </w:pPr>
             <w:r>
               <w:rPr>
-                <w:rFonts w:ascii="Arial" w:hAnsi="Arial" w:cs="Arial"/>
+                <w:rFonts w:asciiTheme="minorHAnsi" w:hAnsiTheme="minorHAnsi" w:cs="Arial"/>
                 <w:b/>
                 <w:szCs w:val="24"/>
               </w:rPr>
@@ -353,7 +346,7 @@
             <w:pPr>
               <w:spacing w:line="240" w:lineRule="auto"/>
               <w:rPr>
-                <w:rFonts w:ascii="Arial" w:hAnsi="Arial" w:cs="Arial"/>
+                <w:rFonts w:asciiTheme="minorHAnsi" w:hAnsiTheme="minorHAnsi" w:cs="Arial"/>
                 <w:b/>
                 <w:szCs w:val="24"/>
               </w:rPr>
@@ -370,7 +363,7 @@
             <w:pPr>
               <w:spacing w:line="240" w:lineRule="auto"/>
               <w:rPr>
-                <w:rFonts w:ascii="Arial" w:hAnsi="Arial" w:cs="Arial"/>
+                <w:rFonts w:asciiTheme="minorHAnsi" w:hAnsiTheme="minorHAnsi" w:cs="Arial"/>
                 <w:b/>
                 <w:szCs w:val="24"/>
               </w:rPr>
@@ -378,7 +371,7 @@
             <w:proofErr w:type="spellStart"/>
             <w:r>
               <w:rPr>
-                <w:rFonts w:ascii="Arial" w:hAnsi="Arial" w:cs="Arial"/>
+                <w:rFonts w:asciiTheme="minorHAnsi" w:hAnsiTheme="minorHAnsi" w:cs="Arial"/>
                 <w:b/>
                 <w:szCs w:val="24"/>
               </w:rPr>
@@ -387,7 +380,7 @@
             <w:proofErr w:type="spellEnd"/>
             <w:r>
               <w:rPr>
-                <w:rFonts w:ascii="Arial" w:hAnsi="Arial" w:cs="Arial"/>
+                <w:rFonts w:asciiTheme="minorHAnsi" w:hAnsiTheme="minorHAnsi" w:cs="Arial"/>
                 <w:b/>
                 <w:szCs w:val="24"/>
               </w:rPr>
@@ -396,7 +389,7 @@
             <w:proofErr w:type="spellStart"/>
             <w:r>
               <w:rPr>
-                <w:rFonts w:ascii="Arial" w:hAnsi="Arial" w:cs="Arial"/>
+                <w:rFonts w:asciiTheme="minorHAnsi" w:hAnsiTheme="minorHAnsi" w:cs="Arial"/>
                 <w:b/>
                 <w:szCs w:val="24"/>
               </w:rPr>
@@ -411,7 +404,7 @@
       <w:pPr>
         <w:spacing w:line="240" w:lineRule="auto"/>
         <w:rPr>
-          <w:rFonts w:ascii="Arial" w:hAnsi="Arial" w:cs="Arial"/>
+          <w:rFonts w:asciiTheme="minorHAnsi" w:hAnsiTheme="minorHAnsi" w:cs="Arial"/>
           <w:szCs w:val="24"/>
         </w:rPr>
       </w:pPr>
@@ -420,7 +413,7 @@
       <w:pPr>
         <w:spacing w:line="240" w:lineRule="auto"/>
         <w:rPr>
-          <w:rFonts w:ascii="Arial" w:hAnsi="Arial" w:cs="Arial"/>
+          <w:rFonts w:asciiTheme="minorHAnsi" w:hAnsiTheme="minorHAnsi" w:cs="Arial"/>
           <w:szCs w:val="24"/>
         </w:rPr>
       </w:pPr>
@@ -430,7 +423,7 @@
         <w:spacing w:line="240" w:lineRule="auto"/>
         <w:jc w:val="center"/>
         <w:rPr>
-          <w:rFonts w:ascii="Arial" w:hAnsi="Arial" w:cs="Arial"/>
+          <w:rFonts w:asciiTheme="minorHAnsi" w:hAnsiTheme="minorHAnsi" w:cs="Arial"/>
           <w:b/>
           <w:sz w:val="28"/>
           <w:szCs w:val="24"/>
@@ -439,7 +432,7 @@
       <w:proofErr w:type="spellStart"/>
       <w:r>
         <w:rPr>
-          <w:rFonts w:ascii="Arial" w:hAnsi="Arial" w:cs="Arial"/>
+          <w:rFonts w:asciiTheme="minorHAnsi" w:hAnsiTheme="minorHAnsi" w:cs="Arial"/>
           <w:b/>
           <w:sz w:val="28"/>
           <w:szCs w:val="24"/>
@@ -453,7 +446,7 @@
         <w:spacing w:line="240" w:lineRule="auto"/>
         <w:jc w:val="center"/>
         <w:rPr>
-          <w:rFonts w:ascii="Arial" w:hAnsi="Arial" w:cs="Arial"/>
+          <w:rFonts w:asciiTheme="minorHAnsi" w:hAnsiTheme="minorHAnsi" w:cs="Arial"/>
           <w:b/>
           <w:szCs w:val="24"/>
         </w:rPr>
@@ -464,14 +457,14 @@
         <w:spacing w:line="240" w:lineRule="auto"/>
         <w:jc w:val="center"/>
         <w:rPr>
-          <w:rFonts w:ascii="Arial" w:hAnsi="Arial" w:cs="Arial"/>
-          <w:b/>
-          <w:szCs w:val="24"/>
-        </w:rPr>
-      </w:pPr>
-      <w:r>
-        <w:rPr>
-          <w:rFonts w:ascii="Arial" w:hAnsi="Arial" w:cs="Arial"/>
+          <w:rFonts w:asciiTheme="minorHAnsi" w:hAnsiTheme="minorHAnsi" w:cs="Arial"/>
+          <w:b/>
+          <w:szCs w:val="24"/>
+        </w:rPr>
+      </w:pPr>
+      <w:r>
+        <w:rPr>
+          <w:rFonts w:asciiTheme="minorHAnsi" w:hAnsiTheme="minorHAnsi" w:cs="Arial"/>
           <w:b/>
           <w:szCs w:val="24"/>
         </w:rPr>
@@ -483,7 +476,7 @@
         <w:spacing w:line="240" w:lineRule="auto"/>
         <w:jc w:val="center"/>
         <w:rPr>
-          <w:rFonts w:ascii="Arial" w:hAnsi="Arial" w:cs="Arial"/>
+          <w:rFonts w:asciiTheme="minorHAnsi" w:hAnsiTheme="minorHAnsi" w:cs="Arial"/>
           <w:szCs w:val="24"/>
         </w:rPr>
       </w:pPr>
@@ -493,7 +486,7 @@
         <w:spacing w:line="240" w:lineRule="auto"/>
         <w:jc w:val="center"/>
         <w:rPr>
-          <w:rFonts w:ascii="Arial" w:hAnsi="Arial" w:cs="Arial"/>
+          <w:rFonts w:asciiTheme="minorHAnsi" w:hAnsiTheme="minorHAnsi" w:cs="Arial"/>
           <w:szCs w:val="24"/>
         </w:rPr>
       </w:pPr>
@@ -502,7 +495,7 @@
       <w:pPr>
         <w:spacing w:after="0"/>
         <w:rPr>
-          <w:rFonts w:ascii="Arial" w:hAnsi="Arial" w:cs="Arial"/>
+          <w:rFonts w:asciiTheme="minorHAnsi" w:hAnsiTheme="minorHAnsi" w:cs="Arial"/>
           <w:b/>
           <w:color w:val="00B050"/>
           <w:sz w:val="28"/>
@@ -511,62 +504,51 @@
       </w:pPr>
       <w:r>
         <w:rPr>
-          <w:rFonts w:ascii="Arial" w:hAnsi="Arial" w:cs="Arial"/>
+          <w:rFonts w:asciiTheme="minorHAnsi" w:hAnsiTheme="minorHAnsi" w:cs="Arial"/>
           <w:szCs w:val="24"/>
         </w:rPr>
         <w:br w:type="page"/>
       </w:r>
-      <w:r>
-        <w:rPr>
-          <w:rFonts w:ascii="Arial" w:hAnsi="Arial" w:cs="Arial"/>
+    </w:p>
+    <w:p>
+      <w:pPr>
+        <w:spacing w:after="0"/>
+        <w:rPr>
+          <w:rFonts w:asciiTheme="minorHAnsi" w:hAnsiTheme="minorHAnsi" w:cs="Arial"/>
           <w:b/>
           <w:color w:val="00B050"/>
           <w:sz w:val="28"/>
           <w:szCs w:val="24"/>
         </w:rPr>
-        <w:lastRenderedPageBreak/>
-        <w:t>**** This section should be completed BEFORE coding begins ****</w:t>
-      </w:r>
+      </w:pPr>
     </w:p>
     <w:p>
       <w:pPr>
         <w:spacing w:after="0"/>
         <w:rPr>
-          <w:rFonts w:ascii="Arial" w:hAnsi="Arial" w:cs="Arial"/>
-          <w:b/>
-          <w:color w:val="00B050"/>
+          <w:rFonts w:asciiTheme="minorHAnsi" w:hAnsiTheme="minorHAnsi" w:cs="Arial"/>
+          <w:b/>
           <w:sz w:val="28"/>
           <w:szCs w:val="24"/>
-        </w:rPr>
-      </w:pPr>
+          <w:lang w:val="ga-IE"/>
+        </w:rPr>
+      </w:pPr>
+      <w:r>
+        <w:rPr>
+          <w:rFonts w:asciiTheme="minorHAnsi" w:hAnsiTheme="minorHAnsi" w:cs="Arial"/>
+          <w:b/>
+          <w:sz w:val="28"/>
+          <w:szCs w:val="24"/>
+          <w:lang w:val="ga-IE"/>
+        </w:rPr>
+        <w:t xml:space="preserve">Section 1: Design </w:t>
+      </w:r>
     </w:p>
     <w:p>
       <w:pPr>
         <w:spacing w:after="0"/>
         <w:rPr>
-          <w:rFonts w:ascii="Arial" w:hAnsi="Arial" w:cs="Arial"/>
-          <w:b/>
-          <w:sz w:val="28"/>
-          <w:szCs w:val="24"/>
-          <w:lang w:val="ga-IE"/>
-        </w:rPr>
-      </w:pPr>
-      <w:r>
-        <w:rPr>
-          <w:rFonts w:ascii="Arial" w:hAnsi="Arial" w:cs="Arial"/>
-          <w:b/>
-          <w:sz w:val="28"/>
-          <w:szCs w:val="24"/>
-          <w:lang w:val="ga-IE"/>
-        </w:rPr>
-        <w:t xml:space="preserve">Section 1: Design </w:t>
-      </w:r>
-    </w:p>
-    <w:p>
-      <w:pPr>
-        <w:spacing w:after="0"/>
-        <w:rPr>
-          <w:rFonts w:ascii="Arial" w:hAnsi="Arial" w:cs="Arial"/>
+          <w:rFonts w:asciiTheme="minorHAnsi" w:hAnsiTheme="minorHAnsi" w:cs="Arial"/>
           <w:b/>
           <w:szCs w:val="24"/>
           <w:lang w:val="ga-IE"/>
@@ -583,7 +565,7 @@
         <w:spacing w:before="0" w:after="0"/>
         <w:ind w:left="284"/>
         <w:rPr>
-          <w:rFonts w:ascii="Arial" w:hAnsi="Arial" w:cs="Arial"/>
+          <w:rFonts w:asciiTheme="minorHAnsi" w:hAnsiTheme="minorHAnsi" w:cs="Arial"/>
           <w:sz w:val="24"/>
           <w:szCs w:val="24"/>
           <w:u w:val="single"/>
@@ -591,7 +573,7 @@
       </w:pPr>
       <w:r>
         <w:rPr>
-          <w:rFonts w:ascii="Arial" w:hAnsi="Arial" w:cs="Arial"/>
+          <w:rFonts w:asciiTheme="minorHAnsi" w:hAnsiTheme="minorHAnsi" w:cs="Arial"/>
           <w:sz w:val="24"/>
           <w:szCs w:val="24"/>
           <w:u w:val="single"/>
@@ -605,7 +587,7 @@
         <w:pStyle w:val="SectionHeading"/>
         <w:spacing w:before="0" w:after="0"/>
         <w:rPr>
-          <w:rFonts w:ascii="Arial" w:hAnsi="Arial" w:cs="Arial"/>
+          <w:rFonts w:asciiTheme="minorHAnsi" w:hAnsiTheme="minorHAnsi" w:cs="Arial"/>
           <w:sz w:val="24"/>
           <w:szCs w:val="24"/>
         </w:rPr>
@@ -615,264 +597,567 @@
       <w:pPr>
         <w:pStyle w:val="Heading2"/>
         <w:rPr>
+          <w:rFonts w:asciiTheme="minorHAnsi" w:hAnsiTheme="minorHAnsi"/>
           <w:lang w:val="ga-IE"/>
         </w:rPr>
       </w:pPr>
       <w:r>
         <w:rPr>
+          <w:rFonts w:asciiTheme="minorHAnsi" w:hAnsiTheme="minorHAnsi"/>
           <w:lang w:val="ga-IE"/>
         </w:rPr>
         <w:t>Project Overview</w:t>
       </w:r>
     </w:p>
     <w:p>
+      <w:pPr>
+        <w:rPr>
+          <w:rFonts w:asciiTheme="minorHAnsi" w:hAnsiTheme="minorHAnsi"/>
+        </w:rPr>
+      </w:pPr>
       <w:proofErr w:type="spellStart"/>
       <w:r>
+        <w:rPr>
+          <w:rFonts w:asciiTheme="minorHAnsi" w:hAnsiTheme="minorHAnsi"/>
+        </w:rPr>
         <w:t>Lolcakes</w:t>
       </w:r>
       <w:proofErr w:type="spellEnd"/>
       <w:r>
+        <w:rPr>
+          <w:rFonts w:asciiTheme="minorHAnsi" w:hAnsiTheme="minorHAnsi"/>
+        </w:rPr>
         <w:t xml:space="preserve"> is the company name with a website for marketing custom-made cakes for special occasions. The scale of the business is small, comparable to a part-time job, with limited production facilities. </w:t>
       </w:r>
     </w:p>
     <w:p>
-      <w:r>
+      <w:pPr>
+        <w:rPr>
+          <w:rFonts w:asciiTheme="minorHAnsi" w:hAnsiTheme="minorHAnsi"/>
+        </w:rPr>
+      </w:pPr>
+      <w:r>
+        <w:rPr>
+          <w:rFonts w:asciiTheme="minorHAnsi" w:hAnsiTheme="minorHAnsi"/>
+        </w:rPr>
         <w:t>The goal is to produce a website that would facilitate selling of products and create Internet, including social media, exposure to the business. This exposure is</w:t>
       </w:r>
       <w:r>
+        <w:rPr>
+          <w:rFonts w:asciiTheme="minorHAnsi" w:hAnsiTheme="minorHAnsi"/>
+        </w:rPr>
         <w:t xml:space="preserve"> gained by displaying products, sharing ideas with site visitors, and providing an ordering platform. </w:t>
       </w:r>
     </w:p>
     <w:p>
-      <w:r>
+      <w:pPr>
+        <w:rPr>
+          <w:rFonts w:asciiTheme="minorHAnsi" w:hAnsiTheme="minorHAnsi"/>
+        </w:rPr>
+      </w:pPr>
+      <w:r>
+        <w:rPr>
+          <w:rFonts w:asciiTheme="minorHAnsi" w:hAnsiTheme="minorHAnsi"/>
+        </w:rPr>
         <w:t>The website c</w:t>
       </w:r>
       <w:r>
+        <w:rPr>
+          <w:rFonts w:asciiTheme="minorHAnsi" w:hAnsiTheme="minorHAnsi"/>
+        </w:rPr>
         <w:t>ontent will be text</w:t>
       </w:r>
       <w:r>
+        <w:rPr>
+          <w:rFonts w:asciiTheme="minorHAnsi" w:hAnsiTheme="minorHAnsi"/>
+        </w:rPr>
         <w:t xml:space="preserve">, images and video clips. </w:t>
       </w:r>
       <w:r>
+        <w:rPr>
+          <w:rFonts w:asciiTheme="minorHAnsi" w:hAnsiTheme="minorHAnsi"/>
+        </w:rPr>
         <w:t xml:space="preserve">For this project – for educational purposes – ‘clipart’ and stock photos are used, </w:t>
       </w:r>
     </w:p>
     <w:p>
-      <w:r>
+      <w:pPr>
+        <w:rPr>
+          <w:rFonts w:asciiTheme="minorHAnsi" w:hAnsiTheme="minorHAnsi"/>
+        </w:rPr>
+      </w:pPr>
+      <w:r>
+        <w:rPr>
+          <w:rFonts w:asciiTheme="minorHAnsi" w:hAnsiTheme="minorHAnsi"/>
+        </w:rPr>
         <w:t>In addition some of the content may be shared on other social media sites, but leaving the website</w:t>
       </w:r>
       <w:r>
+        <w:rPr>
+          <w:rFonts w:asciiTheme="minorHAnsi" w:hAnsiTheme="minorHAnsi"/>
+        </w:rPr>
         <w:t xml:space="preserve"> as the main marketing platform.</w:t>
       </w:r>
     </w:p>
-    <w:p/>
+    <w:p>
+      <w:pPr>
+        <w:rPr>
+          <w:rFonts w:asciiTheme="minorHAnsi" w:hAnsiTheme="minorHAnsi"/>
+        </w:rPr>
+      </w:pPr>
+    </w:p>
     <w:p>
       <w:pPr>
         <w:pStyle w:val="Heading2"/>
         <w:rPr>
+          <w:rFonts w:asciiTheme="minorHAnsi" w:hAnsiTheme="minorHAnsi"/>
           <w:lang w:val="ga-IE"/>
         </w:rPr>
       </w:pPr>
-      <w:bookmarkStart w:id="0" w:name="_GoBack"/>
-      <w:bookmarkEnd w:id="0"/>
-      <w:r>
+      <w:r>
+        <w:rPr>
+          <w:rFonts w:asciiTheme="minorHAnsi" w:hAnsiTheme="minorHAnsi"/>
+        </w:rPr>
         <w:t>Research</w:t>
       </w:r>
       <w:r>
         <w:rPr>
+          <w:rFonts w:asciiTheme="minorHAnsi" w:hAnsiTheme="minorHAnsi"/>
           <w:lang w:val="ga-IE"/>
         </w:rPr>
         <w:t xml:space="preserve"> / Investigation</w:t>
       </w:r>
     </w:p>
     <w:p>
-      <w:r>
+      <w:pPr>
+        <w:rPr>
+          <w:rFonts w:asciiTheme="minorHAnsi" w:hAnsiTheme="minorHAnsi"/>
+        </w:rPr>
+      </w:pPr>
+      <w:r>
+        <w:rPr>
+          <w:rFonts w:asciiTheme="minorHAnsi" w:hAnsiTheme="minorHAnsi"/>
+        </w:rPr>
         <w:t>From a multitude of private-owned companies selling cakes on the Internet, we have picked three examples:</w:t>
       </w:r>
     </w:p>
     <w:p>
-      <w:r>
+      <w:pPr>
+        <w:rPr>
+          <w:rFonts w:asciiTheme="minorHAnsi" w:hAnsiTheme="minorHAnsi"/>
+        </w:rPr>
+      </w:pPr>
+      <w:r>
+        <w:rPr>
+          <w:rFonts w:asciiTheme="minorHAnsi" w:hAnsiTheme="minorHAnsi"/>
+        </w:rPr>
         <w:t>The target group is mainly adults of all ages, who would rather conserve time or who are less proficient in baking and decorating.</w:t>
       </w:r>
     </w:p>
     <w:p>
-      <w:r>
+      <w:pPr>
+        <w:rPr>
+          <w:rFonts w:asciiTheme="minorHAnsi" w:hAnsiTheme="minorHAnsi"/>
+        </w:rPr>
+      </w:pPr>
+      <w:r>
+        <w:rPr>
+          <w:rFonts w:asciiTheme="minorHAnsi" w:hAnsiTheme="minorHAnsi"/>
+        </w:rPr>
         <w:t xml:space="preserve">The presentation styles are quite different, the first site is intuitive – navigation is made easy by having a semi-static layout, with changing centre content. The third site is even more static, leaving a ‘webpages of the noughties’ look. </w:t>
       </w:r>
     </w:p>
     <w:p>
-      <w:r>
+      <w:pPr>
+        <w:rPr>
+          <w:rFonts w:asciiTheme="minorHAnsi" w:hAnsiTheme="minorHAnsi"/>
+        </w:rPr>
+      </w:pPr>
+      <w:r>
+        <w:rPr>
+          <w:rFonts w:asciiTheme="minorHAnsi" w:hAnsiTheme="minorHAnsi"/>
+        </w:rPr>
         <w:t xml:space="preserve">The second web site is more advanced technically, with a static banner or menu bar, leaving more room for changeable content in the centre of the pages. The front page seems confusing initially, but is </w:t>
       </w:r>
       <w:r>
+        <w:rPr>
+          <w:rFonts w:asciiTheme="minorHAnsi" w:hAnsiTheme="minorHAnsi"/>
+        </w:rPr>
         <w:t>clearly more suited for different platforms by being responsive.</w:t>
       </w:r>
     </w:p>
-    <w:p/>
-    <w:p>
-      <w:r>
+    <w:p>
+      <w:pPr>
+        <w:rPr>
+          <w:rFonts w:asciiTheme="minorHAnsi" w:hAnsiTheme="minorHAnsi"/>
+        </w:rPr>
+      </w:pPr>
+    </w:p>
+    <w:p>
+      <w:pPr>
+        <w:rPr>
+          <w:rFonts w:asciiTheme="minorHAnsi" w:hAnsiTheme="minorHAnsi"/>
+        </w:rPr>
+      </w:pPr>
+      <w:r>
+        <w:rPr>
+          <w:rFonts w:asciiTheme="minorHAnsi" w:hAnsiTheme="minorHAnsi"/>
+        </w:rPr>
         <w:t>The Cake Shop</w:t>
       </w:r>
       <w:r>
+        <w:rPr>
+          <w:rFonts w:asciiTheme="minorHAnsi" w:hAnsiTheme="minorHAnsi"/>
+        </w:rPr>
         <w:t xml:space="preserve"> - http://www.thecakeshop.ie</w:t>
       </w:r>
     </w:p>
-    <w:p/>
-    <w:p>
-      <w:r>
+    <w:p>
+      <w:pPr>
+        <w:rPr>
+          <w:rFonts w:asciiTheme="minorHAnsi" w:hAnsiTheme="minorHAnsi"/>
+        </w:rPr>
+      </w:pPr>
+      <w:r>
+        <w:rPr>
+          <w:rFonts w:asciiTheme="minorHAnsi" w:hAnsiTheme="minorHAnsi"/>
+        </w:rPr>
+        <w:t xml:space="preserve">Pros: Simplicity, easy-to-read fonts, easy to navigate, </w:t>
+      </w:r>
+      <w:r>
+        <w:rPr>
+          <w:rFonts w:asciiTheme="minorHAnsi" w:hAnsiTheme="minorHAnsi"/>
+        </w:rPr>
+        <w:t>contrasting colour scheme, image thumbnail utilisation for loading speed</w:t>
+      </w:r>
+    </w:p>
+    <w:p>
+      <w:pPr>
+        <w:rPr>
+          <w:rFonts w:asciiTheme="minorHAnsi" w:hAnsiTheme="minorHAnsi"/>
+        </w:rPr>
+      </w:pPr>
+      <w:r>
+        <w:rPr>
+          <w:rFonts w:asciiTheme="minorHAnsi" w:hAnsiTheme="minorHAnsi"/>
+        </w:rPr>
         <w:lastRenderedPageBreak/>
-        <w:t xml:space="preserve">Pros: Simplicity, easy-to-read fonts, easy to navigate, </w:t>
-      </w:r>
-      <w:r>
-        <w:t>contrasting colour scheme, image thumbnail utilisation for loading speed</w:t>
-      </w:r>
-    </w:p>
-    <w:p>
-      <w:r>
         <w:t>Cons: Not responsive, suboptimal page utilisation,</w:t>
       </w:r>
       <w:r>
+        <w:rPr>
+          <w:rFonts w:asciiTheme="minorHAnsi" w:hAnsiTheme="minorHAnsi"/>
+        </w:rPr>
         <w:t xml:space="preserve"> image thumbnails creates an extra step for viewing detail images.</w:t>
       </w:r>
     </w:p>
-    <w:p/>
-    <w:p>
-      <w:r>
+    <w:p>
+      <w:pPr>
+        <w:rPr>
+          <w:rFonts w:asciiTheme="minorHAnsi" w:hAnsiTheme="minorHAnsi"/>
+        </w:rPr>
+      </w:pPr>
+    </w:p>
+    <w:p>
+      <w:pPr>
+        <w:rPr>
+          <w:rFonts w:asciiTheme="minorHAnsi" w:hAnsiTheme="minorHAnsi"/>
+        </w:rPr>
+      </w:pPr>
+      <w:r>
+        <w:rPr>
+          <w:rFonts w:asciiTheme="minorHAnsi" w:hAnsiTheme="minorHAnsi"/>
+        </w:rPr>
         <w:t>Deborah’s Cakes</w:t>
       </w:r>
       <w:r>
-        <w:t xml:space="preserve"> - </w:t>
-      </w:r>
-      <w:r>
-        <w:t>http://www.deborahscakes.ie/</w:t>
-      </w:r>
-    </w:p>
-    <w:p>
-      <w:r>
+        <w:rPr>
+          <w:rFonts w:asciiTheme="minorHAnsi" w:hAnsiTheme="minorHAnsi"/>
+        </w:rPr>
+        <w:t xml:space="preserve"> - http://www.deborahscakes.ie/</w:t>
+      </w:r>
+    </w:p>
+    <w:p>
+      <w:pPr>
+        <w:rPr>
+          <w:rFonts w:asciiTheme="minorHAnsi" w:hAnsiTheme="minorHAnsi"/>
+        </w:rPr>
+      </w:pPr>
+      <w:r>
+        <w:rPr>
+          <w:rFonts w:asciiTheme="minorHAnsi" w:hAnsiTheme="minorHAnsi"/>
+        </w:rPr>
         <w:t>Pros: Large images up front, responsive website, pleasant hover-</w:t>
       </w:r>
       <w:r>
+        <w:rPr>
+          <w:rFonts w:asciiTheme="minorHAnsi" w:hAnsiTheme="minorHAnsi"/>
+        </w:rPr>
         <w:t>over utilis</w:t>
       </w:r>
       <w:r>
+        <w:rPr>
+          <w:rFonts w:asciiTheme="minorHAnsi" w:hAnsiTheme="minorHAnsi"/>
+        </w:rPr>
         <w:t>ation</w:t>
       </w:r>
       <w:r>
+        <w:rPr>
+          <w:rFonts w:asciiTheme="minorHAnsi" w:hAnsiTheme="minorHAnsi"/>
+        </w:rPr>
         <w:t xml:space="preserve"> on small images</w:t>
       </w:r>
     </w:p>
     <w:p>
-      <w:r>
+      <w:pPr>
+        <w:rPr>
+          <w:rFonts w:asciiTheme="minorHAnsi" w:hAnsiTheme="minorHAnsi"/>
+        </w:rPr>
+      </w:pPr>
+      <w:r>
+        <w:rPr>
+          <w:rFonts w:asciiTheme="minorHAnsi" w:hAnsiTheme="minorHAnsi"/>
+        </w:rPr>
         <w:t xml:space="preserve">Cons: </w:t>
       </w:r>
       <w:r>
+        <w:rPr>
+          <w:rFonts w:asciiTheme="minorHAnsi" w:hAnsiTheme="minorHAnsi"/>
+        </w:rPr>
         <w:t>Obscuring</w:t>
       </w:r>
       <w:r>
+        <w:rPr>
+          <w:rFonts w:asciiTheme="minorHAnsi" w:hAnsiTheme="minorHAnsi"/>
+        </w:rPr>
         <w:t xml:space="preserve"> hover-over </w:t>
       </w:r>
       <w:r>
+        <w:rPr>
+          <w:rFonts w:asciiTheme="minorHAnsi" w:hAnsiTheme="minorHAnsi"/>
+        </w:rPr>
         <w:t>effects</w:t>
       </w:r>
       <w:r>
+        <w:rPr>
+          <w:rFonts w:asciiTheme="minorHAnsi" w:hAnsiTheme="minorHAnsi"/>
+        </w:rPr>
         <w:t xml:space="preserve"> on large images, </w:t>
       </w:r>
       <w:r>
+        <w:rPr>
+          <w:rFonts w:asciiTheme="minorHAnsi" w:hAnsiTheme="minorHAnsi"/>
+        </w:rPr>
         <w:t>not as intuitive navigation as the other sites, lacking lucidity</w:t>
       </w:r>
     </w:p>
-    <w:p/>
-    <w:p>
-      <w:r>
+    <w:p>
+      <w:pPr>
+        <w:rPr>
+          <w:rFonts w:asciiTheme="minorHAnsi" w:hAnsiTheme="minorHAnsi"/>
+        </w:rPr>
+      </w:pPr>
+    </w:p>
+    <w:p>
+      <w:pPr>
+        <w:rPr>
+          <w:rFonts w:asciiTheme="minorHAnsi" w:hAnsiTheme="minorHAnsi"/>
+        </w:rPr>
+      </w:pPr>
+      <w:r>
+        <w:rPr>
+          <w:rFonts w:asciiTheme="minorHAnsi" w:hAnsiTheme="minorHAnsi"/>
+        </w:rPr>
         <w:t>Scrummy Mummy</w:t>
       </w:r>
       <w:r>
+        <w:rPr>
+          <w:rFonts w:asciiTheme="minorHAnsi" w:hAnsiTheme="minorHAnsi"/>
+        </w:rPr>
         <w:t xml:space="preserve"> - http://www.scrummymummy.ie</w:t>
       </w:r>
     </w:p>
     <w:p>
-      <w:r>
+      <w:pPr>
+        <w:rPr>
+          <w:rFonts w:asciiTheme="minorHAnsi" w:hAnsiTheme="minorHAnsi"/>
+        </w:rPr>
+      </w:pPr>
+      <w:r>
+        <w:rPr>
+          <w:rFonts w:asciiTheme="minorHAnsi" w:hAnsiTheme="minorHAnsi"/>
+        </w:rPr>
         <w:t xml:space="preserve">Pros: Simple and clear layout, good image quality, </w:t>
       </w:r>
       <w:r>
+        <w:rPr>
+          <w:rFonts w:asciiTheme="minorHAnsi" w:hAnsiTheme="minorHAnsi"/>
+        </w:rPr>
         <w:t>offering courses/workshops</w:t>
       </w:r>
     </w:p>
     <w:p>
-      <w:r>
+      <w:pPr>
+        <w:rPr>
+          <w:rFonts w:asciiTheme="minorHAnsi" w:hAnsiTheme="minorHAnsi"/>
+        </w:rPr>
+      </w:pPr>
+      <w:r>
+        <w:rPr>
+          <w:rFonts w:asciiTheme="minorHAnsi" w:hAnsiTheme="minorHAnsi"/>
+        </w:rPr>
         <w:t xml:space="preserve">Cons: Only slightly responsive site, suboptimal page utilisation (top half), </w:t>
       </w:r>
       <w:r>
+        <w:rPr>
+          <w:rFonts w:asciiTheme="minorHAnsi" w:hAnsiTheme="minorHAnsi"/>
+        </w:rPr>
         <w:t>“</w:t>
       </w:r>
       <w:r>
+        <w:rPr>
+          <w:rFonts w:asciiTheme="minorHAnsi" w:hAnsiTheme="minorHAnsi"/>
+        </w:rPr>
         <w:t>outdated</w:t>
       </w:r>
       <w:r>
+        <w:rPr>
+          <w:rFonts w:asciiTheme="minorHAnsi" w:hAnsiTheme="minorHAnsi"/>
+        </w:rPr>
         <w:t xml:space="preserve"> look”</w:t>
       </w:r>
       <w:r>
+        <w:rPr>
+          <w:rFonts w:asciiTheme="minorHAnsi" w:hAnsiTheme="minorHAnsi"/>
+        </w:rPr>
         <w:t xml:space="preserve"> and possibly not updated since 2016 (year mentioned!)</w:t>
       </w:r>
     </w:p>
     <w:p>
-      <w:r>
+      <w:pPr>
+        <w:rPr>
+          <w:rFonts w:asciiTheme="minorHAnsi" w:hAnsiTheme="minorHAnsi"/>
+        </w:rPr>
+      </w:pPr>
+      <w:r>
+        <w:rPr>
+          <w:rFonts w:asciiTheme="minorHAnsi" w:hAnsiTheme="minorHAnsi"/>
+        </w:rPr>
         <w:t xml:space="preserve">To make our website stand out is to give the site an overall </w:t>
       </w:r>
       <w:r>
+        <w:rPr>
+          <w:rFonts w:asciiTheme="minorHAnsi" w:hAnsiTheme="minorHAnsi"/>
+        </w:rPr>
         <w:t>“f</w:t>
       </w:r>
       <w:r>
+        <w:rPr>
+          <w:rFonts w:asciiTheme="minorHAnsi" w:hAnsiTheme="minorHAnsi"/>
+        </w:rPr>
         <w:t>resh</w:t>
       </w:r>
       <w:r>
+        <w:rPr>
+          <w:rFonts w:asciiTheme="minorHAnsi" w:hAnsiTheme="minorHAnsi"/>
+        </w:rPr>
         <w:t>”</w:t>
       </w:r>
       <w:r>
+        <w:rPr>
+          <w:rFonts w:asciiTheme="minorHAnsi" w:hAnsiTheme="minorHAnsi"/>
+        </w:rPr>
         <w:t xml:space="preserve"> look, with simple navigation, sharp images with details, as the products are visually stimulating. </w:t>
       </w:r>
       <w:r>
+        <w:rPr>
+          <w:rFonts w:asciiTheme="minorHAnsi" w:hAnsiTheme="minorHAnsi"/>
+        </w:rPr>
         <w:t>Time and resources allowing video clips will be added as an eye catcher.</w:t>
       </w:r>
     </w:p>
     <w:p>
-      <w:r>
+      <w:pPr>
+        <w:rPr>
+          <w:rFonts w:asciiTheme="minorHAnsi" w:hAnsiTheme="minorHAnsi"/>
+        </w:rPr>
+      </w:pPr>
+      <w:r>
+        <w:rPr>
+          <w:rFonts w:asciiTheme="minorHAnsi" w:hAnsiTheme="minorHAnsi"/>
+        </w:rPr>
         <w:t xml:space="preserve">The marketing of cakes seem passive – </w:t>
       </w:r>
       <w:r>
+        <w:rPr>
+          <w:rFonts w:asciiTheme="minorHAnsi" w:hAnsiTheme="minorHAnsi"/>
+        </w:rPr>
         <w:t xml:space="preserve">some as passive as a </w:t>
       </w:r>
       <w:r>
+        <w:rPr>
+          <w:rFonts w:asciiTheme="minorHAnsi" w:hAnsiTheme="minorHAnsi"/>
+        </w:rPr>
         <w:t>statement</w:t>
       </w:r>
       <w:r>
+        <w:rPr>
+          <w:rFonts w:asciiTheme="minorHAnsi" w:hAnsiTheme="minorHAnsi"/>
+        </w:rPr>
         <w:t xml:space="preserve"> such as:</w:t>
       </w:r>
       <w:r>
+        <w:rPr>
+          <w:rFonts w:asciiTheme="minorHAnsi" w:hAnsiTheme="minorHAnsi"/>
+        </w:rPr>
         <w:t xml:space="preserve"> </w:t>
       </w:r>
       <w:r>
+        <w:rPr>
+          <w:rFonts w:asciiTheme="minorHAnsi" w:hAnsiTheme="minorHAnsi"/>
+        </w:rPr>
         <w:t>“</w:t>
       </w:r>
       <w:r>
+        <w:rPr>
+          <w:rFonts w:asciiTheme="minorHAnsi" w:hAnsiTheme="minorHAnsi"/>
+        </w:rPr>
         <w:t xml:space="preserve">Here are cakes. We sell them.” This is the image we are getting from some of the competitors’ sites. To be more professional about marketing we need to consider some elementary marketing theory such as Marketing Mix (Kotler’s 4 P’s; Product, Price, Place, and Promotion), and how to create demand. Methods for this are very similar to </w:t>
       </w:r>
       <w:r>
+        <w:rPr>
+          <w:rFonts w:asciiTheme="minorHAnsi" w:hAnsiTheme="minorHAnsi"/>
+        </w:rPr>
         <w:t xml:space="preserve">those used by </w:t>
       </w:r>
       <w:r>
+        <w:rPr>
+          <w:rFonts w:asciiTheme="minorHAnsi" w:hAnsiTheme="minorHAnsi"/>
+        </w:rPr>
         <w:t xml:space="preserve">successful </w:t>
       </w:r>
       <w:r>
+        <w:rPr>
+          <w:rFonts w:asciiTheme="minorHAnsi" w:hAnsiTheme="minorHAnsi"/>
+        </w:rPr>
         <w:t>companies</w:t>
       </w:r>
       <w:r>
+        <w:rPr>
+          <w:rFonts w:asciiTheme="minorHAnsi" w:hAnsiTheme="minorHAnsi"/>
+        </w:rPr>
         <w:t xml:space="preserve">: </w:t>
       </w:r>
       <w:r>
+        <w:rPr>
+          <w:rFonts w:asciiTheme="minorHAnsi" w:hAnsiTheme="minorHAnsi"/>
+        </w:rPr>
         <w:t>S</w:t>
       </w:r>
       <w:r>
+        <w:rPr>
+          <w:rFonts w:asciiTheme="minorHAnsi" w:hAnsiTheme="minorHAnsi"/>
+        </w:rPr>
         <w:t>haring ideas and experiences, sharing ‘pro tips’, letting people interact via a community or utilise social media, using a mix of visual aids (images; video and still-), to summarise “Get people talking and desiring.”</w:t>
       </w:r>
     </w:p>
@@ -885,7 +1170,7 @@
         </w:numPr>
         <w:spacing w:after="0"/>
         <w:rPr>
-          <w:rFonts w:ascii="Arial" w:hAnsi="Arial" w:cs="Arial"/>
+          <w:rFonts w:asciiTheme="minorHAnsi" w:hAnsiTheme="minorHAnsi" w:cs="Arial"/>
           <w:sz w:val="24"/>
           <w:szCs w:val="24"/>
         </w:rPr>
@@ -894,176 +1179,450 @@
     <w:p>
       <w:pPr>
         <w:pStyle w:val="Heading2"/>
-      </w:pPr>
-      <w:r>
-        <w:rPr>
+        <w:rPr>
+          <w:rFonts w:asciiTheme="minorHAnsi" w:hAnsiTheme="minorHAnsi"/>
+        </w:rPr>
+      </w:pPr>
+      <w:r>
+        <w:rPr>
+          <w:rFonts w:asciiTheme="minorHAnsi" w:hAnsiTheme="minorHAnsi"/>
           <w:lang w:val="ga-IE"/>
         </w:rPr>
         <w:t xml:space="preserve">Requirements &amp; </w:t>
       </w:r>
       <w:r>
-        <w:t>Technical</w:t>
-      </w:r>
-      <w:r>
-        <w:t xml:space="preserve"> Approach</w:t>
+        <w:rPr>
+          <w:rFonts w:asciiTheme="minorHAnsi" w:hAnsiTheme="minorHAnsi"/>
+        </w:rPr>
+        <w:t>Technical Approach</w:t>
       </w:r>
     </w:p>
     <w:p>
       <w:pPr>
         <w:spacing w:after="0"/>
         <w:rPr>
-          <w:rFonts w:ascii="Arial" w:hAnsi="Arial" w:cs="Arial"/>
-          <w:szCs w:val="24"/>
-        </w:rPr>
-      </w:pPr>
-    </w:p>
-    <w:p>
-      <w:pPr>
-        <w:autoSpaceDE w:val="0"/>
-        <w:autoSpaceDN w:val="0"/>
-        <w:adjustRightInd w:val="0"/>
-        <w:spacing w:after="0"/>
-        <w:rPr>
-          <w:rFonts w:ascii="Arial" w:hAnsi="Arial" w:cs="Arial"/>
-          <w:color w:val="00B050"/>
+          <w:rFonts w:asciiTheme="minorHAnsi" w:hAnsiTheme="minorHAnsi" w:cs="Arial"/>
+          <w:szCs w:val="24"/>
+        </w:rPr>
+      </w:pPr>
+      <w:r>
+        <w:rPr>
+          <w:rFonts w:asciiTheme="minorHAnsi" w:hAnsiTheme="minorHAnsi" w:cs="Arial"/>
+          <w:szCs w:val="24"/>
+        </w:rPr>
+        <w:t>The minimum requirements are the following:</w:t>
+      </w:r>
+    </w:p>
+    <w:p>
+      <w:pPr>
+        <w:numPr>
+          <w:ilvl w:val="0"/>
+          <w:numId w:val="8"/>
+        </w:numPr>
+        <w:spacing w:after="5" w:line="250" w:lineRule="auto"/>
+        <w:ind w:right="3"/>
+        <w:jc w:val="both"/>
+        <w:rPr>
+          <w:rFonts w:asciiTheme="minorHAnsi" w:hAnsiTheme="minorHAnsi"/>
+        </w:rPr>
+      </w:pPr>
+      <w:r>
+        <w:rPr>
+          <w:rFonts w:asciiTheme="minorHAnsi" w:hAnsiTheme="minorHAnsi"/>
+        </w:rPr>
+        <w:t xml:space="preserve">The site should have a minimum of 5 HTML pages </w:t>
+      </w:r>
+    </w:p>
+    <w:p>
+      <w:pPr>
+        <w:numPr>
+          <w:ilvl w:val="1"/>
+          <w:numId w:val="8"/>
+        </w:numPr>
+        <w:spacing w:after="5" w:line="250" w:lineRule="auto"/>
+        <w:ind w:right="3"/>
+        <w:jc w:val="both"/>
+        <w:rPr>
+          <w:rFonts w:asciiTheme="minorHAnsi" w:hAnsiTheme="minorHAnsi"/>
+        </w:rPr>
+      </w:pPr>
+      <w:r>
+        <w:rPr>
+          <w:rFonts w:asciiTheme="minorHAnsi" w:hAnsiTheme="minorHAnsi"/>
+        </w:rPr>
+        <w:t xml:space="preserve">The </w:t>
+      </w:r>
+      <w:r>
+        <w:rPr>
+          <w:rFonts w:asciiTheme="minorHAnsi" w:hAnsiTheme="minorHAnsi"/>
+        </w:rPr>
+        <w:t xml:space="preserve">home page should be called </w:t>
+      </w:r>
+      <w:r>
+        <w:rPr>
+          <w:rFonts w:asciiTheme="minorHAnsi" w:hAnsiTheme="minorHAnsi"/>
+        </w:rPr>
+        <w:t>index.html</w:t>
+      </w:r>
+    </w:p>
+    <w:p>
+      <w:pPr>
+        <w:numPr>
+          <w:ilvl w:val="1"/>
+          <w:numId w:val="8"/>
+        </w:numPr>
+        <w:spacing w:after="5" w:line="250" w:lineRule="auto"/>
+        <w:ind w:right="3"/>
+        <w:jc w:val="both"/>
+        <w:rPr>
+          <w:rFonts w:asciiTheme="minorHAnsi" w:hAnsiTheme="minorHAnsi"/>
+        </w:rPr>
+      </w:pPr>
+      <w:r>
+        <w:rPr>
+          <w:rFonts w:asciiTheme="minorHAnsi" w:hAnsiTheme="minorHAnsi"/>
+        </w:rPr>
+        <w:t xml:space="preserve">One HTML page should include a HTML form </w:t>
+      </w:r>
+    </w:p>
+    <w:p>
+      <w:pPr>
+        <w:numPr>
+          <w:ilvl w:val="0"/>
+          <w:numId w:val="8"/>
+        </w:numPr>
+        <w:spacing w:after="5" w:line="250" w:lineRule="auto"/>
+        <w:ind w:right="3"/>
+        <w:jc w:val="both"/>
+        <w:rPr>
+          <w:rFonts w:asciiTheme="minorHAnsi" w:hAnsiTheme="minorHAnsi"/>
+        </w:rPr>
+      </w:pPr>
+      <w:r>
+        <w:rPr>
+          <w:rFonts w:asciiTheme="minorHAnsi" w:hAnsiTheme="minorHAnsi"/>
+        </w:rPr>
+        <w:t xml:space="preserve">Site styling controlled by at least one external CSS file </w:t>
+      </w:r>
+    </w:p>
+    <w:p>
+      <w:pPr>
+        <w:numPr>
+          <w:ilvl w:val="0"/>
+          <w:numId w:val="8"/>
+        </w:numPr>
+        <w:spacing w:after="5" w:line="250" w:lineRule="auto"/>
+        <w:ind w:right="3"/>
+        <w:jc w:val="both"/>
+        <w:rPr>
+          <w:rFonts w:asciiTheme="minorHAnsi" w:hAnsiTheme="minorHAnsi"/>
+        </w:rPr>
+      </w:pPr>
+      <w:r>
+        <w:rPr>
+          <w:rFonts w:asciiTheme="minorHAnsi" w:hAnsiTheme="minorHAnsi"/>
+        </w:rPr>
+        <w:t xml:space="preserve">Clearly defined, consistent, navigation system </w:t>
+      </w:r>
+    </w:p>
+    <w:p>
+      <w:pPr>
+        <w:numPr>
+          <w:ilvl w:val="0"/>
+          <w:numId w:val="8"/>
+        </w:numPr>
+        <w:spacing w:after="5" w:line="250" w:lineRule="auto"/>
+        <w:ind w:right="3"/>
+        <w:jc w:val="both"/>
+        <w:rPr>
+          <w:rFonts w:asciiTheme="minorHAnsi" w:hAnsiTheme="minorHAnsi"/>
+        </w:rPr>
+      </w:pPr>
+      <w:r>
+        <w:rPr>
+          <w:rFonts w:asciiTheme="minorHAnsi" w:hAnsiTheme="minorHAnsi"/>
+        </w:rPr>
+        <w:t xml:space="preserve">Website must be responsive </w:t>
+      </w:r>
+    </w:p>
+    <w:p>
+      <w:pPr>
+        <w:numPr>
+          <w:ilvl w:val="0"/>
+          <w:numId w:val="8"/>
+        </w:numPr>
+        <w:spacing w:after="5" w:line="250" w:lineRule="auto"/>
+        <w:ind w:right="3"/>
+        <w:jc w:val="both"/>
+        <w:rPr>
+          <w:rFonts w:asciiTheme="minorHAnsi" w:hAnsiTheme="minorHAnsi"/>
+        </w:rPr>
+      </w:pPr>
+      <w:r>
+        <w:rPr>
+          <w:rFonts w:asciiTheme="minorHAnsi" w:hAnsiTheme="minorHAnsi"/>
+        </w:rPr>
+        <w:t xml:space="preserve">Use of JavaScript (minimum 4 examples) </w:t>
+      </w:r>
+    </w:p>
+    <w:p>
+      <w:pPr>
+        <w:numPr>
+          <w:ilvl w:val="0"/>
+          <w:numId w:val="8"/>
+        </w:numPr>
+        <w:spacing w:after="5" w:line="250" w:lineRule="auto"/>
+        <w:ind w:right="3"/>
+        <w:jc w:val="both"/>
+        <w:rPr>
+          <w:rFonts w:asciiTheme="minorHAnsi" w:hAnsiTheme="minorHAnsi"/>
+        </w:rPr>
+      </w:pPr>
+      <w:r>
+        <w:rPr>
+          <w:rFonts w:asciiTheme="minorHAnsi" w:hAnsiTheme="minorHAnsi"/>
+        </w:rPr>
+        <w:t xml:space="preserve">Website Deployment </w:t>
+      </w:r>
+    </w:p>
+    <w:p>
+      <w:pPr>
+        <w:spacing w:after="5" w:line="250" w:lineRule="auto"/>
+        <w:ind w:right="3"/>
+        <w:jc w:val="both"/>
+        <w:rPr>
+          <w:rFonts w:asciiTheme="minorHAnsi" w:hAnsiTheme="minorHAnsi"/>
+        </w:rPr>
+      </w:pPr>
+      <w:r>
+        <w:rPr>
+          <w:rFonts w:asciiTheme="minorHAnsi" w:hAnsiTheme="minorHAnsi"/>
+        </w:rPr>
+        <w:lastRenderedPageBreak/>
+        <w:t>The technical approach:</w:t>
+      </w:r>
+    </w:p>
+    <w:p>
+      <w:pPr>
+        <w:pStyle w:val="ListParagraph"/>
+        <w:numPr>
+          <w:ilvl w:val="0"/>
+          <w:numId w:val="10"/>
+        </w:numPr>
+        <w:spacing w:after="5" w:line="250" w:lineRule="auto"/>
+        <w:ind w:right="3"/>
+        <w:jc w:val="both"/>
+        <w:rPr>
+          <w:rFonts w:asciiTheme="minorHAnsi" w:hAnsiTheme="minorHAnsi"/>
+        </w:rPr>
+      </w:pPr>
+      <w:r>
+        <w:rPr>
+          <w:rFonts w:asciiTheme="minorHAnsi" w:hAnsiTheme="minorHAnsi"/>
+        </w:rPr>
+        <w:t>Step by step application of Knowledge gained through lectures and flip reading.</w:t>
+      </w:r>
+    </w:p>
+    <w:p>
+      <w:pPr>
+        <w:pStyle w:val="ListParagraph"/>
+        <w:numPr>
+          <w:ilvl w:val="0"/>
+          <w:numId w:val="10"/>
+        </w:numPr>
+        <w:spacing w:after="5" w:line="250" w:lineRule="auto"/>
+        <w:ind w:right="3"/>
+        <w:jc w:val="both"/>
+        <w:rPr>
+          <w:rFonts w:asciiTheme="minorHAnsi" w:hAnsiTheme="minorHAnsi"/>
+        </w:rPr>
+      </w:pPr>
+      <w:r>
+        <w:rPr>
+          <w:rFonts w:asciiTheme="minorHAnsi" w:hAnsiTheme="minorHAnsi"/>
+        </w:rPr>
+        <w:t xml:space="preserve">Idea collaboration </w:t>
+      </w:r>
+      <w:r>
+        <w:rPr>
+          <w:rFonts w:asciiTheme="minorHAnsi" w:hAnsiTheme="minorHAnsi"/>
+        </w:rPr>
+        <w:t>via a</w:t>
+      </w:r>
+      <w:r>
+        <w:rPr>
+          <w:rFonts w:asciiTheme="minorHAnsi" w:hAnsiTheme="minorHAnsi"/>
+        </w:rPr>
+        <w:t xml:space="preserve"> WhatsApp group</w:t>
+      </w:r>
+    </w:p>
+    <w:p>
+      <w:pPr>
+        <w:pStyle w:val="ListParagraph"/>
+        <w:numPr>
+          <w:ilvl w:val="0"/>
+          <w:numId w:val="10"/>
+        </w:numPr>
+        <w:spacing w:after="5" w:line="250" w:lineRule="auto"/>
+        <w:ind w:right="3"/>
+        <w:jc w:val="both"/>
+        <w:rPr>
+          <w:rFonts w:asciiTheme="minorHAnsi" w:hAnsiTheme="minorHAnsi"/>
+        </w:rPr>
+      </w:pPr>
+      <w:r>
+        <w:rPr>
+          <w:rFonts w:asciiTheme="minorHAnsi" w:hAnsiTheme="minorHAnsi"/>
+        </w:rPr>
+        <w:t>Implementation utilising</w:t>
+      </w:r>
+      <w:r>
+        <w:rPr>
+          <w:rFonts w:asciiTheme="minorHAnsi" w:hAnsiTheme="minorHAnsi"/>
+        </w:rPr>
+        <w:t xml:space="preserve"> tools like </w:t>
+      </w:r>
+      <w:r>
+        <w:rPr>
+          <w:rFonts w:asciiTheme="minorHAnsi" w:hAnsiTheme="minorHAnsi"/>
+        </w:rPr>
+        <w:t>Git,</w:t>
+      </w:r>
+      <w:r>
+        <w:rPr>
+          <w:rFonts w:asciiTheme="minorHAnsi" w:hAnsiTheme="minorHAnsi"/>
+        </w:rPr>
+        <w:t xml:space="preserve"> </w:t>
+      </w:r>
+      <w:r>
+        <w:rPr>
+          <w:rFonts w:asciiTheme="minorHAnsi" w:hAnsiTheme="minorHAnsi"/>
+        </w:rPr>
+        <w:t>E</w:t>
+      </w:r>
+      <w:r>
+        <w:rPr>
+          <w:rFonts w:asciiTheme="minorHAnsi" w:hAnsiTheme="minorHAnsi"/>
+        </w:rPr>
+        <w:t xml:space="preserve">clipse and </w:t>
+      </w:r>
+      <w:proofErr w:type="spellStart"/>
+      <w:r>
+        <w:rPr>
+          <w:rFonts w:asciiTheme="minorHAnsi" w:hAnsiTheme="minorHAnsi"/>
+        </w:rPr>
+        <w:t>N</w:t>
+      </w:r>
+      <w:r>
+        <w:rPr>
+          <w:rFonts w:asciiTheme="minorHAnsi" w:hAnsiTheme="minorHAnsi"/>
+        </w:rPr>
+        <w:t>etlify</w:t>
+      </w:r>
+      <w:proofErr w:type="spellEnd"/>
+    </w:p>
+    <w:p>
+      <w:pPr>
+        <w:pStyle w:val="ListParagraph"/>
+        <w:numPr>
+          <w:ilvl w:val="0"/>
+          <w:numId w:val="10"/>
+        </w:numPr>
+        <w:spacing w:after="5" w:line="250" w:lineRule="auto"/>
+        <w:ind w:right="3"/>
+        <w:jc w:val="both"/>
+        <w:rPr>
+          <w:rFonts w:asciiTheme="minorHAnsi" w:hAnsiTheme="minorHAnsi"/>
+        </w:rPr>
+      </w:pPr>
+      <w:r>
+        <w:rPr>
+          <w:rFonts w:asciiTheme="minorHAnsi" w:hAnsiTheme="minorHAnsi"/>
+        </w:rPr>
+        <w:t>V</w:t>
+      </w:r>
+      <w:r>
+        <w:rPr>
+          <w:rFonts w:asciiTheme="minorHAnsi" w:hAnsiTheme="minorHAnsi"/>
+        </w:rPr>
+        <w:t>alidation thr</w:t>
+      </w:r>
+      <w:r>
+        <w:rPr>
+          <w:rFonts w:asciiTheme="minorHAnsi" w:hAnsiTheme="minorHAnsi"/>
+        </w:rPr>
+        <w:t>ough</w:t>
+      </w:r>
+      <w:r>
+        <w:rPr>
+          <w:rFonts w:asciiTheme="minorHAnsi" w:hAnsiTheme="minorHAnsi"/>
+        </w:rPr>
+        <w:t xml:space="preserve"> </w:t>
+      </w:r>
+      <w:r>
+        <w:rPr>
+          <w:rFonts w:asciiTheme="minorHAnsi" w:hAnsiTheme="minorHAnsi"/>
+        </w:rPr>
+        <w:t>E</w:t>
+      </w:r>
+      <w:r>
+        <w:rPr>
+          <w:rFonts w:asciiTheme="minorHAnsi" w:hAnsiTheme="minorHAnsi"/>
+        </w:rPr>
+        <w:t>clipse initially</w:t>
+      </w:r>
+      <w:r>
+        <w:rPr>
+          <w:rFonts w:asciiTheme="minorHAnsi" w:hAnsiTheme="minorHAnsi"/>
+        </w:rPr>
+        <w:t>,</w:t>
+      </w:r>
+      <w:r>
+        <w:rPr>
+          <w:rFonts w:asciiTheme="minorHAnsi" w:hAnsiTheme="minorHAnsi"/>
+        </w:rPr>
+        <w:t xml:space="preserve"> then likes of </w:t>
+      </w:r>
+      <w:r>
+        <w:rPr>
+          <w:rFonts w:asciiTheme="minorHAnsi" w:hAnsiTheme="minorHAnsi"/>
+        </w:rPr>
+        <w:t>W</w:t>
+      </w:r>
+      <w:r>
+        <w:rPr>
+          <w:rFonts w:asciiTheme="minorHAnsi" w:hAnsiTheme="minorHAnsi"/>
+        </w:rPr>
+        <w:t>3schools</w:t>
+      </w:r>
+    </w:p>
+    <w:p>
+      <w:pPr>
+        <w:spacing w:after="5" w:line="250" w:lineRule="auto"/>
+        <w:ind w:right="3"/>
+        <w:jc w:val="both"/>
+        <w:rPr>
+          <w:rFonts w:asciiTheme="minorHAnsi" w:hAnsiTheme="minorHAnsi"/>
+        </w:rPr>
+      </w:pPr>
+    </w:p>
+    <w:p>
+      <w:pPr>
+        <w:spacing w:after="0" w:line="240" w:lineRule="auto"/>
+        <w:rPr>
+          <w:rFonts w:asciiTheme="minorHAnsi" w:hAnsiTheme="minorHAnsi" w:cs="Arial"/>
           <w:szCs w:val="24"/>
           <w:lang w:eastAsia="en-IE"/>
         </w:rPr>
       </w:pPr>
-      <w:r>
-        <w:rPr>
-          <w:rFonts w:ascii="Arial" w:hAnsi="Arial" w:cs="Arial"/>
-          <w:color w:val="00B050"/>
-          <w:szCs w:val="24"/>
-        </w:rPr>
-        <w:t xml:space="preserve">** This section should outline </w:t>
-      </w:r>
-      <w:r>
-        <w:rPr>
-          <w:rFonts w:ascii="Arial" w:hAnsi="Arial" w:cs="Arial"/>
-          <w:color w:val="00B050"/>
-          <w:szCs w:val="24"/>
-          <w:lang w:val="ga-IE"/>
-        </w:rPr>
-        <w:t xml:space="preserve">what requirements that project has and </w:t>
-      </w:r>
-      <w:r>
-        <w:rPr>
-          <w:rFonts w:ascii="Arial" w:hAnsi="Arial" w:cs="Arial"/>
-          <w:color w:val="00B050"/>
-          <w:szCs w:val="24"/>
-          <w:lang w:eastAsia="en-IE"/>
-        </w:rPr>
-        <w:t>h</w:t>
-      </w:r>
-      <w:r>
-        <w:rPr>
-          <w:rFonts w:ascii="Arial" w:hAnsi="Arial" w:cs="Arial"/>
-          <w:color w:val="00B050"/>
-          <w:szCs w:val="24"/>
-          <w:lang w:eastAsia="en-IE"/>
-        </w:rPr>
-        <w:t>ow you initially plan</w:t>
-      </w:r>
-      <w:r>
-        <w:rPr>
-          <w:rFonts w:ascii="Arial" w:hAnsi="Arial" w:cs="Arial"/>
-          <w:color w:val="00B050"/>
-          <w:szCs w:val="24"/>
-          <w:lang w:eastAsia="en-IE"/>
-        </w:rPr>
-        <w:t xml:space="preserve"> to approach project development, </w:t>
-      </w:r>
-      <w:r>
-        <w:rPr>
-          <w:rFonts w:ascii="Arial" w:hAnsi="Arial" w:cs="Arial"/>
-          <w:color w:val="00B050"/>
-          <w:szCs w:val="24"/>
-          <w:lang w:val="ga-IE" w:eastAsia="en-IE"/>
-        </w:rPr>
-        <w:t>taking the</w:t>
-      </w:r>
-      <w:r>
-        <w:rPr>
-          <w:rFonts w:ascii="Arial" w:hAnsi="Arial" w:cs="Arial"/>
-          <w:color w:val="00B050"/>
-          <w:szCs w:val="24"/>
-          <w:lang w:val="ga-IE" w:eastAsia="en-IE"/>
-        </w:rPr>
-        <w:t>se</w:t>
-      </w:r>
-      <w:r>
-        <w:rPr>
-          <w:rFonts w:ascii="Arial" w:hAnsi="Arial" w:cs="Arial"/>
-          <w:color w:val="00B050"/>
-          <w:szCs w:val="24"/>
-          <w:lang w:val="ga-IE" w:eastAsia="en-IE"/>
-        </w:rPr>
-        <w:t xml:space="preserve"> requirements in</w:t>
-      </w:r>
-      <w:r>
-        <w:rPr>
-          <w:rFonts w:ascii="Arial" w:hAnsi="Arial" w:cs="Arial"/>
-          <w:color w:val="00B050"/>
-          <w:szCs w:val="24"/>
-          <w:lang w:val="ga-IE" w:eastAsia="en-IE"/>
-        </w:rPr>
-        <w:t>to</w:t>
-      </w:r>
-      <w:r>
-        <w:rPr>
-          <w:rFonts w:ascii="Arial" w:hAnsi="Arial" w:cs="Arial"/>
-          <w:color w:val="00B050"/>
-          <w:szCs w:val="24"/>
-          <w:lang w:val="ga-IE" w:eastAsia="en-IE"/>
-        </w:rPr>
-        <w:t xml:space="preserve"> consideration. </w:t>
-      </w:r>
-      <w:r>
-        <w:rPr>
-          <w:rFonts w:ascii="Arial" w:hAnsi="Arial" w:cs="Arial"/>
-          <w:color w:val="00B050"/>
-          <w:szCs w:val="24"/>
-          <w:lang w:eastAsia="en-IE"/>
-        </w:rPr>
-        <w:t>**</w:t>
-      </w:r>
+      <w:bookmarkStart w:id="0" w:name="_GoBack"/>
+      <w:bookmarkEnd w:id="0"/>
     </w:p>
     <w:p>
       <w:pPr>
         <w:spacing w:after="0" w:line="240" w:lineRule="auto"/>
         <w:rPr>
-          <w:rFonts w:ascii="Arial" w:hAnsi="Arial" w:cs="Arial"/>
-          <w:szCs w:val="24"/>
-          <w:lang w:eastAsia="en-IE"/>
-        </w:rPr>
-      </w:pPr>
-    </w:p>
-    <w:p>
-      <w:pPr>
-        <w:spacing w:after="0" w:line="240" w:lineRule="auto"/>
-        <w:rPr>
-          <w:rFonts w:ascii="Arial" w:hAnsi="Arial" w:cs="Arial"/>
-          <w:szCs w:val="24"/>
-          <w:lang w:eastAsia="en-IE"/>
-        </w:rPr>
-      </w:pPr>
-    </w:p>
-    <w:p>
-      <w:pPr>
-        <w:spacing w:after="0" w:line="240" w:lineRule="auto"/>
-        <w:rPr>
-          <w:rFonts w:ascii="Arial" w:hAnsi="Arial" w:cs="Arial"/>
-          <w:szCs w:val="24"/>
-          <w:lang w:eastAsia="en-IE"/>
-        </w:rPr>
-      </w:pPr>
-    </w:p>
-    <w:p>
-      <w:pPr>
-        <w:spacing w:after="0" w:line="240" w:lineRule="auto"/>
-        <w:rPr>
-          <w:rFonts w:ascii="Arial" w:hAnsi="Arial" w:cs="Arial"/>
+          <w:rFonts w:asciiTheme="minorHAnsi" w:hAnsiTheme="minorHAnsi" w:cs="Arial"/>
           <w:szCs w:val="24"/>
           <w:lang w:eastAsia="en-IE"/>
         </w:rPr>
@@ -1079,7 +1638,7 @@
         <w:spacing w:after="0"/>
         <w:ind w:left="284"/>
         <w:rPr>
-          <w:rFonts w:ascii="Arial" w:hAnsi="Arial" w:cs="Arial"/>
+          <w:rFonts w:asciiTheme="minorHAnsi" w:hAnsiTheme="minorHAnsi" w:cs="Arial"/>
           <w:sz w:val="24"/>
           <w:szCs w:val="24"/>
           <w:u w:val="single"/>
@@ -1087,7 +1646,7 @@
       </w:pPr>
       <w:r>
         <w:rPr>
-          <w:rFonts w:ascii="Arial" w:hAnsi="Arial" w:cs="Arial"/>
+          <w:rFonts w:asciiTheme="minorHAnsi" w:hAnsiTheme="minorHAnsi" w:cs="Arial"/>
           <w:sz w:val="24"/>
           <w:szCs w:val="24"/>
           <w:u w:val="single"/>
@@ -1096,7 +1655,7 @@
       </w:r>
       <w:r>
         <w:rPr>
-          <w:rFonts w:ascii="Arial" w:hAnsi="Arial" w:cs="Arial"/>
+          <w:rFonts w:asciiTheme="minorHAnsi" w:hAnsiTheme="minorHAnsi" w:cs="Arial"/>
           <w:sz w:val="24"/>
           <w:szCs w:val="24"/>
           <w:u w:val="single"/>
@@ -1108,19 +1667,29 @@
     <w:p>
       <w:pPr>
         <w:spacing w:after="0"/>
+        <w:rPr>
+          <w:rFonts w:asciiTheme="minorHAnsi" w:hAnsiTheme="minorHAnsi"/>
+        </w:rPr>
       </w:pPr>
     </w:p>
     <w:p>
       <w:pPr>
         <w:spacing w:after="0"/>
+        <w:rPr>
+          <w:rFonts w:asciiTheme="minorHAnsi" w:hAnsiTheme="minorHAnsi"/>
+        </w:rPr>
       </w:pPr>
     </w:p>
     <w:p>
       <w:pPr>
         <w:spacing w:after="0"/>
-      </w:pPr>
-      <w:r>
-        <w:rPr>
+        <w:rPr>
+          <w:rFonts w:asciiTheme="minorHAnsi" w:hAnsiTheme="minorHAnsi"/>
+        </w:rPr>
+      </w:pPr>
+      <w:r>
+        <w:rPr>
+          <w:rFonts w:asciiTheme="minorHAnsi" w:hAnsiTheme="minorHAnsi"/>
           <w:noProof/>
           <w:lang w:eastAsia="en-IE"/>
         </w:rPr>
@@ -1177,12 +1746,17 @@
     <w:p>
       <w:pPr>
         <w:spacing w:after="0"/>
-      </w:pPr>
-      <w:r>
-        <w:rPr>
+        <w:rPr>
+          <w:rFonts w:asciiTheme="minorHAnsi" w:hAnsiTheme="minorHAnsi"/>
+        </w:rPr>
+      </w:pPr>
+      <w:r>
+        <w:rPr>
+          <w:rFonts w:asciiTheme="minorHAnsi" w:hAnsiTheme="minorHAnsi"/>
           <w:noProof/>
           <w:lang w:eastAsia="en-IE"/>
         </w:rPr>
+        <w:lastRenderedPageBreak/>
         <w:drawing>
           <wp:inline distT="0" distB="0" distL="0" distR="0">
             <wp:extent cx="5734050" cy="4724400"/>
@@ -1236,14 +1810,21 @@
     <w:p>
       <w:pPr>
         <w:spacing w:after="0"/>
+        <w:rPr>
+          <w:rFonts w:asciiTheme="minorHAnsi" w:hAnsiTheme="minorHAnsi"/>
+        </w:rPr>
       </w:pPr>
     </w:p>
     <w:p>
       <w:pPr>
         <w:spacing w:after="0"/>
-      </w:pPr>
-      <w:r>
-        <w:rPr>
+        <w:rPr>
+          <w:rFonts w:asciiTheme="minorHAnsi" w:hAnsiTheme="minorHAnsi"/>
+        </w:rPr>
+      </w:pPr>
+      <w:r>
+        <w:rPr>
+          <w:rFonts w:asciiTheme="minorHAnsi" w:hAnsiTheme="minorHAnsi"/>
           <w:noProof/>
           <w:lang w:eastAsia="en-IE"/>
         </w:rPr>
@@ -1301,9 +1882,13 @@
     <w:p>
       <w:pPr>
         <w:spacing w:after="0"/>
-      </w:pPr>
-      <w:r>
-        <w:rPr>
+        <w:rPr>
+          <w:rFonts w:asciiTheme="minorHAnsi" w:hAnsiTheme="minorHAnsi"/>
+        </w:rPr>
+      </w:pPr>
+      <w:r>
+        <w:rPr>
+          <w:rFonts w:asciiTheme="minorHAnsi" w:hAnsiTheme="minorHAnsi"/>
           <w:noProof/>
           <w:lang w:eastAsia="en-IE"/>
         </w:rPr>
@@ -1361,9 +1946,13 @@
     <w:p>
       <w:pPr>
         <w:spacing w:after="0"/>
-      </w:pPr>
-      <w:r>
-        <w:rPr>
+        <w:rPr>
+          <w:rFonts w:asciiTheme="minorHAnsi" w:hAnsiTheme="minorHAnsi"/>
+        </w:rPr>
+      </w:pPr>
+      <w:r>
+        <w:rPr>
+          <w:rFonts w:asciiTheme="minorHAnsi" w:hAnsiTheme="minorHAnsi"/>
           <w:noProof/>
           <w:lang w:eastAsia="en-IE"/>
         </w:rPr>
@@ -1421,9 +2010,13 @@
     <w:p>
       <w:pPr>
         <w:spacing w:after="0"/>
-      </w:pPr>
-      <w:r>
-        <w:rPr>
+        <w:rPr>
+          <w:rFonts w:asciiTheme="minorHAnsi" w:hAnsiTheme="minorHAnsi"/>
+        </w:rPr>
+      </w:pPr>
+      <w:r>
+        <w:rPr>
+          <w:rFonts w:asciiTheme="minorHAnsi" w:hAnsiTheme="minorHAnsi"/>
           <w:noProof/>
           <w:lang w:eastAsia="en-IE"/>
         </w:rPr>
@@ -1481,9 +2074,13 @@
     <w:p>
       <w:pPr>
         <w:spacing w:after="0"/>
-      </w:pPr>
-      <w:r>
-        <w:rPr>
+        <w:rPr>
+          <w:rFonts w:asciiTheme="minorHAnsi" w:hAnsiTheme="minorHAnsi"/>
+        </w:rPr>
+      </w:pPr>
+      <w:r>
+        <w:rPr>
+          <w:rFonts w:asciiTheme="minorHAnsi" w:hAnsiTheme="minorHAnsi"/>
           <w:noProof/>
           <w:lang w:eastAsia="en-IE"/>
         </w:rPr>
@@ -1542,7 +2139,7 @@
       <w:pPr>
         <w:spacing w:after="0" w:line="240" w:lineRule="auto"/>
         <w:rPr>
-          <w:rFonts w:ascii="Arial" w:hAnsi="Arial" w:cs="Arial"/>
+          <w:rFonts w:asciiTheme="minorHAnsi" w:hAnsiTheme="minorHAnsi" w:cs="Arial"/>
           <w:b/>
           <w:color w:val="FF0000"/>
           <w:sz w:val="28"/>
@@ -1552,7 +2149,7 @@
       </w:pPr>
       <w:r>
         <w:rPr>
-          <w:rFonts w:ascii="Arial" w:hAnsi="Arial" w:cs="Arial"/>
+          <w:rFonts w:asciiTheme="minorHAnsi" w:hAnsiTheme="minorHAnsi" w:cs="Arial"/>
           <w:b/>
           <w:color w:val="FF0000"/>
           <w:sz w:val="28"/>
@@ -1567,7 +2164,7 @@
         <w:spacing w:after="0" w:line="240" w:lineRule="auto"/>
         <w:jc w:val="center"/>
         <w:rPr>
-          <w:rFonts w:ascii="Arial" w:hAnsi="Arial" w:cs="Arial"/>
+          <w:rFonts w:asciiTheme="minorHAnsi" w:hAnsiTheme="minorHAnsi" w:cs="Arial"/>
           <w:b/>
           <w:color w:val="FF0000"/>
           <w:sz w:val="28"/>
@@ -1577,7 +2174,7 @@
       </w:pPr>
       <w:r>
         <w:rPr>
-          <w:rFonts w:ascii="Arial" w:hAnsi="Arial" w:cs="Arial"/>
+          <w:rFonts w:asciiTheme="minorHAnsi" w:hAnsiTheme="minorHAnsi" w:cs="Arial"/>
           <w:b/>
           <w:color w:val="FF0000"/>
           <w:sz w:val="28"/>
@@ -1589,7 +2186,7 @@
       </w:r>
       <w:r>
         <w:rPr>
-          <w:rFonts w:ascii="Arial" w:hAnsi="Arial" w:cs="Arial"/>
+          <w:rFonts w:asciiTheme="minorHAnsi" w:hAnsiTheme="minorHAnsi" w:cs="Arial"/>
           <w:b/>
           <w:color w:val="FF0000"/>
           <w:sz w:val="28"/>
@@ -1601,7 +2198,7 @@
       </w:r>
       <w:r>
         <w:rPr>
-          <w:rFonts w:ascii="Arial" w:hAnsi="Arial" w:cs="Arial"/>
+          <w:rFonts w:asciiTheme="minorHAnsi" w:hAnsiTheme="minorHAnsi" w:cs="Arial"/>
           <w:b/>
           <w:color w:val="FF0000"/>
           <w:sz w:val="28"/>
@@ -1612,7 +2209,7 @@
       </w:r>
       <w:r>
         <w:rPr>
-          <w:rFonts w:ascii="Arial" w:hAnsi="Arial" w:cs="Arial"/>
+          <w:rFonts w:asciiTheme="minorHAnsi" w:hAnsiTheme="minorHAnsi" w:cs="Arial"/>
           <w:b/>
           <w:color w:val="FF0000"/>
           <w:sz w:val="28"/>
@@ -1623,7 +2220,7 @@
       </w:r>
       <w:r>
         <w:rPr>
-          <w:rFonts w:ascii="Arial" w:hAnsi="Arial" w:cs="Arial"/>
+          <w:rFonts w:asciiTheme="minorHAnsi" w:hAnsiTheme="minorHAnsi" w:cs="Arial"/>
           <w:b/>
           <w:color w:val="FF0000"/>
           <w:sz w:val="28"/>
@@ -1638,7 +2235,7 @@
         <w:spacing w:after="0" w:line="240" w:lineRule="auto"/>
         <w:jc w:val="center"/>
         <w:rPr>
-          <w:rFonts w:ascii="Arial" w:hAnsi="Arial" w:cs="Arial"/>
+          <w:rFonts w:asciiTheme="minorHAnsi" w:hAnsiTheme="minorHAnsi" w:cs="Arial"/>
           <w:b/>
           <w:color w:val="FF0000"/>
           <w:sz w:val="28"/>
@@ -1651,7 +2248,7 @@
       <w:pPr>
         <w:spacing w:after="0"/>
         <w:rPr>
-          <w:rFonts w:ascii="Arial" w:hAnsi="Arial" w:cs="Arial"/>
+          <w:rFonts w:asciiTheme="minorHAnsi" w:hAnsiTheme="minorHAnsi" w:cs="Arial"/>
           <w:b/>
           <w:sz w:val="28"/>
           <w:szCs w:val="24"/>
@@ -1660,43 +2257,13 @@
       </w:pPr>
       <w:r>
         <w:rPr>
-          <w:rFonts w:ascii="Arial" w:hAnsi="Arial" w:cs="Arial"/>
+          <w:rFonts w:asciiTheme="minorHAnsi" w:hAnsiTheme="minorHAnsi" w:cs="Arial"/>
           <w:b/>
           <w:sz w:val="28"/>
           <w:szCs w:val="24"/>
           <w:lang w:val="ga-IE"/>
         </w:rPr>
-        <w:t>Section 2</w:t>
-      </w:r>
-      <w:r>
-        <w:rPr>
-          <w:rFonts w:ascii="Arial" w:hAnsi="Arial" w:cs="Arial"/>
-          <w:b/>
-          <w:sz w:val="28"/>
-          <w:szCs w:val="24"/>
-          <w:lang w:val="ga-IE"/>
-        </w:rPr>
-        <w:t xml:space="preserve">: </w:t>
-      </w:r>
-      <w:r>
-        <w:rPr>
-          <w:rFonts w:ascii="Arial" w:hAnsi="Arial" w:cs="Arial"/>
-          <w:b/>
-          <w:sz w:val="28"/>
-          <w:szCs w:val="24"/>
-          <w:lang w:val="ga-IE"/>
-        </w:rPr>
-        <w:t>Development</w:t>
-      </w:r>
-      <w:r>
-        <w:rPr>
-          <w:rFonts w:ascii="Arial" w:hAnsi="Arial" w:cs="Arial"/>
-          <w:b/>
-          <w:sz w:val="28"/>
-          <w:szCs w:val="24"/>
-          <w:lang w:val="ga-IE"/>
-        </w:rPr>
-        <w:t xml:space="preserve"> </w:t>
+        <w:t xml:space="preserve">Section 2: Development </w:t>
       </w:r>
     </w:p>
     <w:p>
@@ -1705,7 +2272,7 @@
         <w:spacing w:after="0" w:line="240" w:lineRule="auto"/>
         <w:ind w:left="0"/>
         <w:rPr>
-          <w:rFonts w:ascii="Arial" w:hAnsi="Arial" w:cs="Arial"/>
+          <w:rFonts w:asciiTheme="minorHAnsi" w:hAnsiTheme="minorHAnsi" w:cs="Arial"/>
           <w:b/>
           <w:szCs w:val="24"/>
         </w:rPr>
@@ -1721,7 +2288,7 @@
         <w:spacing w:after="0" w:line="240" w:lineRule="auto"/>
         <w:ind w:left="284"/>
         <w:rPr>
-          <w:rFonts w:ascii="Arial" w:hAnsi="Arial" w:cs="Arial"/>
+          <w:rFonts w:asciiTheme="minorHAnsi" w:hAnsiTheme="minorHAnsi" w:cs="Arial"/>
           <w:b/>
           <w:szCs w:val="24"/>
           <w:u w:val="single"/>
@@ -1729,7 +2296,7 @@
       </w:pPr>
       <w:r>
         <w:rPr>
-          <w:rFonts w:ascii="Arial" w:hAnsi="Arial" w:cs="Arial"/>
+          <w:rFonts w:asciiTheme="minorHAnsi" w:hAnsiTheme="minorHAnsi" w:cs="Arial"/>
           <w:b/>
           <w:szCs w:val="24"/>
           <w:u w:val="single"/>
@@ -1741,7 +2308,7 @@
       <w:pPr>
         <w:spacing w:after="0" w:line="240" w:lineRule="auto"/>
         <w:rPr>
-          <w:rFonts w:ascii="Arial" w:hAnsi="Arial" w:cs="Arial"/>
+          <w:rFonts w:asciiTheme="minorHAnsi" w:hAnsiTheme="minorHAnsi" w:cs="Arial"/>
           <w:b/>
           <w:szCs w:val="24"/>
         </w:rPr>
@@ -1751,14 +2318,14 @@
       <w:pPr>
         <w:spacing w:after="0" w:line="240" w:lineRule="auto"/>
         <w:rPr>
-          <w:rFonts w:ascii="Arial" w:hAnsi="Arial" w:cs="Arial"/>
-          <w:color w:val="FF0000"/>
-          <w:szCs w:val="24"/>
-        </w:rPr>
-      </w:pPr>
-      <w:r>
-        <w:rPr>
-          <w:rFonts w:ascii="Arial" w:hAnsi="Arial" w:cs="Arial"/>
+          <w:rFonts w:asciiTheme="minorHAnsi" w:hAnsiTheme="minorHAnsi" w:cs="Arial"/>
+          <w:color w:val="FF0000"/>
+          <w:szCs w:val="24"/>
+        </w:rPr>
+      </w:pPr>
+      <w:r>
+        <w:rPr>
+          <w:rFonts w:asciiTheme="minorHAnsi" w:hAnsiTheme="minorHAnsi" w:cs="Arial"/>
           <w:color w:val="FF0000"/>
           <w:szCs w:val="24"/>
         </w:rPr>
@@ -1766,7 +2333,7 @@
       </w:r>
       <w:r>
         <w:rPr>
-          <w:rFonts w:ascii="Arial" w:hAnsi="Arial" w:cs="Arial"/>
+          <w:rFonts w:asciiTheme="minorHAnsi" w:hAnsiTheme="minorHAnsi" w:cs="Arial"/>
           <w:color w:val="FF0000"/>
           <w:szCs w:val="24"/>
         </w:rPr>
@@ -1774,7 +2341,7 @@
       </w:r>
       <w:r>
         <w:rPr>
-          <w:rFonts w:ascii="Arial" w:hAnsi="Arial" w:cs="Arial"/>
+          <w:rFonts w:asciiTheme="minorHAnsi" w:hAnsiTheme="minorHAnsi" w:cs="Arial"/>
           <w:color w:val="FF0000"/>
           <w:szCs w:val="24"/>
         </w:rPr>
@@ -1782,7 +2349,7 @@
       </w:r>
       <w:r>
         <w:rPr>
-          <w:rFonts w:ascii="Arial" w:hAnsi="Arial" w:cs="Arial"/>
+          <w:rFonts w:asciiTheme="minorHAnsi" w:hAnsiTheme="minorHAnsi" w:cs="Arial"/>
           <w:color w:val="FF0000"/>
           <w:szCs w:val="24"/>
           <w:lang w:val="ga-IE"/>
@@ -1791,7 +2358,7 @@
       </w:r>
       <w:r>
         <w:rPr>
-          <w:rFonts w:ascii="Arial" w:hAnsi="Arial" w:cs="Arial"/>
+          <w:rFonts w:asciiTheme="minorHAnsi" w:hAnsiTheme="minorHAnsi" w:cs="Arial"/>
           <w:color w:val="FF0000"/>
           <w:szCs w:val="24"/>
           <w:lang w:val="ga-IE"/>
@@ -1800,7 +2367,7 @@
       </w:r>
       <w:r>
         <w:rPr>
-          <w:rFonts w:ascii="Arial" w:hAnsi="Arial" w:cs="Arial"/>
+          <w:rFonts w:asciiTheme="minorHAnsi" w:hAnsiTheme="minorHAnsi" w:cs="Arial"/>
           <w:color w:val="FF0000"/>
           <w:szCs w:val="24"/>
         </w:rPr>
@@ -1808,7 +2375,7 @@
       </w:r>
       <w:r>
         <w:rPr>
-          <w:rFonts w:ascii="Arial" w:hAnsi="Arial" w:cs="Arial"/>
+          <w:rFonts w:asciiTheme="minorHAnsi" w:hAnsiTheme="minorHAnsi" w:cs="Arial"/>
           <w:color w:val="FF0000"/>
           <w:szCs w:val="24"/>
           <w:lang w:val="ga-IE"/>
@@ -1817,7 +2384,7 @@
       </w:r>
       <w:r>
         <w:rPr>
-          <w:rFonts w:ascii="Arial" w:hAnsi="Arial" w:cs="Arial"/>
+          <w:rFonts w:asciiTheme="minorHAnsi" w:hAnsiTheme="minorHAnsi" w:cs="Arial"/>
           <w:color w:val="FF0000"/>
           <w:szCs w:val="24"/>
         </w:rPr>
@@ -1825,7 +2392,7 @@
       </w:r>
       <w:r>
         <w:rPr>
-          <w:rFonts w:ascii="Arial" w:hAnsi="Arial" w:cs="Arial"/>
+          <w:rFonts w:asciiTheme="minorHAnsi" w:hAnsiTheme="minorHAnsi" w:cs="Arial"/>
           <w:color w:val="FF0000"/>
           <w:szCs w:val="24"/>
         </w:rPr>
@@ -1833,7 +2400,7 @@
       </w:r>
       <w:r>
         <w:rPr>
-          <w:rFonts w:ascii="Arial" w:hAnsi="Arial" w:cs="Arial"/>
+          <w:rFonts w:asciiTheme="minorHAnsi" w:hAnsiTheme="minorHAnsi" w:cs="Arial"/>
           <w:color w:val="FF0000"/>
           <w:szCs w:val="24"/>
         </w:rPr>
@@ -1841,7 +2408,7 @@
       </w:r>
       <w:r>
         <w:rPr>
-          <w:rFonts w:ascii="Arial" w:hAnsi="Arial" w:cs="Arial"/>
+          <w:rFonts w:asciiTheme="minorHAnsi" w:hAnsiTheme="minorHAnsi" w:cs="Arial"/>
           <w:color w:val="FF0000"/>
           <w:szCs w:val="24"/>
         </w:rPr>
@@ -1852,14 +2419,14 @@
       <w:pPr>
         <w:spacing w:after="0" w:line="240" w:lineRule="auto"/>
         <w:rPr>
-          <w:rFonts w:ascii="Arial" w:hAnsi="Arial" w:cs="Arial"/>
-          <w:color w:val="FF0000"/>
-          <w:szCs w:val="24"/>
-        </w:rPr>
-      </w:pPr>
-      <w:r>
-        <w:rPr>
-          <w:rFonts w:ascii="Arial" w:hAnsi="Arial" w:cs="Arial"/>
+          <w:rFonts w:asciiTheme="minorHAnsi" w:hAnsiTheme="minorHAnsi" w:cs="Arial"/>
+          <w:color w:val="FF0000"/>
+          <w:szCs w:val="24"/>
+        </w:rPr>
+      </w:pPr>
+      <w:r>
+        <w:rPr>
+          <w:rFonts w:asciiTheme="minorHAnsi" w:hAnsiTheme="minorHAnsi" w:cs="Arial"/>
           <w:b/>
           <w:color w:val="FF0000"/>
           <w:szCs w:val="24"/>
@@ -1869,7 +2436,7 @@
       </w:r>
       <w:r>
         <w:rPr>
-          <w:rFonts w:ascii="Arial" w:hAnsi="Arial" w:cs="Arial"/>
+          <w:rFonts w:asciiTheme="minorHAnsi" w:hAnsiTheme="minorHAnsi" w:cs="Arial"/>
           <w:color w:val="FF0000"/>
           <w:szCs w:val="24"/>
         </w:rPr>
@@ -1877,7 +2444,7 @@
       </w:r>
       <w:r>
         <w:rPr>
-          <w:rFonts w:ascii="Arial" w:hAnsi="Arial" w:cs="Arial"/>
+          <w:rFonts w:asciiTheme="minorHAnsi" w:hAnsiTheme="minorHAnsi" w:cs="Arial"/>
           <w:b/>
           <w:color w:val="FF0000"/>
           <w:szCs w:val="24"/>
@@ -1887,7 +2454,7 @@
       </w:r>
       <w:r>
         <w:rPr>
-          <w:rFonts w:ascii="Arial" w:hAnsi="Arial" w:cs="Arial"/>
+          <w:rFonts w:asciiTheme="minorHAnsi" w:hAnsiTheme="minorHAnsi" w:cs="Arial"/>
           <w:color w:val="FF0000"/>
           <w:szCs w:val="24"/>
         </w:rPr>
@@ -1895,7 +2462,7 @@
       </w:r>
       <w:r>
         <w:rPr>
-          <w:rFonts w:ascii="Arial" w:hAnsi="Arial" w:cs="Arial"/>
+          <w:rFonts w:asciiTheme="minorHAnsi" w:hAnsiTheme="minorHAnsi" w:cs="Arial"/>
           <w:b/>
           <w:color w:val="FF0000"/>
           <w:szCs w:val="24"/>
@@ -1904,7 +2471,7 @@
       </w:r>
       <w:r>
         <w:rPr>
-          <w:rFonts w:ascii="Arial" w:hAnsi="Arial" w:cs="Arial"/>
+          <w:rFonts w:asciiTheme="minorHAnsi" w:hAnsiTheme="minorHAnsi" w:cs="Arial"/>
           <w:color w:val="FF0000"/>
           <w:szCs w:val="24"/>
         </w:rPr>
@@ -1912,7 +2479,7 @@
       </w:r>
       <w:r>
         <w:rPr>
-          <w:rFonts w:ascii="Arial" w:hAnsi="Arial" w:cs="Arial"/>
+          <w:rFonts w:asciiTheme="minorHAnsi" w:hAnsiTheme="minorHAnsi" w:cs="Arial"/>
           <w:color w:val="FF0000"/>
           <w:szCs w:val="24"/>
         </w:rPr>
@@ -1920,7 +2487,7 @@
       </w:r>
       <w:r>
         <w:rPr>
-          <w:rFonts w:ascii="Arial" w:hAnsi="Arial" w:cs="Arial"/>
+          <w:rFonts w:asciiTheme="minorHAnsi" w:hAnsiTheme="minorHAnsi" w:cs="Arial"/>
           <w:color w:val="FF0000"/>
           <w:szCs w:val="24"/>
         </w:rPr>
@@ -1928,7 +2495,7 @@
       </w:r>
       <w:r>
         <w:rPr>
-          <w:rFonts w:ascii="Arial" w:hAnsi="Arial" w:cs="Arial"/>
+          <w:rFonts w:asciiTheme="minorHAnsi" w:hAnsiTheme="minorHAnsi" w:cs="Arial"/>
           <w:color w:val="FF0000"/>
           <w:szCs w:val="24"/>
         </w:rPr>
@@ -1939,7 +2506,7 @@
       <w:pPr>
         <w:spacing w:after="0" w:line="240" w:lineRule="auto"/>
         <w:rPr>
-          <w:rFonts w:ascii="Arial" w:hAnsi="Arial" w:cs="Arial"/>
+          <w:rFonts w:asciiTheme="minorHAnsi" w:hAnsiTheme="minorHAnsi" w:cs="Arial"/>
           <w:szCs w:val="24"/>
         </w:rPr>
       </w:pPr>
@@ -1948,7 +2515,7 @@
       <w:pPr>
         <w:spacing w:after="0" w:line="240" w:lineRule="auto"/>
         <w:rPr>
-          <w:rFonts w:ascii="Arial" w:hAnsi="Arial" w:cs="Arial"/>
+          <w:rFonts w:asciiTheme="minorHAnsi" w:hAnsiTheme="minorHAnsi" w:cs="Arial"/>
           <w:szCs w:val="24"/>
         </w:rPr>
       </w:pPr>
@@ -1957,7 +2524,7 @@
       <w:pPr>
         <w:spacing w:after="0" w:line="240" w:lineRule="auto"/>
         <w:rPr>
-          <w:rFonts w:ascii="Arial" w:hAnsi="Arial" w:cs="Arial"/>
+          <w:rFonts w:asciiTheme="minorHAnsi" w:hAnsiTheme="minorHAnsi" w:cs="Arial"/>
           <w:szCs w:val="24"/>
         </w:rPr>
       </w:pPr>
@@ -1966,7 +2533,7 @@
       <w:pPr>
         <w:spacing w:after="0" w:line="240" w:lineRule="auto"/>
         <w:rPr>
-          <w:rFonts w:ascii="Arial" w:hAnsi="Arial" w:cs="Arial"/>
+          <w:rFonts w:asciiTheme="minorHAnsi" w:hAnsiTheme="minorHAnsi" w:cs="Arial"/>
           <w:szCs w:val="24"/>
         </w:rPr>
       </w:pPr>
@@ -1976,14 +2543,14 @@
         <w:spacing w:after="0" w:line="240" w:lineRule="auto"/>
         <w:ind w:left="284"/>
         <w:rPr>
-          <w:rFonts w:ascii="Arial" w:hAnsi="Arial" w:cs="Arial"/>
-          <w:b/>
-          <w:szCs w:val="24"/>
-        </w:rPr>
-      </w:pPr>
-      <w:r>
-        <w:rPr>
-          <w:rFonts w:ascii="Arial" w:hAnsi="Arial" w:cs="Arial"/>
+          <w:rFonts w:asciiTheme="minorHAnsi" w:hAnsiTheme="minorHAnsi" w:cs="Arial"/>
+          <w:b/>
+          <w:szCs w:val="24"/>
+        </w:rPr>
+      </w:pPr>
+      <w:r>
+        <w:rPr>
+          <w:rFonts w:asciiTheme="minorHAnsi" w:hAnsiTheme="minorHAnsi" w:cs="Arial"/>
           <w:b/>
           <w:szCs w:val="24"/>
         </w:rPr>
@@ -1994,7 +2561,7 @@
       <w:pPr>
         <w:spacing w:after="0" w:line="240" w:lineRule="auto"/>
         <w:rPr>
-          <w:rFonts w:ascii="Arial" w:hAnsi="Arial" w:cs="Arial"/>
+          <w:rFonts w:asciiTheme="minorHAnsi" w:hAnsiTheme="minorHAnsi" w:cs="Arial"/>
           <w:b/>
           <w:szCs w:val="24"/>
         </w:rPr>
@@ -2005,7 +2572,7 @@
         <w:pStyle w:val="Bluecomment"/>
         <w:spacing w:after="0"/>
         <w:rPr>
-          <w:rFonts w:ascii="Arial" w:eastAsia="Calibri" w:hAnsi="Arial" w:cs="Arial"/>
+          <w:rFonts w:asciiTheme="minorHAnsi" w:eastAsia="Calibri" w:hAnsiTheme="minorHAnsi" w:cs="Arial"/>
           <w:i w:val="0"/>
           <w:color w:val="FF0000"/>
           <w:szCs w:val="24"/>
@@ -2013,7 +2580,7 @@
       </w:pPr>
       <w:r>
         <w:rPr>
-          <w:rFonts w:ascii="Arial" w:eastAsia="Calibri" w:hAnsi="Arial" w:cs="Arial"/>
+          <w:rFonts w:asciiTheme="minorHAnsi" w:eastAsia="Calibri" w:hAnsiTheme="minorHAnsi" w:cs="Arial"/>
           <w:i w:val="0"/>
           <w:color w:val="FF0000"/>
           <w:szCs w:val="24"/>
@@ -2022,7 +2589,7 @@
       </w:r>
       <w:r>
         <w:rPr>
-          <w:rFonts w:ascii="Arial" w:eastAsia="Calibri" w:hAnsi="Arial" w:cs="Arial"/>
+          <w:rFonts w:asciiTheme="minorHAnsi" w:eastAsia="Calibri" w:hAnsiTheme="minorHAnsi" w:cs="Arial"/>
           <w:i w:val="0"/>
           <w:color w:val="FF0000"/>
           <w:szCs w:val="24"/>
@@ -2031,7 +2598,7 @@
       </w:r>
       <w:r>
         <w:rPr>
-          <w:rFonts w:ascii="Arial" w:eastAsia="Calibri" w:hAnsi="Arial" w:cs="Arial"/>
+          <w:rFonts w:asciiTheme="minorHAnsi" w:eastAsia="Calibri" w:hAnsiTheme="minorHAnsi" w:cs="Arial"/>
           <w:i w:val="0"/>
           <w:color w:val="FF0000"/>
           <w:szCs w:val="24"/>
@@ -2040,7 +2607,7 @@
       </w:r>
       <w:r>
         <w:rPr>
-          <w:rFonts w:ascii="Arial" w:eastAsia="Calibri" w:hAnsi="Arial" w:cs="Arial"/>
+          <w:rFonts w:asciiTheme="minorHAnsi" w:eastAsia="Calibri" w:hAnsiTheme="minorHAnsi" w:cs="Arial"/>
           <w:i w:val="0"/>
           <w:color w:val="FF0000"/>
           <w:szCs w:val="24"/>
@@ -2049,7 +2616,7 @@
       </w:r>
       <w:r>
         <w:rPr>
-          <w:rFonts w:ascii="Arial" w:eastAsia="Calibri" w:hAnsi="Arial" w:cs="Arial"/>
+          <w:rFonts w:asciiTheme="minorHAnsi" w:eastAsia="Calibri" w:hAnsiTheme="minorHAnsi" w:cs="Arial"/>
           <w:i w:val="0"/>
           <w:color w:val="FF0000"/>
           <w:szCs w:val="24"/>
@@ -2059,7 +2626,7 @@
       </w:r>
       <w:r>
         <w:rPr>
-          <w:rFonts w:ascii="Arial" w:eastAsia="Calibri" w:hAnsi="Arial" w:cs="Arial"/>
+          <w:rFonts w:asciiTheme="minorHAnsi" w:eastAsia="Calibri" w:hAnsiTheme="minorHAnsi" w:cs="Arial"/>
           <w:i w:val="0"/>
           <w:color w:val="FF0000"/>
           <w:szCs w:val="24"/>
@@ -2068,7 +2635,7 @@
       </w:r>
       <w:r>
         <w:rPr>
-          <w:rFonts w:ascii="Arial" w:eastAsia="Calibri" w:hAnsi="Arial" w:cs="Arial"/>
+          <w:rFonts w:asciiTheme="minorHAnsi" w:eastAsia="Calibri" w:hAnsiTheme="minorHAnsi" w:cs="Arial"/>
           <w:i w:val="0"/>
           <w:color w:val="FF0000"/>
           <w:szCs w:val="24"/>
@@ -2077,7 +2644,7 @@
       </w:r>
       <w:r>
         <w:rPr>
-          <w:rFonts w:ascii="Arial" w:eastAsia="Calibri" w:hAnsi="Arial" w:cs="Arial"/>
+          <w:rFonts w:asciiTheme="minorHAnsi" w:eastAsia="Calibri" w:hAnsiTheme="minorHAnsi" w:cs="Arial"/>
           <w:i w:val="0"/>
           <w:color w:val="FF0000"/>
           <w:szCs w:val="24"/>
@@ -2086,7 +2653,7 @@
       </w:r>
       <w:r>
         <w:rPr>
-          <w:rFonts w:ascii="Arial" w:eastAsia="Calibri" w:hAnsi="Arial" w:cs="Arial"/>
+          <w:rFonts w:asciiTheme="minorHAnsi" w:eastAsia="Calibri" w:hAnsiTheme="minorHAnsi" w:cs="Arial"/>
           <w:i w:val="0"/>
           <w:color w:val="FF0000"/>
           <w:szCs w:val="24"/>
@@ -2095,7 +2662,7 @@
       </w:r>
       <w:r>
         <w:rPr>
-          <w:rFonts w:ascii="Arial" w:eastAsia="Calibri" w:hAnsi="Arial" w:cs="Arial"/>
+          <w:rFonts w:asciiTheme="minorHAnsi" w:eastAsia="Calibri" w:hAnsiTheme="minorHAnsi" w:cs="Arial"/>
           <w:color w:val="FF0000"/>
           <w:szCs w:val="24"/>
         </w:rPr>
@@ -2106,7 +2673,7 @@
       <w:pPr>
         <w:spacing w:after="0" w:line="240" w:lineRule="auto"/>
         <w:rPr>
-          <w:rFonts w:ascii="Arial" w:hAnsi="Arial" w:cs="Arial"/>
+          <w:rFonts w:asciiTheme="minorHAnsi" w:hAnsiTheme="minorHAnsi" w:cs="Arial"/>
           <w:szCs w:val="24"/>
         </w:rPr>
       </w:pPr>
@@ -2115,7 +2682,7 @@
       <w:pPr>
         <w:spacing w:after="0" w:line="240" w:lineRule="auto"/>
         <w:rPr>
-          <w:rFonts w:ascii="Arial" w:hAnsi="Arial" w:cs="Arial"/>
+          <w:rFonts w:asciiTheme="minorHAnsi" w:hAnsiTheme="minorHAnsi" w:cs="Arial"/>
           <w:szCs w:val="24"/>
         </w:rPr>
       </w:pPr>
@@ -2124,7 +2691,7 @@
       <w:pPr>
         <w:spacing w:after="0" w:line="240" w:lineRule="auto"/>
         <w:rPr>
-          <w:rFonts w:ascii="Arial" w:hAnsi="Arial" w:cs="Arial"/>
+          <w:rFonts w:asciiTheme="minorHAnsi" w:hAnsiTheme="minorHAnsi" w:cs="Arial"/>
           <w:szCs w:val="24"/>
         </w:rPr>
       </w:pPr>
@@ -2133,7 +2700,7 @@
       <w:pPr>
         <w:spacing w:after="0" w:line="240" w:lineRule="auto"/>
         <w:rPr>
-          <w:rFonts w:ascii="Arial" w:hAnsi="Arial" w:cs="Arial"/>
+          <w:rFonts w:asciiTheme="minorHAnsi" w:hAnsiTheme="minorHAnsi" w:cs="Arial"/>
           <w:szCs w:val="24"/>
         </w:rPr>
       </w:pPr>
@@ -2143,7 +2710,7 @@
         <w:spacing w:after="0" w:line="240" w:lineRule="auto"/>
         <w:ind w:left="284"/>
         <w:rPr>
-          <w:rFonts w:ascii="Arial" w:hAnsi="Arial" w:cs="Arial"/>
+          <w:rFonts w:asciiTheme="minorHAnsi" w:hAnsiTheme="minorHAnsi" w:cs="Arial"/>
           <w:b/>
           <w:szCs w:val="24"/>
           <w:lang w:val="ga-IE"/>
@@ -2151,7 +2718,7 @@
       </w:pPr>
       <w:r>
         <w:rPr>
-          <w:rFonts w:ascii="Arial" w:hAnsi="Arial" w:cs="Arial"/>
+          <w:rFonts w:asciiTheme="minorHAnsi" w:hAnsiTheme="minorHAnsi" w:cs="Arial"/>
           <w:b/>
           <w:szCs w:val="24"/>
           <w:lang w:val="ga-IE"/>
@@ -2164,7 +2731,7 @@
         <w:spacing w:after="0" w:line="240" w:lineRule="auto"/>
         <w:ind w:left="284"/>
         <w:rPr>
-          <w:rFonts w:ascii="Arial" w:hAnsi="Arial" w:cs="Arial"/>
+          <w:rFonts w:asciiTheme="minorHAnsi" w:hAnsiTheme="minorHAnsi" w:cs="Arial"/>
           <w:b/>
           <w:szCs w:val="24"/>
           <w:lang w:val="ga-IE"/>
@@ -2176,7 +2743,7 @@
         <w:pStyle w:val="Bluecomment"/>
         <w:spacing w:after="0"/>
         <w:rPr>
-          <w:rFonts w:ascii="Arial" w:eastAsia="Calibri" w:hAnsi="Arial" w:cs="Arial"/>
+          <w:rFonts w:asciiTheme="minorHAnsi" w:eastAsia="Calibri" w:hAnsiTheme="minorHAnsi" w:cs="Arial"/>
           <w:i w:val="0"/>
           <w:color w:val="FF0000"/>
           <w:szCs w:val="24"/>
@@ -2184,7 +2751,7 @@
       </w:pPr>
       <w:r>
         <w:rPr>
-          <w:rFonts w:ascii="Arial" w:eastAsia="Calibri" w:hAnsi="Arial" w:cs="Arial"/>
+          <w:rFonts w:asciiTheme="minorHAnsi" w:eastAsia="Calibri" w:hAnsiTheme="minorHAnsi" w:cs="Arial"/>
           <w:i w:val="0"/>
           <w:color w:val="FF0000"/>
           <w:szCs w:val="24"/>
@@ -2193,7 +2760,7 @@
       </w:r>
       <w:r>
         <w:rPr>
-          <w:rFonts w:ascii="Arial" w:eastAsia="Calibri" w:hAnsi="Arial" w:cs="Arial"/>
+          <w:rFonts w:asciiTheme="minorHAnsi" w:eastAsia="Calibri" w:hAnsiTheme="minorHAnsi" w:cs="Arial"/>
           <w:i w:val="0"/>
           <w:color w:val="FF0000"/>
           <w:szCs w:val="24"/>
@@ -2203,7 +2770,7 @@
       </w:r>
       <w:r>
         <w:rPr>
-          <w:rFonts w:ascii="Arial" w:eastAsia="Calibri" w:hAnsi="Arial" w:cs="Arial"/>
+          <w:rFonts w:asciiTheme="minorHAnsi" w:eastAsia="Calibri" w:hAnsiTheme="minorHAnsi" w:cs="Arial"/>
           <w:i w:val="0"/>
           <w:color w:val="FF0000"/>
           <w:szCs w:val="24"/>
@@ -2212,7 +2779,7 @@
       </w:r>
       <w:r>
         <w:rPr>
-          <w:rFonts w:ascii="Arial" w:eastAsia="Calibri" w:hAnsi="Arial" w:cs="Arial"/>
+          <w:rFonts w:asciiTheme="minorHAnsi" w:eastAsia="Calibri" w:hAnsiTheme="minorHAnsi" w:cs="Arial"/>
           <w:color w:val="FF0000"/>
           <w:szCs w:val="24"/>
         </w:rPr>
@@ -2223,7 +2790,7 @@
       <w:pPr>
         <w:spacing w:after="0" w:line="240" w:lineRule="auto"/>
         <w:rPr>
-          <w:rFonts w:ascii="Arial" w:hAnsi="Arial" w:cs="Arial"/>
+          <w:rFonts w:asciiTheme="minorHAnsi" w:hAnsiTheme="minorHAnsi" w:cs="Arial"/>
           <w:szCs w:val="24"/>
         </w:rPr>
       </w:pPr>
@@ -2232,7 +2799,7 @@
       <w:pPr>
         <w:spacing w:after="0" w:line="240" w:lineRule="auto"/>
         <w:rPr>
-          <w:rFonts w:ascii="Arial" w:hAnsi="Arial" w:cs="Arial"/>
+          <w:rFonts w:asciiTheme="minorHAnsi" w:hAnsiTheme="minorHAnsi" w:cs="Arial"/>
           <w:szCs w:val="24"/>
         </w:rPr>
       </w:pPr>
@@ -2241,7 +2808,7 @@
       <w:pPr>
         <w:spacing w:after="0" w:line="240" w:lineRule="auto"/>
         <w:rPr>
-          <w:rFonts w:ascii="Arial" w:hAnsi="Arial" w:cs="Arial"/>
+          <w:rFonts w:asciiTheme="minorHAnsi" w:hAnsiTheme="minorHAnsi" w:cs="Arial"/>
           <w:szCs w:val="24"/>
         </w:rPr>
       </w:pPr>
@@ -2250,7 +2817,7 @@
       <w:pPr>
         <w:spacing w:after="0"/>
         <w:rPr>
-          <w:rFonts w:ascii="Arial" w:hAnsi="Arial" w:cs="Arial"/>
+          <w:rFonts w:asciiTheme="minorHAnsi" w:hAnsiTheme="minorHAnsi" w:cs="Arial"/>
           <w:szCs w:val="24"/>
         </w:rPr>
       </w:pPr>
@@ -2265,7 +2832,7 @@
         <w:spacing w:after="0"/>
         <w:ind w:left="284"/>
         <w:rPr>
-          <w:rFonts w:ascii="Arial" w:hAnsi="Arial" w:cs="Arial"/>
+          <w:rFonts w:asciiTheme="minorHAnsi" w:hAnsiTheme="minorHAnsi" w:cs="Arial"/>
           <w:b/>
           <w:szCs w:val="24"/>
           <w:u w:val="single"/>
@@ -2273,7 +2840,7 @@
       </w:pPr>
       <w:r>
         <w:rPr>
-          <w:rFonts w:ascii="Arial" w:hAnsi="Arial" w:cs="Arial"/>
+          <w:rFonts w:asciiTheme="minorHAnsi" w:hAnsiTheme="minorHAnsi" w:cs="Arial"/>
           <w:b/>
           <w:szCs w:val="24"/>
           <w:u w:val="single"/>
@@ -2282,7 +2849,7 @@
       </w:r>
       <w:r>
         <w:rPr>
-          <w:rFonts w:ascii="Arial" w:hAnsi="Arial" w:cs="Arial"/>
+          <w:rFonts w:asciiTheme="minorHAnsi" w:hAnsiTheme="minorHAnsi" w:cs="Arial"/>
           <w:b/>
           <w:szCs w:val="24"/>
           <w:u w:val="single"/>
@@ -2295,7 +2862,7 @@
       <w:pPr>
         <w:spacing w:after="0"/>
         <w:rPr>
-          <w:rFonts w:ascii="Arial" w:hAnsi="Arial" w:cs="Arial"/>
+          <w:rFonts w:asciiTheme="minorHAnsi" w:hAnsiTheme="minorHAnsi" w:cs="Arial"/>
           <w:b/>
           <w:color w:val="00B050"/>
           <w:szCs w:val="24"/>
@@ -2306,14 +2873,14 @@
       <w:pPr>
         <w:spacing w:after="0"/>
         <w:rPr>
-          <w:rFonts w:ascii="Arial" w:hAnsi="Arial" w:cs="Arial"/>
-          <w:color w:val="FF0000"/>
-          <w:szCs w:val="24"/>
-        </w:rPr>
-      </w:pPr>
-      <w:r>
-        <w:rPr>
-          <w:rFonts w:ascii="Arial" w:hAnsi="Arial" w:cs="Arial"/>
+          <w:rFonts w:asciiTheme="minorHAnsi" w:hAnsiTheme="minorHAnsi" w:cs="Arial"/>
+          <w:color w:val="FF0000"/>
+          <w:szCs w:val="24"/>
+        </w:rPr>
+      </w:pPr>
+      <w:r>
+        <w:rPr>
+          <w:rFonts w:asciiTheme="minorHAnsi" w:hAnsiTheme="minorHAnsi" w:cs="Arial"/>
           <w:color w:val="FF0000"/>
           <w:szCs w:val="24"/>
         </w:rPr>
@@ -2324,14 +2891,14 @@
       <w:pPr>
         <w:spacing w:after="0"/>
         <w:rPr>
-          <w:rFonts w:ascii="Arial" w:hAnsi="Arial" w:cs="Arial"/>
-          <w:color w:val="FF0000"/>
-          <w:szCs w:val="24"/>
-        </w:rPr>
-      </w:pPr>
-      <w:r>
-        <w:rPr>
-          <w:rFonts w:ascii="Arial" w:hAnsi="Arial" w:cs="Arial"/>
+          <w:rFonts w:asciiTheme="minorHAnsi" w:hAnsiTheme="minorHAnsi" w:cs="Arial"/>
+          <w:color w:val="FF0000"/>
+          <w:szCs w:val="24"/>
+        </w:rPr>
+      </w:pPr>
+      <w:r>
+        <w:rPr>
+          <w:rFonts w:asciiTheme="minorHAnsi" w:hAnsiTheme="minorHAnsi" w:cs="Arial"/>
           <w:color w:val="FF0000"/>
           <w:szCs w:val="24"/>
         </w:rPr>
@@ -2339,7 +2906,7 @@
       </w:r>
       <w:r>
         <w:rPr>
-          <w:rFonts w:ascii="Arial" w:hAnsi="Arial" w:cs="Arial"/>
+          <w:rFonts w:asciiTheme="minorHAnsi" w:hAnsiTheme="minorHAnsi" w:cs="Arial"/>
           <w:color w:val="FF0000"/>
           <w:szCs w:val="24"/>
           <w:lang w:val="ga-IE"/>
@@ -2348,7 +2915,7 @@
       </w:r>
       <w:r>
         <w:rPr>
-          <w:rFonts w:ascii="Arial" w:hAnsi="Arial" w:cs="Arial"/>
+          <w:rFonts w:asciiTheme="minorHAnsi" w:hAnsiTheme="minorHAnsi" w:cs="Arial"/>
           <w:color w:val="FF0000"/>
           <w:szCs w:val="24"/>
         </w:rPr>
@@ -2359,7 +2926,7 @@
       <w:pPr>
         <w:spacing w:after="0"/>
         <w:rPr>
-          <w:rFonts w:ascii="Arial" w:hAnsi="Arial" w:cs="Arial"/>
+          <w:rFonts w:asciiTheme="minorHAnsi" w:hAnsiTheme="minorHAnsi" w:cs="Arial"/>
           <w:color w:val="FF0000"/>
           <w:szCs w:val="24"/>
           <w:lang w:val="ga-IE"/>
@@ -2367,7 +2934,7 @@
       </w:pPr>
       <w:r>
         <w:rPr>
-          <w:rFonts w:ascii="Arial" w:hAnsi="Arial" w:cs="Arial"/>
+          <w:rFonts w:asciiTheme="minorHAnsi" w:hAnsiTheme="minorHAnsi" w:cs="Arial"/>
           <w:color w:val="FF0000"/>
           <w:szCs w:val="24"/>
         </w:rPr>
@@ -2375,7 +2942,7 @@
       </w:r>
       <w:r>
         <w:rPr>
-          <w:rFonts w:ascii="Arial" w:hAnsi="Arial" w:cs="Arial"/>
+          <w:rFonts w:asciiTheme="minorHAnsi" w:hAnsiTheme="minorHAnsi" w:cs="Arial"/>
           <w:color w:val="FF0000"/>
           <w:szCs w:val="24"/>
           <w:lang w:val="ga-IE"/>
@@ -2387,7 +2954,7 @@
       <w:pPr>
         <w:spacing w:after="0"/>
         <w:rPr>
-          <w:rFonts w:ascii="Arial" w:hAnsi="Arial" w:cs="Arial"/>
+          <w:rFonts w:asciiTheme="minorHAnsi" w:hAnsiTheme="minorHAnsi" w:cs="Arial"/>
           <w:b/>
           <w:color w:val="FF0000"/>
           <w:szCs w:val="24"/>
@@ -2399,14 +2966,14 @@
       <w:pPr>
         <w:spacing w:after="0"/>
         <w:rPr>
-          <w:rFonts w:ascii="Arial" w:hAnsi="Arial" w:cs="Arial"/>
-          <w:color w:val="FF0000"/>
-          <w:szCs w:val="24"/>
-        </w:rPr>
-      </w:pPr>
-      <w:r>
-        <w:rPr>
-          <w:rFonts w:ascii="Arial" w:hAnsi="Arial" w:cs="Arial"/>
+          <w:rFonts w:asciiTheme="minorHAnsi" w:hAnsiTheme="minorHAnsi" w:cs="Arial"/>
+          <w:color w:val="FF0000"/>
+          <w:szCs w:val="24"/>
+        </w:rPr>
+      </w:pPr>
+      <w:r>
+        <w:rPr>
+          <w:rFonts w:asciiTheme="minorHAnsi" w:hAnsiTheme="minorHAnsi" w:cs="Arial"/>
           <w:b/>
           <w:color w:val="FF0000"/>
           <w:szCs w:val="24"/>
@@ -2416,7 +2983,7 @@
       </w:r>
       <w:r>
         <w:rPr>
-          <w:rFonts w:ascii="Arial" w:hAnsi="Arial" w:cs="Arial"/>
+          <w:rFonts w:asciiTheme="minorHAnsi" w:hAnsiTheme="minorHAnsi" w:cs="Arial"/>
           <w:color w:val="FF0000"/>
           <w:szCs w:val="24"/>
         </w:rPr>
@@ -2427,7 +2994,7 @@
       <w:pPr>
         <w:spacing w:after="0"/>
         <w:rPr>
-          <w:rFonts w:ascii="Arial" w:hAnsi="Arial" w:cs="Arial"/>
+          <w:rFonts w:asciiTheme="minorHAnsi" w:hAnsiTheme="minorHAnsi" w:cs="Arial"/>
           <w:b/>
           <w:szCs w:val="24"/>
         </w:rPr>
@@ -2437,7 +3004,7 @@
       <w:pPr>
         <w:spacing w:after="0"/>
         <w:rPr>
-          <w:rFonts w:ascii="Arial" w:hAnsi="Arial" w:cs="Arial"/>
+          <w:rFonts w:asciiTheme="minorHAnsi" w:hAnsiTheme="minorHAnsi" w:cs="Arial"/>
           <w:b/>
           <w:szCs w:val="24"/>
         </w:rPr>
@@ -2447,7 +3014,7 @@
       <w:pPr>
         <w:spacing w:after="0"/>
         <w:rPr>
-          <w:rFonts w:ascii="Arial" w:hAnsi="Arial" w:cs="Arial"/>
+          <w:rFonts w:asciiTheme="minorHAnsi" w:hAnsiTheme="minorHAnsi" w:cs="Arial"/>
           <w:b/>
           <w:szCs w:val="24"/>
         </w:rPr>
@@ -2457,7 +3024,7 @@
       <w:pPr>
         <w:spacing w:after="0"/>
         <w:rPr>
-          <w:rFonts w:ascii="Arial" w:hAnsi="Arial" w:cs="Arial"/>
+          <w:rFonts w:asciiTheme="minorHAnsi" w:hAnsiTheme="minorHAnsi" w:cs="Arial"/>
           <w:b/>
           <w:szCs w:val="24"/>
         </w:rPr>
@@ -2473,7 +3040,7 @@
         <w:spacing w:after="0"/>
         <w:ind w:left="284"/>
         <w:rPr>
-          <w:rFonts w:ascii="Arial" w:hAnsi="Arial" w:cs="Arial"/>
+          <w:rFonts w:asciiTheme="minorHAnsi" w:hAnsiTheme="minorHAnsi" w:cs="Arial"/>
           <w:b/>
           <w:szCs w:val="24"/>
           <w:u w:val="single"/>
@@ -2481,7 +3048,7 @@
       </w:pPr>
       <w:r>
         <w:rPr>
-          <w:rFonts w:ascii="Arial" w:hAnsi="Arial" w:cs="Arial"/>
+          <w:rFonts w:asciiTheme="minorHAnsi" w:hAnsiTheme="minorHAnsi" w:cs="Arial"/>
           <w:b/>
           <w:szCs w:val="24"/>
           <w:u w:val="single"/>
@@ -2493,7 +3060,7 @@
       <w:pPr>
         <w:spacing w:after="0"/>
         <w:rPr>
-          <w:rFonts w:ascii="Arial" w:hAnsi="Arial" w:cs="Arial"/>
+          <w:rFonts w:asciiTheme="minorHAnsi" w:hAnsiTheme="minorHAnsi" w:cs="Arial"/>
           <w:b/>
           <w:szCs w:val="24"/>
         </w:rPr>
@@ -2503,14 +3070,14 @@
       <w:pPr>
         <w:spacing w:after="0"/>
         <w:rPr>
-          <w:rFonts w:ascii="Arial" w:hAnsi="Arial" w:cs="Arial"/>
-          <w:color w:val="FF0000"/>
-          <w:szCs w:val="24"/>
-        </w:rPr>
-      </w:pPr>
-      <w:r>
-        <w:rPr>
-          <w:rFonts w:ascii="Arial" w:hAnsi="Arial" w:cs="Arial"/>
+          <w:rFonts w:asciiTheme="minorHAnsi" w:hAnsiTheme="minorHAnsi" w:cs="Arial"/>
+          <w:color w:val="FF0000"/>
+          <w:szCs w:val="24"/>
+        </w:rPr>
+      </w:pPr>
+      <w:r>
+        <w:rPr>
+          <w:rFonts w:asciiTheme="minorHAnsi" w:hAnsiTheme="minorHAnsi" w:cs="Arial"/>
           <w:color w:val="FF0000"/>
           <w:szCs w:val="24"/>
         </w:rPr>
@@ -2518,7 +3085,7 @@
       </w:r>
       <w:r>
         <w:rPr>
-          <w:rFonts w:ascii="Arial" w:hAnsi="Arial" w:cs="Arial"/>
+          <w:rFonts w:asciiTheme="minorHAnsi" w:hAnsiTheme="minorHAnsi" w:cs="Arial"/>
           <w:color w:val="FF0000"/>
           <w:szCs w:val="24"/>
           <w:lang w:val="ga-IE"/>
@@ -2527,7 +3094,7 @@
       </w:r>
       <w:r>
         <w:rPr>
-          <w:rFonts w:ascii="Arial" w:hAnsi="Arial" w:cs="Arial"/>
+          <w:rFonts w:asciiTheme="minorHAnsi" w:hAnsiTheme="minorHAnsi" w:cs="Arial"/>
           <w:color w:val="FF0000"/>
           <w:szCs w:val="24"/>
         </w:rPr>
@@ -2538,14 +3105,14 @@
       <w:pPr>
         <w:spacing w:after="0"/>
         <w:rPr>
-          <w:rFonts w:ascii="Arial" w:hAnsi="Arial" w:cs="Arial"/>
-          <w:color w:val="FF0000"/>
-          <w:szCs w:val="24"/>
-        </w:rPr>
-      </w:pPr>
-      <w:r>
-        <w:rPr>
-          <w:rFonts w:ascii="Arial" w:hAnsi="Arial" w:cs="Arial"/>
+          <w:rFonts w:asciiTheme="minorHAnsi" w:hAnsiTheme="minorHAnsi" w:cs="Arial"/>
+          <w:color w:val="FF0000"/>
+          <w:szCs w:val="24"/>
+        </w:rPr>
+      </w:pPr>
+      <w:r>
+        <w:rPr>
+          <w:rFonts w:asciiTheme="minorHAnsi" w:hAnsiTheme="minorHAnsi" w:cs="Arial"/>
           <w:color w:val="FF0000"/>
           <w:szCs w:val="24"/>
         </w:rPr>
@@ -2556,14 +3123,14 @@
       <w:pPr>
         <w:spacing w:after="0"/>
         <w:rPr>
-          <w:rFonts w:ascii="Arial" w:hAnsi="Arial" w:cs="Arial"/>
-          <w:color w:val="FF0000"/>
-          <w:szCs w:val="24"/>
-        </w:rPr>
-      </w:pPr>
-      <w:r>
-        <w:rPr>
-          <w:rFonts w:ascii="Arial" w:hAnsi="Arial" w:cs="Arial"/>
+          <w:rFonts w:asciiTheme="minorHAnsi" w:hAnsiTheme="minorHAnsi" w:cs="Arial"/>
+          <w:color w:val="FF0000"/>
+          <w:szCs w:val="24"/>
+        </w:rPr>
+      </w:pPr>
+      <w:r>
+        <w:rPr>
+          <w:rFonts w:asciiTheme="minorHAnsi" w:hAnsiTheme="minorHAnsi" w:cs="Arial"/>
           <w:color w:val="FF0000"/>
           <w:szCs w:val="24"/>
         </w:rPr>
@@ -2574,15 +3141,15 @@
       <w:pPr>
         <w:spacing w:after="0"/>
         <w:rPr>
-          <w:rFonts w:ascii="Arial" w:hAnsi="Arial" w:cs="Arial"/>
-          <w:b/>
-          <w:color w:val="FF0000"/>
-          <w:szCs w:val="24"/>
-        </w:rPr>
-      </w:pPr>
-      <w:r>
-        <w:rPr>
-          <w:rFonts w:ascii="Arial" w:hAnsi="Arial" w:cs="Arial"/>
+          <w:rFonts w:asciiTheme="minorHAnsi" w:hAnsiTheme="minorHAnsi" w:cs="Arial"/>
+          <w:b/>
+          <w:color w:val="FF0000"/>
+          <w:szCs w:val="24"/>
+        </w:rPr>
+      </w:pPr>
+      <w:r>
+        <w:rPr>
+          <w:rFonts w:asciiTheme="minorHAnsi" w:hAnsiTheme="minorHAnsi" w:cs="Arial"/>
           <w:color w:val="FF0000"/>
           <w:szCs w:val="24"/>
         </w:rPr>
@@ -2590,7 +3157,7 @@
       </w:r>
       <w:r>
         <w:rPr>
-          <w:rFonts w:ascii="Arial" w:hAnsi="Arial" w:cs="Arial"/>
+          <w:rFonts w:asciiTheme="minorHAnsi" w:hAnsiTheme="minorHAnsi" w:cs="Arial"/>
           <w:b/>
           <w:color w:val="FF0000"/>
           <w:szCs w:val="24"/>
@@ -2602,7 +3169,7 @@
       <w:pPr>
         <w:spacing w:after="0"/>
         <w:rPr>
-          <w:rFonts w:ascii="Arial" w:hAnsi="Arial" w:cs="Arial"/>
+          <w:rFonts w:asciiTheme="minorHAnsi" w:hAnsiTheme="minorHAnsi" w:cs="Arial"/>
           <w:b/>
           <w:szCs w:val="24"/>
         </w:rPr>
@@ -2612,7 +3179,7 @@
       <w:pPr>
         <w:spacing w:after="0"/>
         <w:rPr>
-          <w:rFonts w:ascii="Arial" w:hAnsi="Arial" w:cs="Arial"/>
+          <w:rFonts w:asciiTheme="minorHAnsi" w:hAnsiTheme="minorHAnsi" w:cs="Arial"/>
           <w:b/>
           <w:szCs w:val="24"/>
         </w:rPr>
@@ -2622,7 +3189,7 @@
       <w:pPr>
         <w:spacing w:after="0"/>
         <w:rPr>
-          <w:rFonts w:ascii="Arial" w:hAnsi="Arial" w:cs="Arial"/>
+          <w:rFonts w:asciiTheme="minorHAnsi" w:hAnsiTheme="minorHAnsi" w:cs="Arial"/>
           <w:b/>
           <w:szCs w:val="24"/>
         </w:rPr>
@@ -2632,7 +3199,7 @@
       <w:pPr>
         <w:spacing w:after="0"/>
         <w:rPr>
-          <w:rFonts w:ascii="Arial" w:hAnsi="Arial" w:cs="Arial"/>
+          <w:rFonts w:asciiTheme="minorHAnsi" w:hAnsiTheme="minorHAnsi" w:cs="Arial"/>
           <w:b/>
           <w:szCs w:val="24"/>
         </w:rPr>
@@ -2648,7 +3215,7 @@
         <w:spacing w:after="0"/>
         <w:ind w:left="284"/>
         <w:rPr>
-          <w:rFonts w:ascii="Arial" w:hAnsi="Arial" w:cs="Arial"/>
+          <w:rFonts w:asciiTheme="minorHAnsi" w:hAnsiTheme="minorHAnsi" w:cs="Arial"/>
           <w:b/>
           <w:szCs w:val="24"/>
           <w:u w:val="single"/>
@@ -2656,7 +3223,7 @@
       </w:pPr>
       <w:r>
         <w:rPr>
-          <w:rFonts w:ascii="Arial" w:hAnsi="Arial" w:cs="Arial"/>
+          <w:rFonts w:asciiTheme="minorHAnsi" w:hAnsiTheme="minorHAnsi" w:cs="Arial"/>
           <w:b/>
           <w:szCs w:val="24"/>
           <w:u w:val="single"/>
@@ -2665,7 +3232,7 @@
       </w:r>
       <w:r>
         <w:rPr>
-          <w:rFonts w:ascii="Arial" w:hAnsi="Arial" w:cs="Arial"/>
+          <w:rFonts w:asciiTheme="minorHAnsi" w:hAnsiTheme="minorHAnsi" w:cs="Arial"/>
           <w:b/>
           <w:szCs w:val="24"/>
           <w:u w:val="single"/>
@@ -2680,7 +3247,7 @@
         <w:spacing w:after="0"/>
         <w:ind w:left="284"/>
         <w:rPr>
-          <w:rFonts w:ascii="Arial" w:hAnsi="Arial" w:cs="Arial"/>
+          <w:rFonts w:asciiTheme="minorHAnsi" w:hAnsiTheme="minorHAnsi" w:cs="Arial"/>
           <w:b/>
           <w:szCs w:val="24"/>
           <w:u w:val="single"/>
@@ -2691,14 +3258,14 @@
       <w:pPr>
         <w:spacing w:after="0"/>
         <w:rPr>
-          <w:rFonts w:ascii="Arial" w:hAnsi="Arial" w:cs="Arial"/>
-          <w:color w:val="FF0000"/>
-          <w:szCs w:val="24"/>
-        </w:rPr>
-      </w:pPr>
-      <w:r>
-        <w:rPr>
-          <w:rFonts w:ascii="Arial" w:hAnsi="Arial" w:cs="Arial"/>
+          <w:rFonts w:asciiTheme="minorHAnsi" w:hAnsiTheme="minorHAnsi" w:cs="Arial"/>
+          <w:color w:val="FF0000"/>
+          <w:szCs w:val="24"/>
+        </w:rPr>
+      </w:pPr>
+      <w:r>
+        <w:rPr>
+          <w:rFonts w:asciiTheme="minorHAnsi" w:hAnsiTheme="minorHAnsi" w:cs="Arial"/>
           <w:color w:val="FF0000"/>
           <w:szCs w:val="24"/>
         </w:rPr>
@@ -2706,7 +3273,7 @@
       </w:r>
       <w:r>
         <w:rPr>
-          <w:rFonts w:ascii="Arial" w:hAnsi="Arial" w:cs="Arial"/>
+          <w:rFonts w:asciiTheme="minorHAnsi" w:hAnsiTheme="minorHAnsi" w:cs="Arial"/>
           <w:color w:val="FF0000"/>
           <w:szCs w:val="24"/>
           <w:lang w:val="ga-IE"/>
@@ -2715,7 +3282,7 @@
       </w:r>
       <w:r>
         <w:rPr>
-          <w:rFonts w:ascii="Arial" w:hAnsi="Arial" w:cs="Arial"/>
+          <w:rFonts w:asciiTheme="minorHAnsi" w:hAnsiTheme="minorHAnsi" w:cs="Arial"/>
           <w:color w:val="FF0000"/>
           <w:szCs w:val="24"/>
         </w:rPr>
@@ -2726,14 +3293,14 @@
       <w:pPr>
         <w:spacing w:after="0"/>
         <w:rPr>
-          <w:rFonts w:ascii="Arial" w:hAnsi="Arial" w:cs="Arial"/>
-          <w:color w:val="FF0000"/>
-          <w:szCs w:val="24"/>
-        </w:rPr>
-      </w:pPr>
-      <w:r>
-        <w:rPr>
-          <w:rFonts w:ascii="Arial" w:hAnsi="Arial" w:cs="Arial"/>
+          <w:rFonts w:asciiTheme="minorHAnsi" w:hAnsiTheme="minorHAnsi" w:cs="Arial"/>
+          <w:color w:val="FF0000"/>
+          <w:szCs w:val="24"/>
+        </w:rPr>
+      </w:pPr>
+      <w:r>
+        <w:rPr>
+          <w:rFonts w:asciiTheme="minorHAnsi" w:hAnsiTheme="minorHAnsi" w:cs="Arial"/>
           <w:color w:val="FF0000"/>
           <w:szCs w:val="24"/>
         </w:rPr>
@@ -2741,7 +3308,7 @@
       </w:r>
       <w:r>
         <w:rPr>
-          <w:rFonts w:ascii="Arial" w:hAnsi="Arial" w:cs="Arial"/>
+          <w:rFonts w:asciiTheme="minorHAnsi" w:hAnsiTheme="minorHAnsi" w:cs="Arial"/>
           <w:color w:val="FF0000"/>
           <w:szCs w:val="24"/>
         </w:rPr>
@@ -2749,7 +3316,7 @@
       </w:r>
       <w:r>
         <w:rPr>
-          <w:rFonts w:ascii="Arial" w:hAnsi="Arial" w:cs="Arial"/>
+          <w:rFonts w:asciiTheme="minorHAnsi" w:hAnsiTheme="minorHAnsi" w:cs="Arial"/>
           <w:color w:val="FF0000"/>
           <w:szCs w:val="24"/>
         </w:rPr>
@@ -2773,7 +3340,7 @@
 </file>
 
 <file path=word/endnotes.xml><?xml version="1.0" encoding="utf-8"?>
-<w:endnotes xmlns:wpc="http://schemas.microsoft.com/office/word/2010/wordprocessingCanvas" xmlns:cx="http://schemas.microsoft.com/office/drawing/2014/chartex" xmlns:cx1="http://schemas.microsoft.com/office/drawing/2015/9/8/chartex" xmlns:cx2="http://schemas.microsoft.com/office/drawing/2015/10/21/chartex" xmlns:cx3="http://schemas.microsoft.com/office/drawing/2016/5/9/chartex" xmlns:cx4="http://schemas.microsoft.com/office/drawing/2016/5/10/chartex" xmlns:cx5="http://schemas.microsoft.com/office/drawing/2016/5/11/chartex" xmlns:mc="http://schemas.openxmlformats.org/markup-compatibility/2006" xmlns:o="urn:schemas-microsoft-com:office:office" xmlns:r="http://schemas.openxmlformats.org/officeDocument/2006/relationships" xmlns:m="http://schemas.openxmlformats.org/officeDocument/2006/math" xmlns:v="urn:schemas-microsoft-com:vml" xmlns:wp14="http://schemas.microsoft.com/office/word/2010/wordprocessingDrawing" xmlns:wp="http://schemas.openxmlformats.org/drawingml/2006/wordprocessingDrawing" xmlns:w10="urn:schemas-microsoft-com:office:word" xmlns:w="http://schemas.openxmlformats.org/wordprocessingml/2006/main" xmlns:w14="http://schemas.microsoft.com/office/word/2010/wordml" xmlns:w15="http://schemas.microsoft.com/office/word/2012/wordml" xmlns:w16se="http://schemas.microsoft.com/office/word/2015/wordml/symex" xmlns:wpg="http://schemas.microsoft.com/office/word/2010/wordprocessingGroup" xmlns:wpi="http://schemas.microsoft.com/office/word/2010/wordprocessingInk" xmlns:wne="http://schemas.microsoft.com/office/word/2006/wordml" xmlns:wps="http://schemas.microsoft.com/office/word/2010/wordprocessingShape" mc:Ignorable="w14 w15 w16se wp14">
+<w:endnotes xmlns:wpc="http://schemas.microsoft.com/office/word/2010/wordprocessingCanvas" xmlns:mc="http://schemas.openxmlformats.org/markup-compatibility/2006" xmlns:o="urn:schemas-microsoft-com:office:office" xmlns:r="http://schemas.openxmlformats.org/officeDocument/2006/relationships" xmlns:m="http://schemas.openxmlformats.org/officeDocument/2006/math" xmlns:v="urn:schemas-microsoft-com:vml" xmlns:wp14="http://schemas.microsoft.com/office/word/2010/wordprocessingDrawing" xmlns:wp="http://schemas.openxmlformats.org/drawingml/2006/wordprocessingDrawing" xmlns:w10="urn:schemas-microsoft-com:office:word" xmlns:w="http://schemas.openxmlformats.org/wordprocessingml/2006/main" xmlns:w14="http://schemas.microsoft.com/office/word/2010/wordml" xmlns:w15="http://schemas.microsoft.com/office/word/2012/wordml" xmlns:wpg="http://schemas.microsoft.com/office/word/2010/wordprocessingGroup" xmlns:wpi="http://schemas.microsoft.com/office/word/2010/wordprocessingInk" xmlns:wne="http://schemas.microsoft.com/office/word/2006/wordml" xmlns:wps="http://schemas.microsoft.com/office/word/2010/wordprocessingShape" mc:Ignorable="w14 w15 wp14">
   <w:endnote w:type="separator" w:id="-1">
     <w:p>
       <w:pPr>
@@ -2798,7 +3365,7 @@
 </file>
 
 <file path=word/footer1.xml><?xml version="1.0" encoding="utf-8"?>
-<w:ftr xmlns:wpc="http://schemas.microsoft.com/office/word/2010/wordprocessingCanvas" xmlns:cx="http://schemas.microsoft.com/office/drawing/2014/chartex" xmlns:cx1="http://schemas.microsoft.com/office/drawing/2015/9/8/chartex" xmlns:cx2="http://schemas.microsoft.com/office/drawing/2015/10/21/chartex" xmlns:cx3="http://schemas.microsoft.com/office/drawing/2016/5/9/chartex" xmlns:cx4="http://schemas.microsoft.com/office/drawing/2016/5/10/chartex" xmlns:cx5="http://schemas.microsoft.com/office/drawing/2016/5/11/chartex" xmlns:mc="http://schemas.openxmlformats.org/markup-compatibility/2006" xmlns:o="urn:schemas-microsoft-com:office:office" xmlns:r="http://schemas.openxmlformats.org/officeDocument/2006/relationships" xmlns:m="http://schemas.openxmlformats.org/officeDocument/2006/math" xmlns:v="urn:schemas-microsoft-com:vml" xmlns:wp14="http://schemas.microsoft.com/office/word/2010/wordprocessingDrawing" xmlns:wp="http://schemas.openxmlformats.org/drawingml/2006/wordprocessingDrawing" xmlns:w10="urn:schemas-microsoft-com:office:word" xmlns:w="http://schemas.openxmlformats.org/wordprocessingml/2006/main" xmlns:w14="http://schemas.microsoft.com/office/word/2010/wordml" xmlns:w15="http://schemas.microsoft.com/office/word/2012/wordml" xmlns:w16se="http://schemas.microsoft.com/office/word/2015/wordml/symex" xmlns:wpg="http://schemas.microsoft.com/office/word/2010/wordprocessingGroup" xmlns:wpi="http://schemas.microsoft.com/office/word/2010/wordprocessingInk" xmlns:wne="http://schemas.microsoft.com/office/word/2006/wordml" xmlns:wps="http://schemas.microsoft.com/office/word/2010/wordprocessingShape" mc:Ignorable="w14 w15 w16se wp14">
+<w:ftr xmlns:wpc="http://schemas.microsoft.com/office/word/2010/wordprocessingCanvas" xmlns:mc="http://schemas.openxmlformats.org/markup-compatibility/2006" xmlns:o="urn:schemas-microsoft-com:office:office" xmlns:r="http://schemas.openxmlformats.org/officeDocument/2006/relationships" xmlns:m="http://schemas.openxmlformats.org/officeDocument/2006/math" xmlns:v="urn:schemas-microsoft-com:vml" xmlns:wp14="http://schemas.microsoft.com/office/word/2010/wordprocessingDrawing" xmlns:wp="http://schemas.openxmlformats.org/drawingml/2006/wordprocessingDrawing" xmlns:w10="urn:schemas-microsoft-com:office:word" xmlns:w="http://schemas.openxmlformats.org/wordprocessingml/2006/main" xmlns:w14="http://schemas.microsoft.com/office/word/2010/wordml" xmlns:w15="http://schemas.microsoft.com/office/word/2012/wordml" xmlns:wpg="http://schemas.microsoft.com/office/word/2010/wordprocessingGroup" xmlns:wpi="http://schemas.microsoft.com/office/word/2010/wordprocessingInk" xmlns:wne="http://schemas.microsoft.com/office/word/2006/wordml" xmlns:wps="http://schemas.microsoft.com/office/word/2010/wordprocessingShape" mc:Ignorable="w14 w15 wp14">
   <w:p>
     <w:pPr>
       <w:pStyle w:val="Footer"/>
@@ -2808,7 +3375,7 @@
 </file>
 
 <file path=word/footer2.xml><?xml version="1.0" encoding="utf-8"?>
-<w:ftr xmlns:wpc="http://schemas.microsoft.com/office/word/2010/wordprocessingCanvas" xmlns:cx="http://schemas.microsoft.com/office/drawing/2014/chartex" xmlns:cx1="http://schemas.microsoft.com/office/drawing/2015/9/8/chartex" xmlns:cx2="http://schemas.microsoft.com/office/drawing/2015/10/21/chartex" xmlns:cx3="http://schemas.microsoft.com/office/drawing/2016/5/9/chartex" xmlns:cx4="http://schemas.microsoft.com/office/drawing/2016/5/10/chartex" xmlns:cx5="http://schemas.microsoft.com/office/drawing/2016/5/11/chartex" xmlns:mc="http://schemas.openxmlformats.org/markup-compatibility/2006" xmlns:o="urn:schemas-microsoft-com:office:office" xmlns:r="http://schemas.openxmlformats.org/officeDocument/2006/relationships" xmlns:m="http://schemas.openxmlformats.org/officeDocument/2006/math" xmlns:v="urn:schemas-microsoft-com:vml" xmlns:wp14="http://schemas.microsoft.com/office/word/2010/wordprocessingDrawing" xmlns:wp="http://schemas.openxmlformats.org/drawingml/2006/wordprocessingDrawing" xmlns:w10="urn:schemas-microsoft-com:office:word" xmlns:w="http://schemas.openxmlformats.org/wordprocessingml/2006/main" xmlns:w14="http://schemas.microsoft.com/office/word/2010/wordml" xmlns:w15="http://schemas.microsoft.com/office/word/2012/wordml" xmlns:w16se="http://schemas.microsoft.com/office/word/2015/wordml/symex" xmlns:wpg="http://schemas.microsoft.com/office/word/2010/wordprocessingGroup" xmlns:wpi="http://schemas.microsoft.com/office/word/2010/wordprocessingInk" xmlns:wne="http://schemas.microsoft.com/office/word/2006/wordml" xmlns:wps="http://schemas.microsoft.com/office/word/2010/wordprocessingShape" mc:Ignorable="w14 w15 w16se wp14">
+<w:ftr xmlns:wpc="http://schemas.microsoft.com/office/word/2010/wordprocessingCanvas" xmlns:mc="http://schemas.openxmlformats.org/markup-compatibility/2006" xmlns:o="urn:schemas-microsoft-com:office:office" xmlns:r="http://schemas.openxmlformats.org/officeDocument/2006/relationships" xmlns:m="http://schemas.openxmlformats.org/officeDocument/2006/math" xmlns:v="urn:schemas-microsoft-com:vml" xmlns:wp14="http://schemas.microsoft.com/office/word/2010/wordprocessingDrawing" xmlns:wp="http://schemas.openxmlformats.org/drawingml/2006/wordprocessingDrawing" xmlns:w10="urn:schemas-microsoft-com:office:word" xmlns:w="http://schemas.openxmlformats.org/wordprocessingml/2006/main" xmlns:w14="http://schemas.microsoft.com/office/word/2010/wordml" xmlns:w15="http://schemas.microsoft.com/office/word/2012/wordml" xmlns:wpg="http://schemas.microsoft.com/office/word/2010/wordprocessingGroup" xmlns:wpi="http://schemas.microsoft.com/office/word/2010/wordprocessingInk" xmlns:wne="http://schemas.microsoft.com/office/word/2006/wordml" xmlns:wps="http://schemas.microsoft.com/office/word/2010/wordprocessingShape" mc:Ignorable="w14 w15 wp14">
   <w:p>
     <w:pPr>
       <w:pStyle w:val="Footer"/>
@@ -2849,7 +3416,7 @@
         <w:bCs/>
         <w:noProof/>
       </w:rPr>
-      <w:t>11</w:t>
+      <w:t>12</w:t>
     </w:r>
     <w:r>
       <w:rPr>
@@ -2891,7 +3458,7 @@
         <w:bCs/>
         <w:noProof/>
       </w:rPr>
-      <w:t>11</w:t>
+      <w:t>12</w:t>
     </w:r>
     <w:r>
       <w:rPr>
@@ -2906,7 +3473,7 @@
 </file>
 
 <file path=word/footer3.xml><?xml version="1.0" encoding="utf-8"?>
-<w:ftr xmlns:wpc="http://schemas.microsoft.com/office/word/2010/wordprocessingCanvas" xmlns:cx="http://schemas.microsoft.com/office/drawing/2014/chartex" xmlns:cx1="http://schemas.microsoft.com/office/drawing/2015/9/8/chartex" xmlns:cx2="http://schemas.microsoft.com/office/drawing/2015/10/21/chartex" xmlns:cx3="http://schemas.microsoft.com/office/drawing/2016/5/9/chartex" xmlns:cx4="http://schemas.microsoft.com/office/drawing/2016/5/10/chartex" xmlns:cx5="http://schemas.microsoft.com/office/drawing/2016/5/11/chartex" xmlns:mc="http://schemas.openxmlformats.org/markup-compatibility/2006" xmlns:o="urn:schemas-microsoft-com:office:office" xmlns:r="http://schemas.openxmlformats.org/officeDocument/2006/relationships" xmlns:m="http://schemas.openxmlformats.org/officeDocument/2006/math" xmlns:v="urn:schemas-microsoft-com:vml" xmlns:wp14="http://schemas.microsoft.com/office/word/2010/wordprocessingDrawing" xmlns:wp="http://schemas.openxmlformats.org/drawingml/2006/wordprocessingDrawing" xmlns:w10="urn:schemas-microsoft-com:office:word" xmlns:w="http://schemas.openxmlformats.org/wordprocessingml/2006/main" xmlns:w14="http://schemas.microsoft.com/office/word/2010/wordml" xmlns:w15="http://schemas.microsoft.com/office/word/2012/wordml" xmlns:w16se="http://schemas.microsoft.com/office/word/2015/wordml/symex" xmlns:wpg="http://schemas.microsoft.com/office/word/2010/wordprocessingGroup" xmlns:wpi="http://schemas.microsoft.com/office/word/2010/wordprocessingInk" xmlns:wne="http://schemas.microsoft.com/office/word/2006/wordml" xmlns:wps="http://schemas.microsoft.com/office/word/2010/wordprocessingShape" mc:Ignorable="w14 w15 w16se wp14">
+<w:ftr xmlns:wpc="http://schemas.microsoft.com/office/word/2010/wordprocessingCanvas" xmlns:mc="http://schemas.openxmlformats.org/markup-compatibility/2006" xmlns:o="urn:schemas-microsoft-com:office:office" xmlns:r="http://schemas.openxmlformats.org/officeDocument/2006/relationships" xmlns:m="http://schemas.openxmlformats.org/officeDocument/2006/math" xmlns:v="urn:schemas-microsoft-com:vml" xmlns:wp14="http://schemas.microsoft.com/office/word/2010/wordprocessingDrawing" xmlns:wp="http://schemas.openxmlformats.org/drawingml/2006/wordprocessingDrawing" xmlns:w10="urn:schemas-microsoft-com:office:word" xmlns:w="http://schemas.openxmlformats.org/wordprocessingml/2006/main" xmlns:w14="http://schemas.microsoft.com/office/word/2010/wordml" xmlns:w15="http://schemas.microsoft.com/office/word/2012/wordml" xmlns:wpg="http://schemas.microsoft.com/office/word/2010/wordprocessingGroup" xmlns:wpi="http://schemas.microsoft.com/office/word/2010/wordprocessingInk" xmlns:wne="http://schemas.microsoft.com/office/word/2006/wordml" xmlns:wps="http://schemas.microsoft.com/office/word/2010/wordprocessingShape" mc:Ignorable="w14 w15 wp14">
   <w:p>
     <w:pPr>
       <w:pStyle w:val="Footer"/>
@@ -2916,7 +3483,7 @@
 </file>
 
 <file path=word/footnotes.xml><?xml version="1.0" encoding="utf-8"?>
-<w:footnotes xmlns:wpc="http://schemas.microsoft.com/office/word/2010/wordprocessingCanvas" xmlns:cx="http://schemas.microsoft.com/office/drawing/2014/chartex" xmlns:cx1="http://schemas.microsoft.com/office/drawing/2015/9/8/chartex" xmlns:cx2="http://schemas.microsoft.com/office/drawing/2015/10/21/chartex" xmlns:cx3="http://schemas.microsoft.com/office/drawing/2016/5/9/chartex" xmlns:cx4="http://schemas.microsoft.com/office/drawing/2016/5/10/chartex" xmlns:cx5="http://schemas.microsoft.com/office/drawing/2016/5/11/chartex" xmlns:mc="http://schemas.openxmlformats.org/markup-compatibility/2006" xmlns:o="urn:schemas-microsoft-com:office:office" xmlns:r="http://schemas.openxmlformats.org/officeDocument/2006/relationships" xmlns:m="http://schemas.openxmlformats.org/officeDocument/2006/math" xmlns:v="urn:schemas-microsoft-com:vml" xmlns:wp14="http://schemas.microsoft.com/office/word/2010/wordprocessingDrawing" xmlns:wp="http://schemas.openxmlformats.org/drawingml/2006/wordprocessingDrawing" xmlns:w10="urn:schemas-microsoft-com:office:word" xmlns:w="http://schemas.openxmlformats.org/wordprocessingml/2006/main" xmlns:w14="http://schemas.microsoft.com/office/word/2010/wordml" xmlns:w15="http://schemas.microsoft.com/office/word/2012/wordml" xmlns:w16se="http://schemas.microsoft.com/office/word/2015/wordml/symex" xmlns:wpg="http://schemas.microsoft.com/office/word/2010/wordprocessingGroup" xmlns:wpi="http://schemas.microsoft.com/office/word/2010/wordprocessingInk" xmlns:wne="http://schemas.microsoft.com/office/word/2006/wordml" xmlns:wps="http://schemas.microsoft.com/office/word/2010/wordprocessingShape" mc:Ignorable="w14 w15 w16se wp14">
+<w:footnotes xmlns:wpc="http://schemas.microsoft.com/office/word/2010/wordprocessingCanvas" xmlns:mc="http://schemas.openxmlformats.org/markup-compatibility/2006" xmlns:o="urn:schemas-microsoft-com:office:office" xmlns:r="http://schemas.openxmlformats.org/officeDocument/2006/relationships" xmlns:m="http://schemas.openxmlformats.org/officeDocument/2006/math" xmlns:v="urn:schemas-microsoft-com:vml" xmlns:wp14="http://schemas.microsoft.com/office/word/2010/wordprocessingDrawing" xmlns:wp="http://schemas.openxmlformats.org/drawingml/2006/wordprocessingDrawing" xmlns:w10="urn:schemas-microsoft-com:office:word" xmlns:w="http://schemas.openxmlformats.org/wordprocessingml/2006/main" xmlns:w14="http://schemas.microsoft.com/office/word/2010/wordml" xmlns:w15="http://schemas.microsoft.com/office/word/2012/wordml" xmlns:wpg="http://schemas.microsoft.com/office/word/2010/wordprocessingGroup" xmlns:wpi="http://schemas.microsoft.com/office/word/2010/wordprocessingInk" xmlns:wne="http://schemas.microsoft.com/office/word/2006/wordml" xmlns:wps="http://schemas.microsoft.com/office/word/2010/wordprocessingShape" mc:Ignorable="w14 w15 wp14">
   <w:footnote w:type="separator" w:id="-1">
     <w:p>
       <w:pPr>
@@ -2941,7 +3508,7 @@
 </file>
 
 <file path=word/header1.xml><?xml version="1.0" encoding="utf-8"?>
-<w:hdr xmlns:wpc="http://schemas.microsoft.com/office/word/2010/wordprocessingCanvas" xmlns:cx="http://schemas.microsoft.com/office/drawing/2014/chartex" xmlns:cx1="http://schemas.microsoft.com/office/drawing/2015/9/8/chartex" xmlns:cx2="http://schemas.microsoft.com/office/drawing/2015/10/21/chartex" xmlns:cx3="http://schemas.microsoft.com/office/drawing/2016/5/9/chartex" xmlns:cx4="http://schemas.microsoft.com/office/drawing/2016/5/10/chartex" xmlns:cx5="http://schemas.microsoft.com/office/drawing/2016/5/11/chartex" xmlns:mc="http://schemas.openxmlformats.org/markup-compatibility/2006" xmlns:o="urn:schemas-microsoft-com:office:office" xmlns:r="http://schemas.openxmlformats.org/officeDocument/2006/relationships" xmlns:m="http://schemas.openxmlformats.org/officeDocument/2006/math" xmlns:v="urn:schemas-microsoft-com:vml" xmlns:wp14="http://schemas.microsoft.com/office/word/2010/wordprocessingDrawing" xmlns:wp="http://schemas.openxmlformats.org/drawingml/2006/wordprocessingDrawing" xmlns:w10="urn:schemas-microsoft-com:office:word" xmlns:w="http://schemas.openxmlformats.org/wordprocessingml/2006/main" xmlns:w14="http://schemas.microsoft.com/office/word/2010/wordml" xmlns:w15="http://schemas.microsoft.com/office/word/2012/wordml" xmlns:w16se="http://schemas.microsoft.com/office/word/2015/wordml/symex" xmlns:wpg="http://schemas.microsoft.com/office/word/2010/wordprocessingGroup" xmlns:wpi="http://schemas.microsoft.com/office/word/2010/wordprocessingInk" xmlns:wne="http://schemas.microsoft.com/office/word/2006/wordml" xmlns:wps="http://schemas.microsoft.com/office/word/2010/wordprocessingShape" mc:Ignorable="w14 w15 w16se wp14">
+<w:hdr xmlns:wpc="http://schemas.microsoft.com/office/word/2010/wordprocessingCanvas" xmlns:mc="http://schemas.openxmlformats.org/markup-compatibility/2006" xmlns:o="urn:schemas-microsoft-com:office:office" xmlns:r="http://schemas.openxmlformats.org/officeDocument/2006/relationships" xmlns:m="http://schemas.openxmlformats.org/officeDocument/2006/math" xmlns:v="urn:schemas-microsoft-com:vml" xmlns:wp14="http://schemas.microsoft.com/office/word/2010/wordprocessingDrawing" xmlns:wp="http://schemas.openxmlformats.org/drawingml/2006/wordprocessingDrawing" xmlns:w10="urn:schemas-microsoft-com:office:word" xmlns:w="http://schemas.openxmlformats.org/wordprocessingml/2006/main" xmlns:w14="http://schemas.microsoft.com/office/word/2010/wordml" xmlns:w15="http://schemas.microsoft.com/office/word/2012/wordml" xmlns:wpg="http://schemas.microsoft.com/office/word/2010/wordprocessingGroup" xmlns:wpi="http://schemas.microsoft.com/office/word/2010/wordprocessingInk" xmlns:wne="http://schemas.microsoft.com/office/word/2006/wordml" xmlns:wps="http://schemas.microsoft.com/office/word/2010/wordprocessingShape" mc:Ignorable="w14 w15 wp14">
   <w:p>
     <w:pPr>
       <w:pStyle w:val="Header"/>
@@ -2951,7 +3518,7 @@
 </file>
 
 <file path=word/header2.xml><?xml version="1.0" encoding="utf-8"?>
-<w:hdr xmlns:wpc="http://schemas.microsoft.com/office/word/2010/wordprocessingCanvas" xmlns:cx="http://schemas.microsoft.com/office/drawing/2014/chartex" xmlns:cx1="http://schemas.microsoft.com/office/drawing/2015/9/8/chartex" xmlns:cx2="http://schemas.microsoft.com/office/drawing/2015/10/21/chartex" xmlns:cx3="http://schemas.microsoft.com/office/drawing/2016/5/9/chartex" xmlns:cx4="http://schemas.microsoft.com/office/drawing/2016/5/10/chartex" xmlns:cx5="http://schemas.microsoft.com/office/drawing/2016/5/11/chartex" xmlns:mc="http://schemas.openxmlformats.org/markup-compatibility/2006" xmlns:o="urn:schemas-microsoft-com:office:office" xmlns:r="http://schemas.openxmlformats.org/officeDocument/2006/relationships" xmlns:m="http://schemas.openxmlformats.org/officeDocument/2006/math" xmlns:v="urn:schemas-microsoft-com:vml" xmlns:wp14="http://schemas.microsoft.com/office/word/2010/wordprocessingDrawing" xmlns:wp="http://schemas.openxmlformats.org/drawingml/2006/wordprocessingDrawing" xmlns:w10="urn:schemas-microsoft-com:office:word" xmlns:w="http://schemas.openxmlformats.org/wordprocessingml/2006/main" xmlns:w14="http://schemas.microsoft.com/office/word/2010/wordml" xmlns:w15="http://schemas.microsoft.com/office/word/2012/wordml" xmlns:w16se="http://schemas.microsoft.com/office/word/2015/wordml/symex" xmlns:wpg="http://schemas.microsoft.com/office/word/2010/wordprocessingGroup" xmlns:wpi="http://schemas.microsoft.com/office/word/2010/wordprocessingInk" xmlns:wne="http://schemas.microsoft.com/office/word/2006/wordml" xmlns:wps="http://schemas.microsoft.com/office/word/2010/wordprocessingShape" mc:Ignorable="w14 w15 w16se wp14">
+<w:hdr xmlns:wpc="http://schemas.microsoft.com/office/word/2010/wordprocessingCanvas" xmlns:mc="http://schemas.openxmlformats.org/markup-compatibility/2006" xmlns:o="urn:schemas-microsoft-com:office:office" xmlns:r="http://schemas.openxmlformats.org/officeDocument/2006/relationships" xmlns:m="http://schemas.openxmlformats.org/officeDocument/2006/math" xmlns:v="urn:schemas-microsoft-com:vml" xmlns:wp14="http://schemas.microsoft.com/office/word/2010/wordprocessingDrawing" xmlns:wp="http://schemas.openxmlformats.org/drawingml/2006/wordprocessingDrawing" xmlns:w10="urn:schemas-microsoft-com:office:word" xmlns:w="http://schemas.openxmlformats.org/wordprocessingml/2006/main" xmlns:w14="http://schemas.microsoft.com/office/word/2010/wordml" xmlns:w15="http://schemas.microsoft.com/office/word/2012/wordml" xmlns:wpg="http://schemas.microsoft.com/office/word/2010/wordprocessingGroup" xmlns:wpi="http://schemas.microsoft.com/office/word/2010/wordprocessingInk" xmlns:wne="http://schemas.microsoft.com/office/word/2006/wordml" xmlns:wps="http://schemas.microsoft.com/office/word/2010/wordprocessingShape" mc:Ignorable="w14 w15 wp14">
   <w:p>
     <w:pPr>
       <w:pStyle w:val="Header"/>
@@ -2967,7 +3534,7 @@
 </file>
 
 <file path=word/header3.xml><?xml version="1.0" encoding="utf-8"?>
-<w:hdr xmlns:wpc="http://schemas.microsoft.com/office/word/2010/wordprocessingCanvas" xmlns:cx="http://schemas.microsoft.com/office/drawing/2014/chartex" xmlns:cx1="http://schemas.microsoft.com/office/drawing/2015/9/8/chartex" xmlns:cx2="http://schemas.microsoft.com/office/drawing/2015/10/21/chartex" xmlns:cx3="http://schemas.microsoft.com/office/drawing/2016/5/9/chartex" xmlns:cx4="http://schemas.microsoft.com/office/drawing/2016/5/10/chartex" xmlns:cx5="http://schemas.microsoft.com/office/drawing/2016/5/11/chartex" xmlns:mc="http://schemas.openxmlformats.org/markup-compatibility/2006" xmlns:o="urn:schemas-microsoft-com:office:office" xmlns:r="http://schemas.openxmlformats.org/officeDocument/2006/relationships" xmlns:m="http://schemas.openxmlformats.org/officeDocument/2006/math" xmlns:v="urn:schemas-microsoft-com:vml" xmlns:wp14="http://schemas.microsoft.com/office/word/2010/wordprocessingDrawing" xmlns:wp="http://schemas.openxmlformats.org/drawingml/2006/wordprocessingDrawing" xmlns:w10="urn:schemas-microsoft-com:office:word" xmlns:w="http://schemas.openxmlformats.org/wordprocessingml/2006/main" xmlns:w14="http://schemas.microsoft.com/office/word/2010/wordml" xmlns:w15="http://schemas.microsoft.com/office/word/2012/wordml" xmlns:w16se="http://schemas.microsoft.com/office/word/2015/wordml/symex" xmlns:wpg="http://schemas.microsoft.com/office/word/2010/wordprocessingGroup" xmlns:wpi="http://schemas.microsoft.com/office/word/2010/wordprocessingInk" xmlns:wne="http://schemas.microsoft.com/office/word/2006/wordml" xmlns:wps="http://schemas.microsoft.com/office/word/2010/wordprocessingShape" mc:Ignorable="w14 w15 w16se wp14">
+<w:hdr xmlns:wpc="http://schemas.microsoft.com/office/word/2010/wordprocessingCanvas" xmlns:mc="http://schemas.openxmlformats.org/markup-compatibility/2006" xmlns:o="urn:schemas-microsoft-com:office:office" xmlns:r="http://schemas.openxmlformats.org/officeDocument/2006/relationships" xmlns:m="http://schemas.openxmlformats.org/officeDocument/2006/math" xmlns:v="urn:schemas-microsoft-com:vml" xmlns:wp14="http://schemas.microsoft.com/office/word/2010/wordprocessingDrawing" xmlns:wp="http://schemas.openxmlformats.org/drawingml/2006/wordprocessingDrawing" xmlns:w10="urn:schemas-microsoft-com:office:word" xmlns:w="http://schemas.openxmlformats.org/wordprocessingml/2006/main" xmlns:w14="http://schemas.microsoft.com/office/word/2010/wordml" xmlns:w15="http://schemas.microsoft.com/office/word/2012/wordml" xmlns:wpg="http://schemas.microsoft.com/office/word/2010/wordprocessingGroup" xmlns:wpi="http://schemas.microsoft.com/office/word/2010/wordprocessingInk" xmlns:wne="http://schemas.microsoft.com/office/word/2006/wordml" xmlns:wps="http://schemas.microsoft.com/office/word/2010/wordprocessingShape" mc:Ignorable="w14 w15 wp14">
   <w:p>
     <w:pPr>
       <w:pStyle w:val="Header"/>
@@ -2977,7 +3544,7 @@
 </file>
 
 <file path=word/numbering.xml><?xml version="1.0" encoding="utf-8"?>
-<w:numbering xmlns:wpc="http://schemas.microsoft.com/office/word/2010/wordprocessingCanvas" xmlns:cx="http://schemas.microsoft.com/office/drawing/2014/chartex" xmlns:cx1="http://schemas.microsoft.com/office/drawing/2015/9/8/chartex" xmlns:cx2="http://schemas.microsoft.com/office/drawing/2015/10/21/chartex" xmlns:cx3="http://schemas.microsoft.com/office/drawing/2016/5/9/chartex" xmlns:cx4="http://schemas.microsoft.com/office/drawing/2016/5/10/chartex" xmlns:cx5="http://schemas.microsoft.com/office/drawing/2016/5/11/chartex" xmlns:mc="http://schemas.openxmlformats.org/markup-compatibility/2006" xmlns:o="urn:schemas-microsoft-com:office:office" xmlns:r="http://schemas.openxmlformats.org/officeDocument/2006/relationships" xmlns:m="http://schemas.openxmlformats.org/officeDocument/2006/math" xmlns:v="urn:schemas-microsoft-com:vml" xmlns:wp14="http://schemas.microsoft.com/office/word/2010/wordprocessingDrawing" xmlns:wp="http://schemas.openxmlformats.org/drawingml/2006/wordprocessingDrawing" xmlns:w10="urn:schemas-microsoft-com:office:word" xmlns:w="http://schemas.openxmlformats.org/wordprocessingml/2006/main" xmlns:w14="http://schemas.microsoft.com/office/word/2010/wordml" xmlns:w15="http://schemas.microsoft.com/office/word/2012/wordml" xmlns:w16se="http://schemas.microsoft.com/office/word/2015/wordml/symex" xmlns:wpg="http://schemas.microsoft.com/office/word/2010/wordprocessingGroup" xmlns:wpi="http://schemas.microsoft.com/office/word/2010/wordprocessingInk" xmlns:wne="http://schemas.microsoft.com/office/word/2006/wordml" xmlns:wps="http://schemas.microsoft.com/office/word/2010/wordprocessingShape" mc:Ignorable="w14 w15 w16se wp14">
+<w:numbering xmlns:wpc="http://schemas.microsoft.com/office/word/2010/wordprocessingCanvas" xmlns:mc="http://schemas.openxmlformats.org/markup-compatibility/2006" xmlns:o="urn:schemas-microsoft-com:office:office" xmlns:r="http://schemas.openxmlformats.org/officeDocument/2006/relationships" xmlns:m="http://schemas.openxmlformats.org/officeDocument/2006/math" xmlns:v="urn:schemas-microsoft-com:vml" xmlns:wp14="http://schemas.microsoft.com/office/word/2010/wordprocessingDrawing" xmlns:wp="http://schemas.openxmlformats.org/drawingml/2006/wordprocessingDrawing" xmlns:w10="urn:schemas-microsoft-com:office:word" xmlns:w="http://schemas.openxmlformats.org/wordprocessingml/2006/main" xmlns:w14="http://schemas.microsoft.com/office/word/2010/wordml" xmlns:w15="http://schemas.microsoft.com/office/word/2012/wordml" xmlns:wpg="http://schemas.microsoft.com/office/word/2010/wordprocessingGroup" xmlns:wpi="http://schemas.microsoft.com/office/word/2010/wordprocessingInk" xmlns:wne="http://schemas.microsoft.com/office/word/2006/wordml" xmlns:wps="http://schemas.microsoft.com/office/word/2010/wordprocessingShape" mc:Ignorable="w14 w15 wp14">
   <w:abstractNum w:abstractNumId="0" w15:restartNumberingAfterBreak="0">
     <w:nsid w:val="2313418A"/>
     <w:multiLevelType w:val="hybridMultilevel"/>
@@ -3068,6 +3635,118 @@
     </w:lvl>
   </w:abstractNum>
   <w:abstractNum w:abstractNumId="1" w15:restartNumberingAfterBreak="0">
+    <w:nsid w:val="2C876FF5"/>
+    <w:multiLevelType w:val="hybridMultilevel"/>
+    <w:tmpl w:val="D138DE28"/>
+    <w:lvl w:ilvl="0" w:tplc="480ECF9A">
+      <w:numFmt w:val="bullet"/>
+      <w:lvlText w:val="-"/>
+      <w:lvlJc w:val="left"/>
+      <w:pPr>
+        <w:ind w:left="720" w:hanging="360"/>
+      </w:pPr>
+      <w:rPr>
+        <w:rFonts w:ascii="Arial" w:eastAsia="Calibri" w:hAnsi="Arial" w:cs="Arial" w:hint="default"/>
+      </w:rPr>
+    </w:lvl>
+    <w:lvl w:ilvl="1" w:tplc="18090003">
+      <w:start w:val="1"/>
+      <w:numFmt w:val="bullet"/>
+      <w:lvlText w:val="o"/>
+      <w:lvlJc w:val="left"/>
+      <w:pPr>
+        <w:ind w:left="1440" w:hanging="360"/>
+      </w:pPr>
+      <w:rPr>
+        <w:rFonts w:ascii="Courier New" w:hAnsi="Courier New" w:cs="Courier New" w:hint="default"/>
+      </w:rPr>
+    </w:lvl>
+    <w:lvl w:ilvl="2" w:tplc="18090005">
+      <w:start w:val="1"/>
+      <w:numFmt w:val="bullet"/>
+      <w:lvlText w:val=""/>
+      <w:lvlJc w:val="left"/>
+      <w:pPr>
+        <w:ind w:left="2160" w:hanging="360"/>
+      </w:pPr>
+      <w:rPr>
+        <w:rFonts w:ascii="Wingdings" w:hAnsi="Wingdings" w:hint="default"/>
+      </w:rPr>
+    </w:lvl>
+    <w:lvl w:ilvl="3" w:tplc="18090001" w:tentative="1">
+      <w:start w:val="1"/>
+      <w:numFmt w:val="bullet"/>
+      <w:lvlText w:val=""/>
+      <w:lvlJc w:val="left"/>
+      <w:pPr>
+        <w:ind w:left="2880" w:hanging="360"/>
+      </w:pPr>
+      <w:rPr>
+        <w:rFonts w:ascii="Symbol" w:hAnsi="Symbol" w:hint="default"/>
+      </w:rPr>
+    </w:lvl>
+    <w:lvl w:ilvl="4" w:tplc="18090003" w:tentative="1">
+      <w:start w:val="1"/>
+      <w:numFmt w:val="bullet"/>
+      <w:lvlText w:val="o"/>
+      <w:lvlJc w:val="left"/>
+      <w:pPr>
+        <w:ind w:left="3600" w:hanging="360"/>
+      </w:pPr>
+      <w:rPr>
+        <w:rFonts w:ascii="Courier New" w:hAnsi="Courier New" w:cs="Courier New" w:hint="default"/>
+      </w:rPr>
+    </w:lvl>
+    <w:lvl w:ilvl="5" w:tplc="18090005" w:tentative="1">
+      <w:start w:val="1"/>
+      <w:numFmt w:val="bullet"/>
+      <w:lvlText w:val=""/>
+      <w:lvlJc w:val="left"/>
+      <w:pPr>
+        <w:ind w:left="4320" w:hanging="360"/>
+      </w:pPr>
+      <w:rPr>
+        <w:rFonts w:ascii="Wingdings" w:hAnsi="Wingdings" w:hint="default"/>
+      </w:rPr>
+    </w:lvl>
+    <w:lvl w:ilvl="6" w:tplc="18090001" w:tentative="1">
+      <w:start w:val="1"/>
+      <w:numFmt w:val="bullet"/>
+      <w:lvlText w:val=""/>
+      <w:lvlJc w:val="left"/>
+      <w:pPr>
+        <w:ind w:left="5040" w:hanging="360"/>
+      </w:pPr>
+      <w:rPr>
+        <w:rFonts w:ascii="Symbol" w:hAnsi="Symbol" w:hint="default"/>
+      </w:rPr>
+    </w:lvl>
+    <w:lvl w:ilvl="7" w:tplc="18090003" w:tentative="1">
+      <w:start w:val="1"/>
+      <w:numFmt w:val="bullet"/>
+      <w:lvlText w:val="o"/>
+      <w:lvlJc w:val="left"/>
+      <w:pPr>
+        <w:ind w:left="5760" w:hanging="360"/>
+      </w:pPr>
+      <w:rPr>
+        <w:rFonts w:ascii="Courier New" w:hAnsi="Courier New" w:cs="Courier New" w:hint="default"/>
+      </w:rPr>
+    </w:lvl>
+    <w:lvl w:ilvl="8" w:tplc="18090005" w:tentative="1">
+      <w:start w:val="1"/>
+      <w:numFmt w:val="bullet"/>
+      <w:lvlText w:val=""/>
+      <w:lvlJc w:val="left"/>
+      <w:pPr>
+        <w:ind w:left="6480" w:hanging="360"/>
+      </w:pPr>
+      <w:rPr>
+        <w:rFonts w:ascii="Wingdings" w:hAnsi="Wingdings" w:hint="default"/>
+      </w:rPr>
+    </w:lvl>
+  </w:abstractNum>
+  <w:abstractNum w:abstractNumId="2" w15:restartNumberingAfterBreak="0">
     <w:nsid w:val="2CA442C2"/>
     <w:multiLevelType w:val="multilevel"/>
     <w:tmpl w:val="677EDC5E"/>
@@ -3183,7 +3862,7 @@
       </w:pPr>
     </w:lvl>
   </w:abstractNum>
-  <w:abstractNum w:abstractNumId="2" w15:restartNumberingAfterBreak="0">
+  <w:abstractNum w:abstractNumId="3" w15:restartNumberingAfterBreak="0">
     <w:nsid w:val="472E7B49"/>
     <w:multiLevelType w:val="singleLevel"/>
     <w:tmpl w:val="4D2C1A1E"/>
@@ -3204,7 +3883,219 @@
       </w:rPr>
     </w:lvl>
   </w:abstractNum>
-  <w:abstractNum w:abstractNumId="3" w15:restartNumberingAfterBreak="0">
+  <w:abstractNum w:abstractNumId="4" w15:restartNumberingAfterBreak="0">
+    <w:nsid w:val="49336E0B"/>
+    <w:multiLevelType w:val="hybridMultilevel"/>
+    <w:tmpl w:val="F6E42620"/>
+    <w:lvl w:ilvl="0" w:tplc="1B8E5EBA">
+      <w:start w:val="1"/>
+      <w:numFmt w:val="bullet"/>
+      <w:lvlText w:val="•"/>
+      <w:lvlJc w:val="left"/>
+      <w:pPr>
+        <w:ind w:left="721"/>
+      </w:pPr>
+      <w:rPr>
+        <w:rFonts w:ascii="Arial" w:eastAsia="Arial" w:hAnsi="Arial" w:cs="Arial"/>
+        <w:b w:val="0"/>
+        <w:i w:val="0"/>
+        <w:strike w:val="0"/>
+        <w:dstrike w:val="0"/>
+        <w:color w:val="000000"/>
+        <w:sz w:val="24"/>
+        <w:szCs w:val="24"/>
+        <w:u w:val="none" w:color="000000"/>
+        <w:bdr w:val="none" w:sz="0" w:space="0" w:color="auto"/>
+        <w:shd w:val="clear" w:color="auto" w:fill="auto"/>
+        <w:vertAlign w:val="baseline"/>
+      </w:rPr>
+    </w:lvl>
+    <w:lvl w:ilvl="1" w:tplc="9774DACC">
+      <w:start w:val="1"/>
+      <w:numFmt w:val="decimal"/>
+      <w:lvlText w:val="%2."/>
+      <w:lvlJc w:val="left"/>
+      <w:pPr>
+        <w:ind w:left="1425"/>
+      </w:pPr>
+      <w:rPr>
+        <w:rFonts w:ascii="Arial" w:eastAsia="Arial" w:hAnsi="Arial" w:cs="Arial"/>
+        <w:b w:val="0"/>
+        <w:i w:val="0"/>
+        <w:strike w:val="0"/>
+        <w:dstrike w:val="0"/>
+        <w:color w:val="000000"/>
+        <w:sz w:val="24"/>
+        <w:szCs w:val="24"/>
+        <w:u w:val="none" w:color="000000"/>
+        <w:bdr w:val="none" w:sz="0" w:space="0" w:color="auto"/>
+        <w:shd w:val="clear" w:color="auto" w:fill="auto"/>
+        <w:vertAlign w:val="baseline"/>
+      </w:rPr>
+    </w:lvl>
+    <w:lvl w:ilvl="2" w:tplc="7060836A">
+      <w:start w:val="1"/>
+      <w:numFmt w:val="lowerRoman"/>
+      <w:lvlText w:val="%3"/>
+      <w:lvlJc w:val="left"/>
+      <w:pPr>
+        <w:ind w:left="2160"/>
+      </w:pPr>
+      <w:rPr>
+        <w:rFonts w:ascii="Arial" w:eastAsia="Arial" w:hAnsi="Arial" w:cs="Arial"/>
+        <w:b w:val="0"/>
+        <w:i w:val="0"/>
+        <w:strike w:val="0"/>
+        <w:dstrike w:val="0"/>
+        <w:color w:val="000000"/>
+        <w:sz w:val="24"/>
+        <w:szCs w:val="24"/>
+        <w:u w:val="none" w:color="000000"/>
+        <w:bdr w:val="none" w:sz="0" w:space="0" w:color="auto"/>
+        <w:shd w:val="clear" w:color="auto" w:fill="auto"/>
+        <w:vertAlign w:val="baseline"/>
+      </w:rPr>
+    </w:lvl>
+    <w:lvl w:ilvl="3" w:tplc="DF1E32AE">
+      <w:start w:val="1"/>
+      <w:numFmt w:val="decimal"/>
+      <w:lvlText w:val="%4"/>
+      <w:lvlJc w:val="left"/>
+      <w:pPr>
+        <w:ind w:left="2880"/>
+      </w:pPr>
+      <w:rPr>
+        <w:rFonts w:ascii="Arial" w:eastAsia="Arial" w:hAnsi="Arial" w:cs="Arial"/>
+        <w:b w:val="0"/>
+        <w:i w:val="0"/>
+        <w:strike w:val="0"/>
+        <w:dstrike w:val="0"/>
+        <w:color w:val="000000"/>
+        <w:sz w:val="24"/>
+        <w:szCs w:val="24"/>
+        <w:u w:val="none" w:color="000000"/>
+        <w:bdr w:val="none" w:sz="0" w:space="0" w:color="auto"/>
+        <w:shd w:val="clear" w:color="auto" w:fill="auto"/>
+        <w:vertAlign w:val="baseline"/>
+      </w:rPr>
+    </w:lvl>
+    <w:lvl w:ilvl="4" w:tplc="82B279CA">
+      <w:start w:val="1"/>
+      <w:numFmt w:val="lowerLetter"/>
+      <w:lvlText w:val="%5"/>
+      <w:lvlJc w:val="left"/>
+      <w:pPr>
+        <w:ind w:left="3600"/>
+      </w:pPr>
+      <w:rPr>
+        <w:rFonts w:ascii="Arial" w:eastAsia="Arial" w:hAnsi="Arial" w:cs="Arial"/>
+        <w:b w:val="0"/>
+        <w:i w:val="0"/>
+        <w:strike w:val="0"/>
+        <w:dstrike w:val="0"/>
+        <w:color w:val="000000"/>
+        <w:sz w:val="24"/>
+        <w:szCs w:val="24"/>
+        <w:u w:val="none" w:color="000000"/>
+        <w:bdr w:val="none" w:sz="0" w:space="0" w:color="auto"/>
+        <w:shd w:val="clear" w:color="auto" w:fill="auto"/>
+        <w:vertAlign w:val="baseline"/>
+      </w:rPr>
+    </w:lvl>
+    <w:lvl w:ilvl="5" w:tplc="ACBC3AEE">
+      <w:start w:val="1"/>
+      <w:numFmt w:val="lowerRoman"/>
+      <w:lvlText w:val="%6"/>
+      <w:lvlJc w:val="left"/>
+      <w:pPr>
+        <w:ind w:left="4320"/>
+      </w:pPr>
+      <w:rPr>
+        <w:rFonts w:ascii="Arial" w:eastAsia="Arial" w:hAnsi="Arial" w:cs="Arial"/>
+        <w:b w:val="0"/>
+        <w:i w:val="0"/>
+        <w:strike w:val="0"/>
+        <w:dstrike w:val="0"/>
+        <w:color w:val="000000"/>
+        <w:sz w:val="24"/>
+        <w:szCs w:val="24"/>
+        <w:u w:val="none" w:color="000000"/>
+        <w:bdr w:val="none" w:sz="0" w:space="0" w:color="auto"/>
+        <w:shd w:val="clear" w:color="auto" w:fill="auto"/>
+        <w:vertAlign w:val="baseline"/>
+      </w:rPr>
+    </w:lvl>
+    <w:lvl w:ilvl="6" w:tplc="4B32443C">
+      <w:start w:val="1"/>
+      <w:numFmt w:val="decimal"/>
+      <w:lvlText w:val="%7"/>
+      <w:lvlJc w:val="left"/>
+      <w:pPr>
+        <w:ind w:left="5040"/>
+      </w:pPr>
+      <w:rPr>
+        <w:rFonts w:ascii="Arial" w:eastAsia="Arial" w:hAnsi="Arial" w:cs="Arial"/>
+        <w:b w:val="0"/>
+        <w:i w:val="0"/>
+        <w:strike w:val="0"/>
+        <w:dstrike w:val="0"/>
+        <w:color w:val="000000"/>
+        <w:sz w:val="24"/>
+        <w:szCs w:val="24"/>
+        <w:u w:val="none" w:color="000000"/>
+        <w:bdr w:val="none" w:sz="0" w:space="0" w:color="auto"/>
+        <w:shd w:val="clear" w:color="auto" w:fill="auto"/>
+        <w:vertAlign w:val="baseline"/>
+      </w:rPr>
+    </w:lvl>
+    <w:lvl w:ilvl="7" w:tplc="17D0CB94">
+      <w:start w:val="1"/>
+      <w:numFmt w:val="lowerLetter"/>
+      <w:lvlText w:val="%8"/>
+      <w:lvlJc w:val="left"/>
+      <w:pPr>
+        <w:ind w:left="5760"/>
+      </w:pPr>
+      <w:rPr>
+        <w:rFonts w:ascii="Arial" w:eastAsia="Arial" w:hAnsi="Arial" w:cs="Arial"/>
+        <w:b w:val="0"/>
+        <w:i w:val="0"/>
+        <w:strike w:val="0"/>
+        <w:dstrike w:val="0"/>
+        <w:color w:val="000000"/>
+        <w:sz w:val="24"/>
+        <w:szCs w:val="24"/>
+        <w:u w:val="none" w:color="000000"/>
+        <w:bdr w:val="none" w:sz="0" w:space="0" w:color="auto"/>
+        <w:shd w:val="clear" w:color="auto" w:fill="auto"/>
+        <w:vertAlign w:val="baseline"/>
+      </w:rPr>
+    </w:lvl>
+    <w:lvl w:ilvl="8" w:tplc="A8F67EE8">
+      <w:start w:val="1"/>
+      <w:numFmt w:val="lowerRoman"/>
+      <w:lvlText w:val="%9"/>
+      <w:lvlJc w:val="left"/>
+      <w:pPr>
+        <w:ind w:left="6480"/>
+      </w:pPr>
+      <w:rPr>
+        <w:rFonts w:ascii="Arial" w:eastAsia="Arial" w:hAnsi="Arial" w:cs="Arial"/>
+        <w:b w:val="0"/>
+        <w:i w:val="0"/>
+        <w:strike w:val="0"/>
+        <w:dstrike w:val="0"/>
+        <w:color w:val="000000"/>
+        <w:sz w:val="24"/>
+        <w:szCs w:val="24"/>
+        <w:u w:val="none" w:color="000000"/>
+        <w:bdr w:val="none" w:sz="0" w:space="0" w:color="auto"/>
+        <w:shd w:val="clear" w:color="auto" w:fill="auto"/>
+        <w:vertAlign w:val="baseline"/>
+      </w:rPr>
+    </w:lvl>
+  </w:abstractNum>
+  <w:abstractNum w:abstractNumId="5" w15:restartNumberingAfterBreak="0">
     <w:nsid w:val="493953A0"/>
     <w:multiLevelType w:val="singleLevel"/>
     <w:tmpl w:val="7EACF6AA"/>
@@ -3224,7 +4115,7 @@
       </w:rPr>
     </w:lvl>
   </w:abstractNum>
-  <w:abstractNum w:abstractNumId="4" w15:restartNumberingAfterBreak="0">
+  <w:abstractNum w:abstractNumId="6" w15:restartNumberingAfterBreak="0">
     <w:nsid w:val="58946BCA"/>
     <w:multiLevelType w:val="hybridMultilevel"/>
     <w:tmpl w:val="260E3196"/>
@@ -3313,7 +4204,96 @@
       </w:pPr>
     </w:lvl>
   </w:abstractNum>
-  <w:abstractNum w:abstractNumId="5" w15:restartNumberingAfterBreak="0">
+  <w:abstractNum w:abstractNumId="7" w15:restartNumberingAfterBreak="0">
+    <w:nsid w:val="5F465949"/>
+    <w:multiLevelType w:val="hybridMultilevel"/>
+    <w:tmpl w:val="B3AA1BB0"/>
+    <w:lvl w:ilvl="0" w:tplc="1809000F">
+      <w:start w:val="1"/>
+      <w:numFmt w:val="decimal"/>
+      <w:lvlText w:val="%1."/>
+      <w:lvlJc w:val="left"/>
+      <w:pPr>
+        <w:ind w:left="720" w:hanging="360"/>
+      </w:pPr>
+      <w:rPr>
+        <w:rFonts w:hint="default"/>
+      </w:rPr>
+    </w:lvl>
+    <w:lvl w:ilvl="1" w:tplc="18090019" w:tentative="1">
+      <w:start w:val="1"/>
+      <w:numFmt w:val="lowerLetter"/>
+      <w:lvlText w:val="%2."/>
+      <w:lvlJc w:val="left"/>
+      <w:pPr>
+        <w:ind w:left="1440" w:hanging="360"/>
+      </w:pPr>
+    </w:lvl>
+    <w:lvl w:ilvl="2" w:tplc="1809001B" w:tentative="1">
+      <w:start w:val="1"/>
+      <w:numFmt w:val="lowerRoman"/>
+      <w:lvlText w:val="%3."/>
+      <w:lvlJc w:val="right"/>
+      <w:pPr>
+        <w:ind w:left="2160" w:hanging="180"/>
+      </w:pPr>
+    </w:lvl>
+    <w:lvl w:ilvl="3" w:tplc="1809000F" w:tentative="1">
+      <w:start w:val="1"/>
+      <w:numFmt w:val="decimal"/>
+      <w:lvlText w:val="%4."/>
+      <w:lvlJc w:val="left"/>
+      <w:pPr>
+        <w:ind w:left="2880" w:hanging="360"/>
+      </w:pPr>
+    </w:lvl>
+    <w:lvl w:ilvl="4" w:tplc="18090019" w:tentative="1">
+      <w:start w:val="1"/>
+      <w:numFmt w:val="lowerLetter"/>
+      <w:lvlText w:val="%5."/>
+      <w:lvlJc w:val="left"/>
+      <w:pPr>
+        <w:ind w:left="3600" w:hanging="360"/>
+      </w:pPr>
+    </w:lvl>
+    <w:lvl w:ilvl="5" w:tplc="1809001B" w:tentative="1">
+      <w:start w:val="1"/>
+      <w:numFmt w:val="lowerRoman"/>
+      <w:lvlText w:val="%6."/>
+      <w:lvlJc w:val="right"/>
+      <w:pPr>
+        <w:ind w:left="4320" w:hanging="180"/>
+      </w:pPr>
+    </w:lvl>
+    <w:lvl w:ilvl="6" w:tplc="1809000F" w:tentative="1">
+      <w:start w:val="1"/>
+      <w:numFmt w:val="decimal"/>
+      <w:lvlText w:val="%7."/>
+      <w:lvlJc w:val="left"/>
+      <w:pPr>
+        <w:ind w:left="5040" w:hanging="360"/>
+      </w:pPr>
+    </w:lvl>
+    <w:lvl w:ilvl="7" w:tplc="18090019" w:tentative="1">
+      <w:start w:val="1"/>
+      <w:numFmt w:val="lowerLetter"/>
+      <w:lvlText w:val="%8."/>
+      <w:lvlJc w:val="left"/>
+      <w:pPr>
+        <w:ind w:left="5760" w:hanging="360"/>
+      </w:pPr>
+    </w:lvl>
+    <w:lvl w:ilvl="8" w:tplc="1809001B" w:tentative="1">
+      <w:start w:val="1"/>
+      <w:numFmt w:val="lowerRoman"/>
+      <w:lvlText w:val="%9."/>
+      <w:lvlJc w:val="right"/>
+      <w:pPr>
+        <w:ind w:left="6480" w:hanging="180"/>
+      </w:pPr>
+    </w:lvl>
+  </w:abstractNum>
+  <w:abstractNum w:abstractNumId="8" w15:restartNumberingAfterBreak="0">
     <w:nsid w:val="7ABE17BE"/>
     <w:multiLevelType w:val="hybridMultilevel"/>
     <w:tmpl w:val="238026E6"/>
@@ -3400,31 +4380,40 @@
     </w:lvl>
   </w:abstractNum>
   <w:num w:numId="1">
-    <w:abstractNumId w:val="1"/>
+    <w:abstractNumId w:val="2"/>
   </w:num>
   <w:num w:numId="2">
+    <w:abstractNumId w:val="5"/>
+  </w:num>
+  <w:num w:numId="3">
     <w:abstractNumId w:val="3"/>
   </w:num>
-  <w:num w:numId="3">
-    <w:abstractNumId w:val="2"/>
-  </w:num>
   <w:num w:numId="4">
-    <w:abstractNumId w:val="5"/>
+    <w:abstractNumId w:val="8"/>
   </w:num>
   <w:num w:numId="5">
-    <w:abstractNumId w:val="4"/>
+    <w:abstractNumId w:val="6"/>
   </w:num>
   <w:num w:numId="6">
     <w:abstractNumId w:val="0"/>
   </w:num>
   <w:num w:numId="7">
+    <w:abstractNumId w:val="2"/>
+  </w:num>
+  <w:num w:numId="8">
     <w:abstractNumId w:val="1"/>
+  </w:num>
+  <w:num w:numId="9">
+    <w:abstractNumId w:val="4"/>
+  </w:num>
+  <w:num w:numId="10">
+    <w:abstractNumId w:val="7"/>
   </w:num>
 </w:numbering>
 </file>
 
 <file path=word/styles.xml><?xml version="1.0" encoding="utf-8"?>
-<w:styles xmlns:mc="http://schemas.openxmlformats.org/markup-compatibility/2006" xmlns:r="http://schemas.openxmlformats.org/officeDocument/2006/relationships" xmlns:w="http://schemas.openxmlformats.org/wordprocessingml/2006/main" xmlns:w14="http://schemas.microsoft.com/office/word/2010/wordml" xmlns:w15="http://schemas.microsoft.com/office/word/2012/wordml" xmlns:w16se="http://schemas.microsoft.com/office/word/2015/wordml/symex" mc:Ignorable="w14 w15 w16se">
+<w:styles xmlns:mc="http://schemas.openxmlformats.org/markup-compatibility/2006" xmlns:r="http://schemas.openxmlformats.org/officeDocument/2006/relationships" xmlns:w="http://schemas.openxmlformats.org/wordprocessingml/2006/main" xmlns:w14="http://schemas.microsoft.com/office/word/2010/wordml" xmlns:w15="http://schemas.microsoft.com/office/word/2012/wordml" mc:Ignorable="w14 w15">
   <w:docDefaults>
     <w:rPrDefault>
       <w:rPr>
@@ -3434,7 +4423,7 @@
     </w:rPrDefault>
     <w:pPrDefault/>
   </w:docDefaults>
-  <w:latentStyles w:defLockedState="0" w:defUIPriority="99" w:defSemiHidden="0" w:defUnhideWhenUsed="0" w:defQFormat="0" w:count="374">
+  <w:latentStyles w:defLockedState="0" w:defUIPriority="99" w:defSemiHidden="0" w:defUnhideWhenUsed="0" w:defQFormat="0" w:count="371">
     <w:lsdException w:name="Normal" w:uiPriority="0" w:qFormat="1"/>
     <w:lsdException w:name="heading 1" w:uiPriority="0" w:qFormat="1"/>
     <w:lsdException w:name="heading 2" w:semiHidden="1" w:uiPriority="0" w:unhideWhenUsed="1" w:qFormat="1"/>
@@ -3540,6 +4529,7 @@
     <w:lsdException w:name="HTML Sample" w:semiHidden="1" w:unhideWhenUsed="1"/>
     <w:lsdException w:name="HTML Typewriter" w:semiHidden="1" w:unhideWhenUsed="1"/>
     <w:lsdException w:name="HTML Variable" w:semiHidden="1" w:unhideWhenUsed="1"/>
+    <w:lsdException w:name="Normal Table" w:semiHidden="1" w:unhideWhenUsed="1"/>
     <w:lsdException w:name="annotation subject" w:semiHidden="1" w:unhideWhenUsed="1"/>
     <w:lsdException w:name="No List" w:semiHidden="1" w:unhideWhenUsed="1"/>
     <w:lsdException w:name="Outline List 1" w:semiHidden="1" w:unhideWhenUsed="1"/>
@@ -3584,6 +4574,7 @@
     <w:lsdException w:name="Table Professional" w:semiHidden="1" w:unhideWhenUsed="1"/>
     <w:lsdException w:name="Table Subtle 1" w:semiHidden="1" w:unhideWhenUsed="1"/>
     <w:lsdException w:name="Table Subtle 2" w:semiHidden="1" w:unhideWhenUsed="1"/>
+    <w:lsdException w:name="Table Web 1" w:semiHidden="1" w:unhideWhenUsed="1"/>
     <w:lsdException w:name="Table Web 2" w:semiHidden="1" w:unhideWhenUsed="1"/>
     <w:lsdException w:name="Table Web 3" w:semiHidden="1" w:unhideWhenUsed="1"/>
     <w:lsdException w:name="Balloon Text" w:semiHidden="1" w:unhideWhenUsed="1"/>
@@ -3804,9 +4795,6 @@
     <w:lsdException w:name="List Table 5 Dark Accent 6" w:uiPriority="50"/>
     <w:lsdException w:name="List Table 6 Colorful Accent 6" w:uiPriority="51"/>
     <w:lsdException w:name="List Table 7 Colorful Accent 6" w:uiPriority="52"/>
-    <w:lsdException w:name="Mention" w:semiHidden="1" w:unhideWhenUsed="1"/>
-    <w:lsdException w:name="Smart Hyperlink" w:semiHidden="1" w:unhideWhenUsed="1"/>
-    <w:lsdException w:name="Hashtag" w:semiHidden="1" w:unhideWhenUsed="1"/>
   </w:latentStyles>
   <w:style w:type="paragraph" w:default="1" w:styleId="Normal">
     <w:name w:val="Normal"/>
@@ -4404,7 +5392,7 @@
 </file>
 
 <file path=customXml/itemProps1.xml><?xml version="1.0" encoding="utf-8"?>
-<ds:datastoreItem xmlns:ds="http://schemas.openxmlformats.org/officeDocument/2006/customXml" ds:itemID="{EB0BA9B4-EC34-44D1-A2F4-98DB59BC16D0}">
+<ds:datastoreItem xmlns:ds="http://schemas.openxmlformats.org/officeDocument/2006/customXml" ds:itemID="{47A7E2BD-EE2B-4578-91C3-8DF2110AB560}">
   <ds:schemaRefs>
     <ds:schemaRef ds:uri="http://schemas.openxmlformats.org/officeDocument/2006/bibliography"/>
   </ds:schemaRefs>

</xml_diff>

<commit_message>
not sure what I changed :D
</commit_message>
<xml_diff>
--- a/Project plans/Web Design Project Report Template_Lolcakes_CM.docx
+++ b/Project plans/Web Design Project Report Template_Lolcakes_CM.docx
@@ -1158,7 +1158,33 @@
         <w:rPr>
           <w:rFonts w:asciiTheme="minorHAnsi" w:hAnsiTheme="minorHAnsi"/>
         </w:rPr>
-        <w:t>haring ideas and experiences, sharing ‘pro tips’, letting people interact via a community or utilise social media, using a mix of visual aids (images; video and still-), to summarise “Get people talking and desiring.”</w:t>
+        <w:t xml:space="preserve">haring </w:t>
+      </w:r>
+      <w:r>
+        <w:rPr>
+          <w:rFonts w:asciiTheme="minorHAnsi" w:hAnsiTheme="minorHAnsi"/>
+        </w:rPr>
+        <w:t>ideas and experiences, sharing “</w:t>
+      </w:r>
+      <w:bookmarkStart w:id="0" w:name="_GoBack"/>
+      <w:bookmarkEnd w:id="0"/>
+      <w:r>
+        <w:rPr>
+          <w:rFonts w:asciiTheme="minorHAnsi" w:hAnsiTheme="minorHAnsi"/>
+        </w:rPr>
+        <w:t>pro tip</w:t>
+      </w:r>
+      <w:r>
+        <w:rPr>
+          <w:rFonts w:asciiTheme="minorHAnsi" w:hAnsiTheme="minorHAnsi"/>
+        </w:rPr>
+        <w:t>s”</w:t>
+      </w:r>
+      <w:r>
+        <w:rPr>
+          <w:rFonts w:asciiTheme="minorHAnsi" w:hAnsiTheme="minorHAnsi"/>
+        </w:rPr>
+        <w:t>, letting people interact via a community or utilise social media, using a mix of visual aids (images; video and still-), to summarise “Get people talking and desiring.”</w:t>
       </w:r>
     </w:p>
     <w:p>
@@ -1250,19 +1276,7 @@
         <w:rPr>
           <w:rFonts w:asciiTheme="minorHAnsi" w:hAnsiTheme="minorHAnsi"/>
         </w:rPr>
-        <w:t xml:space="preserve">The </w:t>
-      </w:r>
-      <w:r>
-        <w:rPr>
-          <w:rFonts w:asciiTheme="minorHAnsi" w:hAnsiTheme="minorHAnsi"/>
-        </w:rPr>
-        <w:t xml:space="preserve">home page should be called </w:t>
-      </w:r>
-      <w:r>
-        <w:rPr>
-          <w:rFonts w:asciiTheme="minorHAnsi" w:hAnsiTheme="minorHAnsi"/>
-        </w:rPr>
-        <w:t>index.html</w:t>
+        <w:t>The home page should be called index.html</w:t>
       </w:r>
     </w:p>
     <w:p>
@@ -1615,8 +1629,6 @@
           <w:lang w:eastAsia="en-IE"/>
         </w:rPr>
       </w:pPr>
-      <w:bookmarkStart w:id="0" w:name="_GoBack"/>
-      <w:bookmarkEnd w:id="0"/>
     </w:p>
     <w:p>
       <w:pPr>
@@ -3416,7 +3428,7 @@
         <w:bCs/>
         <w:noProof/>
       </w:rPr>
-      <w:t>12</w:t>
+      <w:t>2</w:t>
     </w:r>
     <w:r>
       <w:rPr>
@@ -5392,7 +5404,7 @@
 </file>
 
 <file path=customXml/itemProps1.xml><?xml version="1.0" encoding="utf-8"?>
-<ds:datastoreItem xmlns:ds="http://schemas.openxmlformats.org/officeDocument/2006/customXml" ds:itemID="{47A7E2BD-EE2B-4578-91C3-8DF2110AB560}">
+<ds:datastoreItem xmlns:ds="http://schemas.openxmlformats.org/officeDocument/2006/customXml" ds:itemID="{7E650BF3-CCF3-46EB-B3DC-B57762FCF9F8}">
   <ds:schemaRefs>
     <ds:schemaRef ds:uri="http://schemas.openxmlformats.org/officeDocument/2006/bibliography"/>
   </ds:schemaRefs>

</xml_diff>

<commit_message>
latest version of web design project report
</commit_message>
<xml_diff>
--- a/Project plans/Web Design Project Report Template_Lolcakes_CM.docx
+++ b/Project plans/Web Design Project Report Template_Lolcakes_CM.docx
@@ -1166,8 +1166,6 @@
         </w:rPr>
         <w:t>ideas and experiences, sharing “</w:t>
       </w:r>
-      <w:bookmarkStart w:id="0" w:name="_GoBack"/>
-      <w:bookmarkEnd w:id="0"/>
       <w:r>
         <w:rPr>
           <w:rFonts w:asciiTheme="minorHAnsi" w:hAnsiTheme="minorHAnsi"/>
@@ -1754,6 +1752,8 @@
           </wp:inline>
         </w:drawing>
       </w:r>
+      <w:bookmarkStart w:id="0" w:name="_GoBack"/>
+      <w:bookmarkEnd w:id="0"/>
     </w:p>
     <w:p>
       <w:pPr>
@@ -2581,6 +2581,211 @@
     </w:p>
     <w:p>
       <w:pPr>
+        <w:spacing w:after="0" w:line="240" w:lineRule="auto"/>
+        <w:rPr>
+          <w:rFonts w:ascii="Arial" w:hAnsi="Arial" w:cs="Arial"/>
+          <w:szCs w:val="24"/>
+        </w:rPr>
+      </w:pPr>
+      <w:r>
+        <w:rPr>
+          <w:rFonts w:ascii="Arial" w:hAnsi="Arial" w:cs="Arial"/>
+          <w:szCs w:val="24"/>
+        </w:rPr>
+        <w:t>Using Eclipse as the development tool, initial validation was built-in. The final validation of the website HTML and CSS was done using the provided tools:</w:t>
+      </w:r>
+    </w:p>
+    <w:p>
+      <w:pPr>
+        <w:spacing w:after="0" w:line="240" w:lineRule="auto"/>
+        <w:rPr>
+          <w:rFonts w:ascii="Arial" w:hAnsi="Arial" w:cs="Arial"/>
+          <w:szCs w:val="24"/>
+        </w:rPr>
+      </w:pPr>
+      <w:hyperlink r:id="rId15" w:history="1">
+        <w:r>
+          <w:rPr>
+            <w:rStyle w:val="Hyperlink"/>
+            <w:rFonts w:ascii="Arial" w:hAnsi="Arial" w:cs="Arial"/>
+            <w:szCs w:val="24"/>
+          </w:rPr>
+          <w:t>https://validator.w3.org/</w:t>
+        </w:r>
+      </w:hyperlink>
+      <w:r>
+        <w:rPr>
+          <w:rFonts w:ascii="Arial" w:hAnsi="Arial" w:cs="Arial"/>
+          <w:szCs w:val="24"/>
+        </w:rPr>
+        <w:t xml:space="preserve"> and </w:t>
+      </w:r>
+      <w:hyperlink r:id="rId16" w:history="1">
+        <w:r>
+          <w:rPr>
+            <w:rStyle w:val="Hyperlink"/>
+            <w:rFonts w:ascii="Arial" w:hAnsi="Arial" w:cs="Arial"/>
+            <w:szCs w:val="24"/>
+          </w:rPr>
+          <w:t>http://jigsaw.w3.org/css-validator/</w:t>
+        </w:r>
+      </w:hyperlink>
+      <w:r>
+        <w:rPr>
+          <w:rFonts w:ascii="Arial" w:hAnsi="Arial" w:cs="Arial"/>
+          <w:szCs w:val="24"/>
+        </w:rPr>
+        <w:t>. Every HTML page was checked with the HTML validator and they passed.</w:t>
+      </w:r>
+    </w:p>
+    <w:p>
+      <w:pPr>
+        <w:spacing w:after="0" w:line="240" w:lineRule="auto"/>
+        <w:rPr>
+          <w:rFonts w:ascii="Arial" w:hAnsi="Arial" w:cs="Arial"/>
+          <w:szCs w:val="24"/>
+        </w:rPr>
+      </w:pPr>
+    </w:p>
+    <w:p>
+      <w:pPr>
+        <w:spacing w:after="0" w:line="240" w:lineRule="auto"/>
+        <w:rPr>
+          <w:rFonts w:ascii="Arial" w:hAnsi="Arial" w:cs="Arial"/>
+          <w:szCs w:val="24"/>
+        </w:rPr>
+      </w:pPr>
+      <w:r>
+        <w:rPr>
+          <w:noProof/>
+          <w:lang w:eastAsia="en-IE"/>
+        </w:rPr>
+        <w:drawing>
+          <wp:inline distT="0" distB="0" distL="0" distR="0" wp14:anchorId="7C4F7873" wp14:editId="0FCCD854">
+            <wp:extent cx="5731510" cy="1689100"/>
+            <wp:effectExtent l="0" t="0" r="2540" b="6350"/>
+            <wp:docPr id="1" name="Picture 1"/>
+            <wp:cNvGraphicFramePr>
+              <a:graphicFrameLocks xmlns:a="http://schemas.openxmlformats.org/drawingml/2006/main" noChangeAspect="1"/>
+            </wp:cNvGraphicFramePr>
+            <a:graphic xmlns:a="http://schemas.openxmlformats.org/drawingml/2006/main">
+              <a:graphicData uri="http://schemas.openxmlformats.org/drawingml/2006/picture">
+                <pic:pic xmlns:pic="http://schemas.openxmlformats.org/drawingml/2006/picture">
+                  <pic:nvPicPr>
+                    <pic:cNvPr id="1" name=""/>
+                    <pic:cNvPicPr/>
+                  </pic:nvPicPr>
+                  <pic:blipFill>
+                    <a:blip r:embed="rId17"/>
+                    <a:stretch>
+                      <a:fillRect/>
+                    </a:stretch>
+                  </pic:blipFill>
+                  <pic:spPr>
+                    <a:xfrm>
+                      <a:off x="0" y="0"/>
+                      <a:ext cx="5731510" cy="1689100"/>
+                    </a:xfrm>
+                    <a:prstGeom prst="rect">
+                      <a:avLst/>
+                    </a:prstGeom>
+                  </pic:spPr>
+                </pic:pic>
+              </a:graphicData>
+            </a:graphic>
+          </wp:inline>
+        </w:drawing>
+      </w:r>
+    </w:p>
+    <w:p>
+      <w:pPr>
+        <w:spacing w:after="0" w:line="240" w:lineRule="auto"/>
+        <w:rPr>
+          <w:rFonts w:ascii="Arial" w:hAnsi="Arial" w:cs="Arial"/>
+          <w:szCs w:val="24"/>
+        </w:rPr>
+      </w:pPr>
+    </w:p>
+    <w:p>
+      <w:pPr>
+        <w:spacing w:after="0" w:line="240" w:lineRule="auto"/>
+        <w:rPr>
+          <w:rFonts w:ascii="Arial" w:hAnsi="Arial" w:cs="Arial"/>
+          <w:szCs w:val="24"/>
+        </w:rPr>
+      </w:pPr>
+    </w:p>
+    <w:p>
+      <w:pPr>
+        <w:spacing w:after="0" w:line="240" w:lineRule="auto"/>
+        <w:rPr>
+          <w:rFonts w:asciiTheme="minorHAnsi" w:hAnsiTheme="minorHAnsi" w:cs="Arial"/>
+          <w:szCs w:val="24"/>
+        </w:rPr>
+      </w:pPr>
+    </w:p>
+    <w:p>
+      <w:pPr>
+        <w:spacing w:after="0" w:line="240" w:lineRule="auto"/>
+        <w:rPr>
+          <w:rFonts w:asciiTheme="minorHAnsi" w:hAnsiTheme="minorHAnsi" w:cs="Arial"/>
+          <w:szCs w:val="24"/>
+        </w:rPr>
+      </w:pPr>
+    </w:p>
+    <w:p>
+      <w:pPr>
+        <w:spacing w:after="0" w:line="240" w:lineRule="auto"/>
+        <w:rPr>
+          <w:rFonts w:asciiTheme="minorHAnsi" w:hAnsiTheme="minorHAnsi" w:cs="Arial"/>
+          <w:szCs w:val="24"/>
+        </w:rPr>
+      </w:pPr>
+    </w:p>
+    <w:p>
+      <w:pPr>
+        <w:spacing w:after="0" w:line="240" w:lineRule="auto"/>
+        <w:rPr>
+          <w:rFonts w:asciiTheme="minorHAnsi" w:hAnsiTheme="minorHAnsi" w:cs="Arial"/>
+          <w:szCs w:val="24"/>
+        </w:rPr>
+      </w:pPr>
+    </w:p>
+    <w:p>
+      <w:pPr>
+        <w:spacing w:after="0" w:line="240" w:lineRule="auto"/>
+        <w:ind w:left="284"/>
+        <w:rPr>
+          <w:rFonts w:asciiTheme="minorHAnsi" w:hAnsiTheme="minorHAnsi" w:cs="Arial"/>
+          <w:b/>
+          <w:szCs w:val="24"/>
+          <w:lang w:val="ga-IE"/>
+        </w:rPr>
+      </w:pPr>
+      <w:r>
+        <w:rPr>
+          <w:rFonts w:asciiTheme="minorHAnsi" w:hAnsiTheme="minorHAnsi" w:cs="Arial"/>
+          <w:b/>
+          <w:szCs w:val="24"/>
+          <w:lang w:val="ga-IE"/>
+        </w:rPr>
+        <w:t>Deployment</w:t>
+      </w:r>
+    </w:p>
+    <w:p>
+      <w:pPr>
+        <w:spacing w:after="0" w:line="240" w:lineRule="auto"/>
+        <w:ind w:left="284"/>
+        <w:rPr>
+          <w:rFonts w:asciiTheme="minorHAnsi" w:hAnsiTheme="minorHAnsi" w:cs="Arial"/>
+          <w:b/>
+          <w:szCs w:val="24"/>
+          <w:lang w:val="ga-IE"/>
+        </w:rPr>
+      </w:pPr>
+    </w:p>
+    <w:p>
+      <w:pPr>
         <w:pStyle w:val="Bluecomment"/>
         <w:spacing w:after="0"/>
         <w:rPr>
@@ -2597,7 +2802,7 @@
           <w:color w:val="FF0000"/>
           <w:szCs w:val="24"/>
         </w:rPr>
-        <w:t xml:space="preserve">** </w:t>
+        <w:t xml:space="preserve">** This section should </w:t>
       </w:r>
       <w:r>
         <w:rPr>
@@ -2605,8 +2810,9 @@
           <w:i w:val="0"/>
           <w:color w:val="FF0000"/>
           <w:szCs w:val="24"/>
-        </w:rPr>
-        <w:t xml:space="preserve">This section should </w:t>
+          <w:lang w:val="ga-IE"/>
+        </w:rPr>
+        <w:t>include information on your choice of deployment, as well as the sites URL and a screenshot of the live site</w:t>
       </w:r>
       <w:r>
         <w:rPr>
@@ -2615,61 +2821,6 @@
           <w:color w:val="FF0000"/>
           <w:szCs w:val="24"/>
         </w:rPr>
-        <w:t>look at validation of the website, were you able to validate the website, were there any errors and if so, how did you go about fixing them.</w:t>
-      </w:r>
-      <w:r>
-        <w:rPr>
-          <w:rFonts w:asciiTheme="minorHAnsi" w:eastAsia="Calibri" w:hAnsiTheme="minorHAnsi" w:cs="Arial"/>
-          <w:i w:val="0"/>
-          <w:color w:val="FF0000"/>
-          <w:szCs w:val="24"/>
-        </w:rPr>
-        <w:t xml:space="preserve"> Please include a screenshot</w:t>
-      </w:r>
-      <w:r>
-        <w:rPr>
-          <w:rFonts w:asciiTheme="minorHAnsi" w:eastAsia="Calibri" w:hAnsiTheme="minorHAnsi" w:cs="Arial"/>
-          <w:i w:val="0"/>
-          <w:color w:val="FF0000"/>
-          <w:szCs w:val="24"/>
-          <w:lang w:val="ga-IE"/>
-        </w:rPr>
-        <w:t>(s)</w:t>
-      </w:r>
-      <w:r>
-        <w:rPr>
-          <w:rFonts w:asciiTheme="minorHAnsi" w:eastAsia="Calibri" w:hAnsiTheme="minorHAnsi" w:cs="Arial"/>
-          <w:i w:val="0"/>
-          <w:color w:val="FF0000"/>
-          <w:szCs w:val="24"/>
-        </w:rPr>
-        <w:t xml:space="preserve"> of your validation </w:t>
-      </w:r>
-      <w:r>
-        <w:rPr>
-          <w:rFonts w:asciiTheme="minorHAnsi" w:eastAsia="Calibri" w:hAnsiTheme="minorHAnsi" w:cs="Arial"/>
-          <w:i w:val="0"/>
-          <w:color w:val="FF0000"/>
-          <w:szCs w:val="24"/>
-        </w:rPr>
-        <w:t xml:space="preserve">report </w:t>
-      </w:r>
-      <w:r>
-        <w:rPr>
-          <w:rFonts w:asciiTheme="minorHAnsi" w:eastAsia="Calibri" w:hAnsiTheme="minorHAnsi" w:cs="Arial"/>
-          <w:i w:val="0"/>
-          <w:color w:val="FF0000"/>
-          <w:szCs w:val="24"/>
-        </w:rPr>
-        <w:t>here</w:t>
-      </w:r>
-      <w:r>
-        <w:rPr>
-          <w:rFonts w:asciiTheme="minorHAnsi" w:eastAsia="Calibri" w:hAnsiTheme="minorHAnsi" w:cs="Arial"/>
-          <w:i w:val="0"/>
-          <w:color w:val="FF0000"/>
-          <w:szCs w:val="24"/>
-        </w:rPr>
         <w:t xml:space="preserve"> </w:t>
       </w:r>
       <w:r>
@@ -2680,141 +2831,6 @@
         </w:rPr>
         <w:t>**</w:t>
       </w:r>
-    </w:p>
-    <w:p>
-      <w:pPr>
-        <w:spacing w:after="0" w:line="240" w:lineRule="auto"/>
-        <w:rPr>
-          <w:rFonts w:asciiTheme="minorHAnsi" w:hAnsiTheme="minorHAnsi" w:cs="Arial"/>
-          <w:szCs w:val="24"/>
-        </w:rPr>
-      </w:pPr>
-    </w:p>
-    <w:p>
-      <w:pPr>
-        <w:spacing w:after="0" w:line="240" w:lineRule="auto"/>
-        <w:rPr>
-          <w:rFonts w:asciiTheme="minorHAnsi" w:hAnsiTheme="minorHAnsi" w:cs="Arial"/>
-          <w:szCs w:val="24"/>
-        </w:rPr>
-      </w:pPr>
-    </w:p>
-    <w:p>
-      <w:pPr>
-        <w:spacing w:after="0" w:line="240" w:lineRule="auto"/>
-        <w:rPr>
-          <w:rFonts w:asciiTheme="minorHAnsi" w:hAnsiTheme="minorHAnsi" w:cs="Arial"/>
-          <w:szCs w:val="24"/>
-        </w:rPr>
-      </w:pPr>
-    </w:p>
-    <w:p>
-      <w:pPr>
-        <w:spacing w:after="0" w:line="240" w:lineRule="auto"/>
-        <w:rPr>
-          <w:rFonts w:asciiTheme="minorHAnsi" w:hAnsiTheme="minorHAnsi" w:cs="Arial"/>
-          <w:szCs w:val="24"/>
-        </w:rPr>
-      </w:pPr>
-    </w:p>
-    <w:p>
-      <w:pPr>
-        <w:spacing w:after="0" w:line="240" w:lineRule="auto"/>
-        <w:ind w:left="284"/>
-        <w:rPr>
-          <w:rFonts w:asciiTheme="minorHAnsi" w:hAnsiTheme="minorHAnsi" w:cs="Arial"/>
-          <w:b/>
-          <w:szCs w:val="24"/>
-          <w:lang w:val="ga-IE"/>
-        </w:rPr>
-      </w:pPr>
-      <w:r>
-        <w:rPr>
-          <w:rFonts w:asciiTheme="minorHAnsi" w:hAnsiTheme="minorHAnsi" w:cs="Arial"/>
-          <w:b/>
-          <w:szCs w:val="24"/>
-          <w:lang w:val="ga-IE"/>
-        </w:rPr>
-        <w:t>Deployment</w:t>
-      </w:r>
-    </w:p>
-    <w:p>
-      <w:pPr>
-        <w:spacing w:after="0" w:line="240" w:lineRule="auto"/>
-        <w:ind w:left="284"/>
-        <w:rPr>
-          <w:rFonts w:asciiTheme="minorHAnsi" w:hAnsiTheme="minorHAnsi" w:cs="Arial"/>
-          <w:b/>
-          <w:szCs w:val="24"/>
-          <w:lang w:val="ga-IE"/>
-        </w:rPr>
-      </w:pPr>
-    </w:p>
-    <w:p>
-      <w:pPr>
-        <w:pStyle w:val="Bluecomment"/>
-        <w:spacing w:after="0"/>
-        <w:rPr>
-          <w:rFonts w:asciiTheme="minorHAnsi" w:eastAsia="Calibri" w:hAnsiTheme="minorHAnsi" w:cs="Arial"/>
-          <w:i w:val="0"/>
-          <w:color w:val="FF0000"/>
-          <w:szCs w:val="24"/>
-        </w:rPr>
-      </w:pPr>
-      <w:r>
-        <w:rPr>
-          <w:rFonts w:asciiTheme="minorHAnsi" w:eastAsia="Calibri" w:hAnsiTheme="minorHAnsi" w:cs="Arial"/>
-          <w:i w:val="0"/>
-          <w:color w:val="FF0000"/>
-          <w:szCs w:val="24"/>
-        </w:rPr>
-        <w:t xml:space="preserve">** This section should </w:t>
-      </w:r>
-      <w:r>
-        <w:rPr>
-          <w:rFonts w:asciiTheme="minorHAnsi" w:eastAsia="Calibri" w:hAnsiTheme="minorHAnsi" w:cs="Arial"/>
-          <w:i w:val="0"/>
-          <w:color w:val="FF0000"/>
-          <w:szCs w:val="24"/>
-          <w:lang w:val="ga-IE"/>
-        </w:rPr>
-        <w:t>include information on your choice of deployment, as well as the sites URL and a screenshot of the live site</w:t>
-      </w:r>
-      <w:r>
-        <w:rPr>
-          <w:rFonts w:asciiTheme="minorHAnsi" w:eastAsia="Calibri" w:hAnsiTheme="minorHAnsi" w:cs="Arial"/>
-          <w:i w:val="0"/>
-          <w:color w:val="FF0000"/>
-          <w:szCs w:val="24"/>
-        </w:rPr>
-        <w:t xml:space="preserve"> </w:t>
-      </w:r>
-      <w:r>
-        <w:rPr>
-          <w:rFonts w:asciiTheme="minorHAnsi" w:eastAsia="Calibri" w:hAnsiTheme="minorHAnsi" w:cs="Arial"/>
-          <w:color w:val="FF0000"/>
-          <w:szCs w:val="24"/>
-        </w:rPr>
-        <w:t>**</w:t>
-      </w:r>
-    </w:p>
-    <w:p>
-      <w:pPr>
-        <w:spacing w:after="0" w:line="240" w:lineRule="auto"/>
-        <w:rPr>
-          <w:rFonts w:asciiTheme="minorHAnsi" w:hAnsiTheme="minorHAnsi" w:cs="Arial"/>
-          <w:szCs w:val="24"/>
-        </w:rPr>
-      </w:pPr>
-    </w:p>
-    <w:p>
-      <w:pPr>
-        <w:spacing w:after="0" w:line="240" w:lineRule="auto"/>
-        <w:rPr>
-          <w:rFonts w:asciiTheme="minorHAnsi" w:hAnsiTheme="minorHAnsi" w:cs="Arial"/>
-          <w:szCs w:val="24"/>
-        </w:rPr>
-      </w:pPr>
     </w:p>
     <w:p>
       <w:pPr>
@@ -2885,121 +2901,49 @@
       <w:pPr>
         <w:spacing w:after="0"/>
         <w:rPr>
-          <w:rFonts w:asciiTheme="minorHAnsi" w:hAnsiTheme="minorHAnsi" w:cs="Arial"/>
-          <w:color w:val="FF0000"/>
-          <w:szCs w:val="24"/>
-        </w:rPr>
-      </w:pPr>
-      <w:r>
-        <w:rPr>
-          <w:rFonts w:asciiTheme="minorHAnsi" w:hAnsiTheme="minorHAnsi" w:cs="Arial"/>
-          <w:color w:val="FF0000"/>
-          <w:szCs w:val="24"/>
-        </w:rPr>
-        <w:t xml:space="preserve">** How did the project team break up the tasks required? </w:t>
-      </w:r>
-    </w:p>
-    <w:p>
-      <w:pPr>
-        <w:spacing w:after="0"/>
-        <w:rPr>
-          <w:rFonts w:asciiTheme="minorHAnsi" w:hAnsiTheme="minorHAnsi" w:cs="Arial"/>
-          <w:color w:val="FF0000"/>
-          <w:szCs w:val="24"/>
-        </w:rPr>
-      </w:pPr>
-      <w:r>
-        <w:rPr>
-          <w:rFonts w:asciiTheme="minorHAnsi" w:hAnsiTheme="minorHAnsi" w:cs="Arial"/>
-          <w:color w:val="FF0000"/>
-          <w:szCs w:val="24"/>
-        </w:rPr>
-        <w:t>Who did what tasks?</w:t>
-      </w:r>
-      <w:r>
-        <w:rPr>
-          <w:rFonts w:asciiTheme="minorHAnsi" w:hAnsiTheme="minorHAnsi" w:cs="Arial"/>
-          <w:color w:val="FF0000"/>
-          <w:szCs w:val="24"/>
-          <w:lang w:val="ga-IE"/>
-        </w:rPr>
-        <w:t xml:space="preserve"> </w:t>
-      </w:r>
-      <w:r>
-        <w:rPr>
-          <w:rFonts w:asciiTheme="minorHAnsi" w:hAnsiTheme="minorHAnsi" w:cs="Arial"/>
-          <w:color w:val="FF0000"/>
-          <w:szCs w:val="24"/>
-        </w:rPr>
-        <w:t>Did everyone evenly participate?</w:t>
-      </w:r>
-    </w:p>
-    <w:p>
-      <w:pPr>
-        <w:spacing w:after="0"/>
-        <w:rPr>
-          <w:rFonts w:asciiTheme="minorHAnsi" w:hAnsiTheme="minorHAnsi" w:cs="Arial"/>
-          <w:color w:val="FF0000"/>
-          <w:szCs w:val="24"/>
-          <w:lang w:val="ga-IE"/>
-        </w:rPr>
-      </w:pPr>
-      <w:r>
-        <w:rPr>
-          <w:rFonts w:asciiTheme="minorHAnsi" w:hAnsiTheme="minorHAnsi" w:cs="Arial"/>
-          <w:color w:val="FF0000"/>
-          <w:szCs w:val="24"/>
-        </w:rPr>
-        <w:t xml:space="preserve">Were there any team issues? </w:t>
-      </w:r>
-      <w:r>
-        <w:rPr>
-          <w:rFonts w:asciiTheme="minorHAnsi" w:hAnsiTheme="minorHAnsi" w:cs="Arial"/>
-          <w:color w:val="FF0000"/>
-          <w:szCs w:val="24"/>
-          <w:lang w:val="ga-IE"/>
-        </w:rPr>
-        <w:t>Etc. **</w:t>
-      </w:r>
-    </w:p>
-    <w:p>
-      <w:pPr>
-        <w:spacing w:after="0"/>
-        <w:rPr>
-          <w:rFonts w:asciiTheme="minorHAnsi" w:hAnsiTheme="minorHAnsi" w:cs="Arial"/>
-          <w:b/>
-          <w:color w:val="FF0000"/>
-          <w:szCs w:val="24"/>
-          <w:u w:val="single"/>
-        </w:rPr>
-      </w:pPr>
-    </w:p>
-    <w:p>
-      <w:pPr>
-        <w:spacing w:after="0"/>
-        <w:rPr>
-          <w:rFonts w:asciiTheme="minorHAnsi" w:hAnsiTheme="minorHAnsi" w:cs="Arial"/>
-          <w:color w:val="FF0000"/>
-          <w:szCs w:val="24"/>
-        </w:rPr>
-      </w:pPr>
-      <w:r>
-        <w:rPr>
-          <w:rFonts w:asciiTheme="minorHAnsi" w:hAnsiTheme="minorHAnsi" w:cs="Arial"/>
-          <w:b/>
-          <w:color w:val="FF0000"/>
-          <w:szCs w:val="24"/>
-          <w:u w:val="single"/>
-        </w:rPr>
-        <w:t>Please note:</w:t>
-      </w:r>
-      <w:r>
-        <w:rPr>
-          <w:rFonts w:asciiTheme="minorHAnsi" w:hAnsiTheme="minorHAnsi" w:cs="Arial"/>
-          <w:color w:val="FF0000"/>
-          <w:szCs w:val="24"/>
-        </w:rPr>
-        <w:t xml:space="preserve"> You will each be asked to individually peer review your team mates privately via Moodle also</w:t>
+          <w:rFonts w:ascii="Arial" w:hAnsi="Arial" w:cs="Arial"/>
+          <w:b/>
+          <w:szCs w:val="24"/>
+        </w:rPr>
+      </w:pPr>
+      <w:r>
+        <w:rPr>
+          <w:rFonts w:ascii="Arial" w:hAnsi="Arial" w:cs="Arial"/>
+          <w:szCs w:val="24"/>
+        </w:rPr>
+        <w:t xml:space="preserve">Based on the team </w:t>
+      </w:r>
+      <w:proofErr w:type="gramStart"/>
+      <w:r>
+        <w:rPr>
+          <w:rFonts w:ascii="Arial" w:hAnsi="Arial" w:cs="Arial"/>
+          <w:szCs w:val="24"/>
+        </w:rPr>
+        <w:t>members’  backgrounds</w:t>
+      </w:r>
+      <w:proofErr w:type="gramEnd"/>
+      <w:r>
+        <w:rPr>
+          <w:rFonts w:ascii="Arial" w:hAnsi="Arial" w:cs="Arial"/>
+          <w:szCs w:val="24"/>
+        </w:rPr>
+        <w:t xml:space="preserve">, it was natural for the team to assume the roles of 1) system support and </w:t>
+      </w:r>
+      <w:proofErr w:type="spellStart"/>
+      <w:r>
+        <w:rPr>
+          <w:rFonts w:ascii="Arial" w:hAnsi="Arial" w:cs="Arial"/>
+          <w:szCs w:val="24"/>
+        </w:rPr>
+        <w:t>javascript</w:t>
+      </w:r>
+      <w:proofErr w:type="spellEnd"/>
+      <w:r>
+        <w:rPr>
+          <w:rFonts w:ascii="Arial" w:hAnsi="Arial" w:cs="Arial"/>
+          <w:szCs w:val="24"/>
+        </w:rPr>
+        <w:t xml:space="preserve"> engineering, 2) artistic design and coding and 3) quality assurance, validation and project coordination, while all roles were overlapping, bouncing ideas off each other was a natural working form. The team was communicating via a group chat in WhatsApp and email for the latest ideas, updates and notices. The team had brainstorming sessions, each member contributed equally with different ideas that were reviewed and decisions were made based on the project scope and requirements and through common agreement.</w:t>
       </w:r>
     </w:p>
     <w:p>
@@ -3270,78 +3214,340 @@
       <w:pPr>
         <w:spacing w:after="0"/>
         <w:rPr>
+          <w:rFonts w:ascii="Arial" w:hAnsi="Arial" w:cs="Arial"/>
+          <w:szCs w:val="24"/>
+        </w:rPr>
+      </w:pPr>
+      <w:r>
+        <w:rPr>
+          <w:rFonts w:ascii="Arial" w:hAnsi="Arial" w:cs="Arial"/>
+          <w:szCs w:val="24"/>
+        </w:rPr>
+        <w:t>Thumbnai</w:t>
+      </w:r>
+      <w:r>
+        <w:rPr>
+          <w:rFonts w:ascii="Arial" w:hAnsi="Arial" w:cs="Arial"/>
+          <w:szCs w:val="24"/>
+        </w:rPr>
+        <w:t xml:space="preserve">l viewer: </w:t>
+      </w:r>
+      <w:hyperlink r:id="rId18" w:history="1">
+        <w:r>
+          <w:rPr>
+            <w:rStyle w:val="Hyperlink"/>
+            <w:rFonts w:ascii="Arial" w:hAnsi="Arial" w:cs="Arial"/>
+            <w:szCs w:val="24"/>
+          </w:rPr>
+          <w:t>http://highslide.com</w:t>
+        </w:r>
+      </w:hyperlink>
+      <w:r>
+        <w:rPr>
+          <w:rFonts w:ascii="Arial" w:hAnsi="Arial" w:cs="Arial"/>
+          <w:szCs w:val="24"/>
+        </w:rPr>
+        <w:t>, 22/04/2017</w:t>
+      </w:r>
+    </w:p>
+    <w:p>
+      <w:pPr>
+        <w:spacing w:after="0"/>
+        <w:rPr>
+          <w:rFonts w:ascii="Arial" w:hAnsi="Arial" w:cs="Arial"/>
+          <w:szCs w:val="24"/>
+        </w:rPr>
+      </w:pPr>
+      <w:r>
+        <w:rPr>
+          <w:rFonts w:ascii="Arial" w:hAnsi="Arial" w:cs="Arial"/>
+          <w:szCs w:val="24"/>
+        </w:rPr>
+        <w:t xml:space="preserve">Image carousel: </w:t>
+      </w:r>
+      <w:hyperlink r:id="rId19" w:history="1">
+        <w:r>
+          <w:rPr>
+            <w:rStyle w:val="Hyperlink"/>
+            <w:rFonts w:ascii="Arial" w:hAnsi="Arial" w:cs="Arial"/>
+            <w:szCs w:val="24"/>
+          </w:rPr>
+          <w:t>http://www.electricprism.com/aeron/slideshow</w:t>
+        </w:r>
+      </w:hyperlink>
+      <w:r>
+        <w:rPr>
+          <w:rFonts w:ascii="Arial" w:hAnsi="Arial" w:cs="Arial"/>
+          <w:szCs w:val="24"/>
+        </w:rPr>
+        <w:t>, 22/04/2017</w:t>
+      </w:r>
+    </w:p>
+    <w:p>
+      <w:pPr>
+        <w:spacing w:after="0"/>
+        <w:rPr>
+          <w:rFonts w:ascii="Arial" w:hAnsi="Arial" w:cs="Arial"/>
+          <w:szCs w:val="24"/>
+        </w:rPr>
+      </w:pPr>
+      <w:r>
+        <w:rPr>
+          <w:rFonts w:ascii="Arial" w:hAnsi="Arial" w:cs="Arial"/>
+          <w:szCs w:val="24"/>
+        </w:rPr>
+        <w:t>Example Images used for educational purposes only:</w:t>
+      </w:r>
+    </w:p>
+    <w:p>
+      <w:pPr>
+        <w:spacing w:after="0"/>
+        <w:rPr>
+          <w:rFonts w:ascii="Arial" w:hAnsi="Arial" w:cs="Arial"/>
+          <w:szCs w:val="24"/>
+        </w:rPr>
+      </w:pPr>
+      <w:r>
+        <w:rPr>
+          <w:rFonts w:ascii="Arial" w:hAnsi="Arial" w:cs="Arial"/>
+          <w:szCs w:val="24"/>
+        </w:rPr>
+        <w:t xml:space="preserve">Bride throwing the groom out cake: </w:t>
+      </w:r>
+      <w:hyperlink r:id="rId20" w:history="1">
+        <w:r>
+          <w:rPr>
+            <w:rStyle w:val="Hyperlink"/>
+            <w:rFonts w:ascii="Arial" w:hAnsi="Arial" w:cs="Arial"/>
+            <w:szCs w:val="24"/>
+          </w:rPr>
+          <w:t>http://snappypixels.com/wp-content/uploads/2013/10/funny-cakes-celebrating-divorce-21.jpg</w:t>
+        </w:r>
+      </w:hyperlink>
+      <w:r>
+        <w:rPr>
+          <w:rFonts w:ascii="Arial" w:hAnsi="Arial" w:cs="Arial"/>
+          <w:szCs w:val="24"/>
+        </w:rPr>
+        <w:t>, 22/04/2017</w:t>
+      </w:r>
+    </w:p>
+    <w:p>
+      <w:pPr>
+        <w:spacing w:after="0"/>
+        <w:rPr>
+          <w:rFonts w:ascii="Arial" w:hAnsi="Arial" w:cs="Arial"/>
+          <w:szCs w:val="24"/>
+        </w:rPr>
+      </w:pPr>
+      <w:r>
+        <w:rPr>
+          <w:rFonts w:ascii="Arial" w:hAnsi="Arial" w:cs="Arial"/>
+          <w:szCs w:val="24"/>
+        </w:rPr>
+        <w:t xml:space="preserve">Rose and Ivy Leaves Wedding cake: </w:t>
+      </w:r>
+      <w:hyperlink r:id="rId21" w:history="1">
+        <w:r>
+          <w:rPr>
+            <w:rStyle w:val="Hyperlink"/>
+            <w:rFonts w:ascii="Arial" w:hAnsi="Arial" w:cs="Arial"/>
+            <w:szCs w:val="24"/>
+          </w:rPr>
+          <w:t>http://www.alloccasionalcakes.co.uk/page_1996109.html</w:t>
+        </w:r>
+      </w:hyperlink>
+      <w:r>
+        <w:rPr>
+          <w:rFonts w:ascii="Arial" w:hAnsi="Arial" w:cs="Arial"/>
+          <w:szCs w:val="24"/>
+        </w:rPr>
+        <w:t>, 22/04/2017</w:t>
+      </w:r>
+    </w:p>
+    <w:p>
+      <w:pPr>
+        <w:spacing w:after="0"/>
+        <w:rPr>
+          <w:rFonts w:ascii="Arial" w:hAnsi="Arial" w:cs="Arial"/>
+          <w:szCs w:val="24"/>
+        </w:rPr>
+      </w:pPr>
+      <w:r>
+        <w:rPr>
+          <w:rFonts w:ascii="Arial" w:hAnsi="Arial" w:cs="Arial"/>
+          <w:szCs w:val="24"/>
+        </w:rPr>
+        <w:t xml:space="preserve">Ham looking cake: </w:t>
+      </w:r>
+      <w:hyperlink r:id="rId22" w:history="1">
+        <w:r>
+          <w:rPr>
+            <w:rStyle w:val="Hyperlink"/>
+            <w:rFonts w:ascii="Arial" w:hAnsi="Arial" w:cs="Arial"/>
+            <w:szCs w:val="24"/>
+          </w:rPr>
+          <w:t>https://www.flickr.com/photos/55881531@N00/307889179</w:t>
+        </w:r>
+      </w:hyperlink>
+      <w:r>
+        <w:rPr>
+          <w:rFonts w:ascii="Arial" w:hAnsi="Arial" w:cs="Arial"/>
+          <w:szCs w:val="24"/>
+        </w:rPr>
+        <w:t>, 22/04/2017</w:t>
+      </w:r>
+    </w:p>
+    <w:p>
+      <w:pPr>
+        <w:spacing w:after="0"/>
+        <w:rPr>
+          <w:rFonts w:ascii="Arial" w:hAnsi="Arial" w:cs="Arial"/>
+          <w:szCs w:val="24"/>
+        </w:rPr>
+      </w:pPr>
+      <w:r>
+        <w:rPr>
+          <w:rFonts w:ascii="Arial" w:hAnsi="Arial" w:cs="Arial"/>
+          <w:szCs w:val="24"/>
+        </w:rPr>
+        <w:t xml:space="preserve">Happiness is a piece of cake: </w:t>
+      </w:r>
+      <w:hyperlink r:id="rId23" w:history="1">
+        <w:r>
+          <w:rPr>
+            <w:rStyle w:val="Hyperlink"/>
+            <w:rFonts w:ascii="Arial" w:hAnsi="Arial" w:cs="Arial"/>
+            <w:szCs w:val="24"/>
+          </w:rPr>
+          <w:t>https://i2.wp.com/cathman.at/wp-content/uploads/2017/02/pexels-photo-227432.jpg</w:t>
+        </w:r>
+      </w:hyperlink>
+      <w:r>
+        <w:rPr>
+          <w:rFonts w:ascii="Arial" w:hAnsi="Arial" w:cs="Arial"/>
+          <w:szCs w:val="24"/>
+        </w:rPr>
+        <w:t>, 22/04/2017</w:t>
+      </w:r>
+    </w:p>
+    <w:p>
+      <w:pPr>
+        <w:spacing w:after="0"/>
+        <w:rPr>
+          <w:rFonts w:ascii="Arial" w:hAnsi="Arial" w:cs="Arial"/>
+          <w:szCs w:val="24"/>
+        </w:rPr>
+      </w:pPr>
+      <w:r>
+        <w:rPr>
+          <w:rFonts w:ascii="Arial" w:hAnsi="Arial" w:cs="Arial"/>
+          <w:szCs w:val="24"/>
+        </w:rPr>
+        <w:t xml:space="preserve">Cthulhu cake (via Pinterest): </w:t>
+      </w:r>
+      <w:hyperlink r:id="rId24" w:history="1">
+        <w:r>
+          <w:rPr>
+            <w:rStyle w:val="Hyperlink"/>
+            <w:rFonts w:ascii="Arial" w:hAnsi="Arial" w:cs="Arial"/>
+            <w:szCs w:val="24"/>
+          </w:rPr>
+          <w:t>https://s-media-cache-ak0.pinimg.com/originals/f6/c5/0c/f6c50c6c137eb8d09238b700cc5de250.jpg</w:t>
+        </w:r>
+      </w:hyperlink>
+      <w:r>
+        <w:rPr>
+          <w:rFonts w:ascii="Arial" w:hAnsi="Arial" w:cs="Arial"/>
+          <w:szCs w:val="24"/>
+        </w:rPr>
+        <w:t>, 22/04/2017</w:t>
+      </w:r>
+    </w:p>
+    <w:p>
+      <w:pPr>
+        <w:spacing w:after="0"/>
+        <w:rPr>
+          <w:rFonts w:ascii="Arial" w:hAnsi="Arial" w:cs="Arial"/>
+          <w:szCs w:val="24"/>
+        </w:rPr>
+      </w:pPr>
+      <w:r>
+        <w:rPr>
+          <w:rFonts w:ascii="Arial" w:hAnsi="Arial" w:cs="Arial"/>
+          <w:szCs w:val="24"/>
+        </w:rPr>
+        <w:t xml:space="preserve">Pizza box cake (via Pinterest): </w:t>
+      </w:r>
+      <w:hyperlink r:id="rId25" w:history="1">
+        <w:r>
+          <w:rPr>
+            <w:rStyle w:val="Hyperlink"/>
+            <w:rFonts w:ascii="Arial" w:hAnsi="Arial" w:cs="Arial"/>
+            <w:szCs w:val="24"/>
+          </w:rPr>
+          <w:t>https://s-media-cache-ak0.pinimg.com/originals/f2/17/ee/f217eed99f76bb0f670ea99c3493eaf8.jpg</w:t>
+        </w:r>
+      </w:hyperlink>
+      <w:r>
+        <w:rPr>
+          <w:rFonts w:ascii="Arial" w:hAnsi="Arial" w:cs="Arial"/>
+          <w:szCs w:val="24"/>
+        </w:rPr>
+        <w:t>, 22/04/2017</w:t>
+      </w:r>
+    </w:p>
+    <w:p>
+      <w:pPr>
+        <w:spacing w:after="0"/>
+        <w:rPr>
+          <w:rFonts w:ascii="Arial" w:hAnsi="Arial" w:cs="Arial"/>
+          <w:szCs w:val="24"/>
+        </w:rPr>
+      </w:pPr>
+      <w:r>
+        <w:rPr>
+          <w:rFonts w:ascii="Arial" w:hAnsi="Arial" w:cs="Arial"/>
+          <w:szCs w:val="24"/>
+        </w:rPr>
+        <w:lastRenderedPageBreak/>
+        <w:t xml:space="preserve">Happy Easter cake: </w:t>
+      </w:r>
+      <w:hyperlink r:id="rId26" w:history="1">
+        <w:r>
+          <w:rPr>
+            <w:rStyle w:val="Hyperlink"/>
+            <w:rFonts w:ascii="Arial" w:hAnsi="Arial" w:cs="Arial"/>
+            <w:szCs w:val="24"/>
+          </w:rPr>
+          <w:t>https://www.softlips.net/wp-content/uploads/2017/01/001779.jpg</w:t>
+        </w:r>
+      </w:hyperlink>
+      <w:r>
+        <w:rPr>
+          <w:rFonts w:ascii="Arial" w:hAnsi="Arial" w:cs="Arial"/>
+          <w:szCs w:val="24"/>
+        </w:rPr>
+        <w:t>, 22/04/2017</w:t>
+      </w:r>
+    </w:p>
+    <w:p>
+      <w:pPr>
+        <w:spacing w:after="0"/>
+        <w:rPr>
           <w:rFonts w:asciiTheme="minorHAnsi" w:hAnsiTheme="minorHAnsi" w:cs="Arial"/>
           <w:color w:val="FF0000"/>
           <w:szCs w:val="24"/>
         </w:rPr>
       </w:pPr>
-      <w:r>
-        <w:rPr>
-          <w:rFonts w:asciiTheme="minorHAnsi" w:hAnsiTheme="minorHAnsi" w:cs="Arial"/>
-          <w:color w:val="FF0000"/>
-          <w:szCs w:val="24"/>
-        </w:rPr>
-        <w:t>** Make sure to include an</w:t>
-      </w:r>
-      <w:r>
-        <w:rPr>
-          <w:rFonts w:asciiTheme="minorHAnsi" w:hAnsiTheme="minorHAnsi" w:cs="Arial"/>
-          <w:color w:val="FF0000"/>
-          <w:szCs w:val="24"/>
-          <w:lang w:val="ga-IE"/>
-        </w:rPr>
-        <w:t>y</w:t>
-      </w:r>
-      <w:r>
-        <w:rPr>
-          <w:rFonts w:asciiTheme="minorHAnsi" w:hAnsiTheme="minorHAnsi" w:cs="Arial"/>
-          <w:color w:val="FF0000"/>
-          <w:szCs w:val="24"/>
-        </w:rPr>
-        <w:t xml:space="preserve"> third party resources / information / code used here. </w:t>
-      </w:r>
-    </w:p>
-    <w:p>
-      <w:pPr>
-        <w:spacing w:after="0"/>
-        <w:rPr>
-          <w:rFonts w:asciiTheme="minorHAnsi" w:hAnsiTheme="minorHAnsi" w:cs="Arial"/>
-          <w:color w:val="FF0000"/>
-          <w:szCs w:val="24"/>
-        </w:rPr>
-      </w:pPr>
-      <w:r>
-        <w:rPr>
-          <w:rFonts w:asciiTheme="minorHAnsi" w:hAnsiTheme="minorHAnsi" w:cs="Arial"/>
-          <w:color w:val="FF0000"/>
-          <w:szCs w:val="24"/>
-        </w:rPr>
-        <w:t>Make sure to reference correctly as n</w:t>
-      </w:r>
-      <w:r>
-        <w:rPr>
-          <w:rFonts w:asciiTheme="minorHAnsi" w:hAnsiTheme="minorHAnsi" w:cs="Arial"/>
-          <w:color w:val="FF0000"/>
-          <w:szCs w:val="24"/>
-        </w:rPr>
-        <w:t>eeded, i.e. Harvard Referencing, or marks will be deducted.</w:t>
-      </w:r>
-      <w:r>
-        <w:rPr>
-          <w:rFonts w:asciiTheme="minorHAnsi" w:hAnsiTheme="minorHAnsi" w:cs="Arial"/>
-          <w:color w:val="FF0000"/>
-          <w:szCs w:val="24"/>
-        </w:rPr>
-        <w:t xml:space="preserve"> **</w:t>
-      </w:r>
     </w:p>
     <w:sectPr>
-      <w:headerReference w:type="even" r:id="rId15"/>
-      <w:headerReference w:type="default" r:id="rId16"/>
-      <w:footerReference w:type="even" r:id="rId17"/>
-      <w:footerReference w:type="default" r:id="rId18"/>
-      <w:headerReference w:type="first" r:id="rId19"/>
-      <w:footerReference w:type="first" r:id="rId20"/>
+      <w:headerReference w:type="even" r:id="rId27"/>
+      <w:headerReference w:type="default" r:id="rId28"/>
+      <w:footerReference w:type="even" r:id="rId29"/>
+      <w:footerReference w:type="default" r:id="rId30"/>
+      <w:headerReference w:type="first" r:id="rId31"/>
+      <w:footerReference w:type="first" r:id="rId32"/>
       <w:pgSz w:w="11906" w:h="16838"/>
       <w:pgMar w:top="1440" w:right="1440" w:bottom="1440" w:left="1440" w:header="708" w:footer="708" w:gutter="0"/>
       <w:cols w:space="708"/>
@@ -3428,7 +3634,7 @@
         <w:bCs/>
         <w:noProof/>
       </w:rPr>
-      <w:t>2</w:t>
+      <w:t>6</w:t>
     </w:r>
     <w:r>
       <w:rPr>
@@ -3470,7 +3676,7 @@
         <w:bCs/>
         <w:noProof/>
       </w:rPr>
-      <w:t>12</w:t>
+      <w:t>13</w:t>
     </w:r>
     <w:r>
       <w:rPr>
@@ -5135,6 +5341,18 @@
       <w:u w:val="single"/>
     </w:rPr>
   </w:style>
+  <w:style w:type="character" w:styleId="FollowedHyperlink">
+    <w:name w:val="FollowedHyperlink"/>
+    <w:basedOn w:val="DefaultParagraphFont"/>
+    <w:uiPriority w:val="99"/>
+    <w:semiHidden/>
+    <w:unhideWhenUsed/>
+    <w:rsid w:val="00F22E06"/>
+    <w:rPr>
+      <w:color w:val="954F72" w:themeColor="followedHyperlink"/>
+      <w:u w:val="single"/>
+    </w:rPr>
+  </w:style>
 </w:styles>
 </file>
 
@@ -5404,7 +5622,7 @@
 </file>
 
 <file path=customXml/itemProps1.xml><?xml version="1.0" encoding="utf-8"?>
-<ds:datastoreItem xmlns:ds="http://schemas.openxmlformats.org/officeDocument/2006/customXml" ds:itemID="{7E650BF3-CCF3-46EB-B3DC-B57762FCF9F8}">
+<ds:datastoreItem xmlns:ds="http://schemas.openxmlformats.org/officeDocument/2006/customXml" ds:itemID="{43C94CDA-BAFF-4493-9305-FE4B0A673A9E}">
   <ds:schemaRefs>
     <ds:schemaRef ds:uri="http://schemas.openxmlformats.org/officeDocument/2006/bibliography"/>
   </ds:schemaRefs>

</xml_diff>

<commit_message>
web proj report updated
</commit_message>
<xml_diff>
--- a/Project plans/Web Design Project Report Template_Lolcakes_CM.docx
+++ b/Project plans/Web Design Project Report Template_Lolcakes_CM.docx
@@ -1500,6 +1500,7 @@
       <w:r>
         <w:rPr>
           <w:rFonts w:asciiTheme="minorHAnsi" w:hAnsiTheme="minorHAnsi"/>
+          <w:noProof/>
           <w:lang w:eastAsia="en-IE"/>
         </w:rPr>
         <w:drawing>
@@ -1562,6 +1563,7 @@
       <w:r>
         <w:rPr>
           <w:rFonts w:asciiTheme="minorHAnsi" w:hAnsiTheme="minorHAnsi"/>
+          <w:noProof/>
           <w:lang w:eastAsia="en-IE"/>
         </w:rPr>
         <w:lastRenderedPageBreak/>
@@ -1633,6 +1635,7 @@
       <w:r>
         <w:rPr>
           <w:rFonts w:asciiTheme="minorHAnsi" w:hAnsiTheme="minorHAnsi"/>
+          <w:noProof/>
           <w:lang w:eastAsia="en-IE"/>
         </w:rPr>
         <w:lastRenderedPageBreak/>
@@ -1696,6 +1699,7 @@
       <w:r>
         <w:rPr>
           <w:rFonts w:asciiTheme="minorHAnsi" w:hAnsiTheme="minorHAnsi"/>
+          <w:noProof/>
           <w:lang w:eastAsia="en-IE"/>
         </w:rPr>
         <w:lastRenderedPageBreak/>
@@ -1759,6 +1763,7 @@
       <w:r>
         <w:rPr>
           <w:rFonts w:asciiTheme="minorHAnsi" w:hAnsiTheme="minorHAnsi"/>
+          <w:noProof/>
           <w:lang w:eastAsia="en-IE"/>
         </w:rPr>
         <w:lastRenderedPageBreak/>
@@ -1822,6 +1827,7 @@
       <w:r>
         <w:rPr>
           <w:rFonts w:asciiTheme="minorHAnsi" w:hAnsiTheme="minorHAnsi"/>
+          <w:noProof/>
           <w:lang w:eastAsia="en-IE"/>
         </w:rPr>
         <w:lastRenderedPageBreak/>
@@ -1885,6 +1891,7 @@
       <w:r>
         <w:rPr>
           <w:rFonts w:asciiTheme="minorHAnsi" w:hAnsiTheme="minorHAnsi"/>
+          <w:noProof/>
           <w:lang w:eastAsia="en-IE"/>
         </w:rPr>
         <w:lastRenderedPageBreak/>
@@ -2221,15 +2228,13 @@
         </w:rPr>
         <w:t xml:space="preserve">Starting from the project requirements, all team members came up with their own idea of a website. After discussing ideas for content, production, requirements, feasibility and other aspects, we picked the theme that would be fun, not overly technical and the example best suited for </w:t>
       </w:r>
-      <w:proofErr w:type="gramStart"/>
-      <w:r>
-        <w:rPr>
-          <w:rFonts w:asciiTheme="minorHAnsi" w:hAnsiTheme="minorHAnsi" w:cs="Arial"/>
-          <w:szCs w:val="24"/>
-        </w:rPr>
-        <w:t>an</w:t>
-      </w:r>
-      <w:proofErr w:type="gramEnd"/>
+      <w:r>
+        <w:rPr>
+          <w:rFonts w:asciiTheme="minorHAnsi" w:hAnsiTheme="minorHAnsi" w:cs="Arial"/>
+          <w:szCs w:val="24"/>
+        </w:rPr>
+        <w:t>a</w:t>
+      </w:r>
       <w:r>
         <w:rPr>
           <w:rFonts w:asciiTheme="minorHAnsi" w:hAnsiTheme="minorHAnsi" w:cs="Arial"/>
@@ -2303,13 +2308,27 @@
         </w:rPr>
         <w:t xml:space="preserve">When benchmarking was complete, we chose Eclipse, </w:t>
       </w:r>
+      <w:r>
+        <w:rPr>
+          <w:rFonts w:asciiTheme="minorHAnsi" w:hAnsiTheme="minorHAnsi" w:cs="Arial"/>
+          <w:szCs w:val="24"/>
+        </w:rPr>
+        <w:t>GitHub</w:t>
+      </w:r>
+      <w:r>
+        <w:rPr>
+          <w:rFonts w:asciiTheme="minorHAnsi" w:hAnsiTheme="minorHAnsi" w:cs="Arial"/>
+          <w:szCs w:val="24"/>
+        </w:rPr>
+        <w:t xml:space="preserve"> and </w:t>
+      </w:r>
       <w:proofErr w:type="spellStart"/>
       <w:r>
         <w:rPr>
           <w:rFonts w:asciiTheme="minorHAnsi" w:hAnsiTheme="minorHAnsi" w:cs="Arial"/>
           <w:szCs w:val="24"/>
         </w:rPr>
-        <w:t>Github</w:t>
+        <w:t>Netlify</w:t>
       </w:r>
       <w:proofErr w:type="spellEnd"/>
       <w:r>
@@ -2317,7 +2336,7 @@
           <w:rFonts w:asciiTheme="minorHAnsi" w:hAnsiTheme="minorHAnsi" w:cs="Arial"/>
           <w:szCs w:val="24"/>
         </w:rPr>
-        <w:t xml:space="preserve"> and Netlify as the platform to work with. Pros mentioned were the integration of the tools, version control and previewing possibility. </w:t>
+        <w:t xml:space="preserve"> as the platform to work with. Pros mentioned were the integration of the tools, version control and previewing possibility. </w:t>
       </w:r>
       <w:r>
         <w:rPr>
@@ -2333,15 +2352,13 @@
         </w:rPr>
         <w:t xml:space="preserve">Also, using Eclipse as a tool, helped us with other projects running alongside this project. Cons experienced was the delay getting Eclipse properly set up for the integration for </w:t>
       </w:r>
-      <w:proofErr w:type="spellStart"/>
-      <w:r>
-        <w:rPr>
-          <w:rFonts w:asciiTheme="minorHAnsi" w:hAnsiTheme="minorHAnsi" w:cs="Arial"/>
-          <w:szCs w:val="24"/>
-        </w:rPr>
-        <w:t>Github</w:t>
-      </w:r>
-      <w:proofErr w:type="spellEnd"/>
+      <w:r>
+        <w:rPr>
+          <w:rFonts w:asciiTheme="minorHAnsi" w:hAnsiTheme="minorHAnsi" w:cs="Arial"/>
+          <w:szCs w:val="24"/>
+        </w:rPr>
+        <w:t>GitHub</w:t>
+      </w:r>
       <w:r>
         <w:rPr>
           <w:rFonts w:asciiTheme="minorHAnsi" w:hAnsiTheme="minorHAnsi" w:cs="Arial"/>
@@ -2401,6 +2418,25 @@
     </w:p>
     <w:p>
       <w:r>
+        <w:t xml:space="preserve">Wireframes were produced with </w:t>
+      </w:r>
+      <w:proofErr w:type="spellStart"/>
+      <w:r>
+        <w:t>Balsamiq</w:t>
+      </w:r>
+      <w:proofErr w:type="spellEnd"/>
+      <w:r>
+        <w:t xml:space="preserve"> to plan the layout of each page individually. These working file was also shared via </w:t>
+      </w:r>
+      <w:r>
+        <w:t>GitHub</w:t>
+      </w:r>
+      <w:r>
+        <w:t xml:space="preserve"> to all group members.</w:t>
+      </w:r>
+    </w:p>
+    <w:p>
+      <w:r>
         <w:t xml:space="preserve">The process of work was a smaller scale of </w:t>
       </w:r>
       <w:r>
@@ -2420,16 +2456,94 @@
       </w:r>
     </w:p>
     <w:p>
-      <w:proofErr w:type="spellStart"/>
-      <w:r>
-        <w:t>Github</w:t>
-      </w:r>
-      <w:proofErr w:type="spellEnd"/>
+      <w:r>
+        <w:t>GitHub</w:t>
+      </w:r>
       <w:r>
         <w:t xml:space="preserve"> commits/pushes were performed several times a day disregarding if it was a larger or smaller update, notifications of any significant updates were also shared to the other group members via WhatsApp. Any updates would naturally require the other members to perform a “pull” to stay in sync with the current version.</w:t>
       </w:r>
-      <w:bookmarkStart w:id="0" w:name="_GoBack"/>
-      <w:bookmarkEnd w:id="0"/>
+    </w:p>
+    <w:p>
+      <w:r>
+        <w:t>The layout evolved several times while trying to achieve simplicity, we could see that the original design in the wireframe stage had changed noticeably. The group agreed that in order to avoid having the users scroll up and down, a slideshow element was a good idea and quick and easy to implement. On the Gallery page it made sense to display a selection of produced items as a “portfolio”, but with thumbnails</w:t>
+      </w:r>
+      <w:r>
+        <w:t xml:space="preserve"> in order to conserve download time from a user point of view. The thumbnails </w:t>
+      </w:r>
+      <w:r>
+        <w:t>were created of the original images with Easy Thumbnails (freeware)</w:t>
+      </w:r>
+      <w:r>
+        <w:t xml:space="preserve"> </w:t>
+      </w:r>
+      <w:hyperlink r:id="rId15" w:history="1">
+        <w:r>
+          <w:rPr>
+            <w:rStyle w:val="Hyperlink"/>
+          </w:rPr>
+          <w:t>http://www.fookes.com/easy-thumbnails</w:t>
+        </w:r>
+      </w:hyperlink>
+      <w:r>
+        <w:t>, saved into a separate folder and included in the Highslide thumbnail viewer application code. Easy Thumbnails allows batch processing as opposed to single image re-scaling with GIMP2.0.</w:t>
+      </w:r>
+    </w:p>
+    <w:p>
+      <w:r>
+        <w:t>All code and images are produced by the group members, unless listed in this project report separately.</w:t>
+      </w:r>
+    </w:p>
+    <w:p>
+      <w:pPr>
+        <w:pStyle w:val="Heading2"/>
+      </w:pPr>
+      <w:r>
+        <w:lastRenderedPageBreak/>
+        <w:t>Final sitemap</w:t>
+      </w:r>
+    </w:p>
+    <w:p>
+      <w:r>
+        <w:rPr>
+          <w:noProof/>
+          <w:lang w:eastAsia="en-IE"/>
+        </w:rPr>
+        <w:drawing>
+          <wp:inline distT="0" distB="0" distL="0" distR="0" wp14:anchorId="2C609141" wp14:editId="50A99666">
+            <wp:extent cx="2886075" cy="2724150"/>
+            <wp:effectExtent l="0" t="0" r="9525" b="0"/>
+            <wp:docPr id="3" name="Picture 3"/>
+            <wp:cNvGraphicFramePr>
+              <a:graphicFrameLocks xmlns:a="http://schemas.openxmlformats.org/drawingml/2006/main" noChangeAspect="1"/>
+            </wp:cNvGraphicFramePr>
+            <a:graphic xmlns:a="http://schemas.openxmlformats.org/drawingml/2006/main">
+              <a:graphicData uri="http://schemas.openxmlformats.org/drawingml/2006/picture">
+                <pic:pic xmlns:pic="http://schemas.openxmlformats.org/drawingml/2006/picture">
+                  <pic:nvPicPr>
+                    <pic:cNvPr id="1" name=""/>
+                    <pic:cNvPicPr/>
+                  </pic:nvPicPr>
+                  <pic:blipFill>
+                    <a:blip r:embed="rId16"/>
+                    <a:stretch>
+                      <a:fillRect/>
+                    </a:stretch>
+                  </pic:blipFill>
+                  <pic:spPr>
+                    <a:xfrm>
+                      <a:off x="0" y="0"/>
+                      <a:ext cx="2886075" cy="2724150"/>
+                    </a:xfrm>
+                    <a:prstGeom prst="rect">
+                      <a:avLst/>
+                    </a:prstGeom>
+                  </pic:spPr>
+                </pic:pic>
+              </a:graphicData>
+            </a:graphic>
+          </wp:inline>
+        </w:drawing>
+      </w:r>
     </w:p>
     <w:p/>
     <w:p>
@@ -2444,7 +2558,7 @@
       <w:r>
         <w:t xml:space="preserve">The slideshow element on pages index.html, celebrations.html and weddings.html is adapted from </w:t>
       </w:r>
-      <w:hyperlink r:id="rId15" w:history="1">
+      <w:hyperlink r:id="rId17" w:history="1">
         <w:r>
           <w:rPr>
             <w:rStyle w:val="Hyperlink"/>
@@ -2489,7 +2603,7 @@
       <w:r>
         <w:t xml:space="preserve">The thumbnail viewing element on the gallery.html page is adapted from </w:t>
       </w:r>
-      <w:hyperlink r:id="rId16" w:history="1">
+      <w:hyperlink r:id="rId18" w:history="1">
         <w:r>
           <w:rPr>
             <w:rStyle w:val="Hyperlink"/>
@@ -2501,13 +2615,7 @@
         <w:t xml:space="preserve">. </w:t>
       </w:r>
       <w:r>
-        <w:t>The</w:t>
-      </w:r>
-      <w:r>
-        <w:t xml:space="preserve"> downloaded package comes with</w:t>
-      </w:r>
-      <w:r>
-        <w:t xml:space="preserve"> sample images, </w:t>
+        <w:t xml:space="preserve">The downloaded package comes with sample images, </w:t>
       </w:r>
       <w:proofErr w:type="spellStart"/>
       <w:r>
@@ -2577,7 +2685,7 @@
       <w:r>
         <w:t xml:space="preserve"> application from </w:t>
       </w:r>
-      <w:hyperlink r:id="rId17" w:history="1">
+      <w:hyperlink r:id="rId19" w:history="1">
         <w:r>
           <w:rPr>
             <w:rStyle w:val="Hyperlink"/>
@@ -2589,107 +2697,92 @@
         <w:t xml:space="preserve"> widely used by teachers for making exercises online. The HTML code is manually edited to include a link </w:t>
       </w:r>
       <w:r>
-        <w:t>(top and bottom)</w:t>
+        <w:t xml:space="preserve">(top and bottom) </w:t>
+      </w:r>
+      <w:r>
+        <w:t>back to the Lolcakes home page.</w:t>
+      </w:r>
+    </w:p>
+    <w:p>
+      <w:r>
+        <w:t>Google M</w:t>
+      </w:r>
+      <w:r>
+        <w:t>aps provide</w:t>
+      </w:r>
+      <w:r>
+        <w:t>s</w:t>
       </w:r>
       <w:r>
         <w:t xml:space="preserve"> </w:t>
       </w:r>
-      <w:r>
-        <w:t>back to the Lolcakes home page.</w:t>
-      </w:r>
-    </w:p>
-    <w:p>
-      <w:r>
-        <w:t>Google M</w:t>
-      </w:r>
-      <w:r>
-        <w:t>aps provide</w:t>
-      </w:r>
-      <w:r>
-        <w:t>s</w:t>
+      <w:proofErr w:type="gramStart"/>
+      <w:r>
+        <w:t>a</w:t>
+      </w:r>
+      <w:proofErr w:type="gramEnd"/>
+      <w:r>
+        <w:t xml:space="preserve"> http link to embed</w:t>
+      </w:r>
+      <w:r>
+        <w:t xml:space="preserve"> maps in your websites</w:t>
+      </w:r>
+      <w:r>
+        <w:t>.</w:t>
+      </w:r>
+      <w:r>
+        <w:t xml:space="preserve"> An example: index.html, line 149 forward.</w:t>
       </w:r>
       <w:r>
         <w:t xml:space="preserve"> </w:t>
       </w:r>
-      <w:proofErr w:type="gramStart"/>
-      <w:r>
-        <w:t>a</w:t>
-      </w:r>
-      <w:proofErr w:type="gramEnd"/>
-      <w:r>
-        <w:t xml:space="preserve"> http link to embed</w:t>
-      </w:r>
-      <w:r>
-        <w:t xml:space="preserve"> maps in your websites</w:t>
-      </w:r>
-      <w:r>
-        <w:t>.</w:t>
-      </w:r>
-      <w:r>
-        <w:t xml:space="preserve"> An example: index.html, line 149 forward.</w:t>
+      <w:r>
+        <w:t>These links have to be placed inside an &lt;iframe&gt; tag, or you will get an error: “</w:t>
+      </w:r>
+      <w:r>
+        <w:t>The Google Maps Embed API must be used in an iframe.</w:t>
+      </w:r>
+      <w:r>
+        <w:t>”</w:t>
+      </w:r>
+    </w:p>
+    <w:p>
+      <w:r>
+        <w:lastRenderedPageBreak/>
+        <w:t>The main logo was found by a Google search for free non-commercial images cake logos</w:t>
+      </w:r>
+      <w:r>
+        <w:t>. The logo has been re-worked by the team, by adding text inside the logo, and therefore unique.</w:t>
+      </w:r>
+    </w:p>
+    <w:p>
+      <w:r>
+        <w:t>S</w:t>
+      </w:r>
+      <w:r>
+        <w:t xml:space="preserve">ocial media </w:t>
+      </w:r>
+      <w:r>
+        <w:t xml:space="preserve">logos (Facebook, Pinterest, Twitter and YouTube) </w:t>
+      </w:r>
+      <w:r>
+        <w:t>w</w:t>
+      </w:r>
+      <w:r>
+        <w:t>ere</w:t>
       </w:r>
       <w:r>
         <w:t xml:space="preserve"> </w:t>
       </w:r>
       <w:r>
-        <w:t>These links have to be placed inside an &lt;iframe&gt; tag, or you will get an error: “</w:t>
-      </w:r>
-      <w:r>
-        <w:t>The Google Maps Embed API must be used in an iframe.</w:t>
-      </w:r>
-      <w:r>
-        <w:t>”</w:t>
-      </w:r>
-    </w:p>
-    <w:p>
-      <w:r>
-        <w:t>The main logo was found by a Google search for free non-commercial images cake logos</w:t>
-      </w:r>
-      <w:r>
-        <w:t>. The logo has been re-worked by the team, by adding text inside the logo, and therefore unique.</w:t>
-      </w:r>
-    </w:p>
-    <w:p>
-      <w:r>
-        <w:lastRenderedPageBreak/>
-        <w:t>S</w:t>
-      </w:r>
-      <w:r>
-        <w:t xml:space="preserve">ocial media </w:t>
-      </w:r>
-      <w:r>
-        <w:t xml:space="preserve">logos (Facebook, Pinterest, Twitter and YouTube) </w:t>
-      </w:r>
-      <w:r>
-        <w:t>w</w:t>
-      </w:r>
-      <w:r>
-        <w:t>ere</w:t>
-      </w:r>
-      <w:r>
-        <w:t xml:space="preserve"> </w:t>
-      </w:r>
-      <w:r>
         <w:t xml:space="preserve">retrieved from </w:t>
       </w:r>
-      <w:hyperlink r:id="rId18" w:history="1">
+      <w:hyperlink r:id="rId20" w:history="1">
         <w:r>
           <w:rPr>
             <w:rStyle w:val="Hyperlink"/>
           </w:rPr>
-          <w:t>http://fon</w:t>
-        </w:r>
-        <w:r>
-          <w:rPr>
-            <w:rStyle w:val="Hyperlink"/>
-          </w:rPr>
-          <w:t>t</w:t>
-        </w:r>
-        <w:r>
-          <w:rPr>
-            <w:rStyle w:val="Hyperlink"/>
-          </w:rPr>
-          <w:t>awesome.io/</w:t>
+          <w:t>http://fontawesome.io/</w:t>
         </w:r>
       </w:hyperlink>
       <w:r>
@@ -2701,8 +2794,10 @@
         <w:t>See also chapter 7 References &amp; Appendix</w:t>
       </w:r>
     </w:p>
-    <w:p/>
-    <w:p/>
+    <w:p>
+      <w:bookmarkStart w:id="0" w:name="_GoBack"/>
+      <w:bookmarkEnd w:id="0"/>
+    </w:p>
     <w:p>
       <w:pPr>
         <w:pStyle w:val="Heading1"/>
@@ -2722,30 +2817,12 @@
       </w:pPr>
     </w:p>
     <w:p>
-      <w:pPr>
-        <w:spacing w:after="0" w:line="240" w:lineRule="auto"/>
-        <w:rPr>
-          <w:rFonts w:ascii="Arial" w:hAnsi="Arial" w:cs="Arial"/>
-          <w:szCs w:val="24"/>
-        </w:rPr>
-      </w:pPr>
-      <w:r>
-        <w:rPr>
-          <w:rFonts w:ascii="Arial" w:hAnsi="Arial" w:cs="Arial"/>
-          <w:szCs w:val="24"/>
-        </w:rPr>
+      <w:r>
         <w:t>Using Eclipse as the development tool, initial validation was built-in. The final validation of the website HTML and CSS was done using the provided tools:</w:t>
       </w:r>
     </w:p>
     <w:p>
-      <w:pPr>
-        <w:spacing w:after="0" w:line="240" w:lineRule="auto"/>
-        <w:rPr>
-          <w:rFonts w:ascii="Arial" w:hAnsi="Arial" w:cs="Arial"/>
-          <w:szCs w:val="24"/>
-        </w:rPr>
-      </w:pPr>
-      <w:hyperlink r:id="rId19" w:history="1">
+      <w:hyperlink r:id="rId21" w:history="1">
         <w:r>
           <w:rPr>
             <w:rStyle w:val="Hyperlink"/>
@@ -2756,13 +2833,9 @@
         </w:r>
       </w:hyperlink>
       <w:r>
-        <w:rPr>
-          <w:rFonts w:ascii="Arial" w:hAnsi="Arial" w:cs="Arial"/>
-          <w:szCs w:val="24"/>
-        </w:rPr>
         <w:t xml:space="preserve"> and </w:t>
       </w:r>
-      <w:hyperlink r:id="rId20" w:history="1">
+      <w:hyperlink r:id="rId22" w:history="1">
         <w:r>
           <w:rPr>
             <w:rStyle w:val="Hyperlink"/>
@@ -2773,12 +2846,17 @@
         </w:r>
       </w:hyperlink>
       <w:r>
+        <w:t>. Every HTML page was checked with the HTML validator and they passed.</w:t>
+      </w:r>
+    </w:p>
+    <w:p>
+      <w:pPr>
+        <w:spacing w:after="0" w:line="240" w:lineRule="auto"/>
         <w:rPr>
           <w:rFonts w:ascii="Arial" w:hAnsi="Arial" w:cs="Arial"/>
           <w:szCs w:val="24"/>
         </w:rPr>
-        <w:t>. Every HTML page was checked with the HTML validator and they passed.</w:t>
-      </w:r>
+      </w:pPr>
     </w:p>
     <w:p>
       <w:pPr>
@@ -2788,17 +2866,9 @@
           <w:szCs w:val="24"/>
         </w:rPr>
       </w:pPr>
-    </w:p>
-    <w:p>
-      <w:pPr>
-        <w:spacing w:after="0" w:line="240" w:lineRule="auto"/>
-        <w:rPr>
-          <w:rFonts w:ascii="Arial" w:hAnsi="Arial" w:cs="Arial"/>
-          <w:szCs w:val="24"/>
-        </w:rPr>
-      </w:pPr>
-      <w:r>
-        <w:rPr>
+      <w:r>
+        <w:rPr>
+          <w:noProof/>
           <w:lang w:eastAsia="en-IE"/>
         </w:rPr>
         <w:drawing>
@@ -2817,7 +2887,7 @@
                     <pic:cNvPicPr/>
                   </pic:nvPicPr>
                   <pic:blipFill>
-                    <a:blip r:embed="rId21"/>
+                    <a:blip r:embed="rId23"/>
                     <a:stretch>
                       <a:fillRect/>
                     </a:stretch>
@@ -2849,110 +2919,25 @@
     </w:p>
     <w:p>
       <w:pPr>
+        <w:pStyle w:val="Heading1"/>
+      </w:pPr>
+      <w:r>
+        <w:t>Deployment</w:t>
+      </w:r>
+    </w:p>
+    <w:p>
+      <w:pPr>
         <w:spacing w:after="0" w:line="240" w:lineRule="auto"/>
         <w:rPr>
-          <w:rFonts w:ascii="Arial" w:hAnsi="Arial" w:cs="Arial"/>
-          <w:szCs w:val="24"/>
-        </w:rPr>
-      </w:pPr>
-    </w:p>
-    <w:p>
-      <w:pPr>
-        <w:spacing w:after="0" w:line="240" w:lineRule="auto"/>
-        <w:rPr>
-          <w:rFonts w:asciiTheme="minorHAnsi" w:hAnsiTheme="minorHAnsi" w:cs="Arial"/>
-          <w:szCs w:val="24"/>
-        </w:rPr>
-      </w:pPr>
-    </w:p>
-    <w:p>
-      <w:pPr>
-        <w:spacing w:after="0" w:line="240" w:lineRule="auto"/>
-        <w:rPr>
-          <w:rFonts w:asciiTheme="minorHAnsi" w:hAnsiTheme="minorHAnsi" w:cs="Arial"/>
-          <w:szCs w:val="24"/>
-        </w:rPr>
-      </w:pPr>
-    </w:p>
-    <w:p>
-      <w:pPr>
-        <w:spacing w:after="0" w:line="240" w:lineRule="auto"/>
-        <w:rPr>
-          <w:rFonts w:asciiTheme="minorHAnsi" w:hAnsiTheme="minorHAnsi" w:cs="Arial"/>
-          <w:szCs w:val="24"/>
-        </w:rPr>
-      </w:pPr>
-    </w:p>
-    <w:p>
-      <w:pPr>
-        <w:spacing w:after="0" w:line="240" w:lineRule="auto"/>
-        <w:rPr>
-          <w:rFonts w:asciiTheme="minorHAnsi" w:hAnsiTheme="minorHAnsi" w:cs="Arial"/>
-          <w:szCs w:val="24"/>
-        </w:rPr>
-      </w:pPr>
-    </w:p>
-    <w:p>
-      <w:pPr>
-        <w:pStyle w:val="Heading1"/>
-      </w:pPr>
-      <w:r>
-        <w:t>Deployment</w:t>
-      </w:r>
-    </w:p>
-    <w:p>
-      <w:pPr>
-        <w:spacing w:after="0" w:line="240" w:lineRule="auto"/>
-        <w:ind w:left="284"/>
-        <w:rPr>
-          <w:rFonts w:asciiTheme="minorHAnsi" w:hAnsiTheme="minorHAnsi" w:cs="Arial"/>
-          <w:b/>
-          <w:szCs w:val="24"/>
-        </w:rPr>
-      </w:pPr>
-    </w:p>
-    <w:p>
-      <w:pPr>
-        <w:pStyle w:val="Bluecomment"/>
+          <w:rFonts w:asciiTheme="minorHAnsi" w:hAnsiTheme="minorHAnsi" w:cs="Arial"/>
+          <w:szCs w:val="24"/>
+        </w:rPr>
+      </w:pPr>
+    </w:p>
+    <w:p>
+      <w:pPr>
         <w:spacing w:after="0"/>
         <w:rPr>
-          <w:rFonts w:asciiTheme="minorHAnsi" w:eastAsia="Calibri" w:hAnsiTheme="minorHAnsi" w:cs="Arial"/>
-          <w:i w:val="0"/>
-          <w:color w:val="FF0000"/>
-          <w:szCs w:val="24"/>
-        </w:rPr>
-      </w:pPr>
-      <w:r>
-        <w:rPr>
-          <w:rFonts w:asciiTheme="minorHAnsi" w:eastAsia="Calibri" w:hAnsiTheme="minorHAnsi" w:cs="Arial"/>
-          <w:i w:val="0"/>
-          <w:color w:val="FF0000"/>
-          <w:szCs w:val="24"/>
-        </w:rPr>
-        <w:t xml:space="preserve">** This section should include information on your choice of deployment, as well as the sites URL and a screenshot of the live site </w:t>
-      </w:r>
-      <w:r>
-        <w:rPr>
-          <w:rFonts w:asciiTheme="minorHAnsi" w:eastAsia="Calibri" w:hAnsiTheme="minorHAnsi" w:cs="Arial"/>
-          <w:color w:val="FF0000"/>
-          <w:szCs w:val="24"/>
-        </w:rPr>
-        <w:t>**</w:t>
-      </w:r>
-    </w:p>
-    <w:p>
-      <w:pPr>
-        <w:spacing w:after="0" w:line="240" w:lineRule="auto"/>
-        <w:rPr>
-          <w:rFonts w:asciiTheme="minorHAnsi" w:hAnsiTheme="minorHAnsi" w:cs="Arial"/>
-          <w:szCs w:val="24"/>
-        </w:rPr>
-      </w:pPr>
-    </w:p>
-    <w:p>
-      <w:pPr>
-        <w:spacing w:after="0"/>
-        <w:rPr>
           <w:rFonts w:asciiTheme="minorHAnsi" w:hAnsiTheme="minorHAnsi" w:cs="Arial"/>
           <w:szCs w:val="24"/>
         </w:rPr>
@@ -2964,7 +2949,7 @@
         </w:rPr>
         <w:t xml:space="preserve">The website project is deployed at URL: </w:t>
       </w:r>
-      <w:hyperlink r:id="rId22" w:history="1">
+      <w:hyperlink r:id="rId24" w:history="1">
         <w:r>
           <w:rPr>
             <w:rStyle w:val="Hyperlink"/>
@@ -2988,15 +2973,13 @@
         </w:rPr>
         <w:t xml:space="preserve">As the Netlify site is working seamlessly with </w:t>
       </w:r>
-      <w:proofErr w:type="spellStart"/>
-      <w:r>
-        <w:rPr>
-          <w:rFonts w:asciiTheme="minorHAnsi" w:hAnsiTheme="minorHAnsi" w:cs="Arial"/>
-          <w:szCs w:val="24"/>
-        </w:rPr>
-        <w:t>Github</w:t>
-      </w:r>
-      <w:proofErr w:type="spellEnd"/>
+      <w:r>
+        <w:rPr>
+          <w:rFonts w:asciiTheme="minorHAnsi" w:hAnsiTheme="minorHAnsi" w:cs="Arial"/>
+          <w:szCs w:val="24"/>
+        </w:rPr>
+        <w:t>GitHub</w:t>
+      </w:r>
       <w:r>
         <w:rPr>
           <w:rFonts w:asciiTheme="minorHAnsi" w:hAnsiTheme="minorHAnsi" w:cs="Arial"/>
@@ -3021,12 +3004,71 @@
     </w:p>
     <w:p>
       <w:pPr>
+        <w:pStyle w:val="Heading3"/>
+      </w:pPr>
+      <w:r>
+        <w:lastRenderedPageBreak/>
+        <w:t>Screenshot of deployed site</w:t>
+      </w:r>
+    </w:p>
+    <w:p>
+      <w:pPr>
         <w:spacing w:after="0"/>
         <w:rPr>
           <w:rFonts w:asciiTheme="minorHAnsi" w:hAnsiTheme="minorHAnsi" w:cs="Arial"/>
           <w:szCs w:val="24"/>
         </w:rPr>
       </w:pPr>
+      <w:r>
+        <w:rPr>
+          <w:noProof/>
+          <w:lang w:eastAsia="en-IE"/>
+        </w:rPr>
+        <w:drawing>
+          <wp:inline distT="0" distB="0" distL="0" distR="0" wp14:anchorId="48A4A059" wp14:editId="4B6E8A44">
+            <wp:extent cx="5543550" cy="5715000"/>
+            <wp:effectExtent l="0" t="0" r="0" b="0"/>
+            <wp:docPr id="5" name="Picture 5"/>
+            <wp:cNvGraphicFramePr>
+              <a:graphicFrameLocks xmlns:a="http://schemas.openxmlformats.org/drawingml/2006/main" noChangeAspect="1"/>
+            </wp:cNvGraphicFramePr>
+            <a:graphic xmlns:a="http://schemas.openxmlformats.org/drawingml/2006/main">
+              <a:graphicData uri="http://schemas.openxmlformats.org/drawingml/2006/picture">
+                <pic:pic xmlns:pic="http://schemas.openxmlformats.org/drawingml/2006/picture">
+                  <pic:nvPicPr>
+                    <pic:cNvPr id="1" name=""/>
+                    <pic:cNvPicPr/>
+                  </pic:nvPicPr>
+                  <pic:blipFill>
+                    <a:blip r:embed="rId25"/>
+                    <a:stretch>
+                      <a:fillRect/>
+                    </a:stretch>
+                  </pic:blipFill>
+                  <pic:spPr>
+                    <a:xfrm>
+                      <a:off x="0" y="0"/>
+                      <a:ext cx="5543550" cy="5715000"/>
+                    </a:xfrm>
+                    <a:prstGeom prst="rect">
+                      <a:avLst/>
+                    </a:prstGeom>
+                  </pic:spPr>
+                </pic:pic>
+              </a:graphicData>
+            </a:graphic>
+          </wp:inline>
+        </w:drawing>
+      </w:r>
+    </w:p>
+    <w:p>
+      <w:pPr>
+        <w:spacing w:after="0"/>
+        <w:rPr>
+          <w:rFonts w:asciiTheme="minorHAnsi" w:hAnsiTheme="minorHAnsi" w:cs="Arial"/>
+          <w:szCs w:val="24"/>
+        </w:rPr>
+      </w:pPr>
     </w:p>
     <w:p>
       <w:pPr>
@@ -3036,96 +3078,22 @@
         <w:t>PROJECT TEAM</w:t>
       </w:r>
     </w:p>
-    <w:p>
-      <w:pPr>
-        <w:spacing w:after="0"/>
-        <w:rPr>
-          <w:rFonts w:asciiTheme="minorHAnsi" w:hAnsiTheme="minorHAnsi" w:cs="Arial"/>
-          <w:b/>
-          <w:color w:val="00B050"/>
-          <w:szCs w:val="24"/>
-        </w:rPr>
-      </w:pPr>
-    </w:p>
-    <w:p>
-      <w:pPr>
-        <w:spacing w:after="0"/>
-        <w:rPr>
-          <w:rFonts w:ascii="Arial" w:hAnsi="Arial" w:cs="Arial"/>
-          <w:b/>
-          <w:szCs w:val="24"/>
-        </w:rPr>
-      </w:pPr>
-      <w:r>
-        <w:rPr>
-          <w:rFonts w:ascii="Arial" w:hAnsi="Arial" w:cs="Arial"/>
-          <w:szCs w:val="24"/>
-        </w:rPr>
-        <w:lastRenderedPageBreak/>
+    <w:p/>
+    <w:p>
+      <w:r>
         <w:t>Based on the team members’</w:t>
       </w:r>
       <w:r>
-        <w:rPr>
-          <w:rFonts w:ascii="Arial" w:hAnsi="Arial" w:cs="Arial"/>
-          <w:szCs w:val="24"/>
-        </w:rPr>
         <w:t xml:space="preserve"> backgrounds, it was natural for the team to assume the roles of 1) system support and </w:t>
       </w:r>
       <w:r>
-        <w:rPr>
-          <w:rFonts w:ascii="Arial" w:hAnsi="Arial" w:cs="Arial"/>
-          <w:szCs w:val="24"/>
-        </w:rPr>
         <w:t>JavaScript</w:t>
       </w:r>
       <w:r>
-        <w:rPr>
-          <w:rFonts w:ascii="Arial" w:hAnsi="Arial" w:cs="Arial"/>
-          <w:szCs w:val="24"/>
-        </w:rPr>
         <w:t xml:space="preserve"> engineering, 2) artistic design and coding and 3) quality assurance, validation and project coordination, while all roles were overlapping, bouncing ideas off each other was a natural working form. The team was communicating via a group chat in WhatsApp and email for the latest ideas, updates and notices. The team had brainstorming sessions, each member contributed equally with different ideas that were reviewed and decisions were made based on the project scope and requirements and through common agreement.</w:t>
       </w:r>
     </w:p>
-    <w:p>
-      <w:pPr>
-        <w:spacing w:after="0"/>
-        <w:rPr>
-          <w:rFonts w:asciiTheme="minorHAnsi" w:hAnsiTheme="minorHAnsi" w:cs="Arial"/>
-          <w:b/>
-          <w:szCs w:val="24"/>
-        </w:rPr>
-      </w:pPr>
-    </w:p>
-    <w:p>
-      <w:pPr>
-        <w:spacing w:after="0"/>
-        <w:rPr>
-          <w:rFonts w:asciiTheme="minorHAnsi" w:hAnsiTheme="minorHAnsi" w:cs="Arial"/>
-          <w:b/>
-          <w:szCs w:val="24"/>
-        </w:rPr>
-      </w:pPr>
-    </w:p>
-    <w:p>
-      <w:pPr>
-        <w:spacing w:after="0"/>
-        <w:rPr>
-          <w:rFonts w:asciiTheme="minorHAnsi" w:hAnsiTheme="minorHAnsi" w:cs="Arial"/>
-          <w:b/>
-          <w:szCs w:val="24"/>
-        </w:rPr>
-      </w:pPr>
-    </w:p>
-    <w:p>
-      <w:pPr>
-        <w:spacing w:after="0"/>
-        <w:rPr>
-          <w:rFonts w:asciiTheme="minorHAnsi" w:hAnsiTheme="minorHAnsi" w:cs="Arial"/>
-          <w:b/>
-          <w:szCs w:val="24"/>
-        </w:rPr>
-      </w:pPr>
-    </w:p>
+    <w:p/>
     <w:p>
       <w:pPr>
         <w:pStyle w:val="Heading1"/>
@@ -3135,14 +3103,9 @@
       </w:r>
     </w:p>
     <w:p>
-      <w:pPr>
-        <w:spacing w:after="0"/>
-        <w:rPr>
-          <w:rFonts w:asciiTheme="minorHAnsi" w:hAnsiTheme="minorHAnsi" w:cs="Arial"/>
-          <w:b/>
-          <w:szCs w:val="24"/>
-        </w:rPr>
-      </w:pPr>
+      <w:r>
+        <w:t>Looking back at the requirements, the journey of the project work and the experience as a whole, we can say we ticket all the requirement boxes, learned a great deal about planning, implementing and deploying a website. In other words the learnings were note limited to the technical side of the work, but also included team collaboration, project planning and time management.</w:t>
+      </w:r>
     </w:p>
     <w:p>
       <w:pPr>
@@ -3242,46 +3205,8 @@
         <w:t xml:space="preserve"> **</w:t>
       </w:r>
     </w:p>
-    <w:p>
-      <w:pPr>
-        <w:spacing w:after="0"/>
-        <w:rPr>
-          <w:rFonts w:asciiTheme="minorHAnsi" w:hAnsiTheme="minorHAnsi" w:cs="Arial"/>
-          <w:b/>
-          <w:szCs w:val="24"/>
-        </w:rPr>
-      </w:pPr>
-    </w:p>
-    <w:p>
-      <w:pPr>
-        <w:spacing w:after="0"/>
-        <w:rPr>
-          <w:rFonts w:asciiTheme="minorHAnsi" w:hAnsiTheme="minorHAnsi" w:cs="Arial"/>
-          <w:b/>
-          <w:szCs w:val="24"/>
-        </w:rPr>
-      </w:pPr>
-    </w:p>
-    <w:p>
-      <w:pPr>
-        <w:spacing w:after="0"/>
-        <w:rPr>
-          <w:rFonts w:asciiTheme="minorHAnsi" w:hAnsiTheme="minorHAnsi" w:cs="Arial"/>
-          <w:b/>
-          <w:szCs w:val="24"/>
-        </w:rPr>
-      </w:pPr>
-    </w:p>
-    <w:p>
-      <w:pPr>
-        <w:spacing w:after="0"/>
-        <w:rPr>
-          <w:rFonts w:asciiTheme="minorHAnsi" w:hAnsiTheme="minorHAnsi" w:cs="Arial"/>
-          <w:b/>
-          <w:szCs w:val="24"/>
-        </w:rPr>
-      </w:pPr>
-    </w:p>
+    <w:p/>
+    <w:p/>
     <w:p>
       <w:pPr>
         <w:pStyle w:val="Heading1"/>
@@ -3293,350 +3218,231 @@
         <w:t xml:space="preserve"> &amp; APPENDIX</w:t>
       </w:r>
     </w:p>
-    <w:p>
-      <w:pPr>
-        <w:pStyle w:val="ListParagraph"/>
-        <w:spacing w:after="0"/>
-        <w:ind w:left="284"/>
-        <w:rPr>
-          <w:rFonts w:asciiTheme="minorHAnsi" w:hAnsiTheme="minorHAnsi" w:cs="Arial"/>
-          <w:b/>
-          <w:szCs w:val="24"/>
-          <w:u w:val="single"/>
-        </w:rPr>
-      </w:pPr>
-    </w:p>
-    <w:p>
-      <w:pPr>
-        <w:spacing w:after="0"/>
-        <w:rPr>
-          <w:rFonts w:ascii="Arial" w:hAnsi="Arial" w:cs="Arial"/>
-          <w:szCs w:val="24"/>
-        </w:rPr>
-      </w:pPr>
-      <w:r>
-        <w:rPr>
-          <w:rFonts w:ascii="Arial" w:hAnsi="Arial" w:cs="Arial"/>
-          <w:szCs w:val="24"/>
-        </w:rPr>
+    <w:p/>
+    <w:p>
+      <w:r>
         <w:t xml:space="preserve">Thumbnail viewer: </w:t>
       </w:r>
-      <w:hyperlink r:id="rId23" w:history="1">
-        <w:r>
-          <w:rPr>
-            <w:rStyle w:val="Hyperlink"/>
-            <w:rFonts w:ascii="Arial" w:hAnsi="Arial" w:cs="Arial"/>
-            <w:szCs w:val="24"/>
-          </w:rPr>
-          <w:t>http://highslide.com</w:t>
-        </w:r>
-      </w:hyperlink>
-      <w:r>
-        <w:rPr>
-          <w:rFonts w:ascii="Arial" w:hAnsi="Arial" w:cs="Arial"/>
-          <w:szCs w:val="24"/>
-        </w:rPr>
+      <w:r>
+        <w:t>http://highslide.com</w:t>
+      </w:r>
+      <w:r>
         <w:t>, 22/04/2017</w:t>
       </w:r>
     </w:p>
     <w:p>
-      <w:pPr>
-        <w:spacing w:after="0"/>
-        <w:rPr>
-          <w:rFonts w:ascii="Arial" w:hAnsi="Arial" w:cs="Arial"/>
-          <w:szCs w:val="24"/>
-        </w:rPr>
-      </w:pPr>
-      <w:r>
-        <w:rPr>
-          <w:rFonts w:ascii="Arial" w:hAnsi="Arial" w:cs="Arial"/>
-          <w:szCs w:val="24"/>
-        </w:rPr>
+      <w:r>
         <w:t xml:space="preserve">Image carousel: </w:t>
       </w:r>
-      <w:hyperlink r:id="rId24" w:history="1">
-        <w:r>
-          <w:rPr>
-            <w:rStyle w:val="Hyperlink"/>
-            <w:rFonts w:ascii="Arial" w:hAnsi="Arial" w:cs="Arial"/>
-            <w:szCs w:val="24"/>
-          </w:rPr>
-          <w:t>http://www.electricprism.com/aeron/slideshow</w:t>
-        </w:r>
-      </w:hyperlink>
-      <w:r>
-        <w:rPr>
-          <w:rFonts w:ascii="Arial" w:hAnsi="Arial" w:cs="Arial"/>
-          <w:szCs w:val="24"/>
-        </w:rPr>
+      <w:r>
+        <w:t>http://www.electricprism.com/aeron/slideshow</w:t>
+      </w:r>
+      <w:r>
         <w:t>, 22/04/2017</w:t>
       </w:r>
     </w:p>
     <w:p>
-      <w:pPr>
-        <w:spacing w:after="0"/>
-        <w:rPr>
-          <w:rFonts w:ascii="Arial" w:hAnsi="Arial" w:cs="Arial"/>
-          <w:szCs w:val="24"/>
-        </w:rPr>
-      </w:pPr>
-      <w:r>
-        <w:rPr>
-          <w:rFonts w:ascii="Arial" w:hAnsi="Arial" w:cs="Arial"/>
-          <w:szCs w:val="24"/>
-        </w:rPr>
+      <w:r>
         <w:t>Example Images used for educational purposes only:</w:t>
       </w:r>
     </w:p>
     <w:p>
-      <w:pPr>
-        <w:spacing w:after="0"/>
-        <w:rPr>
-          <w:rFonts w:ascii="Arial" w:hAnsi="Arial" w:cs="Arial"/>
-          <w:szCs w:val="24"/>
-        </w:rPr>
-      </w:pPr>
-      <w:r>
-        <w:rPr>
-          <w:rFonts w:ascii="Arial" w:hAnsi="Arial" w:cs="Arial"/>
-          <w:szCs w:val="24"/>
-        </w:rPr>
+      <w:r>
         <w:t xml:space="preserve">Bride throwing the groom out cake: </w:t>
       </w:r>
-      <w:hyperlink r:id="rId25" w:history="1">
-        <w:r>
-          <w:rPr>
-            <w:rStyle w:val="Hyperlink"/>
-            <w:rFonts w:ascii="Arial" w:hAnsi="Arial" w:cs="Arial"/>
-            <w:szCs w:val="24"/>
-          </w:rPr>
-          <w:t>http://snappypixels.com/wp-content/uploads/2013/10/funny-cakes-celebrating-divorce-21.jpg</w:t>
-        </w:r>
-      </w:hyperlink>
-      <w:r>
-        <w:rPr>
-          <w:rFonts w:ascii="Arial" w:hAnsi="Arial" w:cs="Arial"/>
-          <w:szCs w:val="24"/>
-        </w:rPr>
+      <w:r>
+        <w:t>http://snappypixels.com/wp-content/uploads/2013/10/funny-cakes-celebrating-divorce-21.jpg</w:t>
+      </w:r>
+      <w:r>
         <w:t>, 22/04/2017</w:t>
       </w:r>
     </w:p>
     <w:p>
-      <w:pPr>
-        <w:spacing w:after="0"/>
-        <w:rPr>
-          <w:rFonts w:ascii="Arial" w:hAnsi="Arial" w:cs="Arial"/>
-          <w:szCs w:val="24"/>
-        </w:rPr>
-      </w:pPr>
-      <w:r>
-        <w:rPr>
-          <w:rFonts w:ascii="Arial" w:hAnsi="Arial" w:cs="Arial"/>
-          <w:szCs w:val="24"/>
-        </w:rPr>
+      <w:r>
         <w:t xml:space="preserve">Rose and Ivy Leaves Wedding cake: </w:t>
       </w:r>
-      <w:hyperlink r:id="rId26" w:history="1">
-        <w:r>
-          <w:rPr>
-            <w:rStyle w:val="Hyperlink"/>
-            <w:rFonts w:ascii="Arial" w:hAnsi="Arial" w:cs="Arial"/>
-            <w:szCs w:val="24"/>
-          </w:rPr>
-          <w:t>http://www.alloccasionalcakes.co.uk/page_1996109.html</w:t>
-        </w:r>
-      </w:hyperlink>
-      <w:r>
-        <w:rPr>
-          <w:rFonts w:ascii="Arial" w:hAnsi="Arial" w:cs="Arial"/>
-          <w:szCs w:val="24"/>
-        </w:rPr>
+      <w:r>
+        <w:t>http://www.alloccasionalcakes.co.uk/page_1996109.html</w:t>
+      </w:r>
+      <w:r>
         <w:t>, 22/04/2017</w:t>
       </w:r>
     </w:p>
     <w:p>
-      <w:pPr>
-        <w:spacing w:after="0"/>
-        <w:rPr>
-          <w:rFonts w:ascii="Arial" w:hAnsi="Arial" w:cs="Arial"/>
-          <w:szCs w:val="24"/>
-        </w:rPr>
-      </w:pPr>
-      <w:r>
-        <w:rPr>
-          <w:rFonts w:ascii="Arial" w:hAnsi="Arial" w:cs="Arial"/>
-          <w:szCs w:val="24"/>
-        </w:rPr>
+      <w:r>
         <w:t xml:space="preserve">Ham looking cake: </w:t>
       </w:r>
-      <w:hyperlink r:id="rId27" w:history="1">
-        <w:r>
-          <w:rPr>
-            <w:rStyle w:val="Hyperlink"/>
-            <w:rFonts w:ascii="Arial" w:hAnsi="Arial" w:cs="Arial"/>
-            <w:szCs w:val="24"/>
-          </w:rPr>
-          <w:t>https://www.flickr.com/photos/55881531@N00/307889179</w:t>
-        </w:r>
-      </w:hyperlink>
-      <w:r>
-        <w:rPr>
-          <w:rFonts w:ascii="Arial" w:hAnsi="Arial" w:cs="Arial"/>
-          <w:szCs w:val="24"/>
-        </w:rPr>
+      <w:r>
+        <w:t>https://www.flickr.com/photos/55881531@N00/307889179</w:t>
+      </w:r>
+      <w:r>
         <w:t>, 22/04/2017</w:t>
       </w:r>
     </w:p>
     <w:p>
-      <w:pPr>
-        <w:spacing w:after="0"/>
-        <w:rPr>
-          <w:rFonts w:ascii="Arial" w:hAnsi="Arial" w:cs="Arial"/>
-          <w:szCs w:val="24"/>
-        </w:rPr>
-      </w:pPr>
-      <w:r>
-        <w:rPr>
-          <w:rFonts w:ascii="Arial" w:hAnsi="Arial" w:cs="Arial"/>
-          <w:szCs w:val="24"/>
-        </w:rPr>
+      <w:r>
         <w:t xml:space="preserve">Happiness is a piece of cake: </w:t>
       </w:r>
-      <w:hyperlink r:id="rId28" w:history="1">
-        <w:r>
-          <w:rPr>
-            <w:rStyle w:val="Hyperlink"/>
-            <w:rFonts w:ascii="Arial" w:hAnsi="Arial" w:cs="Arial"/>
-            <w:szCs w:val="24"/>
-          </w:rPr>
-          <w:t>https://i2.wp.com/cathman.at/wp-content/uploads/2017/02/pexels-photo-227432.jpg</w:t>
-        </w:r>
-      </w:hyperlink>
-      <w:r>
-        <w:rPr>
-          <w:rFonts w:ascii="Arial" w:hAnsi="Arial" w:cs="Arial"/>
-          <w:szCs w:val="24"/>
-        </w:rPr>
+      <w:r>
+        <w:t>https://i2.wp.com/cathman.at/wp-content/uploads/2017/02/pexels-photo-227432.jpg</w:t>
+      </w:r>
+      <w:r>
         <w:t>, 22/04/2017</w:t>
       </w:r>
     </w:p>
     <w:p>
-      <w:pPr>
-        <w:spacing w:after="0"/>
-        <w:rPr>
-          <w:rFonts w:ascii="Arial" w:hAnsi="Arial" w:cs="Arial"/>
-          <w:szCs w:val="24"/>
-        </w:rPr>
-      </w:pPr>
-      <w:r>
-        <w:rPr>
-          <w:rFonts w:ascii="Arial" w:hAnsi="Arial" w:cs="Arial"/>
-          <w:szCs w:val="24"/>
-        </w:rPr>
+      <w:r>
         <w:t xml:space="preserve">Cthulhu cake (via Pinterest): </w:t>
       </w:r>
-      <w:hyperlink r:id="rId29" w:history="1">
-        <w:r>
-          <w:rPr>
-            <w:rStyle w:val="Hyperlink"/>
-            <w:rFonts w:ascii="Arial" w:hAnsi="Arial" w:cs="Arial"/>
-            <w:szCs w:val="24"/>
-          </w:rPr>
-          <w:t>https://s-media-cache-ak0.pinimg.com/originals/f6/c5/0c/f6c50c6c137eb8d09238b700cc5de250.jpg</w:t>
-        </w:r>
-      </w:hyperlink>
-      <w:r>
-        <w:rPr>
-          <w:rFonts w:ascii="Arial" w:hAnsi="Arial" w:cs="Arial"/>
-          <w:szCs w:val="24"/>
-        </w:rPr>
+      <w:r>
+        <w:t>https://s-media-cache-ak0.pinimg.com/originals/f6/c5/0c/f6c50c6c137eb8d09238b700cc5de250.jpg</w:t>
+      </w:r>
+      <w:r>
         <w:t>, 22/04/2017</w:t>
       </w:r>
     </w:p>
     <w:p>
-      <w:pPr>
-        <w:spacing w:after="0"/>
-        <w:rPr>
-          <w:rFonts w:ascii="Arial" w:hAnsi="Arial" w:cs="Arial"/>
-          <w:szCs w:val="24"/>
-        </w:rPr>
-      </w:pPr>
-      <w:r>
-        <w:rPr>
-          <w:rFonts w:ascii="Arial" w:hAnsi="Arial" w:cs="Arial"/>
-          <w:szCs w:val="24"/>
-        </w:rPr>
+      <w:r>
         <w:t xml:space="preserve">Pizza box cake (via Pinterest): </w:t>
       </w:r>
-      <w:hyperlink r:id="rId30" w:history="1">
-        <w:r>
-          <w:rPr>
-            <w:rStyle w:val="Hyperlink"/>
-            <w:rFonts w:ascii="Arial" w:hAnsi="Arial" w:cs="Arial"/>
-            <w:szCs w:val="24"/>
-          </w:rPr>
-          <w:t>https://s-media-cache-ak0.pinimg.com/originals/f2/17/ee/f217eed99f76bb0f670ea99c3493eaf8.jpg</w:t>
-        </w:r>
-      </w:hyperlink>
-      <w:r>
-        <w:rPr>
-          <w:rFonts w:ascii="Arial" w:hAnsi="Arial" w:cs="Arial"/>
-          <w:szCs w:val="24"/>
-        </w:rPr>
+      <w:r>
+        <w:t>https://s-media-cache-ak0.pinimg.com/originals/f2/17/ee/f217eed99f76bb0f670ea99c3493eaf8.jpg</w:t>
+      </w:r>
+      <w:r>
         <w:t>, 22/04/2017</w:t>
       </w:r>
     </w:p>
     <w:p>
-      <w:pPr>
-        <w:spacing w:after="0"/>
-        <w:rPr>
-          <w:rFonts w:ascii="Arial" w:hAnsi="Arial" w:cs="Arial"/>
-          <w:szCs w:val="24"/>
-        </w:rPr>
-      </w:pPr>
-      <w:r>
-        <w:rPr>
-          <w:rFonts w:ascii="Arial" w:hAnsi="Arial" w:cs="Arial"/>
-          <w:szCs w:val="24"/>
-        </w:rPr>
+      <w:r>
+        <w:t xml:space="preserve">Happy Easter cake: </w:t>
+      </w:r>
+      <w:r>
+        <w:t>https://www.softlips.net/wp-content/uploads/2017/01/001779.jpg</w:t>
+      </w:r>
+      <w:r>
+        <w:t>, 22/04/2017</w:t>
+      </w:r>
+    </w:p>
+    <w:p>
+      <w:r>
         <w:lastRenderedPageBreak/>
-        <w:t xml:space="preserve">Happy Easter cake: </w:t>
-      </w:r>
-      <w:hyperlink r:id="rId31" w:history="1">
-        <w:r>
-          <w:rPr>
-            <w:rStyle w:val="Hyperlink"/>
-            <w:rFonts w:ascii="Arial" w:hAnsi="Arial" w:cs="Arial"/>
-            <w:szCs w:val="24"/>
-          </w:rPr>
-          <w:t>https://www.softlips.net/wp-content/uploads/2017/01/001779.jpg</w:t>
-        </w:r>
-      </w:hyperlink>
-      <w:r>
-        <w:rPr>
-          <w:rFonts w:ascii="Arial" w:hAnsi="Arial" w:cs="Arial"/>
-          <w:szCs w:val="24"/>
-        </w:rPr>
+        <w:t xml:space="preserve">Wedding cake, pink background: </w:t>
+      </w:r>
+      <w:r>
+        <w:t>http://www.gettyimages.ie/detail/photo/elegant-wedding-cake-royalty-free-image/157608063</w:t>
+      </w:r>
+      <w:r>
+        <w:t xml:space="preserve">, </w:t>
+      </w:r>
+      <w:r>
+        <w:t>22/04/2017</w:t>
+      </w:r>
+    </w:p>
+    <w:p>
+      <w:r>
+        <w:t xml:space="preserve">Wedding cake close up: </w:t>
+      </w:r>
+      <w:r>
+        <w:t>http://www.canstockphoto.com/wedding-cake-</w:t>
+      </w:r>
+      <w:proofErr w:type="gramStart"/>
+      <w:r>
+        <w:t>0658500.html</w:t>
+      </w:r>
+      <w:r>
+        <w:t xml:space="preserve"> </w:t>
+      </w:r>
+      <w:r>
+        <w:t>,</w:t>
+      </w:r>
+      <w:proofErr w:type="gramEnd"/>
+      <w:r>
+        <w:t xml:space="preserve"> </w:t>
+      </w:r>
+      <w:r>
+        <w:t>22/04/2017</w:t>
+      </w:r>
+    </w:p>
+    <w:p>
+      <w:r>
+        <w:t xml:space="preserve">Wedding cake, grey background: </w:t>
+      </w:r>
+      <w:r>
+        <w:t>https://thumb1.shutterstock.com/display_pic_with_logo/128908/171252503/stock-photo--d-image-of-classic-wedding-cake-171252503.jpg</w:t>
+      </w:r>
+      <w:r>
+        <w:t xml:space="preserve">, </w:t>
+      </w:r>
+      <w:r>
+        <w:t>22/04/2017</w:t>
+      </w:r>
+    </w:p>
+    <w:p>
+      <w:r>
+        <w:t xml:space="preserve">Cupcakes and wedding cake: </w:t>
+      </w:r>
+      <w:r>
+        <w:t>http://www.mrsclaudia.net/2017/02/16/wedding-cake-with-cupcakes/</w:t>
+      </w:r>
+      <w:r>
+        <w:t xml:space="preserve">, </w:t>
+      </w:r>
+      <w:r>
+        <w:t>22/04/2017</w:t>
+      </w:r>
+    </w:p>
+    <w:p>
+      <w:r>
+        <w:t xml:space="preserve">Couple cutting wedding cake: </w:t>
+      </w:r>
+      <w:r>
+        <w:t>http://www.canstockphoto.com/wedding-cake-14082808.html</w:t>
+      </w:r>
+      <w:r>
+        <w:t xml:space="preserve">, </w:t>
+      </w:r>
+      <w:r>
+        <w:t>22/04/2017</w:t>
+      </w:r>
+    </w:p>
+    <w:p>
+      <w:r>
+        <w:t xml:space="preserve">Wedding cake with fresh flowers: </w:t>
+      </w:r>
+      <w:r>
+        <w:t>http://www.canstockphoto.com/wedding-cake-5560811.html</w:t>
+      </w:r>
+      <w:r>
         <w:t>, 22/04/2017</w:t>
       </w:r>
     </w:p>
     <w:p>
-      <w:pPr>
-        <w:spacing w:after="0"/>
-        <w:rPr>
-          <w:rFonts w:asciiTheme="minorHAnsi" w:hAnsiTheme="minorHAnsi" w:cs="Arial"/>
-          <w:color w:val="FF0000"/>
-          <w:szCs w:val="24"/>
-        </w:rPr>
-      </w:pPr>
-    </w:p>
+      <w:r>
+        <w:t xml:space="preserve">Wedding cake with square base: </w:t>
+      </w:r>
+      <w:r>
+        <w:t>http://www.canstockphoto.com/wedding-cake-8326506.html</w:t>
+      </w:r>
+      <w:r>
+        <w:t>, 22/04/2017</w:t>
+      </w:r>
+    </w:p>
+    <w:p>
+      <w:r>
+        <w:t xml:space="preserve">Cake with daisy and carnations: </w:t>
+      </w:r>
+      <w:r>
+        <w:t>http://www.canstockphoto.com/wedding-cake-6317178.html</w:t>
+      </w:r>
+    </w:p>
+    <w:p/>
     <w:sectPr>
-      <w:headerReference w:type="even" r:id="rId32"/>
-      <w:headerReference w:type="default" r:id="rId33"/>
-      <w:footerReference w:type="even" r:id="rId34"/>
-      <w:footerReference w:type="default" r:id="rId35"/>
-      <w:headerReference w:type="first" r:id="rId36"/>
-      <w:footerReference w:type="first" r:id="rId37"/>
+      <w:headerReference w:type="even" r:id="rId26"/>
+      <w:headerReference w:type="default" r:id="rId27"/>
+      <w:footerReference w:type="even" r:id="rId28"/>
+      <w:footerReference w:type="default" r:id="rId29"/>
+      <w:headerReference w:type="first" r:id="rId30"/>
+      <w:footerReference w:type="first" r:id="rId31"/>
       <w:pgSz w:w="11906" w:h="16838"/>
       <w:pgMar w:top="1440" w:right="1440" w:bottom="1440" w:left="1440" w:header="708" w:footer="708" w:gutter="0"/>
       <w:cols w:space="708"/>
@@ -3723,7 +3529,7 @@
         <w:bCs/>
         <w:noProof/>
       </w:rPr>
-      <w:t>5</w:t>
+      <w:t>10</w:t>
     </w:r>
     <w:r>
       <w:rPr>
@@ -3765,7 +3571,7 @@
         <w:bCs/>
         <w:noProof/>
       </w:rPr>
-      <w:t>15</w:t>
+      <w:t>17</w:t>
     </w:r>
     <w:r>
       <w:rPr>
@@ -5790,7 +5596,7 @@
 </file>
 
 <file path=customXml/itemProps1.xml><?xml version="1.0" encoding="utf-8"?>
-<ds:datastoreItem xmlns:ds="http://schemas.openxmlformats.org/officeDocument/2006/customXml" ds:itemID="{2A09AA70-5004-484F-865F-99DC31626E7A}">
+<ds:datastoreItem xmlns:ds="http://schemas.openxmlformats.org/officeDocument/2006/customXml" ds:itemID="{D692FD67-4279-4CBC-828C-2DCE7C678290}">
   <ds:schemaRefs>
     <ds:schemaRef ds:uri="http://schemas.openxmlformats.org/officeDocument/2006/bibliography"/>
   </ds:schemaRefs>

</xml_diff>

<commit_message>
another update on project report
</commit_message>
<xml_diff>
--- a/Project plans/Web Design Project Report Template_Lolcakes_CM.docx
+++ b/Project plans/Web Design Project Report Template_Lolcakes_CM.docx
@@ -262,23 +262,13 @@
                 <w:szCs w:val="24"/>
               </w:rPr>
             </w:pPr>
-            <w:proofErr w:type="spellStart"/>
             <w:r>
               <w:rPr>
                 <w:rFonts w:asciiTheme="minorHAnsi" w:hAnsiTheme="minorHAnsi" w:cs="Arial"/>
                 <w:b/>
                 <w:szCs w:val="24"/>
               </w:rPr>
-              <w:t>Vinit</w:t>
-            </w:r>
-            <w:proofErr w:type="spellEnd"/>
-            <w:r>
-              <w:rPr>
-                <w:rFonts w:asciiTheme="minorHAnsi" w:hAnsiTheme="minorHAnsi" w:cs="Arial"/>
-                <w:b/>
-                <w:szCs w:val="24"/>
-              </w:rPr>
-              <w:t xml:space="preserve"> Date</w:t>
+              <w:t>Vinit Date</w:t>
             </w:r>
           </w:p>
         </w:tc>
@@ -2125,23 +2115,7 @@
           <w:rFonts w:asciiTheme="minorHAnsi" w:hAnsiTheme="minorHAnsi" w:cs="Arial"/>
           <w:szCs w:val="24"/>
         </w:rPr>
-        <w:t xml:space="preserve"> and </w:t>
-      </w:r>
-      <w:proofErr w:type="spellStart"/>
-      <w:r>
-        <w:rPr>
-          <w:rFonts w:asciiTheme="minorHAnsi" w:hAnsiTheme="minorHAnsi" w:cs="Arial"/>
-          <w:szCs w:val="24"/>
-        </w:rPr>
-        <w:t>Netlify</w:t>
-      </w:r>
-      <w:proofErr w:type="spellEnd"/>
-      <w:r>
-        <w:rPr>
-          <w:rFonts w:asciiTheme="minorHAnsi" w:hAnsiTheme="minorHAnsi" w:cs="Arial"/>
-          <w:szCs w:val="24"/>
-        </w:rPr>
-        <w:t xml:space="preserve"> as the platform to work with. Pros mentioned were the integration of the tools, version control and previewing possibility. </w:t>
+        <w:t xml:space="preserve"> and Netlify as the platform to work with. Pros mentioned were the integration of the tools, version control and previewing possibility. </w:t>
       </w:r>
       <w:r>
         <w:rPr>
@@ -2229,15 +2203,7 @@
     <w:p>
       <w:r>
         <w:lastRenderedPageBreak/>
-        <w:t xml:space="preserve">Wireframes were produced with </w:t>
-      </w:r>
-      <w:proofErr w:type="spellStart"/>
-      <w:r>
-        <w:t>Balsamiq</w:t>
-      </w:r>
-      <w:proofErr w:type="spellEnd"/>
-      <w:r>
-        <w:t xml:space="preserve"> to plan the layout of each page individually. These working file was also shared via </w:t>
+        <w:t xml:space="preserve">Wireframes were produced with Balsamiq to plan the layout of each page individually. These working file was also shared via </w:t>
       </w:r>
       <w:r>
         <w:t>GitHub</w:t>
@@ -2367,78 +2333,22 @@
     </w:p>
     <w:p>
       <w:r>
-        <w:t xml:space="preserve">The slideshow element on pages index.html, celebrations.html and weddings.html is adapted from http://www.electricprism.com/aeron/slideshow/. The downloaded package comes with sample images for the player, images for the player control element (play, pause etc. buttons), its own </w:t>
-      </w:r>
-      <w:proofErr w:type="spellStart"/>
-      <w:r>
-        <w:t>css</w:t>
-      </w:r>
-      <w:proofErr w:type="spellEnd"/>
-      <w:r>
-        <w:t xml:space="preserve"> stylesheet with definitions for its classes and id’s and the JavaScript for all the versions of the slideshow player. The player element is commented visibly in the HTML code.</w:t>
-      </w:r>
-    </w:p>
-    <w:p>
-      <w:r>
-        <w:t xml:space="preserve">The thumbnail viewing element on the gallery.html page is adapted from http://highslide.com/. The downloaded package comes with sample images, </w:t>
-      </w:r>
-      <w:proofErr w:type="spellStart"/>
-      <w:r>
-        <w:t>css</w:t>
-      </w:r>
-      <w:proofErr w:type="spellEnd"/>
-      <w:r>
-        <w:t xml:space="preserve"> stylesheets for all versions of the viewer, the JavaScript files for all variants of the thumbnail viewer.</w:t>
-      </w:r>
-    </w:p>
-    <w:p>
-      <w:r>
-        <w:t xml:space="preserve">Both applications came with instructions how to add &lt;script&gt; and the sections in the HTML code (such as &lt;link </w:t>
-      </w:r>
-      <w:proofErr w:type="spellStart"/>
-      <w:r>
-        <w:t>rel</w:t>
-      </w:r>
-      <w:proofErr w:type="spellEnd"/>
-      <w:r>
-        <w:t>="stylesheet" type="text/</w:t>
-      </w:r>
-      <w:proofErr w:type="spellStart"/>
-      <w:r>
-        <w:t>css</w:t>
-      </w:r>
-      <w:proofErr w:type="spellEnd"/>
-      <w:r>
-        <w:t xml:space="preserve">" </w:t>
-      </w:r>
-      <w:proofErr w:type="spellStart"/>
-      <w:r>
-        <w:t>href</w:t>
-      </w:r>
-      <w:proofErr w:type="spellEnd"/>
-      <w:r>
-        <w:t>="</w:t>
-      </w:r>
-      <w:proofErr w:type="spellStart"/>
-      <w:r>
-        <w:t>css</w:t>
-      </w:r>
-      <w:proofErr w:type="spellEnd"/>
-      <w:r>
-        <w:t>/slideshow.css" media="screen" /&gt;). These are commented in the HTML files for easier finding.</w:t>
-      </w:r>
-    </w:p>
-    <w:p>
-      <w:r>
-        <w:t xml:space="preserve">The Cake quiz on the index.html page is made with Hot Potatoes application from https://hotpot.uvic.ca widely used by teachers for making exercises online. The HTML code is manually edited to include a link (top and bottom) back to the </w:t>
-      </w:r>
-      <w:proofErr w:type="spellStart"/>
-      <w:r>
-        <w:t>Lolcakes</w:t>
-      </w:r>
-      <w:proofErr w:type="spellEnd"/>
-      <w:r>
-        <w:t xml:space="preserve"> home page.</w:t>
+        <w:t>The slideshow element on pages index.html, celebrations.html and weddings.html is adapted from http://www.electricprism.com/aeron/slideshow/. The downloaded package comes with sample images for the player, images for the player control element (play, pause etc. buttons), its own css stylesheet with definitions for its classes and id’s and the JavaScript for all the versions of the slideshow player. The player element is commented visibly in the HTML code.</w:t>
+      </w:r>
+    </w:p>
+    <w:p>
+      <w:r>
+        <w:t>The thumbnail viewing element on the gallery.html page is adapted from http://highslide.com/. The downloaded package comes with sample images, css stylesheets for all versions of the viewer, the JavaScript files for all variants of the thumbnail viewer.</w:t>
+      </w:r>
+    </w:p>
+    <w:p>
+      <w:r>
+        <w:t>Both applications came with instructions how to add &lt;script&gt; and the sections in the HTML code (such as &lt;link rel="stylesheet" type="text/css" href="css/slideshow.css" media="screen" /&gt;). These are commented in the HTML files for easier finding.</w:t>
+      </w:r>
+    </w:p>
+    <w:p>
+      <w:r>
+        <w:t>The Cake quiz on the index.html page is made with Hot Potatoes application from https://hotpot.uvic.ca widely used by teachers for making exercises online. The HTML code is manually edited to include a link (top and bottom) back to the Lolcakes home page.</w:t>
       </w:r>
     </w:p>
     <w:p>
@@ -2459,23 +2369,7 @@
           <w:rFonts w:ascii="Courier New" w:hAnsi="Courier New" w:cs="Courier New"/>
           <w:sz w:val="18"/>
         </w:rPr>
-        <w:t xml:space="preserve">&lt;iframe src=https://www.google.com/maps/embed?pb=!1m18!1m12!1m3!1d2380.066753691024!2d-6.331630449532012!3d53.37785507988739!2m3!1f0!2f0!3f0!3m2!1i1024!2i768!4f13.1!3m3!1m2!1s0x48670d9e5acdf13b%3A0x430420106b352bbc!2s45%2C+River+Vale%2C+River+Rd%2C+Rathborne%2C+Dublin+15!5e0!3m2!1sen!2sie!4v1492903003285 width="450" height="225" </w:t>
-      </w:r>
-      <w:proofErr w:type="spellStart"/>
-      <w:r>
-        <w:rPr>
-          <w:rFonts w:ascii="Courier New" w:hAnsi="Courier New" w:cs="Courier New"/>
-          <w:sz w:val="18"/>
-        </w:rPr>
-        <w:t>frameborder</w:t>
-      </w:r>
-      <w:proofErr w:type="spellEnd"/>
-      <w:r>
-        <w:rPr>
-          <w:rFonts w:ascii="Courier New" w:hAnsi="Courier New" w:cs="Courier New"/>
-          <w:sz w:val="18"/>
-        </w:rPr>
-        <w:t>="0" style="border: 0"&gt;&lt;/iframe&gt;</w:t>
+        <w:t>&lt;iframe src=https://www.google.com/maps/embed?pb=!1m18!1m12!1m3!1d2380.066753691024!2d-6.331630449532012!3d53.37785507988739!2m3!1f0!2f0!3f0!3m2!1i1024!2i768!4f13.1!3m3!1m2!1s0x48670d9e5acdf13b%3A0x430420106b352bbc!2s45%2C+River+Vale%2C+River+Rd%2C+Rathborne%2C+Dublin+15!5e0!3m2!1sen!2sie!4v1492903003285 width="450" height="225" frameborder="0" style="border: 0"&gt;&lt;/iframe&gt;</w:t>
       </w:r>
     </w:p>
     <w:p>
@@ -2490,17 +2384,7 @@
     </w:p>
     <w:p>
       <w:r>
-        <w:t xml:space="preserve">Text fonts used in project were used from Google </w:t>
-      </w:r>
-      <w:proofErr w:type="spellStart"/>
-      <w:proofErr w:type="gramStart"/>
-      <w:r>
-        <w:t>api</w:t>
-      </w:r>
-      <w:proofErr w:type="spellEnd"/>
-      <w:proofErr w:type="gramEnd"/>
-      <w:r>
-        <w:t xml:space="preserve"> and fontawesome.io</w:t>
+        <w:t>Text fonts used in project were used from Google api and fontawesome.io</w:t>
       </w:r>
     </w:p>
     <w:p>
@@ -2700,7 +2584,6 @@
           <w:szCs w:val="24"/>
         </w:rPr>
       </w:pPr>
-      <w:bookmarkStart w:id="0" w:name="_GoBack"/>
       <w:r>
         <w:rPr>
           <w:rFonts w:asciiTheme="minorHAnsi" w:hAnsiTheme="minorHAnsi" w:cs="Arial"/>
@@ -2722,21 +2605,12 @@
         </w:rPr>
         <w:t xml:space="preserve">MS </w:t>
       </w:r>
-      <w:proofErr w:type="spellStart"/>
-      <w:r>
-        <w:rPr>
-          <w:rFonts w:asciiTheme="minorHAnsi" w:hAnsiTheme="minorHAnsi" w:cs="Arial"/>
-          <w:szCs w:val="24"/>
-        </w:rPr>
-        <w:t>IExplore</w:t>
-      </w:r>
-      <w:proofErr w:type="spellEnd"/>
-      <w:r>
-        <w:rPr>
-          <w:rFonts w:asciiTheme="minorHAnsi" w:hAnsiTheme="minorHAnsi" w:cs="Arial"/>
-          <w:szCs w:val="24"/>
-        </w:rPr>
-        <w:t xml:space="preserve"> 11, Firefox and Chrome browsers on PC, with Chrome and defa</w:t>
+      <w:r>
+        <w:rPr>
+          <w:rFonts w:asciiTheme="minorHAnsi" w:hAnsiTheme="minorHAnsi" w:cs="Arial"/>
+          <w:szCs w:val="24"/>
+        </w:rPr>
+        <w:t>IExplore 11, Firefox and Chrome browsers on PC, with Chrome and defa</w:t>
       </w:r>
       <w:r>
         <w:rPr>
@@ -2746,7 +2620,6 @@
         <w:t>ult browsers on Android phones and on Safari browser on iPad. No noticeable differences have been observed.</w:t>
       </w:r>
     </w:p>
-    <w:bookmarkEnd w:id="0"/>
     <w:p>
       <w:pPr>
         <w:pStyle w:val="Heading1"/>
@@ -2833,23 +2706,7 @@
           <w:rFonts w:asciiTheme="minorHAnsi" w:hAnsiTheme="minorHAnsi" w:cs="Arial"/>
           <w:szCs w:val="24"/>
         </w:rPr>
-        <w:t xml:space="preserve"> We experienced no issues with deployment, </w:t>
-      </w:r>
-      <w:proofErr w:type="spellStart"/>
-      <w:r>
-        <w:rPr>
-          <w:rFonts w:asciiTheme="minorHAnsi" w:hAnsiTheme="minorHAnsi" w:cs="Arial"/>
-          <w:szCs w:val="24"/>
-        </w:rPr>
-        <w:t>Netlify</w:t>
-      </w:r>
-      <w:proofErr w:type="spellEnd"/>
-      <w:r>
-        <w:rPr>
-          <w:rFonts w:asciiTheme="minorHAnsi" w:hAnsiTheme="minorHAnsi" w:cs="Arial"/>
-          <w:szCs w:val="24"/>
-        </w:rPr>
-        <w:t xml:space="preserve"> availability was 100% during the project, and no other tools such as SFTP/FTP were needed for deployment.</w:t>
+        <w:t xml:space="preserve"> We experienced no issues with deployment, Netlify availability was 100% during the project, and no other tools such as SFTP/FTP were needed for deployment.</w:t>
       </w:r>
     </w:p>
     <w:p>
@@ -3166,21 +3023,13 @@
         <w:t xml:space="preserve">Wedding cake close up: </w:t>
       </w:r>
       <w:r>
-        <w:t>http://www.canstockphoto.com/wedding-cake-</w:t>
-      </w:r>
-      <w:proofErr w:type="gramStart"/>
-      <w:r>
-        <w:t>0658500.html</w:t>
+        <w:t>http://www.canstockphoto.com/wedding-cake-0658500.html</w:t>
       </w:r>
       <w:r>
         <w:t xml:space="preserve"> </w:t>
       </w:r>
       <w:r>
-        <w:t>,</w:t>
-      </w:r>
-      <w:proofErr w:type="gramEnd"/>
-      <w:r>
-        <w:t xml:space="preserve"> </w:t>
+        <w:t xml:space="preserve">, </w:t>
       </w:r>
       <w:r>
         <w:t>22/04/2017</w:t>
@@ -3258,7 +3107,16 @@
         <w:t>http://www.canstockphoto.com/wedding-cake-6317178.html</w:t>
       </w:r>
     </w:p>
-    <w:p/>
+    <w:p>
+      <w:r>
+        <w:t xml:space="preserve">Sandwich cake: </w:t>
+      </w:r>
+      <w:r>
+        <w:t>http://2.bp.blogspot.com/-zTQhs78Ajew/U4H4bhpLQwI/AAAAAAAACGE/-6me_n1kjo4/s1600/IMG_0980.jpg</w:t>
+      </w:r>
+      <w:bookmarkStart w:id="0" w:name="_GoBack"/>
+      <w:bookmarkEnd w:id="0"/>
+    </w:p>
     <w:sectPr>
       <w:headerReference w:type="even" r:id="rId21"/>
       <w:headerReference w:type="default" r:id="rId22"/>
@@ -3352,7 +3210,7 @@
         <w:bCs/>
         <w:noProof/>
       </w:rPr>
-      <w:t>15</w:t>
+      <w:t>16</w:t>
     </w:r>
     <w:r>
       <w:rPr>
@@ -3457,19 +3315,11 @@
       <w:r>
         <w:t xml:space="preserve"> </w:t>
       </w:r>
-      <w:proofErr w:type="spellStart"/>
       <w:r>
         <w:rPr>
           <w:lang w:val="sv-FI"/>
         </w:rPr>
-        <w:t>Keep</w:t>
-      </w:r>
-      <w:proofErr w:type="spellEnd"/>
-      <w:r>
-        <w:rPr>
-          <w:lang w:val="sv-FI"/>
-        </w:rPr>
-        <w:t xml:space="preserve"> It Simple and Stupid</w:t>
+        <w:t>Keep It Simple and Stupid</w:t>
       </w:r>
     </w:p>
   </w:footnote>
@@ -5419,7 +5269,7 @@
 </file>
 
 <file path=customXml/itemProps1.xml><?xml version="1.0" encoding="utf-8"?>
-<ds:datastoreItem xmlns:ds="http://schemas.openxmlformats.org/officeDocument/2006/customXml" ds:itemID="{F128AA87-40FC-4E0E-91EC-20403F272A92}">
+<ds:datastoreItem xmlns:ds="http://schemas.openxmlformats.org/officeDocument/2006/customXml" ds:itemID="{1CCC1C27-12FF-4892-924B-B30DE031F160}">
   <ds:schemaRefs>
     <ds:schemaRef ds:uri="http://schemas.openxmlformats.org/officeDocument/2006/bibliography"/>
   </ds:schemaRefs>

</xml_diff>